<commit_message>
Update MARKETING WEBSITE REPORT.docx with revised table of contents and content
</commit_message>
<xml_diff>
--- a/MARKETING WEBSITE REPORT.docx
+++ b/MARKETING WEBSITE REPORT.docx
@@ -29,7 +29,7 @@
                     <pic:cNvPicPr/>
                   </pic:nvPicPr>
                   <pic:blipFill>
-                    <a:blip r:embed="rId5"/>
+                    <a:blip r:embed="rId7"/>
                     <a:stretch>
                       <a:fillRect/>
                     </a:stretch>
@@ -257,8 +257,6 @@
         <w:jc w:val="center"/>
         <w:rPr>
           <w:rFonts w:ascii="Times New Roman" w:hAnsi="Times New Roman" w:cs="Times New Roman"/>
-          <w:b/>
-          <w:bCs/>
           <w:sz w:val="32"/>
           <w:szCs w:val="32"/>
         </w:rPr>
@@ -315,14 +313,55 @@
           <w:rFonts w:ascii="Times New Roman" w:hAnsi="Times New Roman" w:cs="Times New Roman"/>
           <w:b/>
           <w:bCs/>
+          <w:sz w:val="36"/>
+          <w:szCs w:val="36"/>
+        </w:rPr>
+      </w:pPr>
+      <w:r>
+        <w:rPr>
+          <w:rFonts w:ascii="Times New Roman" w:hAnsi="Times New Roman" w:cs="Times New Roman"/>
+          <w:b/>
+          <w:bCs/>
+          <w:sz w:val="36"/>
+          <w:szCs w:val="36"/>
+        </w:rPr>
+        <w:t>Internet Programming Laboratory</w:t>
+      </w:r>
+    </w:p>
+    <w:p>
+      <w:pPr>
+        <w:jc w:val="center"/>
+        <w:rPr>
+          <w:rFonts w:ascii="Times New Roman" w:hAnsi="Times New Roman" w:cs="Times New Roman"/>
+          <w:b/>
+          <w:bCs/>
+          <w:sz w:val="36"/>
+          <w:szCs w:val="36"/>
+        </w:rPr>
+      </w:pPr>
+    </w:p>
+    <w:p>
+      <w:pPr>
+        <w:jc w:val="center"/>
+        <w:rPr>
+          <w:rFonts w:ascii="Times New Roman" w:hAnsi="Times New Roman" w:cs="Times New Roman"/>
+          <w:b/>
+          <w:bCs/>
           <w:sz w:val="32"/>
           <w:szCs w:val="32"/>
         </w:rPr>
       </w:pPr>
-    </w:p>
-    <w:p>
-      <w:pPr>
-        <w:jc w:val="center"/>
+      <w:r>
+        <w:rPr>
+          <w:rFonts w:ascii="Times New Roman" w:hAnsi="Times New Roman" w:cs="Times New Roman"/>
+          <w:b/>
+          <w:bCs/>
+          <w:sz w:val="36"/>
+          <w:szCs w:val="36"/>
+        </w:rPr>
+        <w:t>DATE</w:t>
+      </w:r>
+      <w:r>
         <w:rPr>
           <w:rFonts w:ascii="Times New Roman" w:hAnsi="Times New Roman" w:cs="Times New Roman"/>
           <w:b/>
@@ -330,26 +369,15 @@
           <w:sz w:val="32"/>
           <w:szCs w:val="32"/>
         </w:rPr>
-      </w:pPr>
-      <w:r>
-        <w:rPr>
-          <w:rFonts w:ascii="Times New Roman" w:hAnsi="Times New Roman" w:cs="Times New Roman"/>
-          <w:b/>
-          <w:bCs/>
-          <w:sz w:val="36"/>
-          <w:szCs w:val="36"/>
-        </w:rPr>
-        <w:t>DATE</w:t>
-      </w:r>
-      <w:r>
-        <w:rPr>
-          <w:rFonts w:ascii="Times New Roman" w:hAnsi="Times New Roman" w:cs="Times New Roman"/>
-          <w:b/>
-          <w:bCs/>
+        <w:t xml:space="preserve"> – </w:t>
+      </w:r>
+      <w:r>
+        <w:rPr>
+          <w:rFonts w:ascii="Times New Roman" w:hAnsi="Times New Roman" w:cs="Times New Roman"/>
           <w:sz w:val="32"/>
           <w:szCs w:val="32"/>
         </w:rPr>
-        <w:t xml:space="preserve"> – </w:t>
+        <w:t>15</w:t>
       </w:r>
       <w:r>
         <w:rPr>
@@ -357,26 +385,8 @@
           <w:sz w:val="32"/>
           <w:szCs w:val="32"/>
         </w:rPr>
-        <w:t>15</w:t>
-      </w:r>
-      <w:r>
-        <w:rPr>
-          <w:rFonts w:ascii="Times New Roman" w:hAnsi="Times New Roman" w:cs="Times New Roman"/>
-          <w:sz w:val="32"/>
-          <w:szCs w:val="32"/>
-        </w:rPr>
         <w:t>-11-2023</w:t>
       </w:r>
-    </w:p>
-    <w:p>
-      <w:pPr>
-        <w:jc w:val="center"/>
-        <w:rPr>
-          <w:rFonts w:ascii="Times New Roman" w:hAnsi="Times New Roman" w:cs="Times New Roman"/>
-          <w:sz w:val="32"/>
-          <w:szCs w:val="32"/>
-        </w:rPr>
-      </w:pPr>
     </w:p>
     <w:p>
       <w:pPr>
@@ -582,7 +592,15 @@
           <w:sz w:val="36"/>
           <w:szCs w:val="36"/>
         </w:rPr>
-        <w:t>…………………………. 2</w:t>
+        <w:t xml:space="preserve">…………………………. </w:t>
+      </w:r>
+      <w:r>
+        <w:rPr>
+          <w:rFonts w:ascii="Times New Roman" w:hAnsi="Times New Roman" w:cs="Times New Roman"/>
+          <w:sz w:val="36"/>
+          <w:szCs w:val="36"/>
+        </w:rPr>
+        <w:t>3</w:t>
       </w:r>
     </w:p>
     <w:p>
@@ -613,7 +631,15 @@
           <w:sz w:val="36"/>
           <w:szCs w:val="36"/>
         </w:rPr>
-        <w:t>…………………………... 3</w:t>
+        <w:t xml:space="preserve">…………………………... </w:t>
+      </w:r>
+      <w:r>
+        <w:rPr>
+          <w:rFonts w:ascii="Times New Roman" w:hAnsi="Times New Roman" w:cs="Times New Roman"/>
+          <w:sz w:val="36"/>
+          <w:szCs w:val="36"/>
+        </w:rPr>
+        <w:t>4</w:t>
       </w:r>
     </w:p>
     <w:p>
@@ -644,7 +670,15 @@
           <w:sz w:val="36"/>
           <w:szCs w:val="36"/>
         </w:rPr>
-        <w:t>n …………………………………... 4</w:t>
+        <w:t xml:space="preserve">n …………………………………... </w:t>
+      </w:r>
+      <w:r>
+        <w:rPr>
+          <w:rFonts w:ascii="Times New Roman" w:hAnsi="Times New Roman" w:cs="Times New Roman"/>
+          <w:sz w:val="36"/>
+          <w:szCs w:val="36"/>
+        </w:rPr>
+        <w:t>5</w:t>
       </w:r>
     </w:p>
     <w:p>
@@ -691,7 +725,15 @@
           <w:sz w:val="36"/>
           <w:szCs w:val="36"/>
         </w:rPr>
-        <w:t>….………………………… 5</w:t>
+        <w:t xml:space="preserve">….………………………… </w:t>
+      </w:r>
+      <w:r>
+        <w:rPr>
+          <w:rFonts w:ascii="Times New Roman" w:hAnsi="Times New Roman" w:cs="Times New Roman"/>
+          <w:sz w:val="36"/>
+          <w:szCs w:val="36"/>
+        </w:rPr>
+        <w:t>6</w:t>
       </w:r>
     </w:p>
     <w:p>
@@ -722,7 +764,15 @@
           <w:sz w:val="36"/>
           <w:szCs w:val="36"/>
         </w:rPr>
-        <w:t>…………………………… 8</w:t>
+        <w:t xml:space="preserve">…………………………… </w:t>
+      </w:r>
+      <w:r>
+        <w:rPr>
+          <w:rFonts w:ascii="Times New Roman" w:hAnsi="Times New Roman" w:cs="Times New Roman"/>
+          <w:sz w:val="36"/>
+          <w:szCs w:val="36"/>
+        </w:rPr>
+        <w:t>7</w:t>
       </w:r>
     </w:p>
     <w:p>
@@ -785,7 +835,31 @@
           <w:sz w:val="36"/>
           <w:szCs w:val="36"/>
         </w:rPr>
-        <w:t>… 10</w:t>
+        <w:t>…</w:t>
+      </w:r>
+      <w:r>
+        <w:rPr>
+          <w:rFonts w:ascii="Times New Roman" w:hAnsi="Times New Roman" w:cs="Times New Roman"/>
+          <w:sz w:val="36"/>
+          <w:szCs w:val="36"/>
+        </w:rPr>
+        <w:t>.</w:t>
+      </w:r>
+      <w:r>
+        <w:rPr>
+          <w:rFonts w:ascii="Times New Roman" w:hAnsi="Times New Roman" w:cs="Times New Roman"/>
+          <w:sz w:val="36"/>
+          <w:szCs w:val="36"/>
+        </w:rPr>
+        <w:t xml:space="preserve"> </w:t>
+      </w:r>
+      <w:r>
+        <w:rPr>
+          <w:rFonts w:ascii="Times New Roman" w:hAnsi="Times New Roman" w:cs="Times New Roman"/>
+          <w:sz w:val="36"/>
+          <w:szCs w:val="36"/>
+        </w:rPr>
+        <w:t>8</w:t>
       </w:r>
     </w:p>
     <w:p>
@@ -816,41 +890,3618 @@
           <w:sz w:val="36"/>
           <w:szCs w:val="36"/>
         </w:rPr>
-        <w:t xml:space="preserve"> ……………………………………. 11</w:t>
-      </w:r>
-    </w:p>
-    <w:p>
-      <w:pPr>
-        <w:jc w:val="center"/>
+        <w:t xml:space="preserve"> ……………………………………. </w:t>
+      </w:r>
+      <w:r>
+        <w:rPr>
+          <w:rFonts w:ascii="Times New Roman" w:hAnsi="Times New Roman" w:cs="Times New Roman"/>
+          <w:sz w:val="36"/>
+          <w:szCs w:val="36"/>
+        </w:rPr>
+        <w:t>13</w:t>
+      </w:r>
+    </w:p>
+    <w:p>
+      <w:pPr>
         <w:rPr>
           <w:sz w:val="64"/>
           <w:szCs w:val="64"/>
         </w:rPr>
       </w:pPr>
+      <w:r>
+        <w:rPr>
+          <w:sz w:val="64"/>
+          <w:szCs w:val="64"/>
+        </w:rPr>
+        <w:br w:type="page"/>
+      </w:r>
+    </w:p>
+    <w:p>
+      <w:pPr>
+        <w:pStyle w:val="NormalWeb"/>
+        <w:spacing w:before="0" w:beforeAutospacing="0" w:after="0" w:afterAutospacing="0"/>
+        <w:jc w:val="center"/>
+        <w:rPr>
+          <w:b/>
+          <w:bCs/>
+          <w:sz w:val="64"/>
+          <w:szCs w:val="64"/>
+          <w:lang w:val="en-US"/>
+        </w:rPr>
+      </w:pPr>
+      <w:r>
+        <w:rPr>
+          <w:b/>
+          <w:bCs/>
+          <w:sz w:val="64"/>
+          <w:szCs w:val="64"/>
+          <w:lang w:val="en-US"/>
+        </w:rPr>
+        <w:t>ACKNOWLEDGEMENT</w:t>
+      </w:r>
+    </w:p>
+    <w:p>
+      <w:pPr>
+        <w:jc w:val="center"/>
+        <w:rPr>
+          <w:sz w:val="48"/>
+          <w:szCs w:val="48"/>
+        </w:rPr>
+      </w:pPr>
+    </w:p>
+    <w:p>
+      <w:pPr>
+        <w:pStyle w:val="NormalWeb"/>
+        <w:spacing w:before="0" w:beforeAutospacing="0" w:after="0" w:afterAutospacing="0"/>
+        <w:jc w:val="both"/>
+        <w:rPr>
+          <w:rFonts w:ascii="Arial" w:hAnsi="Arial" w:cs="Arial"/>
+          <w:sz w:val="40"/>
+          <w:szCs w:val="40"/>
+          <w:lang w:val="en-US"/>
+        </w:rPr>
+      </w:pPr>
+      <w:r>
+        <w:rPr>
+          <w:rFonts w:ascii="Arial" w:hAnsi="Arial" w:cs="Arial"/>
+          <w:sz w:val="40"/>
+          <w:szCs w:val="40"/>
+          <w:lang w:val="en-US"/>
+        </w:rPr>
+        <w:t>The successful completion of this project report would not have been possible without the support and assistance of many individuals and organizations. We would like to take this opportunity to offer our earnest admiration to each and every one of them.</w:t>
+      </w:r>
+    </w:p>
+    <w:p>
+      <w:pPr>
+        <w:pStyle w:val="NormalWeb"/>
+        <w:spacing w:before="0" w:beforeAutospacing="0" w:after="0" w:afterAutospacing="0"/>
+        <w:jc w:val="both"/>
+        <w:rPr>
+          <w:rFonts w:ascii="Arial" w:hAnsi="Arial" w:cs="Arial"/>
+          <w:sz w:val="40"/>
+          <w:szCs w:val="40"/>
+          <w:lang w:val="en-US"/>
+        </w:rPr>
+      </w:pPr>
+      <w:r>
+        <w:rPr>
+          <w:rFonts w:ascii="Arial" w:hAnsi="Arial" w:cs="Arial"/>
+          <w:sz w:val="40"/>
+          <w:szCs w:val="40"/>
+          <w:lang w:val="en-US"/>
+        </w:rPr>
+        <w:t xml:space="preserve">We express our sentiment of gratitude to Mr. Rajan </w:t>
+      </w:r>
+      <w:r>
+        <w:rPr>
+          <w:rFonts w:ascii="Arial" w:hAnsi="Arial" w:cs="Arial"/>
+          <w:sz w:val="40"/>
+          <w:szCs w:val="40"/>
+          <w:lang w:val="en-US"/>
+        </w:rPr>
+        <w:t xml:space="preserve">Kakkar </w:t>
+      </w:r>
+      <w:r>
+        <w:rPr>
+          <w:rFonts w:ascii="Arial" w:hAnsi="Arial" w:cs="Arial"/>
+          <w:sz w:val="40"/>
+          <w:szCs w:val="40"/>
+          <w:lang w:val="en-US"/>
+        </w:rPr>
+        <w:t xml:space="preserve">sir, who has been a continuous source of inspiration as our teacher. </w:t>
+      </w:r>
+      <w:r>
+        <w:rPr>
+          <w:rFonts w:ascii="Arial" w:hAnsi="Arial" w:cs="Arial"/>
+          <w:sz w:val="40"/>
+          <w:szCs w:val="40"/>
+          <w:lang w:val="en-US"/>
+        </w:rPr>
+        <w:t>Without his</w:t>
+      </w:r>
+      <w:r>
+        <w:rPr>
+          <w:rFonts w:ascii="Arial" w:hAnsi="Arial" w:cs="Arial"/>
+          <w:sz w:val="40"/>
+          <w:szCs w:val="40"/>
+          <w:lang w:val="en-US"/>
+        </w:rPr>
+        <w:t xml:space="preserve"> </w:t>
+      </w:r>
+      <w:r>
+        <w:rPr>
+          <w:rFonts w:ascii="Arial" w:hAnsi="Arial" w:cs="Arial"/>
+          <w:sz w:val="40"/>
+          <w:szCs w:val="40"/>
+          <w:lang w:val="en-US"/>
+        </w:rPr>
+        <w:t>constant guidance and</w:t>
+      </w:r>
+      <w:r>
+        <w:rPr>
+          <w:rFonts w:ascii="Arial" w:hAnsi="Arial" w:cs="Arial"/>
+          <w:sz w:val="40"/>
+          <w:szCs w:val="40"/>
+          <w:lang w:val="en-US"/>
+        </w:rPr>
+        <w:t xml:space="preserve"> </w:t>
+      </w:r>
+      <w:r>
+        <w:rPr>
+          <w:rFonts w:ascii="Arial" w:hAnsi="Arial" w:cs="Arial"/>
+          <w:sz w:val="40"/>
+          <w:szCs w:val="40"/>
+          <w:lang w:val="en-US"/>
+        </w:rPr>
+        <w:t>suggestions, this report</w:t>
+      </w:r>
+      <w:r>
+        <w:rPr>
+          <w:rFonts w:ascii="Arial" w:hAnsi="Arial" w:cs="Arial"/>
+          <w:sz w:val="40"/>
+          <w:szCs w:val="40"/>
+          <w:lang w:val="en-US"/>
+        </w:rPr>
+        <w:t xml:space="preserve"> would have been nowhere near completion. Our gratitude for his trust and generosity goes beyond words.</w:t>
+      </w:r>
+    </w:p>
+    <w:p>
+      <w:pPr>
+        <w:pStyle w:val="NormalWeb"/>
+        <w:spacing w:before="0" w:beforeAutospacing="0" w:after="0" w:afterAutospacing="0"/>
+        <w:jc w:val="both"/>
+        <w:rPr>
+          <w:rFonts w:ascii="Arial" w:hAnsi="Arial" w:cs="Arial"/>
+          <w:sz w:val="40"/>
+          <w:szCs w:val="40"/>
+          <w:lang w:val="en-US"/>
+        </w:rPr>
+      </w:pPr>
+      <w:r>
+        <w:rPr>
+          <w:rFonts w:ascii="Arial" w:hAnsi="Arial" w:cs="Arial"/>
+          <w:sz w:val="40"/>
+          <w:szCs w:val="40"/>
+          <w:lang w:val="en-US"/>
+        </w:rPr>
+        <w:t xml:space="preserve">Thanks to our classmates who helped us directly or indirectly to accomplish our work. Finally, </w:t>
+      </w:r>
+      <w:r>
+        <w:rPr>
+          <w:rFonts w:ascii="Arial" w:hAnsi="Arial" w:cs="Arial"/>
+          <w:sz w:val="40"/>
+          <w:szCs w:val="40"/>
+          <w:lang w:val="en-US"/>
+        </w:rPr>
+        <w:t>we</w:t>
+      </w:r>
+      <w:r>
+        <w:rPr>
+          <w:rFonts w:ascii="Arial" w:hAnsi="Arial" w:cs="Arial"/>
+          <w:sz w:val="40"/>
+          <w:szCs w:val="40"/>
+          <w:lang w:val="en-US"/>
+        </w:rPr>
+        <w:t xml:space="preserve"> thank </w:t>
+      </w:r>
+      <w:r>
+        <w:rPr>
+          <w:rFonts w:ascii="Arial" w:hAnsi="Arial" w:cs="Arial"/>
+          <w:sz w:val="40"/>
+          <w:szCs w:val="40"/>
+          <w:lang w:val="en-US"/>
+        </w:rPr>
+        <w:t>all</w:t>
+      </w:r>
+      <w:r>
+        <w:rPr>
+          <w:rFonts w:ascii="Arial" w:hAnsi="Arial" w:cs="Arial"/>
+          <w:sz w:val="40"/>
+          <w:szCs w:val="40"/>
+          <w:lang w:val="en-US"/>
+        </w:rPr>
+        <w:t xml:space="preserve"> the </w:t>
+      </w:r>
+      <w:r>
+        <w:rPr>
+          <w:rFonts w:ascii="Arial" w:hAnsi="Arial" w:cs="Arial"/>
+          <w:sz w:val="40"/>
+          <w:szCs w:val="40"/>
+          <w:lang w:val="en-US"/>
+        </w:rPr>
+        <w:t>teachers who</w:t>
+      </w:r>
+      <w:r>
+        <w:rPr>
+          <w:rFonts w:ascii="Arial" w:hAnsi="Arial" w:cs="Arial"/>
+          <w:sz w:val="40"/>
+          <w:szCs w:val="40"/>
+          <w:lang w:val="en-US"/>
+        </w:rPr>
+        <w:t xml:space="preserve"> prepared us for this endeavor. We owe you all for this success.</w:t>
+      </w:r>
+    </w:p>
+    <w:p>
+      <w:pPr>
+        <w:rPr>
+          <w:sz w:val="48"/>
+          <w:szCs w:val="48"/>
+        </w:rPr>
+      </w:pPr>
+      <w:r>
+        <w:rPr>
+          <w:sz w:val="48"/>
+          <w:szCs w:val="48"/>
+        </w:rPr>
+        <w:br w:type="page"/>
+      </w:r>
+    </w:p>
+    <w:p>
+      <w:pPr>
+        <w:pStyle w:val="NormalWeb"/>
+        <w:spacing w:before="0" w:beforeAutospacing="0" w:after="0" w:afterAutospacing="0"/>
+        <w:jc w:val="center"/>
+        <w:rPr>
+          <w:b/>
+          <w:bCs/>
+          <w:sz w:val="64"/>
+          <w:szCs w:val="64"/>
+          <w:lang w:val="en-US"/>
+        </w:rPr>
+      </w:pPr>
+      <w:r>
+        <w:rPr>
+          <w:b/>
+          <w:bCs/>
+          <w:sz w:val="64"/>
+          <w:szCs w:val="64"/>
+          <w:lang w:val="en-US"/>
+        </w:rPr>
+        <w:t>ABSTRACT</w:t>
+      </w:r>
+    </w:p>
+    <w:p>
+      <w:pPr>
+        <w:pStyle w:val="NormalWeb"/>
+        <w:spacing w:before="0" w:beforeAutospacing="0" w:after="0" w:afterAutospacing="0"/>
+        <w:jc w:val="both"/>
+        <w:rPr>
+          <w:b/>
+          <w:bCs/>
+          <w:sz w:val="32"/>
+          <w:szCs w:val="32"/>
+          <w:lang w:val="en-US"/>
+        </w:rPr>
+      </w:pPr>
+    </w:p>
+    <w:p>
+      <w:pPr>
+        <w:pStyle w:val="NormalWeb"/>
+        <w:spacing w:before="0" w:beforeAutospacing="0" w:after="0" w:afterAutospacing="0"/>
+        <w:jc w:val="both"/>
+        <w:rPr>
+          <w:rFonts w:ascii="Arial" w:hAnsi="Arial" w:cs="Arial"/>
+          <w:sz w:val="40"/>
+          <w:szCs w:val="40"/>
+          <w:lang w:val="en-US"/>
+        </w:rPr>
+        <w:sectPr>
+          <w:headerReference w:type="default" r:id="rId8"/>
+          <w:pgSz w:w="11906" w:h="16838"/>
+          <w:pgMar w:top="1440" w:right="1440" w:bottom="1440" w:left="1440" w:header="708" w:footer="708" w:gutter="0"/>
+          <w:cols w:space="708"/>
+          <w:titlePg/>
+          <w:docGrid w:linePitch="360"/>
+        </w:sectPr>
+      </w:pPr>
+      <w:r>
+        <w:rPr>
+          <w:rFonts w:ascii="Arial" w:hAnsi="Arial" w:cs="Arial"/>
+          <w:sz w:val="40"/>
+          <w:szCs w:val="40"/>
+        </w:rPr>
+        <w:t xml:space="preserve">This project involves the creation of a marketing website using </w:t>
+      </w:r>
+      <w:r>
+        <w:rPr>
+          <w:rFonts w:ascii="Arial" w:hAnsi="Arial" w:cs="Arial"/>
+          <w:b/>
+          <w:bCs/>
+          <w:sz w:val="40"/>
+          <w:szCs w:val="40"/>
+        </w:rPr>
+        <w:t>HTML</w:t>
+      </w:r>
+      <w:r>
+        <w:rPr>
+          <w:rFonts w:ascii="Arial" w:hAnsi="Arial" w:cs="Arial"/>
+          <w:sz w:val="40"/>
+          <w:szCs w:val="40"/>
+        </w:rPr>
+        <w:t xml:space="preserve"> and </w:t>
+      </w:r>
+      <w:r>
+        <w:rPr>
+          <w:rFonts w:ascii="Arial" w:hAnsi="Arial" w:cs="Arial"/>
+          <w:b/>
+          <w:bCs/>
+          <w:sz w:val="40"/>
+          <w:szCs w:val="40"/>
+        </w:rPr>
+        <w:t>CSS</w:t>
+      </w:r>
+      <w:r>
+        <w:rPr>
+          <w:rFonts w:ascii="Arial" w:hAnsi="Arial" w:cs="Arial"/>
+          <w:sz w:val="40"/>
+          <w:szCs w:val="40"/>
+        </w:rPr>
+        <w:t>, titled "</w:t>
+      </w:r>
+      <w:r>
+        <w:rPr>
+          <w:rFonts w:ascii="Arial" w:hAnsi="Arial" w:cs="Arial"/>
+          <w:b/>
+          <w:bCs/>
+          <w:sz w:val="40"/>
+          <w:szCs w:val="40"/>
+        </w:rPr>
+        <w:t>MailCh</w:t>
+      </w:r>
+      <w:r>
+        <w:rPr>
+          <w:rFonts w:ascii="Arial" w:hAnsi="Arial" w:cs="Arial"/>
+          <w:b/>
+          <w:bCs/>
+          <w:sz w:val="40"/>
+          <w:szCs w:val="40"/>
+        </w:rPr>
+        <w:t>a</w:t>
+      </w:r>
+      <w:r>
+        <w:rPr>
+          <w:rFonts w:ascii="Arial" w:hAnsi="Arial" w:cs="Arial"/>
+          <w:b/>
+          <w:bCs/>
+          <w:sz w:val="40"/>
+          <w:szCs w:val="40"/>
+        </w:rPr>
+        <w:t>mp</w:t>
+      </w:r>
+      <w:r>
+        <w:rPr>
+          <w:rFonts w:ascii="Arial" w:hAnsi="Arial" w:cs="Arial"/>
+          <w:sz w:val="40"/>
+          <w:szCs w:val="40"/>
+        </w:rPr>
+        <w:t>"</w:t>
+      </w:r>
+      <w:r>
+        <w:rPr>
+          <w:rFonts w:ascii="Arial" w:hAnsi="Arial" w:cs="Arial"/>
+          <w:sz w:val="40"/>
+          <w:szCs w:val="40"/>
+        </w:rPr>
+        <w:t xml:space="preserve"> </w:t>
+      </w:r>
+      <w:r>
+        <w:rPr>
+          <w:rFonts w:ascii="Arial" w:hAnsi="Arial" w:cs="Arial"/>
+          <w:sz w:val="40"/>
+          <w:szCs w:val="40"/>
+          <w:lang w:val="en-US"/>
+        </w:rPr>
+        <w:t xml:space="preserve">Learning </w:t>
+      </w:r>
+      <w:r>
+        <w:rPr>
+          <w:rFonts w:ascii="Arial" w:hAnsi="Arial" w:cs="Arial"/>
+          <w:sz w:val="40"/>
+          <w:szCs w:val="40"/>
+          <w:lang w:val="en-US"/>
+        </w:rPr>
+        <w:t>HTML</w:t>
+      </w:r>
+      <w:r>
+        <w:rPr>
+          <w:rFonts w:ascii="Arial" w:hAnsi="Arial" w:cs="Arial"/>
+          <w:sz w:val="40"/>
+          <w:szCs w:val="40"/>
+          <w:lang w:val="en-US"/>
+        </w:rPr>
+        <w:t xml:space="preserve"> structure and</w:t>
+      </w:r>
+      <w:r>
+        <w:rPr>
+          <w:rFonts w:ascii="Arial" w:hAnsi="Arial" w:cs="Arial"/>
+          <w:sz w:val="40"/>
+          <w:szCs w:val="40"/>
+          <w:lang w:val="en-US"/>
+        </w:rPr>
+        <w:t xml:space="preserve"> styling it with </w:t>
+      </w:r>
+      <w:r>
+        <w:rPr>
+          <w:rFonts w:ascii="Arial" w:hAnsi="Arial" w:cs="Arial"/>
+          <w:sz w:val="40"/>
+          <w:szCs w:val="40"/>
+          <w:lang w:val="en-US"/>
+        </w:rPr>
+        <w:t>CSS</w:t>
+      </w:r>
+      <w:r>
+        <w:rPr>
+          <w:rFonts w:ascii="Arial" w:hAnsi="Arial" w:cs="Arial"/>
+          <w:sz w:val="40"/>
+          <w:szCs w:val="40"/>
+          <w:lang w:val="en-US"/>
+        </w:rPr>
+        <w:t xml:space="preserve"> </w:t>
+      </w:r>
+      <w:r>
+        <w:rPr>
+          <w:rFonts w:ascii="Arial" w:hAnsi="Arial" w:cs="Arial"/>
+          <w:sz w:val="40"/>
+          <w:szCs w:val="40"/>
+          <w:lang w:val="en-US"/>
+        </w:rPr>
+        <w:t xml:space="preserve">were the main objectives of this project. To </w:t>
+      </w:r>
+      <w:r>
+        <w:rPr>
+          <w:rFonts w:ascii="Arial" w:hAnsi="Arial" w:cs="Arial"/>
+          <w:sz w:val="40"/>
+          <w:szCs w:val="40"/>
+          <w:lang w:val="en-US"/>
+        </w:rPr>
+        <w:t>create</w:t>
+      </w:r>
+      <w:r>
+        <w:rPr>
+          <w:rFonts w:ascii="Arial" w:hAnsi="Arial" w:cs="Arial"/>
+          <w:sz w:val="40"/>
+          <w:szCs w:val="40"/>
+          <w:lang w:val="en-US"/>
+        </w:rPr>
+        <w:t xml:space="preserve"> </w:t>
+      </w:r>
+      <w:r>
+        <w:rPr>
+          <w:rFonts w:ascii="Arial" w:hAnsi="Arial" w:cs="Arial"/>
+          <w:sz w:val="40"/>
+          <w:szCs w:val="40"/>
+          <w:lang w:val="en-US"/>
+        </w:rPr>
+        <w:t>a Marketing Website</w:t>
+      </w:r>
+      <w:r>
+        <w:rPr>
+          <w:rFonts w:ascii="Arial" w:hAnsi="Arial" w:cs="Arial"/>
+          <w:sz w:val="40"/>
+          <w:szCs w:val="40"/>
+          <w:lang w:val="en-US"/>
+        </w:rPr>
+        <w:t xml:space="preserve"> </w:t>
+      </w:r>
+      <w:r>
+        <w:rPr>
+          <w:rFonts w:ascii="Arial" w:hAnsi="Arial" w:cs="Arial"/>
+          <w:sz w:val="40"/>
+          <w:szCs w:val="40"/>
+          <w:lang w:val="en-US"/>
+        </w:rPr>
+        <w:t>project,</w:t>
+      </w:r>
+      <w:r>
+        <w:rPr>
+          <w:rFonts w:ascii="Arial" w:hAnsi="Arial" w:cs="Arial"/>
+          <w:sz w:val="40"/>
+          <w:szCs w:val="40"/>
+          <w:lang w:val="en-US"/>
+        </w:rPr>
+        <w:t xml:space="preserve"> we need to </w:t>
+      </w:r>
+      <w:r>
+        <w:rPr>
+          <w:rFonts w:ascii="Arial" w:hAnsi="Arial" w:cs="Arial"/>
+          <w:sz w:val="40"/>
+          <w:szCs w:val="40"/>
+          <w:lang w:val="en-US"/>
+        </w:rPr>
+        <w:t>know the basics of HTML and CSS</w:t>
+      </w:r>
+      <w:r>
+        <w:rPr>
+          <w:rFonts w:ascii="Arial" w:hAnsi="Arial" w:cs="Arial"/>
+          <w:sz w:val="40"/>
+          <w:szCs w:val="40"/>
+          <w:lang w:val="en-US"/>
+        </w:rPr>
+        <w:t>.</w:t>
+      </w:r>
+      <w:r>
+        <w:rPr>
+          <w:rFonts w:ascii="Arial" w:hAnsi="Arial" w:cs="Arial"/>
+          <w:sz w:val="40"/>
+          <w:szCs w:val="40"/>
+          <w:lang w:val="en-US"/>
+        </w:rPr>
+        <w:t xml:space="preserve"> </w:t>
+      </w:r>
+      <w:r>
+        <w:rPr>
+          <w:rFonts w:ascii="Arial" w:hAnsi="Arial" w:cs="Arial"/>
+          <w:sz w:val="40"/>
+          <w:szCs w:val="40"/>
+          <w:lang w:val="en-US"/>
+        </w:rPr>
+        <w:t>For this project we have used V</w:t>
+      </w:r>
+      <w:r>
+        <w:rPr>
+          <w:rFonts w:ascii="Arial" w:hAnsi="Arial" w:cs="Arial"/>
+          <w:sz w:val="40"/>
+          <w:szCs w:val="40"/>
+          <w:lang w:val="en-US"/>
+        </w:rPr>
+        <w:t>S</w:t>
+      </w:r>
+      <w:r>
+        <w:rPr>
+          <w:rFonts w:ascii="Arial" w:hAnsi="Arial" w:cs="Arial"/>
+          <w:sz w:val="40"/>
+          <w:szCs w:val="40"/>
+          <w:lang w:val="en-US"/>
+        </w:rPr>
+        <w:t xml:space="preserve">-Code </w:t>
+      </w:r>
+      <w:r>
+        <w:rPr>
+          <w:rFonts w:ascii="Arial" w:hAnsi="Arial" w:cs="Arial"/>
+          <w:sz w:val="40"/>
+          <w:szCs w:val="40"/>
+          <w:lang w:val="en-US"/>
+        </w:rPr>
+        <w:t>as</w:t>
+      </w:r>
+      <w:r>
+        <w:rPr>
+          <w:rFonts w:ascii="Arial" w:hAnsi="Arial" w:cs="Arial"/>
+          <w:sz w:val="40"/>
+          <w:szCs w:val="40"/>
+          <w:lang w:val="en-US"/>
+        </w:rPr>
+        <w:t xml:space="preserve"> the Integrated Development Enviro</w:t>
+      </w:r>
+      <w:r>
+        <w:rPr>
+          <w:rFonts w:ascii="Arial" w:hAnsi="Arial" w:cs="Arial"/>
+          <w:sz w:val="40"/>
+          <w:szCs w:val="40"/>
+          <w:lang w:val="en-US"/>
+        </w:rPr>
+        <w:t>n</w:t>
+      </w:r>
+      <w:r>
+        <w:rPr>
+          <w:rFonts w:ascii="Arial" w:hAnsi="Arial" w:cs="Arial"/>
+          <w:sz w:val="40"/>
+          <w:szCs w:val="40"/>
+          <w:lang w:val="en-US"/>
+        </w:rPr>
+        <w:t>ment</w:t>
+      </w:r>
+      <w:r>
+        <w:rPr>
+          <w:rFonts w:ascii="Arial" w:hAnsi="Arial" w:cs="Arial"/>
+          <w:sz w:val="40"/>
+          <w:szCs w:val="40"/>
+          <w:lang w:val="en-US"/>
+        </w:rPr>
+        <w:t>.</w:t>
+      </w:r>
+      <w:r>
+        <w:rPr>
+          <w:rFonts w:ascii="Arial" w:hAnsi="Arial" w:cs="Arial"/>
+          <w:b/>
+          <w:bCs/>
+          <w:sz w:val="40"/>
+          <w:szCs w:val="40"/>
+          <w:lang w:val="en-US"/>
+        </w:rPr>
+        <w:t xml:space="preserve"> </w:t>
+      </w:r>
+      <w:r>
+        <w:rPr>
+          <w:rFonts w:ascii="Arial" w:hAnsi="Arial" w:cs="Arial"/>
+          <w:sz w:val="40"/>
+          <w:szCs w:val="40"/>
+          <w:lang w:val="en-US"/>
+        </w:rPr>
+        <w:t xml:space="preserve">This report takes us through all the details of </w:t>
+      </w:r>
+      <w:r>
+        <w:rPr>
+          <w:rFonts w:ascii="Arial" w:hAnsi="Arial" w:cs="Arial"/>
+          <w:b/>
+          <w:bCs/>
+          <w:sz w:val="40"/>
+          <w:szCs w:val="40"/>
+          <w:lang w:val="en-US"/>
+        </w:rPr>
+        <w:t xml:space="preserve">Website Design </w:t>
+      </w:r>
+      <w:r>
+        <w:rPr>
+          <w:rFonts w:ascii="Arial" w:hAnsi="Arial" w:cs="Arial"/>
+          <w:sz w:val="40"/>
+          <w:szCs w:val="40"/>
+          <w:lang w:val="en-US"/>
+        </w:rPr>
+        <w:t>knowledge and experience gathered during this project</w:t>
+      </w:r>
+      <w:r>
+        <w:rPr>
+          <w:rFonts w:ascii="Arial" w:hAnsi="Arial" w:cs="Arial"/>
+          <w:sz w:val="40"/>
+          <w:szCs w:val="40"/>
+          <w:lang w:val="en-US"/>
+        </w:rPr>
+        <w:t>.</w:t>
+      </w:r>
+    </w:p>
+    <w:p>
+      <w:pPr>
+        <w:pStyle w:val="NormalWeb"/>
+        <w:spacing w:before="0" w:beforeAutospacing="0" w:after="0" w:afterAutospacing="0"/>
+        <w:rPr>
+          <w:b/>
+          <w:bCs/>
+          <w:sz w:val="40"/>
+          <w:szCs w:val="40"/>
+          <w:lang w:val="en-US"/>
+        </w:rPr>
+      </w:pPr>
+    </w:p>
+    <w:p>
+      <w:pPr>
+        <w:jc w:val="center"/>
+        <w:rPr>
+          <w:rFonts w:ascii="Times New Roman" w:hAnsi="Times New Roman" w:cs="Times New Roman"/>
+          <w:b/>
+          <w:bCs/>
+          <w:sz w:val="64"/>
+          <w:szCs w:val="64"/>
+        </w:rPr>
+      </w:pPr>
+      <w:r>
+        <w:rPr>
+          <w:rFonts w:ascii="Times New Roman" w:hAnsi="Times New Roman" w:cs="Times New Roman"/>
+          <w:b/>
+          <w:bCs/>
+          <w:sz w:val="64"/>
+          <w:szCs w:val="64"/>
+        </w:rPr>
+        <w:t>INTRODUCTION</w:t>
+      </w:r>
+    </w:p>
+    <w:p>
+      <w:pPr>
+        <w:jc w:val="both"/>
+        <w:rPr>
+          <w:rFonts w:ascii="Arial" w:hAnsi="Arial" w:cs="Arial"/>
+          <w:sz w:val="40"/>
+          <w:szCs w:val="40"/>
+        </w:rPr>
+      </w:pPr>
+      <w:r>
+        <w:rPr>
+          <w:rFonts w:ascii="Arial" w:hAnsi="Arial" w:cs="Arial"/>
+          <w:sz w:val="40"/>
+          <w:szCs w:val="40"/>
+        </w:rPr>
+        <w:t xml:space="preserve">From a dynamic header and achievements section to informative articles on email effectiveness, the website aims to offer a user-friendly experience. </w:t>
+      </w:r>
+      <w:r>
+        <w:rPr>
+          <w:rFonts w:ascii="Arial" w:hAnsi="Arial" w:cs="Arial"/>
+          <w:sz w:val="40"/>
+          <w:szCs w:val="40"/>
+        </w:rPr>
+        <w:t>It has different parts like a header with navigation, a section about achievements, and articles on using emails effectively. The achievements’ part talks about support and app integrations. In the articles, you can learn about email automations, AI content creation, and audience targeting. The website also has a footer with contact details and organized links.</w:t>
+      </w:r>
+    </w:p>
+    <w:p>
+      <w:pPr>
+        <w:jc w:val="both"/>
+        <w:rPr>
+          <w:rFonts w:ascii="Arial" w:hAnsi="Arial" w:cs="Arial"/>
+          <w:sz w:val="40"/>
+          <w:szCs w:val="40"/>
+        </w:rPr>
+      </w:pPr>
+      <w:r>
+        <w:rPr>
+          <w:rFonts w:ascii="Arial" w:hAnsi="Arial" w:cs="Arial"/>
+          <w:sz w:val="40"/>
+          <w:szCs w:val="40"/>
+        </w:rPr>
+        <w:t>E</w:t>
+      </w:r>
+      <w:r>
+        <w:rPr>
+          <w:rFonts w:ascii="Arial" w:hAnsi="Arial" w:cs="Arial"/>
+          <w:sz w:val="40"/>
+          <w:szCs w:val="40"/>
+        </w:rPr>
+        <w:t>xplor</w:t>
+      </w:r>
+      <w:r>
+        <w:rPr>
+          <w:rFonts w:ascii="Arial" w:hAnsi="Arial" w:cs="Arial"/>
+          <w:sz w:val="40"/>
+          <w:szCs w:val="40"/>
+        </w:rPr>
+        <w:t xml:space="preserve">e </w:t>
+      </w:r>
+      <w:r>
+        <w:rPr>
+          <w:rFonts w:ascii="Arial" w:hAnsi="Arial" w:cs="Arial"/>
+          <w:sz w:val="40"/>
+          <w:szCs w:val="40"/>
+        </w:rPr>
+        <w:t xml:space="preserve">the features that make </w:t>
+      </w:r>
+      <w:r>
+        <w:rPr>
+          <w:rFonts w:ascii="Arial" w:hAnsi="Arial" w:cs="Arial"/>
+          <w:sz w:val="40"/>
+          <w:szCs w:val="40"/>
+        </w:rPr>
+        <w:t>“</w:t>
+      </w:r>
+      <w:r>
+        <w:rPr>
+          <w:rFonts w:ascii="Arial" w:hAnsi="Arial" w:cs="Arial"/>
+          <w:sz w:val="40"/>
+          <w:szCs w:val="40"/>
+        </w:rPr>
+        <w:t>MailCh</w:t>
+      </w:r>
+      <w:r>
+        <w:rPr>
+          <w:rFonts w:ascii="Arial" w:hAnsi="Arial" w:cs="Arial"/>
+          <w:sz w:val="40"/>
+          <w:szCs w:val="40"/>
+        </w:rPr>
+        <w:t>a</w:t>
+      </w:r>
+      <w:r>
+        <w:rPr>
+          <w:rFonts w:ascii="Arial" w:hAnsi="Arial" w:cs="Arial"/>
+          <w:sz w:val="40"/>
+          <w:szCs w:val="40"/>
+        </w:rPr>
+        <w:t>mp</w:t>
+      </w:r>
+      <w:r>
+        <w:rPr>
+          <w:rFonts w:ascii="Arial" w:hAnsi="Arial" w:cs="Arial"/>
+          <w:sz w:val="40"/>
+          <w:szCs w:val="40"/>
+        </w:rPr>
+        <w:t>”</w:t>
+      </w:r>
+      <w:r>
+        <w:rPr>
+          <w:rFonts w:ascii="Arial" w:hAnsi="Arial" w:cs="Arial"/>
+          <w:sz w:val="40"/>
+          <w:szCs w:val="40"/>
+        </w:rPr>
+        <w:t xml:space="preserve"> a valuable tool for email marketing.</w:t>
+      </w:r>
+      <w:r>
+        <w:rPr>
+          <w:rFonts w:ascii="Arial" w:hAnsi="Arial" w:cs="Arial"/>
+          <w:sz w:val="40"/>
+          <w:szCs w:val="40"/>
+        </w:rPr>
+        <w:t xml:space="preserve"> </w:t>
+      </w:r>
+      <w:r>
+        <w:rPr>
+          <w:rFonts w:ascii="Arial" w:hAnsi="Arial" w:cs="Arial"/>
+          <w:sz w:val="40"/>
+          <w:szCs w:val="40"/>
+        </w:rPr>
+        <w:t>We</w:t>
+      </w:r>
+      <w:r>
+        <w:rPr>
+          <w:rFonts w:ascii="Arial" w:hAnsi="Arial" w:cs="Arial"/>
+          <w:sz w:val="40"/>
+          <w:szCs w:val="40"/>
+        </w:rPr>
+        <w:t xml:space="preserve"> focused on making it easy to use and visually attractive to promote </w:t>
+      </w:r>
+      <w:r>
+        <w:rPr>
+          <w:rFonts w:ascii="Arial" w:hAnsi="Arial" w:cs="Arial"/>
+          <w:sz w:val="40"/>
+          <w:szCs w:val="40"/>
+        </w:rPr>
+        <w:t>“</w:t>
+      </w:r>
+      <w:r>
+        <w:rPr>
+          <w:rFonts w:ascii="Arial" w:hAnsi="Arial" w:cs="Arial"/>
+          <w:sz w:val="40"/>
+          <w:szCs w:val="40"/>
+        </w:rPr>
+        <w:t>MailCh</w:t>
+      </w:r>
+      <w:r>
+        <w:rPr>
+          <w:rFonts w:ascii="Arial" w:hAnsi="Arial" w:cs="Arial"/>
+          <w:sz w:val="40"/>
+          <w:szCs w:val="40"/>
+        </w:rPr>
+        <w:t>a</w:t>
+      </w:r>
+      <w:r>
+        <w:rPr>
+          <w:rFonts w:ascii="Arial" w:hAnsi="Arial" w:cs="Arial"/>
+          <w:sz w:val="40"/>
+          <w:szCs w:val="40"/>
+        </w:rPr>
+        <w:t>mp's</w:t>
+      </w:r>
+      <w:r>
+        <w:rPr>
+          <w:rFonts w:ascii="Arial" w:hAnsi="Arial" w:cs="Arial"/>
+          <w:sz w:val="40"/>
+          <w:szCs w:val="40"/>
+        </w:rPr>
+        <w:t>”</w:t>
+      </w:r>
+      <w:r>
+        <w:rPr>
+          <w:rFonts w:ascii="Arial" w:hAnsi="Arial" w:cs="Arial"/>
+          <w:sz w:val="40"/>
+          <w:szCs w:val="40"/>
+        </w:rPr>
+        <w:t xml:space="preserve"> services.</w:t>
+      </w:r>
+    </w:p>
+    <w:p>
+      <w:pPr>
+        <w:rPr>
+          <w:rFonts w:ascii="Arial" w:hAnsi="Arial" w:cs="Arial"/>
+          <w:sz w:val="40"/>
+          <w:szCs w:val="40"/>
+        </w:rPr>
+      </w:pPr>
+      <w:r>
+        <w:rPr>
+          <w:rFonts w:ascii="Arial" w:hAnsi="Arial" w:cs="Arial"/>
+          <w:sz w:val="40"/>
+          <w:szCs w:val="40"/>
+        </w:rPr>
+        <w:br w:type="page"/>
+      </w:r>
+    </w:p>
+    <w:p>
+      <w:pPr>
+        <w:jc w:val="center"/>
+        <w:rPr>
+          <w:rFonts w:ascii="Times New Roman" w:hAnsi="Times New Roman" w:cs="Times New Roman"/>
+          <w:b/>
+          <w:bCs/>
+          <w:sz w:val="64"/>
+          <w:szCs w:val="64"/>
+        </w:rPr>
+      </w:pPr>
+      <w:r>
+        <w:rPr>
+          <w:rFonts w:ascii="Times New Roman" w:hAnsi="Times New Roman" w:cs="Times New Roman"/>
+          <w:b/>
+          <w:bCs/>
+          <w:sz w:val="64"/>
+          <w:szCs w:val="64"/>
+        </w:rPr>
+        <w:t>TECHNOLOGIES</w:t>
+      </w:r>
+    </w:p>
+    <w:p>
+      <w:pPr>
+        <w:jc w:val="center"/>
+        <w:rPr>
+          <w:rFonts w:ascii="Times New Roman" w:hAnsi="Times New Roman" w:cs="Times New Roman"/>
+          <w:b/>
+          <w:bCs/>
+          <w:sz w:val="36"/>
+          <w:szCs w:val="36"/>
+        </w:rPr>
+      </w:pPr>
+    </w:p>
+    <w:p>
+      <w:pPr>
+        <w:rPr>
+          <w:rFonts w:ascii="Arial" w:hAnsi="Arial" w:cs="Arial"/>
+          <w:sz w:val="40"/>
+          <w:szCs w:val="40"/>
+        </w:rPr>
+      </w:pPr>
+      <w:r>
+        <w:rPr>
+          <w:rFonts w:ascii="Arial" w:hAnsi="Arial" w:cs="Arial"/>
+          <w:b/>
+          <w:bCs/>
+          <w:sz w:val="44"/>
+          <w:szCs w:val="44"/>
+        </w:rPr>
+        <w:t>HTML</w:t>
+      </w:r>
+      <w:r>
+        <w:rPr>
+          <w:rFonts w:ascii="Arial" w:hAnsi="Arial" w:cs="Arial"/>
+          <w:b/>
+          <w:bCs/>
+          <w:sz w:val="44"/>
+          <w:szCs w:val="44"/>
+        </w:rPr>
+        <w:t>5</w:t>
+      </w:r>
+      <w:r>
+        <w:rPr>
+          <w:rFonts w:ascii="Arial" w:hAnsi="Arial" w:cs="Arial"/>
+          <w:b/>
+          <w:bCs/>
+          <w:sz w:val="44"/>
+          <w:szCs w:val="44"/>
+        </w:rPr>
+        <w:t xml:space="preserve">- </w:t>
+      </w:r>
+    </w:p>
+    <w:p>
+      <w:pPr>
+        <w:rPr>
+          <w:rFonts w:ascii="Arial" w:hAnsi="Arial" w:cs="Arial"/>
+          <w:sz w:val="40"/>
+          <w:szCs w:val="40"/>
+        </w:rPr>
+      </w:pPr>
+      <w:r>
+        <w:rPr>
+          <w:rFonts w:ascii="Arial" w:hAnsi="Arial" w:cs="Arial"/>
+          <w:sz w:val="40"/>
+          <w:szCs w:val="40"/>
+        </w:rPr>
+        <w:t xml:space="preserve">HTML, or </w:t>
+      </w:r>
+      <w:r>
+        <w:rPr>
+          <w:rFonts w:ascii="Arial" w:hAnsi="Arial" w:cs="Arial"/>
+          <w:sz w:val="40"/>
+          <w:szCs w:val="40"/>
+        </w:rPr>
+        <w:t>Hyper</w:t>
+      </w:r>
+      <w:r>
+        <w:rPr>
+          <w:rFonts w:ascii="Arial" w:hAnsi="Arial" w:cs="Arial"/>
+          <w:sz w:val="40"/>
+          <w:szCs w:val="40"/>
+        </w:rPr>
+        <w:t>T</w:t>
+      </w:r>
+      <w:r>
+        <w:rPr>
+          <w:rFonts w:ascii="Arial" w:hAnsi="Arial" w:cs="Arial"/>
+          <w:sz w:val="40"/>
+          <w:szCs w:val="40"/>
+        </w:rPr>
+        <w:t>ext</w:t>
+      </w:r>
+      <w:r>
+        <w:rPr>
+          <w:rFonts w:ascii="Arial" w:hAnsi="Arial" w:cs="Arial"/>
+          <w:sz w:val="40"/>
+          <w:szCs w:val="40"/>
+        </w:rPr>
+        <w:t xml:space="preserve"> Markup Language, is the standard language for creating and designing web pages. It uses a markup structure composed of tags to define the various elements on a webpage, such as headings, paragraphs, links, images, </w:t>
+      </w:r>
+      <w:r>
+        <w:rPr>
+          <w:rFonts w:ascii="Arial" w:hAnsi="Arial" w:cs="Arial"/>
+          <w:sz w:val="40"/>
+          <w:szCs w:val="40"/>
+        </w:rPr>
+        <w:t>forms and</w:t>
+      </w:r>
+      <w:r>
+        <w:rPr>
+          <w:rFonts w:ascii="Arial" w:hAnsi="Arial" w:cs="Arial"/>
+          <w:sz w:val="40"/>
+          <w:szCs w:val="40"/>
+        </w:rPr>
+        <w:t xml:space="preserve"> more. HTML provides the basic structure for web content</w:t>
+      </w:r>
+      <w:r>
+        <w:rPr>
+          <w:rFonts w:ascii="Arial" w:hAnsi="Arial" w:cs="Arial"/>
+          <w:sz w:val="40"/>
+          <w:szCs w:val="40"/>
+        </w:rPr>
+        <w:t>.</w:t>
+      </w:r>
+    </w:p>
+    <w:p>
+      <w:pPr>
+        <w:rPr>
+          <w:rFonts w:ascii="Arial" w:hAnsi="Arial" w:cs="Arial"/>
+          <w:sz w:val="28"/>
+          <w:szCs w:val="28"/>
+        </w:rPr>
+      </w:pPr>
+    </w:p>
+    <w:p>
+      <w:pPr>
+        <w:rPr>
+          <w:rFonts w:ascii="Arial" w:hAnsi="Arial" w:cs="Arial"/>
+          <w:sz w:val="40"/>
+          <w:szCs w:val="40"/>
+        </w:rPr>
+      </w:pPr>
+      <w:r>
+        <w:rPr>
+          <w:rFonts w:ascii="Arial" w:hAnsi="Arial" w:cs="Arial"/>
+          <w:sz w:val="40"/>
+          <w:szCs w:val="40"/>
+        </w:rPr>
+        <w:t xml:space="preserve">For this Website, </w:t>
+      </w:r>
+      <w:r>
+        <w:rPr>
+          <w:rFonts w:ascii="Arial" w:hAnsi="Arial" w:cs="Arial"/>
+          <w:b/>
+          <w:bCs/>
+          <w:sz w:val="40"/>
+          <w:szCs w:val="40"/>
+        </w:rPr>
+        <w:t>HTML</w:t>
+      </w:r>
+      <w:r>
+        <w:rPr>
+          <w:rFonts w:ascii="Arial" w:hAnsi="Arial" w:cs="Arial"/>
+          <w:b/>
+          <w:bCs/>
+          <w:sz w:val="40"/>
+          <w:szCs w:val="40"/>
+        </w:rPr>
+        <w:t>5</w:t>
+      </w:r>
+      <w:r>
+        <w:rPr>
+          <w:rFonts w:ascii="Arial" w:hAnsi="Arial" w:cs="Arial"/>
+          <w:sz w:val="40"/>
+          <w:szCs w:val="40"/>
+        </w:rPr>
+        <w:t xml:space="preserve"> </w:t>
+      </w:r>
+      <w:r>
+        <w:rPr>
+          <w:rFonts w:ascii="Arial" w:hAnsi="Arial" w:cs="Arial"/>
+          <w:sz w:val="40"/>
+          <w:szCs w:val="40"/>
+        </w:rPr>
+        <w:t xml:space="preserve">is used for </w:t>
+      </w:r>
+      <w:r>
+        <w:rPr>
+          <w:rFonts w:ascii="Arial" w:hAnsi="Arial" w:cs="Arial"/>
+          <w:sz w:val="40"/>
+          <w:szCs w:val="40"/>
+        </w:rPr>
+        <w:t>its</w:t>
+      </w:r>
+      <w:r>
+        <w:rPr>
+          <w:rFonts w:ascii="Arial" w:hAnsi="Arial" w:cs="Arial"/>
+          <w:sz w:val="40"/>
+          <w:szCs w:val="40"/>
+        </w:rPr>
+        <w:t xml:space="preserve"> basic structure </w:t>
+      </w:r>
+      <w:r>
+        <w:rPr>
+          <w:rFonts w:ascii="Arial" w:hAnsi="Arial" w:cs="Arial"/>
+          <w:sz w:val="40"/>
+          <w:szCs w:val="40"/>
+        </w:rPr>
+        <w:t>as it is the main component of any webpage.</w:t>
+      </w:r>
+    </w:p>
+    <w:p>
+      <w:pPr>
+        <w:rPr>
+          <w:rFonts w:ascii="Arial" w:hAnsi="Arial" w:cs="Arial"/>
+          <w:sz w:val="40"/>
+          <w:szCs w:val="40"/>
+        </w:rPr>
+      </w:pPr>
+    </w:p>
+    <w:p>
+      <w:pPr>
+        <w:rPr>
+          <w:rFonts w:ascii="Arial" w:hAnsi="Arial" w:cs="Arial"/>
+          <w:b/>
+          <w:bCs/>
+          <w:sz w:val="44"/>
+          <w:szCs w:val="44"/>
+        </w:rPr>
+      </w:pPr>
+      <w:r>
+        <w:rPr>
+          <w:rFonts w:ascii="Arial" w:hAnsi="Arial" w:cs="Arial"/>
+          <w:b/>
+          <w:bCs/>
+          <w:sz w:val="44"/>
+          <w:szCs w:val="44"/>
+        </w:rPr>
+        <w:t>CSS</w:t>
+      </w:r>
+      <w:r>
+        <w:rPr>
+          <w:rFonts w:ascii="Arial" w:hAnsi="Arial" w:cs="Arial"/>
+          <w:b/>
+          <w:bCs/>
+          <w:sz w:val="44"/>
+          <w:szCs w:val="44"/>
+        </w:rPr>
+        <w:t>3</w:t>
+      </w:r>
+      <w:r>
+        <w:rPr>
+          <w:rFonts w:ascii="Arial" w:hAnsi="Arial" w:cs="Arial"/>
+          <w:b/>
+          <w:bCs/>
+          <w:sz w:val="44"/>
+          <w:szCs w:val="44"/>
+        </w:rPr>
+        <w:t xml:space="preserve">- </w:t>
+      </w:r>
+    </w:p>
+    <w:p>
+      <w:pPr>
+        <w:rPr>
+          <w:rFonts w:ascii="Arial" w:hAnsi="Arial" w:cs="Arial"/>
+          <w:sz w:val="40"/>
+          <w:szCs w:val="40"/>
+        </w:rPr>
+      </w:pPr>
+      <w:r>
+        <w:rPr>
+          <w:rFonts w:ascii="Arial" w:hAnsi="Arial" w:cs="Arial"/>
+          <w:sz w:val="40"/>
+          <w:szCs w:val="40"/>
+        </w:rPr>
+        <w:t>CSS, or Cascading Style Sheets, is a stylesheet language used for describing the presentation of a document written in HTML or XML. It enables web designers to control the layout, colors, fonts, and other visual aspects of a webpage. It plays a crucial role in separating the structure of a webpage (handled by HTML) from its presentation, enhancing flexibility and maintainability in web development.</w:t>
+      </w:r>
+    </w:p>
+    <w:p>
+      <w:pPr>
+        <w:rPr>
+          <w:rFonts w:ascii="Arial" w:hAnsi="Arial" w:cs="Arial"/>
+          <w:sz w:val="28"/>
+          <w:szCs w:val="28"/>
+        </w:rPr>
+      </w:pPr>
+    </w:p>
+    <w:p>
+      <w:pPr>
+        <w:rPr>
+          <w:rFonts w:ascii="Arial" w:hAnsi="Arial" w:cs="Arial"/>
+          <w:sz w:val="40"/>
+          <w:szCs w:val="40"/>
+        </w:rPr>
+      </w:pPr>
+      <w:r>
+        <w:rPr>
+          <w:rFonts w:ascii="Arial" w:hAnsi="Arial" w:cs="Arial"/>
+          <w:sz w:val="40"/>
+          <w:szCs w:val="40"/>
+        </w:rPr>
+        <w:t xml:space="preserve">We have used </w:t>
+      </w:r>
+      <w:r>
+        <w:rPr>
+          <w:rFonts w:ascii="Arial" w:hAnsi="Arial" w:cs="Arial"/>
+          <w:b/>
+          <w:bCs/>
+          <w:sz w:val="40"/>
+          <w:szCs w:val="40"/>
+        </w:rPr>
+        <w:t>CSS</w:t>
+      </w:r>
+      <w:r>
+        <w:rPr>
+          <w:rFonts w:ascii="Arial" w:hAnsi="Arial" w:cs="Arial"/>
+          <w:b/>
+          <w:bCs/>
+          <w:sz w:val="40"/>
+          <w:szCs w:val="40"/>
+        </w:rPr>
+        <w:t>3</w:t>
+      </w:r>
+      <w:r>
+        <w:rPr>
+          <w:rFonts w:ascii="Arial" w:hAnsi="Arial" w:cs="Arial"/>
+          <w:sz w:val="40"/>
+          <w:szCs w:val="40"/>
+        </w:rPr>
+        <w:t xml:space="preserve"> for all the styling of this webpage, from the background-colors to the </w:t>
+      </w:r>
+      <w:r>
+        <w:rPr>
+          <w:rFonts w:ascii="Arial" w:hAnsi="Arial" w:cs="Arial"/>
+          <w:sz w:val="40"/>
+          <w:szCs w:val="40"/>
+        </w:rPr>
+        <w:t>visually appealing transformations when hovering with the mouse cursor on an element.</w:t>
+      </w:r>
+    </w:p>
+    <w:p>
+      <w:pPr>
+        <w:rPr>
+          <w:rFonts w:ascii="Arial" w:hAnsi="Arial" w:cs="Arial"/>
+          <w:sz w:val="40"/>
+          <w:szCs w:val="40"/>
+        </w:rPr>
+      </w:pPr>
+    </w:p>
+    <w:p>
+      <w:pPr>
+        <w:rPr>
+          <w:rFonts w:ascii="Arial" w:hAnsi="Arial" w:cs="Arial"/>
+          <w:b/>
+          <w:bCs/>
+          <w:sz w:val="44"/>
+          <w:szCs w:val="44"/>
+        </w:rPr>
+      </w:pPr>
+      <w:r>
+        <w:rPr>
+          <w:rFonts w:ascii="Arial" w:hAnsi="Arial" w:cs="Arial"/>
+          <w:b/>
+          <w:bCs/>
+          <w:sz w:val="44"/>
+          <w:szCs w:val="44"/>
+        </w:rPr>
+        <w:t>JAVASCRIPT</w:t>
+      </w:r>
+      <w:r>
+        <w:rPr>
+          <w:rFonts w:ascii="Arial" w:hAnsi="Arial" w:cs="Arial"/>
+          <w:b/>
+          <w:bCs/>
+          <w:sz w:val="44"/>
+          <w:szCs w:val="44"/>
+        </w:rPr>
+        <w:t xml:space="preserve">- </w:t>
+      </w:r>
+    </w:p>
+    <w:p>
+      <w:pPr>
+        <w:rPr>
+          <w:rFonts w:ascii="Arial" w:hAnsi="Arial" w:cs="Arial"/>
+          <w:sz w:val="40"/>
+          <w:szCs w:val="40"/>
+        </w:rPr>
+      </w:pPr>
+      <w:r>
+        <w:rPr>
+          <w:rFonts w:ascii="Arial" w:hAnsi="Arial" w:cs="Arial"/>
+          <w:sz w:val="40"/>
+          <w:szCs w:val="40"/>
+        </w:rPr>
+        <w:t>JavaScript, often abbreviated as JS, is a versatile programming language commonly used for web development. It enables interactive and dynamic content on websites. As a client-side scripting language, it runs in web browsers, allowing developers to manipulate the Document Object Model (DOM) and respond to user actions. JavaScript is essential for creating features like form validations, interactive forms, dynamic content updates, and more</w:t>
+      </w:r>
+      <w:r>
+        <w:rPr>
+          <w:rFonts w:ascii="Arial" w:hAnsi="Arial" w:cs="Arial"/>
+          <w:sz w:val="40"/>
+          <w:szCs w:val="40"/>
+        </w:rPr>
+        <w:t>.</w:t>
+      </w:r>
+      <w:r>
+        <w:rPr>
+          <w:rFonts w:ascii="Arial" w:hAnsi="Arial" w:cs="Arial"/>
+          <w:sz w:val="40"/>
+          <w:szCs w:val="40"/>
+        </w:rPr>
+        <w:br/>
+      </w:r>
+      <w:r>
+        <w:rPr>
+          <w:rFonts w:ascii="Arial" w:hAnsi="Arial" w:cs="Arial"/>
+          <w:sz w:val="40"/>
+          <w:szCs w:val="40"/>
+        </w:rPr>
+        <w:br/>
+      </w:r>
+      <w:r>
+        <w:rPr>
+          <w:rFonts w:ascii="Arial" w:hAnsi="Arial" w:cs="Arial"/>
+          <w:sz w:val="40"/>
+          <w:szCs w:val="40"/>
+        </w:rPr>
+        <w:t xml:space="preserve">We have only used very little </w:t>
+      </w:r>
+      <w:r>
+        <w:rPr>
+          <w:rFonts w:ascii="Arial" w:hAnsi="Arial" w:cs="Arial"/>
+          <w:b/>
+          <w:bCs/>
+          <w:sz w:val="40"/>
+          <w:szCs w:val="40"/>
+        </w:rPr>
+        <w:t>Javascript</w:t>
+      </w:r>
+      <w:r>
+        <w:rPr>
+          <w:rFonts w:ascii="Arial" w:hAnsi="Arial" w:cs="Arial"/>
+          <w:sz w:val="40"/>
+          <w:szCs w:val="40"/>
+        </w:rPr>
+        <w:t>, which is only in the input search bar. When entered with a prompt, it returns a Google search output in a new tab of the browser.</w:t>
+      </w:r>
+    </w:p>
+    <w:p>
+      <w:pPr>
+        <w:rPr>
+          <w:rFonts w:ascii="Arial" w:hAnsi="Arial" w:cs="Arial"/>
+          <w:sz w:val="40"/>
+          <w:szCs w:val="40"/>
+        </w:rPr>
+      </w:pPr>
+      <w:r>
+        <w:rPr>
+          <w:rFonts w:ascii="Arial" w:hAnsi="Arial" w:cs="Arial"/>
+          <w:sz w:val="40"/>
+          <w:szCs w:val="40"/>
+        </w:rPr>
+        <w:br w:type="page"/>
+      </w:r>
+    </w:p>
+    <w:p>
+      <w:pPr>
+        <w:jc w:val="center"/>
+        <w:rPr>
+          <w:rFonts w:ascii="Times New Roman" w:hAnsi="Times New Roman" w:cs="Times New Roman"/>
+          <w:b/>
+          <w:bCs/>
+          <w:sz w:val="64"/>
+          <w:szCs w:val="64"/>
+        </w:rPr>
+      </w:pPr>
+      <w:r>
+        <w:rPr>
+          <w:rFonts w:ascii="Times New Roman" w:hAnsi="Times New Roman" w:cs="Times New Roman"/>
+          <w:b/>
+          <w:bCs/>
+          <w:sz w:val="64"/>
+          <w:szCs w:val="64"/>
+        </w:rPr>
+        <w:t>MODULES</w:t>
+      </w:r>
+    </w:p>
+    <w:p>
+      <w:pPr>
+        <w:jc w:val="center"/>
+        <w:rPr>
+          <w:rFonts w:ascii="Times New Roman" w:hAnsi="Times New Roman" w:cs="Times New Roman"/>
+          <w:b/>
+          <w:bCs/>
+          <w:sz w:val="32"/>
+          <w:szCs w:val="32"/>
+        </w:rPr>
+      </w:pPr>
+    </w:p>
+    <w:p>
+      <w:pPr>
+        <w:numPr>
+          <w:ilvl w:val="0"/>
+          <w:numId w:val="2"/>
+        </w:numPr>
+        <w:rPr>
+          <w:rFonts w:ascii="Arial" w:hAnsi="Arial" w:cs="Arial"/>
+          <w:sz w:val="36"/>
+          <w:szCs w:val="36"/>
+        </w:rPr>
+      </w:pPr>
+      <w:r>
+        <w:rPr>
+          <w:rFonts w:ascii="Arial" w:hAnsi="Arial" w:cs="Arial"/>
+          <w:b/>
+          <w:bCs/>
+          <w:sz w:val="40"/>
+          <w:szCs w:val="40"/>
+        </w:rPr>
+        <w:t>Header and Navigation:</w:t>
+      </w:r>
+      <w:r>
+        <w:rPr>
+          <w:rFonts w:ascii="Arial" w:hAnsi="Arial" w:cs="Arial"/>
+          <w:sz w:val="40"/>
+          <w:szCs w:val="40"/>
+        </w:rPr>
+        <w:t xml:space="preserve"> </w:t>
+      </w:r>
+      <w:r>
+        <w:rPr>
+          <w:rFonts w:ascii="Arial" w:hAnsi="Arial" w:cs="Arial"/>
+          <w:sz w:val="36"/>
+          <w:szCs w:val="36"/>
+        </w:rPr>
+        <w:t>The website features a dynamic header with the MailCh</w:t>
+      </w:r>
+      <w:r>
+        <w:rPr>
+          <w:rFonts w:ascii="Arial" w:hAnsi="Arial" w:cs="Arial"/>
+          <w:sz w:val="36"/>
+          <w:szCs w:val="36"/>
+        </w:rPr>
+        <w:t>a</w:t>
+      </w:r>
+      <w:r>
+        <w:rPr>
+          <w:rFonts w:ascii="Arial" w:hAnsi="Arial" w:cs="Arial"/>
+          <w:sz w:val="36"/>
+          <w:szCs w:val="36"/>
+        </w:rPr>
+        <w:t>mp logo and a user-friendly navigation menu.</w:t>
+      </w:r>
+    </w:p>
+    <w:p>
+      <w:pPr>
+        <w:numPr>
+          <w:ilvl w:val="0"/>
+          <w:numId w:val="2"/>
+        </w:numPr>
+        <w:rPr>
+          <w:rFonts w:ascii="Arial" w:hAnsi="Arial" w:cs="Arial"/>
+          <w:sz w:val="40"/>
+          <w:szCs w:val="40"/>
+        </w:rPr>
+      </w:pPr>
+      <w:r>
+        <w:rPr>
+          <w:rFonts w:ascii="Arial" w:hAnsi="Arial" w:cs="Arial"/>
+          <w:b/>
+          <w:bCs/>
+          <w:sz w:val="40"/>
+          <w:szCs w:val="40"/>
+        </w:rPr>
+        <w:t>Achievements Section:</w:t>
+      </w:r>
+      <w:r>
+        <w:rPr>
+          <w:rFonts w:ascii="Arial" w:hAnsi="Arial" w:cs="Arial"/>
+          <w:sz w:val="40"/>
+          <w:szCs w:val="40"/>
+        </w:rPr>
+        <w:t xml:space="preserve"> In this section, the website highlights MailCh</w:t>
+      </w:r>
+      <w:r>
+        <w:rPr>
+          <w:rFonts w:ascii="Arial" w:hAnsi="Arial" w:cs="Arial"/>
+          <w:sz w:val="40"/>
+          <w:szCs w:val="40"/>
+        </w:rPr>
+        <w:t>a</w:t>
+      </w:r>
+      <w:r>
+        <w:rPr>
+          <w:rFonts w:ascii="Arial" w:hAnsi="Arial" w:cs="Arial"/>
+          <w:sz w:val="40"/>
+          <w:szCs w:val="40"/>
+        </w:rPr>
+        <w:t>mp's achievements, including award-winning support and a robust app integration ecosystem</w:t>
+      </w:r>
+      <w:r>
+        <w:rPr>
+          <w:rFonts w:ascii="Arial" w:hAnsi="Arial" w:cs="Arial"/>
+          <w:sz w:val="40"/>
+          <w:szCs w:val="40"/>
+        </w:rPr>
+        <w:t>.</w:t>
+      </w:r>
+    </w:p>
+    <w:p>
+      <w:pPr>
+        <w:numPr>
+          <w:ilvl w:val="0"/>
+          <w:numId w:val="2"/>
+        </w:numPr>
+        <w:rPr>
+          <w:rFonts w:ascii="Arial" w:hAnsi="Arial" w:cs="Arial"/>
+          <w:sz w:val="40"/>
+          <w:szCs w:val="40"/>
+        </w:rPr>
+      </w:pPr>
+      <w:r>
+        <w:rPr>
+          <w:rFonts w:ascii="Arial" w:hAnsi="Arial" w:cs="Arial"/>
+          <w:b/>
+          <w:bCs/>
+          <w:sz w:val="40"/>
+          <w:szCs w:val="40"/>
+        </w:rPr>
+        <w:t>Articles:</w:t>
+      </w:r>
+      <w:r>
+        <w:rPr>
+          <w:rFonts w:ascii="Arial" w:hAnsi="Arial" w:cs="Arial"/>
+          <w:sz w:val="40"/>
+          <w:szCs w:val="40"/>
+        </w:rPr>
+        <w:t xml:space="preserve"> The main content area presents articles focusing on leveraging MailCh</w:t>
+      </w:r>
+      <w:r>
+        <w:rPr>
+          <w:rFonts w:ascii="Arial" w:hAnsi="Arial" w:cs="Arial"/>
+          <w:sz w:val="40"/>
+          <w:szCs w:val="40"/>
+        </w:rPr>
+        <w:t>a</w:t>
+      </w:r>
+      <w:r>
+        <w:rPr>
+          <w:rFonts w:ascii="Arial" w:hAnsi="Arial" w:cs="Arial"/>
+          <w:sz w:val="40"/>
+          <w:szCs w:val="40"/>
+        </w:rPr>
+        <w:t>mp for effective email marketing. Each article delves into specific features, such as email automations, generative AI content creation, and advanced audience segmentation.</w:t>
+      </w:r>
+    </w:p>
+    <w:p>
+      <w:pPr>
+        <w:numPr>
+          <w:ilvl w:val="0"/>
+          <w:numId w:val="2"/>
+        </w:numPr>
+        <w:rPr>
+          <w:rFonts w:ascii="Arial" w:hAnsi="Arial" w:cs="Arial"/>
+          <w:sz w:val="40"/>
+          <w:szCs w:val="40"/>
+        </w:rPr>
+      </w:pPr>
+      <w:r>
+        <w:rPr>
+          <w:rFonts w:ascii="Arial" w:hAnsi="Arial" w:cs="Arial"/>
+          <w:b/>
+          <w:bCs/>
+          <w:sz w:val="40"/>
+          <w:szCs w:val="40"/>
+        </w:rPr>
+        <w:t>Footer:</w:t>
+      </w:r>
+      <w:r>
+        <w:rPr>
+          <w:rFonts w:ascii="Arial" w:hAnsi="Arial" w:cs="Arial"/>
+          <w:sz w:val="40"/>
+          <w:szCs w:val="40"/>
+        </w:rPr>
+        <w:t xml:space="preserve"> The footer provides essential information, including the company's location address and contact details.</w:t>
+      </w:r>
+    </w:p>
+    <w:p>
+      <w:pPr>
+        <w:numPr>
+          <w:ilvl w:val="0"/>
+          <w:numId w:val="2"/>
+        </w:numPr>
+        <w:rPr>
+          <w:rFonts w:ascii="Arial" w:hAnsi="Arial" w:cs="Arial"/>
+          <w:sz w:val="40"/>
+          <w:szCs w:val="40"/>
+        </w:rPr>
+      </w:pPr>
+      <w:r>
+        <w:rPr>
+          <w:rFonts w:ascii="Arial" w:hAnsi="Arial" w:cs="Arial"/>
+          <w:b/>
+          <w:bCs/>
+          <w:sz w:val="40"/>
+          <w:szCs w:val="40"/>
+        </w:rPr>
+        <w:t>Organized Footer Links:</w:t>
+      </w:r>
+      <w:r>
+        <w:rPr>
+          <w:rFonts w:ascii="Arial" w:hAnsi="Arial" w:cs="Arial"/>
+          <w:sz w:val="40"/>
+          <w:szCs w:val="40"/>
+        </w:rPr>
+        <w:t xml:space="preserve"> This module organizes footer links into categories like Products, Resources, Community, Company, and Help. Each category contains relevant links, enhancing user accessibility to different aspects of </w:t>
+      </w:r>
+      <w:r>
+        <w:rPr>
+          <w:rFonts w:ascii="Arial" w:hAnsi="Arial" w:cs="Arial"/>
+          <w:sz w:val="40"/>
+          <w:szCs w:val="40"/>
+        </w:rPr>
+        <w:t>Mail</w:t>
+      </w:r>
+      <w:r>
+        <w:rPr>
+          <w:rFonts w:ascii="Arial" w:hAnsi="Arial" w:cs="Arial"/>
+          <w:sz w:val="40"/>
+          <w:szCs w:val="40"/>
+        </w:rPr>
+        <w:t>C</w:t>
+      </w:r>
+      <w:r>
+        <w:rPr>
+          <w:rFonts w:ascii="Arial" w:hAnsi="Arial" w:cs="Arial"/>
+          <w:sz w:val="40"/>
+          <w:szCs w:val="40"/>
+        </w:rPr>
+        <w:t>hamp</w:t>
+      </w:r>
+      <w:r>
+        <w:rPr>
+          <w:rFonts w:ascii="Arial" w:hAnsi="Arial" w:cs="Arial"/>
+          <w:sz w:val="40"/>
+          <w:szCs w:val="40"/>
+        </w:rPr>
+        <w:t>'s offerings and support resources.</w:t>
+      </w:r>
+    </w:p>
+    <w:p>
+      <w:pPr>
+        <w:numPr>
+          <w:ilvl w:val="0"/>
+          <w:numId w:val="2"/>
+        </w:numPr>
+        <w:rPr>
+          <w:rFonts w:ascii="Arial" w:hAnsi="Arial" w:cs="Arial"/>
+          <w:sz w:val="40"/>
+          <w:szCs w:val="40"/>
+        </w:rPr>
+      </w:pPr>
+      <w:r>
+        <w:rPr>
+          <w:rFonts w:ascii="Arial" w:hAnsi="Arial" w:cs="Arial"/>
+          <w:b/>
+          <w:bCs/>
+          <w:sz w:val="40"/>
+          <w:szCs w:val="40"/>
+        </w:rPr>
+        <w:t>“</w:t>
+      </w:r>
+      <w:r>
+        <w:rPr>
+          <w:rFonts w:ascii="Arial" w:hAnsi="Arial" w:cs="Arial"/>
+          <w:b/>
+          <w:bCs/>
+          <w:sz w:val="40"/>
+          <w:szCs w:val="40"/>
+        </w:rPr>
+        <w:t>Mail</w:t>
+      </w:r>
+      <w:r>
+        <w:rPr>
+          <w:rFonts w:ascii="Arial" w:hAnsi="Arial" w:cs="Arial"/>
+          <w:b/>
+          <w:bCs/>
+          <w:sz w:val="40"/>
+          <w:szCs w:val="40"/>
+        </w:rPr>
+        <w:t>C</w:t>
+      </w:r>
+      <w:r>
+        <w:rPr>
+          <w:rFonts w:ascii="Arial" w:hAnsi="Arial" w:cs="Arial"/>
+          <w:b/>
+          <w:bCs/>
+          <w:sz w:val="40"/>
+          <w:szCs w:val="40"/>
+        </w:rPr>
+        <w:t>hamp</w:t>
+      </w:r>
+      <w:r>
+        <w:rPr>
+          <w:rFonts w:ascii="Arial" w:hAnsi="Arial" w:cs="Arial"/>
+          <w:b/>
+          <w:bCs/>
+          <w:sz w:val="40"/>
+          <w:szCs w:val="40"/>
+        </w:rPr>
+        <w:t xml:space="preserve"> Presents</w:t>
+      </w:r>
+      <w:r>
+        <w:rPr>
+          <w:rFonts w:ascii="Arial" w:hAnsi="Arial" w:cs="Arial"/>
+          <w:b/>
+          <w:bCs/>
+          <w:sz w:val="40"/>
+          <w:szCs w:val="40"/>
+        </w:rPr>
+        <w:t>”</w:t>
+      </w:r>
+      <w:r>
+        <w:rPr>
+          <w:rFonts w:ascii="Arial" w:hAnsi="Arial" w:cs="Arial"/>
+          <w:b/>
+          <w:bCs/>
+          <w:sz w:val="40"/>
+          <w:szCs w:val="40"/>
+        </w:rPr>
+        <w:t xml:space="preserve"> Section:</w:t>
+      </w:r>
+      <w:r>
+        <w:rPr>
+          <w:rFonts w:ascii="Arial" w:hAnsi="Arial" w:cs="Arial"/>
+          <w:sz w:val="40"/>
+          <w:szCs w:val="40"/>
+        </w:rPr>
+        <w:t xml:space="preserve"> </w:t>
+      </w:r>
+      <w:r>
+        <w:rPr>
+          <w:rFonts w:ascii="Arial" w:hAnsi="Arial" w:cs="Arial"/>
+          <w:sz w:val="40"/>
+          <w:szCs w:val="40"/>
+        </w:rPr>
+        <w:t>This</w:t>
+      </w:r>
+      <w:r>
+        <w:rPr>
+          <w:rFonts w:ascii="Arial" w:hAnsi="Arial" w:cs="Arial"/>
+          <w:sz w:val="40"/>
+          <w:szCs w:val="40"/>
+        </w:rPr>
+        <w:t xml:space="preserve"> unique module highlights "</w:t>
+      </w:r>
+      <w:r>
+        <w:rPr>
+          <w:rFonts w:ascii="Arial" w:hAnsi="Arial" w:cs="Arial"/>
+          <w:sz w:val="40"/>
+          <w:szCs w:val="40"/>
+        </w:rPr>
+        <w:t>Mail</w:t>
+      </w:r>
+      <w:r>
+        <w:rPr>
+          <w:rFonts w:ascii="Arial" w:hAnsi="Arial" w:cs="Arial"/>
+          <w:sz w:val="40"/>
+          <w:szCs w:val="40"/>
+        </w:rPr>
+        <w:t>C</w:t>
+      </w:r>
+      <w:r>
+        <w:rPr>
+          <w:rFonts w:ascii="Arial" w:hAnsi="Arial" w:cs="Arial"/>
+          <w:sz w:val="40"/>
+          <w:szCs w:val="40"/>
+        </w:rPr>
+        <w:t>hamp</w:t>
+      </w:r>
+      <w:r>
+        <w:rPr>
+          <w:rFonts w:ascii="Arial" w:hAnsi="Arial" w:cs="Arial"/>
+          <w:sz w:val="40"/>
+          <w:szCs w:val="40"/>
+        </w:rPr>
+        <w:t xml:space="preserve"> Presents," featuring films, podcasts, and original series celebrating the entrepreneurial spirit.</w:t>
+      </w:r>
+    </w:p>
+    <w:p>
+      <w:pPr>
+        <w:ind w:left="720"/>
+        <w:rPr>
+          <w:rFonts w:ascii="Arial" w:hAnsi="Arial" w:cs="Arial"/>
+          <w:b/>
+          <w:bCs/>
+          <w:sz w:val="48"/>
+          <w:szCs w:val="48"/>
+        </w:rPr>
+      </w:pPr>
+    </w:p>
+    <w:p>
+      <w:pPr>
+        <w:ind w:left="720"/>
+        <w:jc w:val="center"/>
+        <w:rPr>
+          <w:rFonts w:ascii="Arial" w:hAnsi="Arial" w:cs="Arial"/>
+          <w:sz w:val="32"/>
+          <w:szCs w:val="32"/>
+        </w:rPr>
+      </w:pPr>
+      <w:r>
+        <w:rPr>
+          <w:rFonts w:ascii="Times New Roman" w:hAnsi="Times New Roman" w:cs="Times New Roman"/>
+          <w:b/>
+          <w:bCs/>
+          <w:sz w:val="64"/>
+          <w:szCs w:val="64"/>
+        </w:rPr>
+        <w:t>WEBSITE</w:t>
+      </w:r>
+    </w:p>
+    <w:p>
+      <w:pPr>
+        <w:ind w:left="720"/>
+        <w:rPr>
+          <w:rFonts w:ascii="Arial" w:hAnsi="Arial" w:cs="Arial"/>
+          <w:sz w:val="40"/>
+          <w:szCs w:val="40"/>
+        </w:rPr>
+      </w:pPr>
+      <w:r>
+        <w:rPr>
+          <w:rFonts w:ascii="Arial" w:hAnsi="Arial" w:cs="Arial"/>
+          <w:sz w:val="40"/>
+          <w:szCs w:val="40"/>
+        </w:rPr>
+        <w:drawing>
+          <wp:anchor distT="0" distB="0" distL="114300" distR="114300" simplePos="0" relativeHeight="251658240" behindDoc="0" locked="0" layoutInCell="1" allowOverlap="1" wp14:anchorId="44834C70" wp14:editId="47783037">
+            <wp:simplePos x="0" y="0"/>
+            <wp:positionH relativeFrom="margin">
+              <wp:posOffset>-743919</wp:posOffset>
+            </wp:positionH>
+            <wp:positionV relativeFrom="paragraph">
+              <wp:posOffset>419261</wp:posOffset>
+            </wp:positionV>
+            <wp:extent cx="7175500" cy="503695"/>
+            <wp:effectExtent l="0" t="0" r="6350" b="0"/>
+            <wp:wrapNone/>
+            <wp:docPr id="843610054" name="Picture 1"/>
+            <wp:cNvGraphicFramePr>
+              <a:graphicFrameLocks xmlns:a="http://schemas.openxmlformats.org/drawingml/2006/main" noChangeAspect="1"/>
+            </wp:cNvGraphicFramePr>
+            <a:graphic xmlns:a="http://schemas.openxmlformats.org/drawingml/2006/main">
+              <a:graphicData uri="http://schemas.openxmlformats.org/drawingml/2006/picture">
+                <pic:pic xmlns:pic="http://schemas.openxmlformats.org/drawingml/2006/picture">
+                  <pic:nvPicPr>
+                    <pic:cNvPr id="843610054" name=""/>
+                    <pic:cNvPicPr/>
+                  </pic:nvPicPr>
+                  <pic:blipFill>
+                    <a:blip r:embed="rId9">
+                      <a:extLst>
+                        <a:ext uri="{28A0092B-C50C-407E-A947-70E740481C1C}">
+                          <a14:useLocalDpi xmlns:a14="http://schemas.microsoft.com/office/drawing/2010/main" val="0"/>
+                        </a:ext>
+                      </a:extLst>
+                    </a:blip>
+                    <a:stretch>
+                      <a:fillRect/>
+                    </a:stretch>
+                  </pic:blipFill>
+                  <pic:spPr>
+                    <a:xfrm>
+                      <a:off x="0" y="0"/>
+                      <a:ext cx="7216724" cy="506589"/>
+                    </a:xfrm>
+                    <a:prstGeom prst="rect">
+                      <a:avLst/>
+                    </a:prstGeom>
+                  </pic:spPr>
+                </pic:pic>
+              </a:graphicData>
+            </a:graphic>
+            <wp14:sizeRelH relativeFrom="page">
+              <wp14:pctWidth>0</wp14:pctWidth>
+            </wp14:sizeRelH>
+            <wp14:sizeRelV relativeFrom="page">
+              <wp14:pctHeight>0</wp14:pctHeight>
+            </wp14:sizeRelV>
+          </wp:anchor>
+        </w:drawing>
+      </w:r>
+      <w:r>
+        <w:rPr>
+          <w:rFonts w:ascii="Arial" w:hAnsi="Arial" w:cs="Arial"/>
+          <w:sz w:val="40"/>
+          <w:szCs w:val="40"/>
+        </w:rPr>
+        <w:t>Starting with the header</w:t>
+      </w:r>
+    </w:p>
+    <w:p>
+      <w:pPr>
+        <w:ind w:left="720"/>
+        <w:rPr>
+          <w:rFonts w:ascii="Arial" w:hAnsi="Arial" w:cs="Arial"/>
+          <w:sz w:val="40"/>
+          <w:szCs w:val="40"/>
+        </w:rPr>
+      </w:pPr>
+    </w:p>
+    <w:p>
+      <w:pPr>
+        <w:ind w:left="720"/>
+        <w:rPr>
+          <w:rFonts w:ascii="Arial" w:hAnsi="Arial" w:cs="Arial"/>
+          <w:sz w:val="40"/>
+          <w:szCs w:val="40"/>
+        </w:rPr>
+      </w:pPr>
+    </w:p>
+    <w:p>
+      <w:pPr>
+        <w:ind w:left="720"/>
+        <w:rPr>
+          <w:rFonts w:ascii="Arial" w:hAnsi="Arial" w:cs="Arial"/>
+          <w:sz w:val="40"/>
+          <w:szCs w:val="40"/>
+        </w:rPr>
+      </w:pPr>
+      <w:r>
+        <w:rPr>
+          <w:rFonts w:ascii="Arial" w:hAnsi="Arial" w:cs="Arial"/>
+          <w:sz w:val="40"/>
+          <w:szCs w:val="40"/>
+        </w:rPr>
+        <w:t xml:space="preserve">The header of the Webpage is like any other modern sites which have the </w:t>
+      </w:r>
+      <w:r>
+        <w:rPr>
+          <w:rFonts w:ascii="Arial" w:hAnsi="Arial" w:cs="Arial"/>
+          <w:sz w:val="40"/>
+          <w:szCs w:val="40"/>
+        </w:rPr>
+        <w:t xml:space="preserve">clickable </w:t>
+      </w:r>
+      <w:r>
+        <w:rPr>
+          <w:rFonts w:ascii="Arial" w:hAnsi="Arial" w:cs="Arial"/>
+          <w:sz w:val="40"/>
+          <w:szCs w:val="40"/>
+        </w:rPr>
+        <w:t xml:space="preserve">logo of the </w:t>
+      </w:r>
+      <w:r>
+        <w:rPr>
+          <w:rFonts w:ascii="Arial" w:hAnsi="Arial" w:cs="Arial"/>
+          <w:sz w:val="40"/>
+          <w:szCs w:val="40"/>
+        </w:rPr>
+        <w:t>company.</w:t>
+      </w:r>
+    </w:p>
+    <w:p>
+      <w:pPr>
+        <w:ind w:left="720"/>
+        <w:rPr>
+          <w:rFonts w:ascii="Arial" w:hAnsi="Arial" w:cs="Arial"/>
+          <w:sz w:val="40"/>
+          <w:szCs w:val="40"/>
+        </w:rPr>
+      </w:pPr>
+      <w:r>
+        <w:rPr>
+          <w:rFonts w:ascii="Arial" w:hAnsi="Arial" w:cs="Arial"/>
+          <w:sz w:val="40"/>
+          <w:szCs w:val="40"/>
+        </w:rPr>
+        <w:t xml:space="preserve">Then the navbar which </w:t>
+      </w:r>
+      <w:r>
+        <w:rPr>
+          <w:rFonts w:ascii="Arial" w:hAnsi="Arial" w:cs="Arial"/>
+          <w:sz w:val="40"/>
+          <w:szCs w:val="40"/>
+        </w:rPr>
+        <w:t xml:space="preserve">allows </w:t>
+      </w:r>
+      <w:r>
+        <w:rPr>
+          <w:rFonts w:ascii="Arial" w:hAnsi="Arial" w:cs="Arial"/>
+          <w:sz w:val="40"/>
+          <w:szCs w:val="40"/>
+        </w:rPr>
+        <w:t>users</w:t>
+      </w:r>
+      <w:r>
+        <w:rPr>
+          <w:rFonts w:ascii="Arial" w:hAnsi="Arial" w:cs="Arial"/>
+          <w:sz w:val="40"/>
+          <w:szCs w:val="40"/>
+        </w:rPr>
+        <w:t xml:space="preserve"> to hop to different sections without </w:t>
+      </w:r>
+      <w:r>
+        <w:rPr>
+          <w:rFonts w:ascii="Arial" w:hAnsi="Arial" w:cs="Arial"/>
+          <w:sz w:val="40"/>
+          <w:szCs w:val="40"/>
+        </w:rPr>
+        <w:t>scrolling up and down.</w:t>
+      </w:r>
+    </w:p>
+    <w:p>
+      <w:pPr>
+        <w:ind w:left="720"/>
+        <w:rPr>
+          <w:rFonts w:ascii="Arial" w:hAnsi="Arial" w:cs="Arial"/>
+          <w:sz w:val="40"/>
+          <w:szCs w:val="40"/>
+        </w:rPr>
+      </w:pPr>
+      <w:r>
+        <w:rPr>
+          <w:rFonts w:ascii="Arial" w:hAnsi="Arial" w:cs="Arial"/>
+          <w:sz w:val="40"/>
+          <w:szCs w:val="40"/>
+        </w:rPr>
+        <w:t xml:space="preserve">On the far right we have the </w:t>
+      </w:r>
+      <w:r>
+        <w:rPr>
+          <w:rFonts w:ascii="Arial" w:hAnsi="Arial" w:cs="Arial"/>
+          <w:sz w:val="40"/>
+          <w:szCs w:val="40"/>
+        </w:rPr>
+        <w:t xml:space="preserve">search bar which allows the user to search up anything. We also add an additional/optional </w:t>
+      </w:r>
+      <w:r>
+        <w:rPr>
+          <w:rFonts w:ascii="Arial" w:hAnsi="Arial" w:cs="Arial"/>
+          <w:sz w:val="40"/>
+          <w:szCs w:val="40"/>
+        </w:rPr>
+        <w:t>feature in the search bar that when prompted with a</w:t>
+      </w:r>
+      <w:r>
+        <w:rPr>
+          <w:rFonts w:ascii="Arial" w:hAnsi="Arial" w:cs="Arial"/>
+          <w:sz w:val="40"/>
+          <w:szCs w:val="40"/>
+        </w:rPr>
+        <w:t xml:space="preserve">n input it searches that on the Google search results by opening that in a new </w:t>
+      </w:r>
+      <w:r>
+        <w:rPr>
+          <w:rFonts w:ascii="Arial" w:hAnsi="Arial" w:cs="Arial"/>
+          <w:sz w:val="40"/>
+          <w:szCs w:val="40"/>
+        </w:rPr>
+        <w:t>tab in the browser.</w:t>
+      </w:r>
+    </w:p>
+    <w:p>
+      <w:pPr>
+        <w:ind w:left="720"/>
+        <w:rPr>
+          <w:rFonts w:ascii="Arial" w:hAnsi="Arial" w:cs="Arial"/>
+          <w:sz w:val="40"/>
+          <w:szCs w:val="40"/>
+        </w:rPr>
+      </w:pPr>
+      <w:r>
+        <w:rPr>
+          <w:rFonts w:ascii="Arial" w:hAnsi="Arial" w:cs="Arial"/>
+          <w:sz w:val="40"/>
+          <w:szCs w:val="40"/>
+        </w:rPr>
+        <w:t xml:space="preserve">The header also </w:t>
+      </w:r>
+      <w:r>
+        <w:rPr>
+          <w:rFonts w:ascii="Arial" w:hAnsi="Arial" w:cs="Arial"/>
+          <w:sz w:val="40"/>
+          <w:szCs w:val="40"/>
+        </w:rPr>
+        <w:t>has</w:t>
+      </w:r>
+      <w:r>
+        <w:rPr>
+          <w:rFonts w:ascii="Arial" w:hAnsi="Arial" w:cs="Arial"/>
+          <w:sz w:val="40"/>
+          <w:szCs w:val="40"/>
+        </w:rPr>
+        <w:t xml:space="preserve"> the position: sticky;</w:t>
+      </w:r>
+      <w:r>
+        <w:rPr>
+          <w:rFonts w:ascii="Arial" w:hAnsi="Arial" w:cs="Arial"/>
+          <w:sz w:val="40"/>
+          <w:szCs w:val="40"/>
+        </w:rPr>
+        <w:t xml:space="preserve"> property</w:t>
+      </w:r>
+      <w:r>
+        <w:rPr>
+          <w:rFonts w:ascii="Arial" w:hAnsi="Arial" w:cs="Arial"/>
+          <w:sz w:val="40"/>
+          <w:szCs w:val="40"/>
+        </w:rPr>
+        <w:t xml:space="preserve"> in its styling part to stick it to the top of the webpage even after scrolling down.</w:t>
+      </w:r>
+      <w:r>
+        <w:rPr>
+          <w:rFonts w:ascii="Arial" w:hAnsi="Arial" w:cs="Arial"/>
+          <w:sz w:val="40"/>
+          <w:szCs w:val="40"/>
+        </w:rPr>
+        <w:br/>
+      </w:r>
+      <w:r>
+        <w:rPr>
+          <w:rFonts w:ascii="Arial" w:hAnsi="Arial" w:cs="Arial"/>
+          <w:sz w:val="40"/>
+          <w:szCs w:val="40"/>
+        </w:rPr>
+        <w:br/>
+      </w:r>
+    </w:p>
+    <w:p>
+      <w:pPr>
+        <w:ind w:left="720"/>
+        <w:rPr>
+          <w:rFonts w:ascii="Arial" w:hAnsi="Arial" w:cs="Arial"/>
+          <w:sz w:val="40"/>
+          <w:szCs w:val="40"/>
+        </w:rPr>
+      </w:pPr>
+      <w:r>
+        <w:rPr>
+          <w:rFonts w:ascii="Arial" w:hAnsi="Arial" w:cs="Arial"/>
+          <w:sz w:val="40"/>
+          <w:szCs w:val="40"/>
+        </w:rPr>
+        <w:drawing>
+          <wp:anchor distT="0" distB="0" distL="114300" distR="114300" simplePos="0" relativeHeight="251659264" behindDoc="0" locked="0" layoutInCell="1" allowOverlap="1" wp14:anchorId="5CDCBE6A" wp14:editId="3862B009">
+            <wp:simplePos x="0" y="0"/>
+            <wp:positionH relativeFrom="column">
+              <wp:posOffset>-666427</wp:posOffset>
+            </wp:positionH>
+            <wp:positionV relativeFrom="paragraph">
+              <wp:posOffset>410705</wp:posOffset>
+            </wp:positionV>
+            <wp:extent cx="7240270" cy="2347853"/>
+            <wp:effectExtent l="0" t="0" r="0" b="0"/>
+            <wp:wrapNone/>
+            <wp:docPr id="432842681" name="Picture 1"/>
+            <wp:cNvGraphicFramePr>
+              <a:graphicFrameLocks xmlns:a="http://schemas.openxmlformats.org/drawingml/2006/main" noChangeAspect="1"/>
+            </wp:cNvGraphicFramePr>
+            <a:graphic xmlns:a="http://schemas.openxmlformats.org/drawingml/2006/main">
+              <a:graphicData uri="http://schemas.openxmlformats.org/drawingml/2006/picture">
+                <pic:pic xmlns:pic="http://schemas.openxmlformats.org/drawingml/2006/picture">
+                  <pic:nvPicPr>
+                    <pic:cNvPr id="432842681" name=""/>
+                    <pic:cNvPicPr/>
+                  </pic:nvPicPr>
+                  <pic:blipFill>
+                    <a:blip r:embed="rId10" cstate="print">
+                      <a:extLst>
+                        <a:ext uri="{28A0092B-C50C-407E-A947-70E740481C1C}">
+                          <a14:useLocalDpi xmlns:a14="http://schemas.microsoft.com/office/drawing/2010/main" val="0"/>
+                        </a:ext>
+                      </a:extLst>
+                    </a:blip>
+                    <a:stretch>
+                      <a:fillRect/>
+                    </a:stretch>
+                  </pic:blipFill>
+                  <pic:spPr>
+                    <a:xfrm>
+                      <a:off x="0" y="0"/>
+                      <a:ext cx="7249331" cy="2350791"/>
+                    </a:xfrm>
+                    <a:prstGeom prst="rect">
+                      <a:avLst/>
+                    </a:prstGeom>
+                  </pic:spPr>
+                </pic:pic>
+              </a:graphicData>
+            </a:graphic>
+            <wp14:sizeRelH relativeFrom="margin">
+              <wp14:pctWidth>0</wp14:pctWidth>
+            </wp14:sizeRelH>
+            <wp14:sizeRelV relativeFrom="margin">
+              <wp14:pctHeight>0</wp14:pctHeight>
+            </wp14:sizeRelV>
+          </wp:anchor>
+        </w:drawing>
+      </w:r>
+      <w:r>
+        <w:rPr>
+          <w:rFonts w:ascii="Arial" w:hAnsi="Arial" w:cs="Arial"/>
+          <w:sz w:val="40"/>
+          <w:szCs w:val="40"/>
+        </w:rPr>
+        <w:t>Next,</w:t>
+      </w:r>
+      <w:r>
+        <w:rPr>
+          <w:rFonts w:ascii="Arial" w:hAnsi="Arial" w:cs="Arial"/>
+          <w:sz w:val="40"/>
+          <w:szCs w:val="40"/>
+        </w:rPr>
+        <w:t xml:space="preserve"> we have the Achievements section,</w:t>
+      </w:r>
+      <w:r>
+        <w:rPr>
+          <w:rFonts w:ascii="Arial" w:hAnsi="Arial" w:cs="Arial"/>
+          <w:sz w:val="40"/>
+          <w:szCs w:val="40"/>
+        </w:rPr>
+        <w:t xml:space="preserve"> </w:t>
+      </w:r>
+      <w:r>
+        <w:rPr>
+          <w:rFonts w:ascii="Arial" w:hAnsi="Arial" w:cs="Arial"/>
+          <w:sz w:val="40"/>
+          <w:szCs w:val="40"/>
+        </w:rPr>
+        <w:br/>
+      </w:r>
+    </w:p>
+    <w:p>
+      <w:pPr>
+        <w:ind w:left="720"/>
+        <w:rPr>
+          <w:rFonts w:ascii="Arial" w:hAnsi="Arial" w:cs="Arial"/>
+          <w:sz w:val="40"/>
+          <w:szCs w:val="40"/>
+        </w:rPr>
+      </w:pPr>
+    </w:p>
+    <w:p>
+      <w:pPr>
+        <w:ind w:left="720"/>
+        <w:rPr>
+          <w:rFonts w:ascii="Arial" w:hAnsi="Arial" w:cs="Arial"/>
+          <w:sz w:val="40"/>
+          <w:szCs w:val="40"/>
+        </w:rPr>
+      </w:pPr>
+    </w:p>
+    <w:p>
+      <w:pPr>
+        <w:ind w:left="720"/>
+        <w:rPr>
+          <w:rFonts w:ascii="Arial" w:hAnsi="Arial" w:cs="Arial"/>
+          <w:sz w:val="40"/>
+          <w:szCs w:val="40"/>
+        </w:rPr>
+      </w:pPr>
+    </w:p>
+    <w:p>
+      <w:pPr>
+        <w:ind w:left="720"/>
+        <w:rPr>
+          <w:rFonts w:ascii="Arial" w:hAnsi="Arial" w:cs="Arial"/>
+          <w:sz w:val="40"/>
+          <w:szCs w:val="40"/>
+        </w:rPr>
+      </w:pPr>
+    </w:p>
+    <w:p>
+      <w:pPr>
+        <w:ind w:left="720"/>
+        <w:rPr>
+          <w:rFonts w:ascii="Arial" w:hAnsi="Arial" w:cs="Arial"/>
+          <w:sz w:val="40"/>
+          <w:szCs w:val="40"/>
+        </w:rPr>
+      </w:pPr>
+    </w:p>
+    <w:p>
+      <w:pPr>
+        <w:ind w:left="720"/>
+        <w:rPr>
+          <w:rFonts w:ascii="Arial" w:hAnsi="Arial" w:cs="Arial"/>
+          <w:sz w:val="40"/>
+          <w:szCs w:val="40"/>
+        </w:rPr>
+      </w:pPr>
+      <w:r>
+        <w:rPr>
+          <w:rFonts w:ascii="Arial" w:hAnsi="Arial" w:cs="Arial"/>
+          <w:sz w:val="40"/>
+          <w:szCs w:val="40"/>
+        </w:rPr>
+        <w:t xml:space="preserve">We showcased the achievements of the company </w:t>
+      </w:r>
+      <w:r>
+        <w:rPr>
+          <w:rFonts w:ascii="Arial" w:hAnsi="Arial" w:cs="Arial"/>
+          <w:sz w:val="40"/>
+          <w:szCs w:val="40"/>
+        </w:rPr>
+        <w:t xml:space="preserve">to build the trust of the clients </w:t>
+      </w:r>
+      <w:r>
+        <w:rPr>
+          <w:rFonts w:ascii="Arial" w:hAnsi="Arial" w:cs="Arial"/>
+          <w:sz w:val="40"/>
+          <w:szCs w:val="40"/>
+        </w:rPr>
+        <w:t>and</w:t>
+      </w:r>
+      <w:r>
+        <w:rPr>
+          <w:rFonts w:ascii="Arial" w:hAnsi="Arial" w:cs="Arial"/>
+          <w:sz w:val="40"/>
+          <w:szCs w:val="40"/>
+        </w:rPr>
+        <w:t xml:space="preserve"> applied CSS for visually appealing </w:t>
+      </w:r>
+      <w:r>
+        <w:rPr>
+          <w:rFonts w:ascii="Arial" w:hAnsi="Arial" w:cs="Arial"/>
+          <w:sz w:val="40"/>
+          <w:szCs w:val="40"/>
+        </w:rPr>
+        <w:t>exoticness.</w:t>
+      </w:r>
+    </w:p>
+    <w:p>
+      <w:pPr>
+        <w:ind w:left="720"/>
+        <w:rPr>
+          <w:rFonts w:ascii="Arial" w:hAnsi="Arial" w:cs="Arial"/>
+          <w:sz w:val="40"/>
+          <w:szCs w:val="40"/>
+        </w:rPr>
+      </w:pPr>
+      <w:r>
+        <w:rPr>
+          <w:rFonts w:ascii="Arial" w:hAnsi="Arial" w:cs="Arial"/>
+          <w:sz w:val="40"/>
+          <w:szCs w:val="40"/>
+        </w:rPr>
+        <w:drawing>
+          <wp:anchor distT="0" distB="0" distL="114300" distR="114300" simplePos="0" relativeHeight="251660288" behindDoc="0" locked="0" layoutInCell="1" allowOverlap="1" wp14:anchorId="021DD462" wp14:editId="4E188A9C">
+            <wp:simplePos x="0" y="0"/>
+            <wp:positionH relativeFrom="margin">
+              <wp:align>left</wp:align>
+            </wp:positionH>
+            <wp:positionV relativeFrom="paragraph">
+              <wp:posOffset>1002740</wp:posOffset>
+            </wp:positionV>
+            <wp:extent cx="5681400" cy="3944318"/>
+            <wp:effectExtent l="0" t="0" r="0" b="0"/>
+            <wp:wrapNone/>
+            <wp:docPr id="979950942" name="Picture 1"/>
+            <wp:cNvGraphicFramePr>
+              <a:graphicFrameLocks xmlns:a="http://schemas.openxmlformats.org/drawingml/2006/main" noChangeAspect="1"/>
+            </wp:cNvGraphicFramePr>
+            <a:graphic xmlns:a="http://schemas.openxmlformats.org/drawingml/2006/main">
+              <a:graphicData uri="http://schemas.openxmlformats.org/drawingml/2006/picture">
+                <pic:pic xmlns:pic="http://schemas.openxmlformats.org/drawingml/2006/picture">
+                  <pic:nvPicPr>
+                    <pic:cNvPr id="979950942" name=""/>
+                    <pic:cNvPicPr/>
+                  </pic:nvPicPr>
+                  <pic:blipFill rotWithShape="1">
+                    <a:blip r:embed="rId11">
+                      <a:extLst>
+                        <a:ext uri="{28A0092B-C50C-407E-A947-70E740481C1C}">
+                          <a14:useLocalDpi xmlns:a14="http://schemas.microsoft.com/office/drawing/2010/main" val="0"/>
+                        </a:ext>
+                      </a:extLst>
+                    </a:blip>
+                    <a:srcRect l="-280" t="5444" r="280" b="1648"/>
+                    <a:stretch/>
+                  </pic:blipFill>
+                  <pic:spPr bwMode="auto">
+                    <a:xfrm>
+                      <a:off x="0" y="0"/>
+                      <a:ext cx="5685438" cy="3947121"/>
+                    </a:xfrm>
+                    <a:prstGeom prst="rect">
+                      <a:avLst/>
+                    </a:prstGeom>
+                    <a:ln>
+                      <a:noFill/>
+                    </a:ln>
+                    <a:extLst>
+                      <a:ext uri="{53640926-AAD7-44D8-BBD7-CCE9431645EC}">
+                        <a14:shadowObscured xmlns:a14="http://schemas.microsoft.com/office/drawing/2010/main"/>
+                      </a:ext>
+                    </a:extLst>
+                  </pic:spPr>
+                </pic:pic>
+              </a:graphicData>
+            </a:graphic>
+            <wp14:sizeRelH relativeFrom="margin">
+              <wp14:pctWidth>0</wp14:pctWidth>
+            </wp14:sizeRelH>
+            <wp14:sizeRelV relativeFrom="margin">
+              <wp14:pctHeight>0</wp14:pctHeight>
+            </wp14:sizeRelV>
+          </wp:anchor>
+        </w:drawing>
+      </w:r>
+      <w:r>
+        <w:rPr>
+          <w:rFonts w:ascii="Arial" w:hAnsi="Arial" w:cs="Arial"/>
+          <w:sz w:val="40"/>
+          <w:szCs w:val="40"/>
+        </w:rPr>
+        <w:t>The box-shadow property has been used for almost all the div tags that have been used in the webpage.</w:t>
+      </w:r>
+    </w:p>
+    <w:p>
+      <w:pPr>
+        <w:rPr>
+          <w:rFonts w:ascii="Arial" w:hAnsi="Arial" w:cs="Arial"/>
+          <w:sz w:val="40"/>
+          <w:szCs w:val="40"/>
+        </w:rPr>
+      </w:pPr>
+      <w:r>
+        <w:rPr>
+          <w:rFonts w:ascii="Arial" w:hAnsi="Arial" w:cs="Arial"/>
+          <w:sz w:val="40"/>
+          <w:szCs w:val="40"/>
+        </w:rPr>
+        <w:br w:type="page"/>
+      </w:r>
+    </w:p>
+    <w:p>
+      <w:pPr>
+        <w:ind w:left="720"/>
+        <w:rPr>
+          <w:rFonts w:ascii="Arial" w:hAnsi="Arial" w:cs="Arial"/>
+          <w:sz w:val="40"/>
+          <w:szCs w:val="40"/>
+        </w:rPr>
+      </w:pPr>
+      <w:r>
+        <w:rPr>
+          <w:rFonts w:ascii="Arial" w:hAnsi="Arial" w:cs="Arial"/>
+          <w:sz w:val="40"/>
+          <w:szCs w:val="40"/>
+        </w:rPr>
+        <w:drawing>
+          <wp:anchor distT="0" distB="0" distL="114300" distR="114300" simplePos="0" relativeHeight="251661312" behindDoc="0" locked="0" layoutInCell="1" allowOverlap="1" wp14:anchorId="6718F3A6" wp14:editId="63AEF811">
+            <wp:simplePos x="0" y="0"/>
+            <wp:positionH relativeFrom="column">
+              <wp:posOffset>-836908</wp:posOffset>
+            </wp:positionH>
+            <wp:positionV relativeFrom="paragraph">
+              <wp:posOffset>1007622</wp:posOffset>
+            </wp:positionV>
+            <wp:extent cx="7407332" cy="2301020"/>
+            <wp:effectExtent l="0" t="0" r="3175" b="4445"/>
+            <wp:wrapNone/>
+            <wp:docPr id="1599673975" name="Picture 1"/>
+            <wp:cNvGraphicFramePr>
+              <a:graphicFrameLocks xmlns:a="http://schemas.openxmlformats.org/drawingml/2006/main" noChangeAspect="1"/>
+            </wp:cNvGraphicFramePr>
+            <a:graphic xmlns:a="http://schemas.openxmlformats.org/drawingml/2006/main">
+              <a:graphicData uri="http://schemas.openxmlformats.org/drawingml/2006/picture">
+                <pic:pic xmlns:pic="http://schemas.openxmlformats.org/drawingml/2006/picture">
+                  <pic:nvPicPr>
+                    <pic:cNvPr id="1599673975" name=""/>
+                    <pic:cNvPicPr/>
+                  </pic:nvPicPr>
+                  <pic:blipFill>
+                    <a:blip r:embed="rId12">
+                      <a:extLst>
+                        <a:ext uri="{28A0092B-C50C-407E-A947-70E740481C1C}">
+                          <a14:useLocalDpi xmlns:a14="http://schemas.microsoft.com/office/drawing/2010/main" val="0"/>
+                        </a:ext>
+                      </a:extLst>
+                    </a:blip>
+                    <a:stretch>
+                      <a:fillRect/>
+                    </a:stretch>
+                  </pic:blipFill>
+                  <pic:spPr>
+                    <a:xfrm>
+                      <a:off x="0" y="0"/>
+                      <a:ext cx="7415626" cy="2303596"/>
+                    </a:xfrm>
+                    <a:prstGeom prst="rect">
+                      <a:avLst/>
+                    </a:prstGeom>
+                  </pic:spPr>
+                </pic:pic>
+              </a:graphicData>
+            </a:graphic>
+            <wp14:sizeRelH relativeFrom="margin">
+              <wp14:pctWidth>0</wp14:pctWidth>
+            </wp14:sizeRelH>
+            <wp14:sizeRelV relativeFrom="margin">
+              <wp14:pctHeight>0</wp14:pctHeight>
+            </wp14:sizeRelV>
+          </wp:anchor>
+        </w:drawing>
+      </w:r>
+      <w:r>
+        <w:rPr>
+          <w:rFonts w:ascii="Arial" w:hAnsi="Arial" w:cs="Arial"/>
+          <w:sz w:val="40"/>
+          <w:szCs w:val="40"/>
+        </w:rPr>
+        <w:t>Next up, we have the about us section where we</w:t>
+      </w:r>
+      <w:r>
+        <w:rPr>
+          <w:rFonts w:ascii="Arial" w:hAnsi="Arial" w:cs="Arial"/>
+          <w:sz w:val="40"/>
+          <w:szCs w:val="40"/>
+        </w:rPr>
+        <w:t xml:space="preserve"> have showcased some articles of the company</w:t>
+      </w:r>
+      <w:r>
+        <w:rPr>
+          <w:rFonts w:ascii="Arial" w:hAnsi="Arial" w:cs="Arial"/>
+          <w:sz w:val="40"/>
+          <w:szCs w:val="40"/>
+        </w:rPr>
+        <w:t>.</w:t>
+      </w:r>
+    </w:p>
+    <w:p>
+      <w:pPr>
+        <w:ind w:left="720"/>
+        <w:rPr>
+          <w:rFonts w:ascii="Arial" w:hAnsi="Arial" w:cs="Arial"/>
+          <w:sz w:val="40"/>
+          <w:szCs w:val="40"/>
+        </w:rPr>
+      </w:pPr>
+    </w:p>
+    <w:p>
+      <w:pPr>
+        <w:ind w:left="720"/>
+        <w:rPr>
+          <w:rFonts w:ascii="Arial" w:hAnsi="Arial" w:cs="Arial"/>
+          <w:sz w:val="40"/>
+          <w:szCs w:val="40"/>
+        </w:rPr>
+      </w:pPr>
+    </w:p>
+    <w:p>
+      <w:pPr>
+        <w:ind w:left="720"/>
+        <w:rPr>
+          <w:rFonts w:ascii="Arial" w:hAnsi="Arial" w:cs="Arial"/>
+          <w:sz w:val="40"/>
+          <w:szCs w:val="40"/>
+        </w:rPr>
+      </w:pPr>
+    </w:p>
+    <w:p>
+      <w:pPr>
+        <w:ind w:left="720"/>
+        <w:rPr>
+          <w:rFonts w:ascii="Arial" w:hAnsi="Arial" w:cs="Arial"/>
+          <w:sz w:val="40"/>
+          <w:szCs w:val="40"/>
+        </w:rPr>
+      </w:pPr>
+    </w:p>
+    <w:p>
+      <w:pPr>
+        <w:ind w:left="720"/>
+        <w:rPr>
+          <w:rFonts w:ascii="Arial" w:hAnsi="Arial" w:cs="Arial"/>
+          <w:sz w:val="40"/>
+          <w:szCs w:val="40"/>
+        </w:rPr>
+      </w:pPr>
+    </w:p>
+    <w:p>
+      <w:pPr>
+        <w:ind w:left="720"/>
+        <w:rPr>
+          <w:rFonts w:ascii="Arial" w:hAnsi="Arial" w:cs="Arial"/>
+          <w:sz w:val="40"/>
+          <w:szCs w:val="40"/>
+        </w:rPr>
+      </w:pPr>
+    </w:p>
+    <w:p>
+      <w:pPr>
+        <w:ind w:left="720"/>
+        <w:rPr>
+          <w:rFonts w:ascii="Arial" w:hAnsi="Arial" w:cs="Arial"/>
+          <w:sz w:val="40"/>
+          <w:szCs w:val="40"/>
+        </w:rPr>
+      </w:pPr>
+      <w:r>
+        <w:rPr>
+          <w:rFonts w:ascii="Arial" w:hAnsi="Arial" w:cs="Arial"/>
+          <w:sz w:val="40"/>
+          <w:szCs w:val="40"/>
+        </w:rPr>
+        <w:t xml:space="preserve">You can see the </w:t>
+      </w:r>
+      <w:r>
+        <w:rPr>
+          <w:rFonts w:ascii="Arial" w:hAnsi="Arial" w:cs="Arial"/>
+          <w:sz w:val="40"/>
+          <w:szCs w:val="40"/>
+        </w:rPr>
+        <w:t>box shadow in each of the div-containers that have been used for the text placement and the buttons.</w:t>
+      </w:r>
+    </w:p>
+    <w:p>
+      <w:pPr>
+        <w:ind w:left="720"/>
+        <w:rPr>
+          <w:rFonts w:ascii="Arial" w:hAnsi="Arial" w:cs="Arial"/>
+          <w:sz w:val="40"/>
+          <w:szCs w:val="40"/>
+        </w:rPr>
+      </w:pPr>
+      <w:r>
+        <w:rPr>
+          <w:rFonts w:ascii="Arial" w:hAnsi="Arial" w:cs="Arial"/>
+          <w:sz w:val="40"/>
+          <w:szCs w:val="40"/>
+        </w:rPr>
+        <w:t xml:space="preserve">The buttons itself has some decent style </w:t>
+      </w:r>
+      <w:r>
+        <w:rPr>
+          <w:rFonts w:ascii="Arial" w:hAnsi="Arial" w:cs="Arial"/>
+          <w:sz w:val="40"/>
+          <w:szCs w:val="40"/>
+        </w:rPr>
+        <w:t>o</w:t>
+      </w:r>
+      <w:r>
+        <w:rPr>
+          <w:rFonts w:ascii="Arial" w:hAnsi="Arial" w:cs="Arial"/>
+          <w:sz w:val="40"/>
+          <w:szCs w:val="40"/>
+        </w:rPr>
+        <w:t>n it</w:t>
+      </w:r>
+      <w:r>
+        <w:rPr>
+          <w:rFonts w:ascii="Arial" w:hAnsi="Arial" w:cs="Arial"/>
+          <w:sz w:val="40"/>
+          <w:szCs w:val="40"/>
+        </w:rPr>
+        <w:t>.</w:t>
+      </w:r>
+      <w:r>
+        <w:rPr>
+          <w:rFonts w:ascii="Arial" w:hAnsi="Arial" w:cs="Arial"/>
+          <w:sz w:val="40"/>
+          <w:szCs w:val="40"/>
+        </w:rPr>
+        <w:t xml:space="preserve"> Every button has the same style to keep the theme throughout the whole webpage.</w:t>
+      </w:r>
+    </w:p>
+    <w:p>
+      <w:pPr>
+        <w:ind w:left="720"/>
+        <w:rPr>
+          <w:rFonts w:ascii="Arial" w:hAnsi="Arial" w:cs="Arial"/>
+          <w:sz w:val="40"/>
+          <w:szCs w:val="40"/>
+        </w:rPr>
+      </w:pPr>
+      <w:r>
+        <w:rPr>
+          <w:rFonts w:ascii="Arial" w:hAnsi="Arial" w:cs="Arial"/>
+          <w:sz w:val="40"/>
+          <w:szCs w:val="40"/>
+        </w:rPr>
+        <w:drawing>
+          <wp:anchor distT="0" distB="0" distL="114300" distR="114300" simplePos="0" relativeHeight="251662336" behindDoc="0" locked="0" layoutInCell="1" allowOverlap="1" wp14:anchorId="451F5ABC" wp14:editId="0EC4B56F">
+            <wp:simplePos x="0" y="0"/>
+            <wp:positionH relativeFrom="margin">
+              <wp:align>center</wp:align>
+            </wp:positionH>
+            <wp:positionV relativeFrom="paragraph">
+              <wp:posOffset>672325</wp:posOffset>
+            </wp:positionV>
+            <wp:extent cx="4221480" cy="3285641"/>
+            <wp:effectExtent l="0" t="0" r="7620" b="0"/>
+            <wp:wrapNone/>
+            <wp:docPr id="1503086110" name="Picture 1" descr="A screen shot of a computer program"/>
+            <wp:cNvGraphicFramePr>
+              <a:graphicFrameLocks xmlns:a="http://schemas.openxmlformats.org/drawingml/2006/main" noChangeAspect="1"/>
+            </wp:cNvGraphicFramePr>
+            <a:graphic xmlns:a="http://schemas.openxmlformats.org/drawingml/2006/main">
+              <a:graphicData uri="http://schemas.openxmlformats.org/drawingml/2006/picture">
+                <pic:pic xmlns:pic="http://schemas.openxmlformats.org/drawingml/2006/picture">
+                  <pic:nvPicPr>
+                    <pic:cNvPr id="1503086110" name="Picture 1" descr="A screen shot of a computer program"/>
+                    <pic:cNvPicPr/>
+                  </pic:nvPicPr>
+                  <pic:blipFill>
+                    <a:blip r:embed="rId13">
+                      <a:extLst>
+                        <a:ext uri="{28A0092B-C50C-407E-A947-70E740481C1C}">
+                          <a14:useLocalDpi xmlns:a14="http://schemas.microsoft.com/office/drawing/2010/main" val="0"/>
+                        </a:ext>
+                      </a:extLst>
+                    </a:blip>
+                    <a:stretch>
+                      <a:fillRect/>
+                    </a:stretch>
+                  </pic:blipFill>
+                  <pic:spPr>
+                    <a:xfrm>
+                      <a:off x="0" y="0"/>
+                      <a:ext cx="4221480" cy="3285641"/>
+                    </a:xfrm>
+                    <a:prstGeom prst="rect">
+                      <a:avLst/>
+                    </a:prstGeom>
+                  </pic:spPr>
+                </pic:pic>
+              </a:graphicData>
+            </a:graphic>
+            <wp14:sizeRelH relativeFrom="page">
+              <wp14:pctWidth>0</wp14:pctWidth>
+            </wp14:sizeRelH>
+            <wp14:sizeRelV relativeFrom="page">
+              <wp14:pctHeight>0</wp14:pctHeight>
+            </wp14:sizeRelV>
+          </wp:anchor>
+        </w:drawing>
+      </w:r>
+      <w:r>
+        <w:rPr>
+          <w:rFonts w:ascii="Arial" w:hAnsi="Arial" w:cs="Arial"/>
+          <w:sz w:val="40"/>
+          <w:szCs w:val="40"/>
+        </w:rPr>
+        <w:t xml:space="preserve">To create these appealing </w:t>
+      </w:r>
+      <w:r>
+        <w:rPr>
+          <w:rFonts w:ascii="Arial" w:hAnsi="Arial" w:cs="Arial"/>
+          <w:sz w:val="40"/>
+          <w:szCs w:val="40"/>
+        </w:rPr>
+        <w:t>buttons,</w:t>
+      </w:r>
+      <w:r>
+        <w:rPr>
+          <w:rFonts w:ascii="Arial" w:hAnsi="Arial" w:cs="Arial"/>
+          <w:sz w:val="40"/>
+          <w:szCs w:val="40"/>
+        </w:rPr>
+        <w:t xml:space="preserve"> we have applied the following style</w:t>
+      </w:r>
+      <w:r>
+        <w:rPr>
+          <w:rFonts w:ascii="Arial" w:hAnsi="Arial" w:cs="Arial"/>
+          <w:sz w:val="40"/>
+          <w:szCs w:val="40"/>
+        </w:rPr>
+        <w:t>s</w:t>
+      </w:r>
+      <w:r>
+        <w:rPr>
+          <w:rFonts w:ascii="Arial" w:hAnsi="Arial" w:cs="Arial"/>
+          <w:sz w:val="40"/>
+          <w:szCs w:val="40"/>
+        </w:rPr>
+        <w:t>.</w:t>
+      </w:r>
+    </w:p>
+    <w:p>
+      <w:pPr>
+        <w:rPr>
+          <w:rFonts w:ascii="Arial" w:hAnsi="Arial" w:cs="Arial"/>
+          <w:sz w:val="40"/>
+          <w:szCs w:val="40"/>
+        </w:rPr>
+      </w:pPr>
+      <w:r>
+        <w:rPr>
+          <w:rFonts w:ascii="Arial" w:hAnsi="Arial" w:cs="Arial"/>
+          <w:sz w:val="40"/>
+          <w:szCs w:val="40"/>
+        </w:rPr>
+        <w:br w:type="page"/>
+      </w:r>
+    </w:p>
+    <w:p>
+      <w:pPr>
+        <w:ind w:left="720"/>
+        <w:rPr>
+          <w:rFonts w:ascii="Arial" w:hAnsi="Arial" w:cs="Arial"/>
+          <w:sz w:val="40"/>
+          <w:szCs w:val="40"/>
+        </w:rPr>
+      </w:pPr>
+      <w:r>
+        <w:rPr>
+          <w:rFonts w:ascii="Arial" w:hAnsi="Arial" w:cs="Arial"/>
+          <w:sz w:val="40"/>
+          <w:szCs w:val="40"/>
+        </w:rPr>
+        <w:t xml:space="preserve">At </w:t>
+      </w:r>
+      <w:r>
+        <w:rPr>
+          <w:rFonts w:ascii="Arial" w:hAnsi="Arial" w:cs="Arial"/>
+          <w:sz w:val="40"/>
+          <w:szCs w:val="40"/>
+        </w:rPr>
+        <w:t>last,</w:t>
+      </w:r>
+      <w:r>
+        <w:rPr>
+          <w:rFonts w:ascii="Arial" w:hAnsi="Arial" w:cs="Arial"/>
+          <w:sz w:val="40"/>
+          <w:szCs w:val="40"/>
+        </w:rPr>
+        <w:t xml:space="preserve"> but not the least, we have the footer itself </w:t>
+      </w:r>
+      <w:r>
+        <w:rPr>
+          <w:rFonts w:ascii="Arial" w:hAnsi="Arial" w:cs="Arial"/>
+          <w:sz w:val="40"/>
+          <w:szCs w:val="40"/>
+        </w:rPr>
+        <w:t>which have the required information like Location Address and Contact Details.</w:t>
+      </w:r>
+    </w:p>
+    <w:p>
+      <w:pPr>
+        <w:ind w:left="720"/>
+        <w:rPr>
+          <w:rFonts w:ascii="Arial" w:hAnsi="Arial" w:cs="Arial"/>
+          <w:sz w:val="40"/>
+          <w:szCs w:val="40"/>
+        </w:rPr>
+      </w:pPr>
+      <w:r>
+        <w:rPr>
+          <w:rFonts w:ascii="Arial" w:hAnsi="Arial" w:cs="Arial"/>
+          <w:sz w:val="40"/>
+          <w:szCs w:val="40"/>
+        </w:rPr>
+        <w:drawing>
+          <wp:anchor distT="0" distB="0" distL="114300" distR="114300" simplePos="0" relativeHeight="251663360" behindDoc="0" locked="0" layoutInCell="1" allowOverlap="1" wp14:anchorId="65774F85" wp14:editId="74FACE89">
+            <wp:simplePos x="0" y="0"/>
+            <wp:positionH relativeFrom="margin">
+              <wp:posOffset>-782664</wp:posOffset>
+            </wp:positionH>
+            <wp:positionV relativeFrom="paragraph">
+              <wp:posOffset>61014</wp:posOffset>
+            </wp:positionV>
+            <wp:extent cx="7288970" cy="3448373"/>
+            <wp:effectExtent l="0" t="0" r="7620" b="0"/>
+            <wp:wrapNone/>
+            <wp:docPr id="523715675" name="Picture 1"/>
+            <wp:cNvGraphicFramePr>
+              <a:graphicFrameLocks xmlns:a="http://schemas.openxmlformats.org/drawingml/2006/main" noChangeAspect="1"/>
+            </wp:cNvGraphicFramePr>
+            <a:graphic xmlns:a="http://schemas.openxmlformats.org/drawingml/2006/main">
+              <a:graphicData uri="http://schemas.openxmlformats.org/drawingml/2006/picture">
+                <pic:pic xmlns:pic="http://schemas.openxmlformats.org/drawingml/2006/picture">
+                  <pic:nvPicPr>
+                    <pic:cNvPr id="523715675" name=""/>
+                    <pic:cNvPicPr/>
+                  </pic:nvPicPr>
+                  <pic:blipFill rotWithShape="1">
+                    <a:blip r:embed="rId14">
+                      <a:extLst>
+                        <a:ext uri="{28A0092B-C50C-407E-A947-70E740481C1C}">
+                          <a14:useLocalDpi xmlns:a14="http://schemas.microsoft.com/office/drawing/2010/main" val="0"/>
+                        </a:ext>
+                      </a:extLst>
+                    </a:blip>
+                    <a:srcRect l="4084" t="2699" r="6498" b="3392"/>
+                    <a:stretch/>
+                  </pic:blipFill>
+                  <pic:spPr bwMode="auto">
+                    <a:xfrm>
+                      <a:off x="0" y="0"/>
+                      <a:ext cx="7293705" cy="3450613"/>
+                    </a:xfrm>
+                    <a:prstGeom prst="rect">
+                      <a:avLst/>
+                    </a:prstGeom>
+                    <a:ln>
+                      <a:noFill/>
+                    </a:ln>
+                    <a:extLst>
+                      <a:ext uri="{53640926-AAD7-44D8-BBD7-CCE9431645EC}">
+                        <a14:shadowObscured xmlns:a14="http://schemas.microsoft.com/office/drawing/2010/main"/>
+                      </a:ext>
+                    </a:extLst>
+                  </pic:spPr>
+                </pic:pic>
+              </a:graphicData>
+            </a:graphic>
+            <wp14:sizeRelH relativeFrom="margin">
+              <wp14:pctWidth>0</wp14:pctWidth>
+            </wp14:sizeRelH>
+            <wp14:sizeRelV relativeFrom="margin">
+              <wp14:pctHeight>0</wp14:pctHeight>
+            </wp14:sizeRelV>
+          </wp:anchor>
+        </w:drawing>
+      </w:r>
+    </w:p>
+    <w:p>
+      <w:pPr>
+        <w:ind w:left="720"/>
+        <w:rPr>
+          <w:rFonts w:ascii="Arial" w:hAnsi="Arial" w:cs="Arial"/>
+          <w:sz w:val="40"/>
+          <w:szCs w:val="40"/>
+        </w:rPr>
+      </w:pPr>
+    </w:p>
+    <w:p>
+      <w:pPr>
+        <w:ind w:left="720"/>
+        <w:rPr>
+          <w:rFonts w:ascii="Arial" w:hAnsi="Arial" w:cs="Arial"/>
+          <w:sz w:val="40"/>
+          <w:szCs w:val="40"/>
+        </w:rPr>
+      </w:pPr>
+    </w:p>
+    <w:p>
+      <w:pPr>
+        <w:ind w:left="720"/>
+        <w:rPr>
+          <w:rFonts w:ascii="Arial" w:hAnsi="Arial" w:cs="Arial"/>
+          <w:sz w:val="40"/>
+          <w:szCs w:val="40"/>
+        </w:rPr>
+      </w:pPr>
+    </w:p>
+    <w:p>
+      <w:pPr>
+        <w:ind w:left="720"/>
+        <w:rPr>
+          <w:rFonts w:ascii="Arial" w:hAnsi="Arial" w:cs="Arial"/>
+          <w:sz w:val="40"/>
+          <w:szCs w:val="40"/>
+        </w:rPr>
+      </w:pPr>
+    </w:p>
+    <w:p>
+      <w:pPr>
+        <w:ind w:left="720"/>
+        <w:rPr>
+          <w:rFonts w:ascii="Arial" w:hAnsi="Arial" w:cs="Arial"/>
+          <w:sz w:val="40"/>
+          <w:szCs w:val="40"/>
+        </w:rPr>
+      </w:pPr>
+    </w:p>
+    <w:p>
+      <w:pPr>
+        <w:ind w:left="720"/>
+        <w:rPr>
+          <w:rFonts w:ascii="Arial" w:hAnsi="Arial" w:cs="Arial"/>
+          <w:sz w:val="40"/>
+          <w:szCs w:val="40"/>
+        </w:rPr>
+      </w:pPr>
+    </w:p>
+    <w:p>
+      <w:pPr>
+        <w:ind w:left="720"/>
+        <w:rPr>
+          <w:rFonts w:ascii="Arial" w:hAnsi="Arial" w:cs="Arial"/>
+          <w:sz w:val="40"/>
+          <w:szCs w:val="40"/>
+        </w:rPr>
+      </w:pPr>
+    </w:p>
+    <w:p>
+      <w:pPr>
+        <w:ind w:left="720"/>
+        <w:rPr>
+          <w:rFonts w:ascii="Arial" w:hAnsi="Arial" w:cs="Arial"/>
+          <w:sz w:val="40"/>
+          <w:szCs w:val="40"/>
+        </w:rPr>
+      </w:pPr>
+    </w:p>
+    <w:p>
+      <w:pPr>
+        <w:ind w:left="720"/>
+        <w:rPr>
+          <w:rFonts w:ascii="Arial" w:hAnsi="Arial" w:cs="Arial"/>
+          <w:sz w:val="40"/>
+          <w:szCs w:val="40"/>
+        </w:rPr>
+      </w:pPr>
+      <w:r>
+        <w:rPr>
+          <w:rFonts w:ascii="Arial" w:hAnsi="Arial" w:cs="Arial"/>
+          <w:sz w:val="40"/>
+          <w:szCs w:val="40"/>
+        </w:rPr>
+        <w:t xml:space="preserve">In this we also have the </w:t>
+      </w:r>
+      <w:r>
+        <w:rPr>
+          <w:rFonts w:ascii="Arial" w:hAnsi="Arial" w:cs="Arial"/>
+          <w:sz w:val="40"/>
+          <w:szCs w:val="40"/>
+        </w:rPr>
+        <w:t>various navigation links</w:t>
+      </w:r>
+      <w:r>
+        <w:rPr>
+          <w:rFonts w:ascii="Arial" w:hAnsi="Arial" w:cs="Arial"/>
+          <w:sz w:val="40"/>
+          <w:szCs w:val="40"/>
+        </w:rPr>
+        <w:t>.</w:t>
+      </w:r>
+    </w:p>
+    <w:p>
+      <w:pPr>
+        <w:ind w:left="720"/>
+        <w:rPr>
+          <w:rFonts w:ascii="Arial" w:hAnsi="Arial" w:cs="Arial"/>
+          <w:sz w:val="40"/>
+          <w:szCs w:val="40"/>
+        </w:rPr>
+      </w:pPr>
+      <w:r>
+        <w:rPr>
+          <w:rFonts w:ascii="Arial" w:hAnsi="Arial" w:cs="Arial"/>
+          <w:sz w:val="40"/>
+          <w:szCs w:val="40"/>
+        </w:rPr>
+        <w:t>Also</w:t>
+      </w:r>
+      <w:r>
+        <w:rPr>
+          <w:rFonts w:ascii="Arial" w:hAnsi="Arial" w:cs="Arial"/>
+          <w:sz w:val="40"/>
+          <w:szCs w:val="40"/>
+        </w:rPr>
+        <w:t xml:space="preserve">, </w:t>
+      </w:r>
+      <w:r>
+        <w:rPr>
+          <w:rFonts w:ascii="Arial" w:hAnsi="Arial" w:cs="Arial"/>
+          <w:sz w:val="40"/>
+          <w:szCs w:val="40"/>
+        </w:rPr>
+        <w:t xml:space="preserve">there is one CTA (Call </w:t>
+      </w:r>
+      <w:r>
+        <w:rPr>
+          <w:rFonts w:ascii="Arial" w:hAnsi="Arial" w:cs="Arial"/>
+          <w:sz w:val="40"/>
+          <w:szCs w:val="40"/>
+        </w:rPr>
+        <w:t>t</w:t>
+      </w:r>
+      <w:r>
+        <w:rPr>
+          <w:rFonts w:ascii="Arial" w:hAnsi="Arial" w:cs="Arial"/>
+          <w:sz w:val="40"/>
+          <w:szCs w:val="40"/>
+        </w:rPr>
+        <w:t>o</w:t>
+      </w:r>
+      <w:r>
+        <w:rPr>
+          <w:rFonts w:ascii="Arial" w:hAnsi="Arial" w:cs="Arial"/>
+          <w:sz w:val="40"/>
+          <w:szCs w:val="40"/>
+        </w:rPr>
+        <w:t xml:space="preserve"> Action) button </w:t>
+      </w:r>
+      <w:r>
+        <w:rPr>
+          <w:rFonts w:ascii="Arial" w:hAnsi="Arial" w:cs="Arial"/>
+          <w:sz w:val="40"/>
+          <w:szCs w:val="40"/>
+        </w:rPr>
+        <w:t>o</w:t>
+      </w:r>
+      <w:r>
+        <w:rPr>
+          <w:rFonts w:ascii="Arial" w:hAnsi="Arial" w:cs="Arial"/>
+          <w:sz w:val="40"/>
+          <w:szCs w:val="40"/>
+        </w:rPr>
+        <w:t xml:space="preserve">n the </w:t>
+      </w:r>
+      <w:r>
+        <w:rPr>
+          <w:rFonts w:ascii="Arial" w:hAnsi="Arial" w:cs="Arial"/>
+          <w:sz w:val="40"/>
+          <w:szCs w:val="40"/>
+        </w:rPr>
+        <w:t xml:space="preserve">right side of the footer which have the same styles that </w:t>
+      </w:r>
+      <w:r>
+        <w:rPr>
+          <w:rFonts w:ascii="Arial" w:hAnsi="Arial" w:cs="Arial"/>
+          <w:sz w:val="40"/>
+          <w:szCs w:val="40"/>
+        </w:rPr>
+        <w:t xml:space="preserve">were </w:t>
+      </w:r>
+      <w:r>
+        <w:rPr>
+          <w:rFonts w:ascii="Arial" w:hAnsi="Arial" w:cs="Arial"/>
+          <w:sz w:val="40"/>
+          <w:szCs w:val="40"/>
+        </w:rPr>
+        <w:t xml:space="preserve">on the </w:t>
+      </w:r>
+      <w:r>
+        <w:rPr>
+          <w:rFonts w:ascii="Arial" w:hAnsi="Arial" w:cs="Arial"/>
+          <w:sz w:val="40"/>
+          <w:szCs w:val="40"/>
+        </w:rPr>
+        <w:t>About us section buttons.</w:t>
+      </w:r>
+    </w:p>
+    <w:p>
+      <w:pPr>
+        <w:ind w:left="720"/>
+        <w:rPr>
+          <w:rFonts w:ascii="Arial" w:hAnsi="Arial" w:cs="Arial"/>
+          <w:sz w:val="40"/>
+          <w:szCs w:val="40"/>
+        </w:rPr>
+      </w:pPr>
+    </w:p>
+    <w:p>
+      <w:pPr>
+        <w:ind w:left="720"/>
+        <w:rPr>
+          <w:rFonts w:ascii="Arial" w:hAnsi="Arial" w:cs="Arial"/>
+          <w:sz w:val="40"/>
+          <w:szCs w:val="40"/>
+        </w:rPr>
+      </w:pPr>
+      <w:r>
+        <w:rPr>
+          <w:rFonts w:ascii="Arial" w:hAnsi="Arial" w:cs="Arial"/>
+          <w:sz w:val="40"/>
+          <w:szCs w:val="40"/>
+        </w:rPr>
+        <w:t>By this, we have covered all the aspects of the modern-day Marketing Webpage Design.</w:t>
+      </w:r>
+    </w:p>
+    <w:p>
+      <w:pPr>
+        <w:ind w:left="720"/>
+        <w:rPr>
+          <w:rFonts w:ascii="Arial" w:hAnsi="Arial" w:cs="Arial"/>
+          <w:sz w:val="40"/>
+          <w:szCs w:val="40"/>
+        </w:rPr>
+      </w:pPr>
+    </w:p>
+    <w:p>
+      <w:pPr>
+        <w:ind w:left="720"/>
+        <w:rPr>
+          <w:rFonts w:ascii="Arial" w:hAnsi="Arial" w:cs="Arial"/>
+          <w:sz w:val="40"/>
+          <w:szCs w:val="40"/>
+        </w:rPr>
+      </w:pPr>
+      <w:r>
+        <w:rPr>
+          <w:rFonts w:ascii="Arial" w:hAnsi="Arial" w:cs="Arial"/>
+          <w:sz w:val="40"/>
+          <w:szCs w:val="40"/>
+        </w:rPr>
+        <w:t>Thank You</w:t>
+      </w:r>
+    </w:p>
+    <w:p>
+      <w:pPr>
+        <w:ind w:left="720"/>
+        <w:jc w:val="center"/>
+        <w:rPr>
+          <w:rFonts w:ascii="Times New Roman" w:hAnsi="Times New Roman" w:cs="Times New Roman"/>
+          <w:b/>
+          <w:bCs/>
+          <w:sz w:val="64"/>
+          <w:szCs w:val="64"/>
+        </w:rPr>
+      </w:pPr>
+      <w:r>
+        <w:rPr>
+          <w:rFonts w:ascii="Times New Roman" w:hAnsi="Times New Roman" w:cs="Times New Roman"/>
+          <w:b/>
+          <w:bCs/>
+          <w:sz w:val="64"/>
+          <w:szCs w:val="64"/>
+        </w:rPr>
+        <w:t>REFERENCES</w:t>
+      </w:r>
+    </w:p>
+    <w:p>
+      <w:pPr>
+        <w:ind w:left="720"/>
+        <w:rPr>
+          <w:rFonts w:ascii="Times New Roman" w:hAnsi="Times New Roman" w:cs="Times New Roman"/>
+          <w:b/>
+          <w:bCs/>
+          <w:sz w:val="64"/>
+          <w:szCs w:val="64"/>
+        </w:rPr>
+      </w:pPr>
+    </w:p>
+    <w:p>
+      <w:pPr>
+        <w:pStyle w:val="ListParagraph"/>
+        <w:numPr>
+          <w:ilvl w:val="0"/>
+          <w:numId w:val="4"/>
+        </w:numPr>
+        <w:rPr>
+          <w:rFonts w:ascii="Arial" w:hAnsi="Arial" w:cs="Arial"/>
+          <w:sz w:val="40"/>
+          <w:szCs w:val="40"/>
+        </w:rPr>
+      </w:pPr>
+      <w:r>
+        <w:rPr>
+          <w:rFonts w:ascii="Arial" w:hAnsi="Arial" w:cs="Arial"/>
+          <w:sz w:val="40"/>
+          <w:szCs w:val="40"/>
+        </w:rPr>
+        <w:t>Inspired by MailChimp</w:t>
+      </w:r>
+      <w:r>
+        <w:rPr>
+          <w:rFonts w:ascii="Arial" w:hAnsi="Arial" w:cs="Arial"/>
+          <w:sz w:val="40"/>
+          <w:szCs w:val="40"/>
+        </w:rPr>
+        <w:t xml:space="preserve"> (</w:t>
+      </w:r>
+      <w:hyperlink r:id="rId15" w:history="1">
+        <w:r>
+          <w:rPr>
+            <w:rStyle w:val="Hyperlink"/>
+            <w:rFonts w:ascii="Arial" w:hAnsi="Arial" w:cs="Arial"/>
+            <w:sz w:val="32"/>
+            <w:szCs w:val="32"/>
+          </w:rPr>
+          <w:t>https://mailchimp.com/?currency=INR</w:t>
+        </w:r>
+      </w:hyperlink>
+      <w:r>
+        <w:rPr>
+          <w:rFonts w:ascii="Arial" w:hAnsi="Arial" w:cs="Arial"/>
+          <w:sz w:val="40"/>
+          <w:szCs w:val="40"/>
+        </w:rPr>
+        <w:t>)</w:t>
+      </w:r>
+    </w:p>
+    <w:p>
+      <w:pPr>
+        <w:pStyle w:val="ListParagraph"/>
+        <w:numPr>
+          <w:ilvl w:val="0"/>
+          <w:numId w:val="4"/>
+        </w:numPr>
+        <w:rPr>
+          <w:rFonts w:ascii="Arial" w:hAnsi="Arial" w:cs="Arial"/>
+          <w:sz w:val="40"/>
+          <w:szCs w:val="40"/>
+        </w:rPr>
+      </w:pPr>
+      <w:r>
+        <w:rPr>
+          <w:rFonts w:ascii="Arial" w:hAnsi="Arial" w:cs="Arial"/>
+          <w:sz w:val="40"/>
+          <w:szCs w:val="40"/>
+        </w:rPr>
+        <w:t>YouTube</w:t>
+      </w:r>
+    </w:p>
+    <w:p>
+      <w:pPr>
+        <w:pStyle w:val="ListParagraph"/>
+        <w:numPr>
+          <w:ilvl w:val="0"/>
+          <w:numId w:val="4"/>
+        </w:numPr>
+        <w:rPr>
+          <w:rFonts w:ascii="Arial" w:hAnsi="Arial" w:cs="Arial"/>
+          <w:sz w:val="40"/>
+          <w:szCs w:val="40"/>
+        </w:rPr>
+      </w:pPr>
+      <w:r>
+        <w:rPr>
+          <w:rFonts w:ascii="Arial" w:hAnsi="Arial" w:cs="Arial"/>
+          <w:sz w:val="40"/>
+          <w:szCs w:val="40"/>
+        </w:rPr>
+        <w:t>GeeksforGeeks</w:t>
+      </w:r>
+    </w:p>
+    <w:p>
+      <w:pPr>
+        <w:pStyle w:val="ListParagraph"/>
+        <w:numPr>
+          <w:ilvl w:val="0"/>
+          <w:numId w:val="4"/>
+        </w:numPr>
+        <w:rPr>
+          <w:rFonts w:ascii="Arial" w:hAnsi="Arial" w:cs="Arial"/>
+          <w:sz w:val="40"/>
+          <w:szCs w:val="40"/>
+        </w:rPr>
+      </w:pPr>
+      <w:r>
+        <w:rPr>
+          <w:rFonts w:ascii="Arial" w:hAnsi="Arial" w:cs="Arial"/>
+          <w:sz w:val="40"/>
+          <w:szCs w:val="40"/>
+        </w:rPr>
+        <w:t>w3schools</w:t>
+      </w:r>
+    </w:p>
+    <w:p>
+      <w:pPr>
+        <w:pStyle w:val="ListParagraph"/>
+        <w:numPr>
+          <w:ilvl w:val="0"/>
+          <w:numId w:val="4"/>
+        </w:numPr>
+        <w:rPr>
+          <w:rFonts w:ascii="Arial" w:hAnsi="Arial" w:cs="Arial"/>
+          <w:sz w:val="40"/>
+          <w:szCs w:val="40"/>
+        </w:rPr>
+      </w:pPr>
+      <w:r>
+        <w:rPr>
+          <w:rFonts w:ascii="Arial" w:hAnsi="Arial" w:cs="Arial"/>
+          <w:sz w:val="40"/>
+          <w:szCs w:val="40"/>
+        </w:rPr>
+        <w:t>Google Gen AI</w:t>
+      </w:r>
+    </w:p>
+    <w:p>
+      <w:pPr>
+        <w:pStyle w:val="ListParagraph"/>
+        <w:numPr>
+          <w:ilvl w:val="0"/>
+          <w:numId w:val="4"/>
+        </w:numPr>
+        <w:rPr>
+          <w:rFonts w:ascii="Arial" w:hAnsi="Arial" w:cs="Arial"/>
+          <w:sz w:val="40"/>
+          <w:szCs w:val="40"/>
+        </w:rPr>
+      </w:pPr>
+      <w:r>
+        <w:rPr>
+          <w:rFonts w:ascii="Arial" w:hAnsi="Arial" w:cs="Arial"/>
+          <w:sz w:val="40"/>
+          <w:szCs w:val="40"/>
+        </w:rPr>
+        <w:t>ChatGPT</w:t>
+      </w:r>
     </w:p>
     <w:sectPr>
+      <w:headerReference w:type="default" r:id="rId16"/>
       <w:pgSz w:w="11906" w:h="16838"/>
       <w:pgMar w:top="1440" w:right="1440" w:bottom="1440" w:left="1440" w:header="708" w:footer="708" w:gutter="0"/>
       <w:cols w:space="708"/>
+      <w:titlePg/>
       <w:docGrid w:linePitch="360"/>
     </w:sectPr>
   </w:body>
 </w:document>
 </file>
 
+<file path=word/endnotes.xml><?xml version="1.0" encoding="utf-8"?>
+<w:endnotes xmlns:wpc="http://schemas.microsoft.com/office/word/2010/wordprocessingCanvas" xmlns:cx="http://schemas.microsoft.com/office/drawing/2014/chartex" xmlns:cx1="http://schemas.microsoft.com/office/drawing/2015/9/8/chartex" xmlns:cx2="http://schemas.microsoft.com/office/drawing/2015/10/21/chartex" xmlns:cx3="http://schemas.microsoft.com/office/drawing/2016/5/9/chartex" xmlns:cx4="http://schemas.microsoft.com/office/drawing/2016/5/10/chartex" xmlns:cx5="http://schemas.microsoft.com/office/drawing/2016/5/11/chartex" xmlns:cx6="http://schemas.microsoft.com/office/drawing/2016/5/12/chartex" xmlns:cx7="http://schemas.microsoft.com/office/drawing/2016/5/13/chartex" xmlns:cx8="http://schemas.microsoft.com/office/drawing/2016/5/14/chartex" xmlns:mc="http://schemas.openxmlformats.org/markup-compatibility/2006" xmlns:aink="http://schemas.microsoft.com/office/drawing/2016/ink" xmlns:am3d="http://schemas.microsoft.com/office/drawing/2017/model3d" xmlns:o="urn:schemas-microsoft-com:office:office" xmlns:oel="http://schemas.microsoft.com/office/2019/extlst" xmlns:r="http://schemas.openxmlformats.org/officeDocument/2006/relationships" xmlns:m="http://schemas.openxmlformats.org/officeDocument/2006/math" xmlns:v="urn:schemas-microsoft-com:vml" xmlns:wp14="http://schemas.microsoft.com/office/word/2010/wordprocessingDrawing" xmlns:wp="http://schemas.openxmlformats.org/drawingml/2006/wordprocessingDrawing" xmlns:w10="urn:schemas-microsoft-com:office:word" xmlns:w="http://schemas.openxmlformats.org/wordprocessingml/2006/main" xmlns:w14="http://schemas.microsoft.com/office/word/2010/wordml" xmlns:w15="http://schemas.microsoft.com/office/word/2012/wordml" xmlns:w16cex="http://schemas.microsoft.com/office/word/2018/wordml/cex" xmlns:w16cid="http://schemas.microsoft.com/office/word/2016/wordml/cid" xmlns:w16="http://schemas.microsoft.com/office/word/2018/wordml" xmlns:w16sdtdh="http://schemas.microsoft.com/office/word/2020/wordml/sdtdatahash" xmlns:w16se="http://schemas.microsoft.com/office/word/2015/wordml/symex" xmlns:wpg="http://schemas.microsoft.com/office/word/2010/wordprocessingGroup" xmlns:wpi="http://schemas.microsoft.com/office/word/2010/wordprocessingInk" xmlns:wne="http://schemas.microsoft.com/office/word/2006/wordml" xmlns:wps="http://schemas.microsoft.com/office/word/2010/wordprocessingShape" mc:Ignorable="w14 w15 w16se w16cid w16 w16cex w16sdtdh wp14">
+  <w:endnote w:type="separator" w:id="-1">
+    <w:p>
+      <w:pPr>
+        <w:spacing w:after="0" w:line="240" w:lineRule="auto"/>
+      </w:pPr>
+      <w:r>
+        <w:separator/>
+      </w:r>
+    </w:p>
+  </w:endnote>
+  <w:endnote w:type="continuationSeparator" w:id="0">
+    <w:p>
+      <w:pPr>
+        <w:spacing w:after="0" w:line="240" w:lineRule="auto"/>
+      </w:pPr>
+      <w:r>
+        <w:continuationSeparator/>
+      </w:r>
+    </w:p>
+  </w:endnote>
+</w:endnotes>
+</file>
+
+<file path=word/footnotes.xml><?xml version="1.0" encoding="utf-8"?>
+<w:footnotes xmlns:wpc="http://schemas.microsoft.com/office/word/2010/wordprocessingCanvas" xmlns:cx="http://schemas.microsoft.com/office/drawing/2014/chartex" xmlns:cx1="http://schemas.microsoft.com/office/drawing/2015/9/8/chartex" xmlns:cx2="http://schemas.microsoft.com/office/drawing/2015/10/21/chartex" xmlns:cx3="http://schemas.microsoft.com/office/drawing/2016/5/9/chartex" xmlns:cx4="http://schemas.microsoft.com/office/drawing/2016/5/10/chartex" xmlns:cx5="http://schemas.microsoft.com/office/drawing/2016/5/11/chartex" xmlns:cx6="http://schemas.microsoft.com/office/drawing/2016/5/12/chartex" xmlns:cx7="http://schemas.microsoft.com/office/drawing/2016/5/13/chartex" xmlns:cx8="http://schemas.microsoft.com/office/drawing/2016/5/14/chartex" xmlns:mc="http://schemas.openxmlformats.org/markup-compatibility/2006" xmlns:aink="http://schemas.microsoft.com/office/drawing/2016/ink" xmlns:am3d="http://schemas.microsoft.com/office/drawing/2017/model3d" xmlns:o="urn:schemas-microsoft-com:office:office" xmlns:oel="http://schemas.microsoft.com/office/2019/extlst" xmlns:r="http://schemas.openxmlformats.org/officeDocument/2006/relationships" xmlns:m="http://schemas.openxmlformats.org/officeDocument/2006/math" xmlns:v="urn:schemas-microsoft-com:vml" xmlns:wp14="http://schemas.microsoft.com/office/word/2010/wordprocessingDrawing" xmlns:wp="http://schemas.openxmlformats.org/drawingml/2006/wordprocessingDrawing" xmlns:w10="urn:schemas-microsoft-com:office:word" xmlns:w="http://schemas.openxmlformats.org/wordprocessingml/2006/main" xmlns:w14="http://schemas.microsoft.com/office/word/2010/wordml" xmlns:w15="http://schemas.microsoft.com/office/word/2012/wordml" xmlns:w16cex="http://schemas.microsoft.com/office/word/2018/wordml/cex" xmlns:w16cid="http://schemas.microsoft.com/office/word/2016/wordml/cid" xmlns:w16="http://schemas.microsoft.com/office/word/2018/wordml" xmlns:w16sdtdh="http://schemas.microsoft.com/office/word/2020/wordml/sdtdatahash" xmlns:w16se="http://schemas.microsoft.com/office/word/2015/wordml/symex" xmlns:wpg="http://schemas.microsoft.com/office/word/2010/wordprocessingGroup" xmlns:wpi="http://schemas.microsoft.com/office/word/2010/wordprocessingInk" xmlns:wne="http://schemas.microsoft.com/office/word/2006/wordml" xmlns:wps="http://schemas.microsoft.com/office/word/2010/wordprocessingShape" mc:Ignorable="w14 w15 w16se w16cid w16 w16cex w16sdtdh wp14">
+  <w:footnote w:type="separator" w:id="-1">
+    <w:p>
+      <w:pPr>
+        <w:spacing w:after="0" w:line="240" w:lineRule="auto"/>
+      </w:pPr>
+      <w:r>
+        <w:separator/>
+      </w:r>
+    </w:p>
+  </w:footnote>
+  <w:footnote w:type="continuationSeparator" w:id="0">
+    <w:p>
+      <w:pPr>
+        <w:spacing w:after="0" w:line="240" w:lineRule="auto"/>
+      </w:pPr>
+      <w:r>
+        <w:continuationSeparator/>
+      </w:r>
+    </w:p>
+  </w:footnote>
+</w:footnotes>
+</file>
+
+<file path=word/header1.xml><?xml version="1.0" encoding="utf-8"?>
+<w:hdr xmlns:wpc="http://schemas.microsoft.com/office/word/2010/wordprocessingCanvas" xmlns:cx="http://schemas.microsoft.com/office/drawing/2014/chartex" xmlns:cx1="http://schemas.microsoft.com/office/drawing/2015/9/8/chartex" xmlns:cx2="http://schemas.microsoft.com/office/drawing/2015/10/21/chartex" xmlns:cx3="http://schemas.microsoft.com/office/drawing/2016/5/9/chartex" xmlns:cx4="http://schemas.microsoft.com/office/drawing/2016/5/10/chartex" xmlns:cx5="http://schemas.microsoft.com/office/drawing/2016/5/11/chartex" xmlns:cx6="http://schemas.microsoft.com/office/drawing/2016/5/12/chartex" xmlns:cx7="http://schemas.microsoft.com/office/drawing/2016/5/13/chartex" xmlns:cx8="http://schemas.microsoft.com/office/drawing/2016/5/14/chartex" xmlns:mc="http://schemas.openxmlformats.org/markup-compatibility/2006" xmlns:aink="http://schemas.microsoft.com/office/drawing/2016/ink" xmlns:am3d="http://schemas.microsoft.com/office/drawing/2017/model3d" xmlns:o="urn:schemas-microsoft-com:office:office" xmlns:oel="http://schemas.microsoft.com/office/2019/extlst" xmlns:r="http://schemas.openxmlformats.org/officeDocument/2006/relationships" xmlns:m="http://schemas.openxmlformats.org/officeDocument/2006/math" xmlns:v="urn:schemas-microsoft-com:vml" xmlns:wp14="http://schemas.microsoft.com/office/word/2010/wordprocessingDrawing" xmlns:wp="http://schemas.openxmlformats.org/drawingml/2006/wordprocessingDrawing" xmlns:w10="urn:schemas-microsoft-com:office:word" xmlns:w="http://schemas.openxmlformats.org/wordprocessingml/2006/main" xmlns:w14="http://schemas.microsoft.com/office/word/2010/wordml" xmlns:w15="http://schemas.microsoft.com/office/word/2012/wordml" xmlns:w16cex="http://schemas.microsoft.com/office/word/2018/wordml/cex" xmlns:w16cid="http://schemas.microsoft.com/office/word/2016/wordml/cid" xmlns:w16="http://schemas.microsoft.com/office/word/2018/wordml" xmlns:w16sdtdh="http://schemas.microsoft.com/office/word/2020/wordml/sdtdatahash" xmlns:w16se="http://schemas.microsoft.com/office/word/2015/wordml/symex" xmlns:wpg="http://schemas.microsoft.com/office/word/2010/wordprocessingGroup" xmlns:wpi="http://schemas.microsoft.com/office/word/2010/wordprocessingInk" xmlns:wne="http://schemas.microsoft.com/office/word/2006/wordml" xmlns:wps="http://schemas.microsoft.com/office/word/2010/wordprocessingShape" mc:Ignorable="w14 w15 w16se w16cid w16 w16cex w16sdtdh wp14">
+  <w:sdt>
+    <w:sdtPr>
+      <w:id w:val="-1612500658"/>
+      <w:docPartObj>
+        <w:docPartGallery w:val="Page Numbers (Top of Page)"/>
+        <w:docPartUnique/>
+      </w:docPartObj>
+    </w:sdtPr>
+    <w:sdtEndPr>
+      <w:rPr>
+        <w:noProof/>
+      </w:rPr>
+    </w:sdtEndPr>
+    <w:sdtContent>
+      <w:p>
+        <w:pPr>
+          <w:pStyle w:val="Header"/>
+          <w:jc w:val="right"/>
+        </w:pPr>
+        <w:r>
+          <w:fldChar w:fldCharType="begin"/>
+        </w:r>
+        <w:r>
+          <w:instrText xml:space="preserve"> PAGE   \* MERGEFORMAT </w:instrText>
+        </w:r>
+        <w:r>
+          <w:fldChar w:fldCharType="separate"/>
+        </w:r>
+        <w:r>
+          <w:rPr>
+            <w:noProof/>
+          </w:rPr>
+          <w:t>2</w:t>
+        </w:r>
+        <w:r>
+          <w:rPr>
+            <w:noProof/>
+          </w:rPr>
+          <w:fldChar w:fldCharType="end"/>
+        </w:r>
+      </w:p>
+    </w:sdtContent>
+  </w:sdt>
+  <w:p>
+    <w:pPr>
+      <w:pStyle w:val="Header"/>
+      <w:jc w:val="right"/>
+    </w:pPr>
+  </w:p>
+</w:hdr>
+</file>
+
+<file path=word/header2.xml><?xml version="1.0" encoding="utf-8"?>
+<w:hdr xmlns:wpc="http://schemas.microsoft.com/office/word/2010/wordprocessingCanvas" xmlns:cx="http://schemas.microsoft.com/office/drawing/2014/chartex" xmlns:cx1="http://schemas.microsoft.com/office/drawing/2015/9/8/chartex" xmlns:cx2="http://schemas.microsoft.com/office/drawing/2015/10/21/chartex" xmlns:cx3="http://schemas.microsoft.com/office/drawing/2016/5/9/chartex" xmlns:cx4="http://schemas.microsoft.com/office/drawing/2016/5/10/chartex" xmlns:cx5="http://schemas.microsoft.com/office/drawing/2016/5/11/chartex" xmlns:cx6="http://schemas.microsoft.com/office/drawing/2016/5/12/chartex" xmlns:cx7="http://schemas.microsoft.com/office/drawing/2016/5/13/chartex" xmlns:cx8="http://schemas.microsoft.com/office/drawing/2016/5/14/chartex" xmlns:mc="http://schemas.openxmlformats.org/markup-compatibility/2006" xmlns:aink="http://schemas.microsoft.com/office/drawing/2016/ink" xmlns:am3d="http://schemas.microsoft.com/office/drawing/2017/model3d" xmlns:o="urn:schemas-microsoft-com:office:office" xmlns:oel="http://schemas.microsoft.com/office/2019/extlst" xmlns:r="http://schemas.openxmlformats.org/officeDocument/2006/relationships" xmlns:m="http://schemas.openxmlformats.org/officeDocument/2006/math" xmlns:v="urn:schemas-microsoft-com:vml" xmlns:wp14="http://schemas.microsoft.com/office/word/2010/wordprocessingDrawing" xmlns:wp="http://schemas.openxmlformats.org/drawingml/2006/wordprocessingDrawing" xmlns:w10="urn:schemas-microsoft-com:office:word" xmlns:w="http://schemas.openxmlformats.org/wordprocessingml/2006/main" xmlns:w14="http://schemas.microsoft.com/office/word/2010/wordml" xmlns:w15="http://schemas.microsoft.com/office/word/2012/wordml" xmlns:w16cex="http://schemas.microsoft.com/office/word/2018/wordml/cex" xmlns:w16cid="http://schemas.microsoft.com/office/word/2016/wordml/cid" xmlns:w16="http://schemas.microsoft.com/office/word/2018/wordml" xmlns:w16sdtdh="http://schemas.microsoft.com/office/word/2020/wordml/sdtdatahash" xmlns:w16se="http://schemas.microsoft.com/office/word/2015/wordml/symex" xmlns:wpg="http://schemas.microsoft.com/office/word/2010/wordprocessingGroup" xmlns:wpi="http://schemas.microsoft.com/office/word/2010/wordprocessingInk" xmlns:wne="http://schemas.microsoft.com/office/word/2006/wordml" xmlns:wps="http://schemas.microsoft.com/office/word/2010/wordprocessingShape" mc:Ignorable="w14 w15 w16se w16cid w16 w16cex w16sdtdh wp14">
+  <w:sdt>
+    <w:sdtPr>
+      <w:id w:val="-1310548381"/>
+      <w:docPartObj>
+        <w:docPartGallery w:val="Page Numbers (Top of Page)"/>
+        <w:docPartUnique/>
+      </w:docPartObj>
+    </w:sdtPr>
+    <w:sdtEndPr>
+      <w:rPr>
+        <w:noProof/>
+      </w:rPr>
+    </w:sdtEndPr>
+    <w:sdtContent>
+      <w:p>
+        <w:pPr>
+          <w:pStyle w:val="Header"/>
+          <w:jc w:val="right"/>
+        </w:pPr>
+        <w:r>
+          <w:fldChar w:fldCharType="begin"/>
+        </w:r>
+        <w:r>
+          <w:instrText xml:space="preserve"> PAGE   \* MERGEFORMAT </w:instrText>
+        </w:r>
+        <w:r>
+          <w:fldChar w:fldCharType="separate"/>
+        </w:r>
+        <w:r>
+          <w:rPr>
+            <w:noProof/>
+          </w:rPr>
+          <w:t>2</w:t>
+        </w:r>
+        <w:r>
+          <w:rPr>
+            <w:noProof/>
+          </w:rPr>
+          <w:fldChar w:fldCharType="end"/>
+        </w:r>
+      </w:p>
+    </w:sdtContent>
+  </w:sdt>
+  <w:p>
+    <w:pPr>
+      <w:pStyle w:val="Header"/>
+    </w:pPr>
+  </w:p>
+</w:hdr>
+</file>
+
 <file path=word/numbering.xml><?xml version="1.0" encoding="utf-8"?>
 <w:numbering xmlns:wpc="http://schemas.microsoft.com/office/word/2010/wordprocessingCanvas" xmlns:cx="http://schemas.microsoft.com/office/drawing/2014/chartex" xmlns:cx1="http://schemas.microsoft.com/office/drawing/2015/9/8/chartex" xmlns:cx2="http://schemas.microsoft.com/office/drawing/2015/10/21/chartex" xmlns:cx3="http://schemas.microsoft.com/office/drawing/2016/5/9/chartex" xmlns:cx4="http://schemas.microsoft.com/office/drawing/2016/5/10/chartex" xmlns:cx5="http://schemas.microsoft.com/office/drawing/2016/5/11/chartex" xmlns:cx6="http://schemas.microsoft.com/office/drawing/2016/5/12/chartex" xmlns:cx7="http://schemas.microsoft.com/office/drawing/2016/5/13/chartex" xmlns:cx8="http://schemas.microsoft.com/office/drawing/2016/5/14/chartex" xmlns:mc="http://schemas.openxmlformats.org/markup-compatibility/2006" xmlns:aink="http://schemas.microsoft.com/office/drawing/2016/ink" xmlns:am3d="http://schemas.microsoft.com/office/drawing/2017/model3d" xmlns:o="urn:schemas-microsoft-com:office:office" xmlns:oel="http://schemas.microsoft.com/office/2019/extlst" xmlns:r="http://schemas.openxmlformats.org/officeDocument/2006/relationships" xmlns:m="http://schemas.openxmlformats.org/officeDocument/2006/math" xmlns:v="urn:schemas-microsoft-com:vml" xmlns:wp14="http://schemas.microsoft.com/office/word/2010/wordprocessingDrawing" xmlns:wp="http://schemas.openxmlformats.org/drawingml/2006/wordprocessingDrawing" xmlns:w10="urn:schemas-microsoft-com:office:word" xmlns:w="http://schemas.openxmlformats.org/wordprocessingml/2006/main" xmlns:w14="http://schemas.microsoft.com/office/word/2010/wordml" xmlns:w15="http://schemas.microsoft.com/office/word/2012/wordml" xmlns:w16cex="http://schemas.microsoft.com/office/word/2018/wordml/cex" xmlns:w16cid="http://schemas.microsoft.com/office/word/2016/wordml/cid" xmlns:w16="http://schemas.microsoft.com/office/word/2018/wordml" xmlns:w16sdtdh="http://schemas.microsoft.com/office/word/2020/wordml/sdtdatahash" xmlns:w16se="http://schemas.microsoft.com/office/word/2015/wordml/symex" xmlns:wpg="http://schemas.microsoft.com/office/word/2010/wordprocessingGroup" xmlns:wpi="http://schemas.microsoft.com/office/word/2010/wordprocessingInk" xmlns:wne="http://schemas.microsoft.com/office/word/2006/wordml" xmlns:wps="http://schemas.microsoft.com/office/word/2010/wordprocessingShape" mc:Ignorable="w14 w15 w16se w16cid w16 w16cex w16sdtdh wp14">
   <w:abstractNum w:abstractNumId="0" w15:restartNumberingAfterBreak="0">
-    <w:nsid w:val="5F9F16CB"/>
+    <w:nsid w:val="0BFE3D28"/>
     <w:multiLevelType w:val="hybridMultilevel"/>
-    <w:tmpl w:val="67DA6EA0"/>
-    <w:lvl w:ilvl="0" w:tplc="4009000F">
+    <w:tmpl w:val="31329F2C"/>
+    <w:lvl w:ilvl="0" w:tplc="20A4AA92">
       <w:start w:val="1"/>
       <w:numFmt w:val="decimal"/>
       <w:lvlText w:val="%1."/>
       <w:lvlJc w:val="left"/>
       <w:pPr>
-        <w:ind w:left="720" w:hanging="360"/>
+        <w:ind w:left="1080" w:hanging="360"/>
       </w:pPr>
       <w:rPr>
         <w:rFonts w:hint="default"/>
@@ -862,7 +4513,7 @@
       <w:lvlText w:val="%2."/>
       <w:lvlJc w:val="left"/>
       <w:pPr>
-        <w:ind w:left="1440" w:hanging="360"/>
+        <w:ind w:left="1800" w:hanging="360"/>
       </w:pPr>
     </w:lvl>
     <w:lvl w:ilvl="2" w:tplc="4009001B" w:tentative="1">
@@ -871,7 +4522,7 @@
       <w:lvlText w:val="%3."/>
       <w:lvlJc w:val="right"/>
       <w:pPr>
-        <w:ind w:left="2160" w:hanging="180"/>
+        <w:ind w:left="2520" w:hanging="180"/>
       </w:pPr>
     </w:lvl>
     <w:lvl w:ilvl="3" w:tplc="4009000F" w:tentative="1">
@@ -880,7 +4531,7 @@
       <w:lvlText w:val="%4."/>
       <w:lvlJc w:val="left"/>
       <w:pPr>
-        <w:ind w:left="2880" w:hanging="360"/>
+        <w:ind w:left="3240" w:hanging="360"/>
       </w:pPr>
     </w:lvl>
     <w:lvl w:ilvl="4" w:tplc="40090019" w:tentative="1">
@@ -889,7 +4540,7 @@
       <w:lvlText w:val="%5."/>
       <w:lvlJc w:val="left"/>
       <w:pPr>
-        <w:ind w:left="3600" w:hanging="360"/>
+        <w:ind w:left="3960" w:hanging="360"/>
       </w:pPr>
     </w:lvl>
     <w:lvl w:ilvl="5" w:tplc="4009001B" w:tentative="1">
@@ -898,7 +4549,7 @@
       <w:lvlText w:val="%6."/>
       <w:lvlJc w:val="right"/>
       <w:pPr>
-        <w:ind w:left="4320" w:hanging="180"/>
+        <w:ind w:left="4680" w:hanging="180"/>
       </w:pPr>
     </w:lvl>
     <w:lvl w:ilvl="6" w:tplc="4009000F" w:tentative="1">
@@ -907,7 +4558,7 @@
       <w:lvlText w:val="%7."/>
       <w:lvlJc w:val="left"/>
       <w:pPr>
-        <w:ind w:left="5040" w:hanging="360"/>
+        <w:ind w:left="5400" w:hanging="360"/>
       </w:pPr>
     </w:lvl>
     <w:lvl w:ilvl="7" w:tplc="40090019" w:tentative="1">
@@ -916,7 +4567,7 @@
       <w:lvlText w:val="%8."/>
       <w:lvlJc w:val="left"/>
       <w:pPr>
-        <w:ind w:left="5760" w:hanging="360"/>
+        <w:ind w:left="6120" w:hanging="360"/>
       </w:pPr>
     </w:lvl>
     <w:lvl w:ilvl="8" w:tplc="4009001B" w:tentative="1">
@@ -925,11 +4576,311 @@
       <w:lvlText w:val="%9."/>
       <w:lvlJc w:val="right"/>
       <w:pPr>
+        <w:ind w:left="6840" w:hanging="180"/>
+      </w:pPr>
+    </w:lvl>
+  </w:abstractNum>
+  <w:abstractNum w:abstractNumId="1" w15:restartNumberingAfterBreak="0">
+    <w:nsid w:val="1A7E01F4"/>
+    <w:multiLevelType w:val="multilevel"/>
+    <w:tmpl w:val="23467E94"/>
+    <w:lvl w:ilvl="0">
+      <w:start w:val="1"/>
+      <w:numFmt w:val="decimal"/>
+      <w:lvlText w:val="%1."/>
+      <w:lvlJc w:val="left"/>
+      <w:pPr>
+        <w:tabs>
+          <w:tab w:val="num" w:pos="720"/>
+        </w:tabs>
+        <w:ind w:left="720" w:hanging="360"/>
+      </w:pPr>
+    </w:lvl>
+    <w:lvl w:ilvl="1" w:tentative="1">
+      <w:start w:val="1"/>
+      <w:numFmt w:val="decimal"/>
+      <w:lvlText w:val="%2."/>
+      <w:lvlJc w:val="left"/>
+      <w:pPr>
+        <w:tabs>
+          <w:tab w:val="num" w:pos="1440"/>
+        </w:tabs>
+        <w:ind w:left="1440" w:hanging="360"/>
+      </w:pPr>
+    </w:lvl>
+    <w:lvl w:ilvl="2" w:tentative="1">
+      <w:start w:val="1"/>
+      <w:numFmt w:val="decimal"/>
+      <w:lvlText w:val="%3."/>
+      <w:lvlJc w:val="left"/>
+      <w:pPr>
+        <w:tabs>
+          <w:tab w:val="num" w:pos="2160"/>
+        </w:tabs>
+        <w:ind w:left="2160" w:hanging="360"/>
+      </w:pPr>
+    </w:lvl>
+    <w:lvl w:ilvl="3" w:tentative="1">
+      <w:start w:val="1"/>
+      <w:numFmt w:val="decimal"/>
+      <w:lvlText w:val="%4."/>
+      <w:lvlJc w:val="left"/>
+      <w:pPr>
+        <w:tabs>
+          <w:tab w:val="num" w:pos="2880"/>
+        </w:tabs>
+        <w:ind w:left="2880" w:hanging="360"/>
+      </w:pPr>
+    </w:lvl>
+    <w:lvl w:ilvl="4" w:tentative="1">
+      <w:start w:val="1"/>
+      <w:numFmt w:val="decimal"/>
+      <w:lvlText w:val="%5."/>
+      <w:lvlJc w:val="left"/>
+      <w:pPr>
+        <w:tabs>
+          <w:tab w:val="num" w:pos="3600"/>
+        </w:tabs>
+        <w:ind w:left="3600" w:hanging="360"/>
+      </w:pPr>
+    </w:lvl>
+    <w:lvl w:ilvl="5" w:tentative="1">
+      <w:start w:val="1"/>
+      <w:numFmt w:val="decimal"/>
+      <w:lvlText w:val="%6."/>
+      <w:lvlJc w:val="left"/>
+      <w:pPr>
+        <w:tabs>
+          <w:tab w:val="num" w:pos="4320"/>
+        </w:tabs>
+        <w:ind w:left="4320" w:hanging="360"/>
+      </w:pPr>
+    </w:lvl>
+    <w:lvl w:ilvl="6" w:tentative="1">
+      <w:start w:val="1"/>
+      <w:numFmt w:val="decimal"/>
+      <w:lvlText w:val="%7."/>
+      <w:lvlJc w:val="left"/>
+      <w:pPr>
+        <w:tabs>
+          <w:tab w:val="num" w:pos="5040"/>
+        </w:tabs>
+        <w:ind w:left="5040" w:hanging="360"/>
+      </w:pPr>
+    </w:lvl>
+    <w:lvl w:ilvl="7" w:tentative="1">
+      <w:start w:val="1"/>
+      <w:numFmt w:val="decimal"/>
+      <w:lvlText w:val="%8."/>
+      <w:lvlJc w:val="left"/>
+      <w:pPr>
+        <w:tabs>
+          <w:tab w:val="num" w:pos="5760"/>
+        </w:tabs>
+        <w:ind w:left="5760" w:hanging="360"/>
+      </w:pPr>
+    </w:lvl>
+    <w:lvl w:ilvl="8" w:tentative="1">
+      <w:start w:val="1"/>
+      <w:numFmt w:val="decimal"/>
+      <w:lvlText w:val="%9."/>
+      <w:lvlJc w:val="left"/>
+      <w:pPr>
+        <w:tabs>
+          <w:tab w:val="num" w:pos="6480"/>
+        </w:tabs>
+        <w:ind w:left="6480" w:hanging="360"/>
+      </w:pPr>
+    </w:lvl>
+  </w:abstractNum>
+  <w:abstractNum w:abstractNumId="2" w15:restartNumberingAfterBreak="0">
+    <w:nsid w:val="40386426"/>
+    <w:multiLevelType w:val="hybridMultilevel"/>
+    <w:tmpl w:val="0C9CFB1C"/>
+    <w:lvl w:ilvl="0" w:tplc="F2984DF4">
+      <w:start w:val="1"/>
+      <w:numFmt w:val="decimal"/>
+      <w:lvlText w:val="%1."/>
+      <w:lvlJc w:val="left"/>
+      <w:pPr>
+        <w:ind w:left="1080" w:hanging="360"/>
+      </w:pPr>
+      <w:rPr>
+        <w:rFonts w:hint="default"/>
+      </w:rPr>
+    </w:lvl>
+    <w:lvl w:ilvl="1" w:tplc="40090019" w:tentative="1">
+      <w:start w:val="1"/>
+      <w:numFmt w:val="lowerLetter"/>
+      <w:lvlText w:val="%2."/>
+      <w:lvlJc w:val="left"/>
+      <w:pPr>
+        <w:ind w:left="1800" w:hanging="360"/>
+      </w:pPr>
+    </w:lvl>
+    <w:lvl w:ilvl="2" w:tplc="4009001B" w:tentative="1">
+      <w:start w:val="1"/>
+      <w:numFmt w:val="lowerRoman"/>
+      <w:lvlText w:val="%3."/>
+      <w:lvlJc w:val="right"/>
+      <w:pPr>
+        <w:ind w:left="2520" w:hanging="180"/>
+      </w:pPr>
+    </w:lvl>
+    <w:lvl w:ilvl="3" w:tplc="4009000F" w:tentative="1">
+      <w:start w:val="1"/>
+      <w:numFmt w:val="decimal"/>
+      <w:lvlText w:val="%4."/>
+      <w:lvlJc w:val="left"/>
+      <w:pPr>
+        <w:ind w:left="3240" w:hanging="360"/>
+      </w:pPr>
+    </w:lvl>
+    <w:lvl w:ilvl="4" w:tplc="40090019" w:tentative="1">
+      <w:start w:val="1"/>
+      <w:numFmt w:val="lowerLetter"/>
+      <w:lvlText w:val="%5."/>
+      <w:lvlJc w:val="left"/>
+      <w:pPr>
+        <w:ind w:left="3960" w:hanging="360"/>
+      </w:pPr>
+    </w:lvl>
+    <w:lvl w:ilvl="5" w:tplc="4009001B" w:tentative="1">
+      <w:start w:val="1"/>
+      <w:numFmt w:val="lowerRoman"/>
+      <w:lvlText w:val="%6."/>
+      <w:lvlJc w:val="right"/>
+      <w:pPr>
+        <w:ind w:left="4680" w:hanging="180"/>
+      </w:pPr>
+    </w:lvl>
+    <w:lvl w:ilvl="6" w:tplc="4009000F" w:tentative="1">
+      <w:start w:val="1"/>
+      <w:numFmt w:val="decimal"/>
+      <w:lvlText w:val="%7."/>
+      <w:lvlJc w:val="left"/>
+      <w:pPr>
+        <w:ind w:left="5400" w:hanging="360"/>
+      </w:pPr>
+    </w:lvl>
+    <w:lvl w:ilvl="7" w:tplc="40090019" w:tentative="1">
+      <w:start w:val="1"/>
+      <w:numFmt w:val="lowerLetter"/>
+      <w:lvlText w:val="%8."/>
+      <w:lvlJc w:val="left"/>
+      <w:pPr>
+        <w:ind w:left="6120" w:hanging="360"/>
+      </w:pPr>
+    </w:lvl>
+    <w:lvl w:ilvl="8" w:tplc="4009001B" w:tentative="1">
+      <w:start w:val="1"/>
+      <w:numFmt w:val="lowerRoman"/>
+      <w:lvlText w:val="%9."/>
+      <w:lvlJc w:val="right"/>
+      <w:pPr>
+        <w:ind w:left="6840" w:hanging="180"/>
+      </w:pPr>
+    </w:lvl>
+  </w:abstractNum>
+  <w:abstractNum w:abstractNumId="3" w15:restartNumberingAfterBreak="0">
+    <w:nsid w:val="5F9F16CB"/>
+    <w:multiLevelType w:val="hybridMultilevel"/>
+    <w:tmpl w:val="67DA6EA0"/>
+    <w:lvl w:ilvl="0" w:tplc="4009000F">
+      <w:start w:val="1"/>
+      <w:numFmt w:val="decimal"/>
+      <w:lvlText w:val="%1."/>
+      <w:lvlJc w:val="left"/>
+      <w:pPr>
+        <w:ind w:left="720" w:hanging="360"/>
+      </w:pPr>
+      <w:rPr>
+        <w:rFonts w:hint="default"/>
+      </w:rPr>
+    </w:lvl>
+    <w:lvl w:ilvl="1" w:tplc="40090019" w:tentative="1">
+      <w:start w:val="1"/>
+      <w:numFmt w:val="lowerLetter"/>
+      <w:lvlText w:val="%2."/>
+      <w:lvlJc w:val="left"/>
+      <w:pPr>
+        <w:ind w:left="1440" w:hanging="360"/>
+      </w:pPr>
+    </w:lvl>
+    <w:lvl w:ilvl="2" w:tplc="4009001B" w:tentative="1">
+      <w:start w:val="1"/>
+      <w:numFmt w:val="lowerRoman"/>
+      <w:lvlText w:val="%3."/>
+      <w:lvlJc w:val="right"/>
+      <w:pPr>
+        <w:ind w:left="2160" w:hanging="180"/>
+      </w:pPr>
+    </w:lvl>
+    <w:lvl w:ilvl="3" w:tplc="4009000F" w:tentative="1">
+      <w:start w:val="1"/>
+      <w:numFmt w:val="decimal"/>
+      <w:lvlText w:val="%4."/>
+      <w:lvlJc w:val="left"/>
+      <w:pPr>
+        <w:ind w:left="2880" w:hanging="360"/>
+      </w:pPr>
+    </w:lvl>
+    <w:lvl w:ilvl="4" w:tplc="40090019" w:tentative="1">
+      <w:start w:val="1"/>
+      <w:numFmt w:val="lowerLetter"/>
+      <w:lvlText w:val="%5."/>
+      <w:lvlJc w:val="left"/>
+      <w:pPr>
+        <w:ind w:left="3600" w:hanging="360"/>
+      </w:pPr>
+    </w:lvl>
+    <w:lvl w:ilvl="5" w:tplc="4009001B" w:tentative="1">
+      <w:start w:val="1"/>
+      <w:numFmt w:val="lowerRoman"/>
+      <w:lvlText w:val="%6."/>
+      <w:lvlJc w:val="right"/>
+      <w:pPr>
+        <w:ind w:left="4320" w:hanging="180"/>
+      </w:pPr>
+    </w:lvl>
+    <w:lvl w:ilvl="6" w:tplc="4009000F" w:tentative="1">
+      <w:start w:val="1"/>
+      <w:numFmt w:val="decimal"/>
+      <w:lvlText w:val="%7."/>
+      <w:lvlJc w:val="left"/>
+      <w:pPr>
+        <w:ind w:left="5040" w:hanging="360"/>
+      </w:pPr>
+    </w:lvl>
+    <w:lvl w:ilvl="7" w:tplc="40090019" w:tentative="1">
+      <w:start w:val="1"/>
+      <w:numFmt w:val="lowerLetter"/>
+      <w:lvlText w:val="%8."/>
+      <w:lvlJc w:val="left"/>
+      <w:pPr>
+        <w:ind w:left="5760" w:hanging="360"/>
+      </w:pPr>
+    </w:lvl>
+    <w:lvl w:ilvl="8" w:tplc="4009001B" w:tentative="1">
+      <w:start w:val="1"/>
+      <w:numFmt w:val="lowerRoman"/>
+      <w:lvlText w:val="%9."/>
+      <w:lvlJc w:val="right"/>
+      <w:pPr>
         <w:ind w:left="6480" w:hanging="180"/>
       </w:pPr>
     </w:lvl>
   </w:abstractNum>
   <w:num w:numId="1" w16cid:durableId="1025789294">
+    <w:abstractNumId w:val="3"/>
+  </w:num>
+  <w:num w:numId="2" w16cid:durableId="677852637">
+    <w:abstractNumId w:val="1"/>
+  </w:num>
+  <w:num w:numId="3" w16cid:durableId="1765954615">
+    <w:abstractNumId w:val="2"/>
+  </w:num>
+  <w:num w:numId="4" w16cid:durableId="1230922695">
     <w:abstractNumId w:val="0"/>
   </w:num>
 </w:numbering>
@@ -1335,6 +5286,7 @@
   <w:style w:type="paragraph" w:default="1" w:styleId="Normal">
     <w:name w:val="Normal"/>
     <w:qFormat/>
+    <w:rsid w:val="00447257"/>
   </w:style>
   <w:style w:type="character" w:default="1" w:styleId="DefaultParagraphFont">
     <w:name w:val="Default Paragraph Font"/>
@@ -1372,6 +5324,91 @@
       <w:ind w:left="720"/>
       <w:contextualSpacing/>
     </w:pPr>
+  </w:style>
+  <w:style w:type="paragraph" w:styleId="NormalWeb">
+    <w:name w:val="Normal (Web)"/>
+    <w:basedOn w:val="Normal"/>
+    <w:uiPriority w:val="99"/>
+    <w:unhideWhenUsed/>
+    <w:rsid w:val="003F0028"/>
+    <w:pPr>
+      <w:spacing w:before="100" w:beforeAutospacing="1" w:after="100" w:afterAutospacing="1" w:line="240" w:lineRule="auto"/>
+    </w:pPr>
+    <w:rPr>
+      <w:rFonts w:ascii="Times New Roman" w:eastAsia="Times New Roman" w:hAnsi="Times New Roman" w:cs="Times New Roman"/>
+      <w:kern w:val="0"/>
+      <w:sz w:val="24"/>
+      <w:szCs w:val="24"/>
+      <w:lang w:eastAsia="en-IN"/>
+      <w14:ligatures w14:val="none"/>
+    </w:rPr>
+  </w:style>
+  <w:style w:type="paragraph" w:styleId="Header">
+    <w:name w:val="header"/>
+    <w:basedOn w:val="Normal"/>
+    <w:link w:val="HeaderChar"/>
+    <w:uiPriority w:val="99"/>
+    <w:unhideWhenUsed/>
+    <w:rsid w:val="00F3268A"/>
+    <w:pPr>
+      <w:tabs>
+        <w:tab w:val="center" w:pos="4513"/>
+        <w:tab w:val="right" w:pos="9026"/>
+      </w:tabs>
+      <w:spacing w:after="0" w:line="240" w:lineRule="auto"/>
+    </w:pPr>
+  </w:style>
+  <w:style w:type="character" w:customStyle="1" w:styleId="HeaderChar">
+    <w:name w:val="Header Char"/>
+    <w:basedOn w:val="DefaultParagraphFont"/>
+    <w:link w:val="Header"/>
+    <w:uiPriority w:val="99"/>
+    <w:rsid w:val="00F3268A"/>
+  </w:style>
+  <w:style w:type="paragraph" w:styleId="Footer">
+    <w:name w:val="footer"/>
+    <w:basedOn w:val="Normal"/>
+    <w:link w:val="FooterChar"/>
+    <w:uiPriority w:val="99"/>
+    <w:unhideWhenUsed/>
+    <w:rsid w:val="00F3268A"/>
+    <w:pPr>
+      <w:tabs>
+        <w:tab w:val="center" w:pos="4513"/>
+        <w:tab w:val="right" w:pos="9026"/>
+      </w:tabs>
+      <w:spacing w:after="0" w:line="240" w:lineRule="auto"/>
+    </w:pPr>
+  </w:style>
+  <w:style w:type="character" w:customStyle="1" w:styleId="FooterChar">
+    <w:name w:val="Footer Char"/>
+    <w:basedOn w:val="DefaultParagraphFont"/>
+    <w:link w:val="Footer"/>
+    <w:uiPriority w:val="99"/>
+    <w:rsid w:val="00F3268A"/>
+  </w:style>
+  <w:style w:type="character" w:styleId="Hyperlink">
+    <w:name w:val="Hyperlink"/>
+    <w:basedOn w:val="DefaultParagraphFont"/>
+    <w:uiPriority w:val="99"/>
+    <w:unhideWhenUsed/>
+    <w:rsid w:val="008A78D8"/>
+    <w:rPr>
+      <w:color w:val="0563C1" w:themeColor="hyperlink"/>
+      <w:u w:val="single"/>
+    </w:rPr>
+  </w:style>
+  <w:style w:type="character" w:styleId="UnresolvedMention">
+    <w:name w:val="Unresolved Mention"/>
+    <w:basedOn w:val="DefaultParagraphFont"/>
+    <w:uiPriority w:val="99"/>
+    <w:semiHidden/>
+    <w:unhideWhenUsed/>
+    <w:rsid w:val="008A78D8"/>
+    <w:rPr>
+      <w:color w:val="605E5C"/>
+      <w:shd w:val="clear" w:color="auto" w:fill="E1DFDD"/>
+    </w:rPr>
   </w:style>
 </w:styles>
 </file>

</xml_diff>

<commit_message>
Add background color and font size to wrapper, update copyright text
</commit_message>
<xml_diff>
--- a/MARKETING WEBSITE REPORT.docx
+++ b/MARKETING WEBSITE REPORT.docx
@@ -29,7 +29,7 @@
                     <pic:cNvPicPr/>
                   </pic:nvPicPr>
                   <pic:blipFill>
-                    <a:blip r:embed="rId5"/>
+                    <a:blip r:embed="rId7"/>
                     <a:stretch>
                       <a:fillRect/>
                     </a:stretch>
@@ -257,8 +257,6 @@
         <w:jc w:val="center"/>
         <w:rPr>
           <w:rFonts w:ascii="Times New Roman" w:hAnsi="Times New Roman" w:cs="Times New Roman"/>
-          <w:b/>
-          <w:bCs/>
           <w:sz w:val="32"/>
           <w:szCs w:val="32"/>
         </w:rPr>
@@ -315,14 +313,55 @@
           <w:rFonts w:ascii="Times New Roman" w:hAnsi="Times New Roman" w:cs="Times New Roman"/>
           <w:b/>
           <w:bCs/>
+          <w:sz w:val="36"/>
+          <w:szCs w:val="36"/>
+        </w:rPr>
+      </w:pPr>
+      <w:r>
+        <w:rPr>
+          <w:rFonts w:ascii="Times New Roman" w:hAnsi="Times New Roman" w:cs="Times New Roman"/>
+          <w:b/>
+          <w:bCs/>
+          <w:sz w:val="36"/>
+          <w:szCs w:val="36"/>
+        </w:rPr>
+        <w:t>Internet Programming Laboratory</w:t>
+      </w:r>
+    </w:p>
+    <w:p>
+      <w:pPr>
+        <w:jc w:val="center"/>
+        <w:rPr>
+          <w:rFonts w:ascii="Times New Roman" w:hAnsi="Times New Roman" w:cs="Times New Roman"/>
+          <w:b/>
+          <w:bCs/>
+          <w:sz w:val="36"/>
+          <w:szCs w:val="36"/>
+        </w:rPr>
+      </w:pPr>
+    </w:p>
+    <w:p>
+      <w:pPr>
+        <w:jc w:val="center"/>
+        <w:rPr>
+          <w:rFonts w:ascii="Times New Roman" w:hAnsi="Times New Roman" w:cs="Times New Roman"/>
+          <w:b/>
+          <w:bCs/>
           <w:sz w:val="32"/>
           <w:szCs w:val="32"/>
         </w:rPr>
       </w:pPr>
-    </w:p>
-    <w:p>
-      <w:pPr>
-        <w:jc w:val="center"/>
+      <w:r>
+        <w:rPr>
+          <w:rFonts w:ascii="Times New Roman" w:hAnsi="Times New Roman" w:cs="Times New Roman"/>
+          <w:b/>
+          <w:bCs/>
+          <w:sz w:val="36"/>
+          <w:szCs w:val="36"/>
+        </w:rPr>
+        <w:t>DATE</w:t>
+      </w:r>
+      <w:r>
         <w:rPr>
           <w:rFonts w:ascii="Times New Roman" w:hAnsi="Times New Roman" w:cs="Times New Roman"/>
           <w:b/>
@@ -330,26 +369,15 @@
           <w:sz w:val="32"/>
           <w:szCs w:val="32"/>
         </w:rPr>
-      </w:pPr>
-      <w:r>
-        <w:rPr>
-          <w:rFonts w:ascii="Times New Roman" w:hAnsi="Times New Roman" w:cs="Times New Roman"/>
-          <w:b/>
-          <w:bCs/>
-          <w:sz w:val="36"/>
-          <w:szCs w:val="36"/>
-        </w:rPr>
-        <w:t>DATE</w:t>
-      </w:r>
-      <w:r>
-        <w:rPr>
-          <w:rFonts w:ascii="Times New Roman" w:hAnsi="Times New Roman" w:cs="Times New Roman"/>
-          <w:b/>
-          <w:bCs/>
+        <w:t xml:space="preserve"> – </w:t>
+      </w:r>
+      <w:r>
+        <w:rPr>
+          <w:rFonts w:ascii="Times New Roman" w:hAnsi="Times New Roman" w:cs="Times New Roman"/>
           <w:sz w:val="32"/>
           <w:szCs w:val="32"/>
         </w:rPr>
-        <w:t xml:space="preserve"> – </w:t>
+        <w:t>15</w:t>
       </w:r>
       <w:r>
         <w:rPr>
@@ -357,26 +385,8 @@
           <w:sz w:val="32"/>
           <w:szCs w:val="32"/>
         </w:rPr>
-        <w:t>15</w:t>
-      </w:r>
-      <w:r>
-        <w:rPr>
-          <w:rFonts w:ascii="Times New Roman" w:hAnsi="Times New Roman" w:cs="Times New Roman"/>
-          <w:sz w:val="32"/>
-          <w:szCs w:val="32"/>
-        </w:rPr>
         <w:t>-11-2023</w:t>
       </w:r>
-    </w:p>
-    <w:p>
-      <w:pPr>
-        <w:jc w:val="center"/>
-        <w:rPr>
-          <w:rFonts w:ascii="Times New Roman" w:hAnsi="Times New Roman" w:cs="Times New Roman"/>
-          <w:sz w:val="32"/>
-          <w:szCs w:val="32"/>
-        </w:rPr>
-      </w:pPr>
     </w:p>
     <w:p>
       <w:pPr>
@@ -582,7 +592,15 @@
           <w:sz w:val="36"/>
           <w:szCs w:val="36"/>
         </w:rPr>
-        <w:t>…………………………. 2</w:t>
+        <w:t xml:space="preserve">…………………………. </w:t>
+      </w:r>
+      <w:r>
+        <w:rPr>
+          <w:rFonts w:ascii="Times New Roman" w:hAnsi="Times New Roman" w:cs="Times New Roman"/>
+          <w:sz w:val="36"/>
+          <w:szCs w:val="36"/>
+        </w:rPr>
+        <w:t>3</w:t>
       </w:r>
     </w:p>
     <w:p>
@@ -613,7 +631,15 @@
           <w:sz w:val="36"/>
           <w:szCs w:val="36"/>
         </w:rPr>
-        <w:t>…………………………... 3</w:t>
+        <w:t xml:space="preserve">…………………………... </w:t>
+      </w:r>
+      <w:r>
+        <w:rPr>
+          <w:rFonts w:ascii="Times New Roman" w:hAnsi="Times New Roman" w:cs="Times New Roman"/>
+          <w:sz w:val="36"/>
+          <w:szCs w:val="36"/>
+        </w:rPr>
+        <w:t>4</w:t>
       </w:r>
     </w:p>
     <w:p>
@@ -644,7 +670,15 @@
           <w:sz w:val="36"/>
           <w:szCs w:val="36"/>
         </w:rPr>
-        <w:t>n …………………………………... 4</w:t>
+        <w:t xml:space="preserve">n …………………………………... </w:t>
+      </w:r>
+      <w:r>
+        <w:rPr>
+          <w:rFonts w:ascii="Times New Roman" w:hAnsi="Times New Roman" w:cs="Times New Roman"/>
+          <w:sz w:val="36"/>
+          <w:szCs w:val="36"/>
+        </w:rPr>
+        <w:t>5</w:t>
       </w:r>
     </w:p>
     <w:p>
@@ -691,7 +725,15 @@
           <w:sz w:val="36"/>
           <w:szCs w:val="36"/>
         </w:rPr>
-        <w:t>….………………………… 5</w:t>
+        <w:t xml:space="preserve">….………………………… </w:t>
+      </w:r>
+      <w:r>
+        <w:rPr>
+          <w:rFonts w:ascii="Times New Roman" w:hAnsi="Times New Roman" w:cs="Times New Roman"/>
+          <w:sz w:val="36"/>
+          <w:szCs w:val="36"/>
+        </w:rPr>
+        <w:t>6</w:t>
       </w:r>
     </w:p>
     <w:p>
@@ -722,7 +764,15 @@
           <w:sz w:val="36"/>
           <w:szCs w:val="36"/>
         </w:rPr>
-        <w:t>…………………………… 8</w:t>
+        <w:t xml:space="preserve">…………………………… </w:t>
+      </w:r>
+      <w:r>
+        <w:rPr>
+          <w:rFonts w:ascii="Times New Roman" w:hAnsi="Times New Roman" w:cs="Times New Roman"/>
+          <w:sz w:val="36"/>
+          <w:szCs w:val="36"/>
+        </w:rPr>
+        <w:t>7</w:t>
       </w:r>
     </w:p>
     <w:p>
@@ -785,7 +835,31 @@
           <w:sz w:val="36"/>
           <w:szCs w:val="36"/>
         </w:rPr>
-        <w:t>… 10</w:t>
+        <w:t>…</w:t>
+      </w:r>
+      <w:r>
+        <w:rPr>
+          <w:rFonts w:ascii="Times New Roman" w:hAnsi="Times New Roman" w:cs="Times New Roman"/>
+          <w:sz w:val="36"/>
+          <w:szCs w:val="36"/>
+        </w:rPr>
+        <w:t>.</w:t>
+      </w:r>
+      <w:r>
+        <w:rPr>
+          <w:rFonts w:ascii="Times New Roman" w:hAnsi="Times New Roman" w:cs="Times New Roman"/>
+          <w:sz w:val="36"/>
+          <w:szCs w:val="36"/>
+        </w:rPr>
+        <w:t xml:space="preserve"> </w:t>
+      </w:r>
+      <w:r>
+        <w:rPr>
+          <w:rFonts w:ascii="Times New Roman" w:hAnsi="Times New Roman" w:cs="Times New Roman"/>
+          <w:sz w:val="36"/>
+          <w:szCs w:val="36"/>
+        </w:rPr>
+        <w:t>8</w:t>
       </w:r>
     </w:p>
     <w:p>
@@ -816,41 +890,3618 @@
           <w:sz w:val="36"/>
           <w:szCs w:val="36"/>
         </w:rPr>
-        <w:t xml:space="preserve"> ……………………………………. 11</w:t>
-      </w:r>
-    </w:p>
-    <w:p>
-      <w:pPr>
-        <w:jc w:val="center"/>
+        <w:t xml:space="preserve"> ……………………………………. </w:t>
+      </w:r>
+      <w:r>
+        <w:rPr>
+          <w:rFonts w:ascii="Times New Roman" w:hAnsi="Times New Roman" w:cs="Times New Roman"/>
+          <w:sz w:val="36"/>
+          <w:szCs w:val="36"/>
+        </w:rPr>
+        <w:t>13</w:t>
+      </w:r>
+    </w:p>
+    <w:p>
+      <w:pPr>
         <w:rPr>
           <w:sz w:val="64"/>
           <w:szCs w:val="64"/>
         </w:rPr>
       </w:pPr>
+      <w:r>
+        <w:rPr>
+          <w:sz w:val="64"/>
+          <w:szCs w:val="64"/>
+        </w:rPr>
+        <w:br w:type="page"/>
+      </w:r>
+    </w:p>
+    <w:p>
+      <w:pPr>
+        <w:pStyle w:val="NormalWeb"/>
+        <w:spacing w:before="0" w:beforeAutospacing="0" w:after="0" w:afterAutospacing="0"/>
+        <w:jc w:val="center"/>
+        <w:rPr>
+          <w:b/>
+          <w:bCs/>
+          <w:sz w:val="64"/>
+          <w:szCs w:val="64"/>
+          <w:lang w:val="en-US"/>
+        </w:rPr>
+      </w:pPr>
+      <w:r>
+        <w:rPr>
+          <w:b/>
+          <w:bCs/>
+          <w:sz w:val="64"/>
+          <w:szCs w:val="64"/>
+          <w:lang w:val="en-US"/>
+        </w:rPr>
+        <w:t>ACKNOWLEDGEMENT</w:t>
+      </w:r>
+    </w:p>
+    <w:p>
+      <w:pPr>
+        <w:jc w:val="center"/>
+        <w:rPr>
+          <w:sz w:val="48"/>
+          <w:szCs w:val="48"/>
+        </w:rPr>
+      </w:pPr>
+    </w:p>
+    <w:p>
+      <w:pPr>
+        <w:pStyle w:val="NormalWeb"/>
+        <w:spacing w:before="0" w:beforeAutospacing="0" w:after="0" w:afterAutospacing="0"/>
+        <w:jc w:val="both"/>
+        <w:rPr>
+          <w:rFonts w:ascii="Arial" w:hAnsi="Arial" w:cs="Arial"/>
+          <w:sz w:val="40"/>
+          <w:szCs w:val="40"/>
+          <w:lang w:val="en-US"/>
+        </w:rPr>
+      </w:pPr>
+      <w:r>
+        <w:rPr>
+          <w:rFonts w:ascii="Arial" w:hAnsi="Arial" w:cs="Arial"/>
+          <w:sz w:val="40"/>
+          <w:szCs w:val="40"/>
+          <w:lang w:val="en-US"/>
+        </w:rPr>
+        <w:t>The successful completion of this project report would not have been possible without the support and assistance of many individuals and organizations. We would like to take this opportunity to offer our earnest admiration to each and every one of them.</w:t>
+      </w:r>
+    </w:p>
+    <w:p>
+      <w:pPr>
+        <w:pStyle w:val="NormalWeb"/>
+        <w:spacing w:before="0" w:beforeAutospacing="0" w:after="0" w:afterAutospacing="0"/>
+        <w:jc w:val="both"/>
+        <w:rPr>
+          <w:rFonts w:ascii="Arial" w:hAnsi="Arial" w:cs="Arial"/>
+          <w:sz w:val="40"/>
+          <w:szCs w:val="40"/>
+          <w:lang w:val="en-US"/>
+        </w:rPr>
+      </w:pPr>
+      <w:r>
+        <w:rPr>
+          <w:rFonts w:ascii="Arial" w:hAnsi="Arial" w:cs="Arial"/>
+          <w:sz w:val="40"/>
+          <w:szCs w:val="40"/>
+          <w:lang w:val="en-US"/>
+        </w:rPr>
+        <w:t xml:space="preserve">We express our sentiment of gratitude to Mr. Rajan </w:t>
+      </w:r>
+      <w:r>
+        <w:rPr>
+          <w:rFonts w:ascii="Arial" w:hAnsi="Arial" w:cs="Arial"/>
+          <w:sz w:val="40"/>
+          <w:szCs w:val="40"/>
+          <w:lang w:val="en-US"/>
+        </w:rPr>
+        <w:t xml:space="preserve">Kakkar </w:t>
+      </w:r>
+      <w:r>
+        <w:rPr>
+          <w:rFonts w:ascii="Arial" w:hAnsi="Arial" w:cs="Arial"/>
+          <w:sz w:val="40"/>
+          <w:szCs w:val="40"/>
+          <w:lang w:val="en-US"/>
+        </w:rPr>
+        <w:t xml:space="preserve">sir, who has been a continuous source of inspiration as our teacher. </w:t>
+      </w:r>
+      <w:r>
+        <w:rPr>
+          <w:rFonts w:ascii="Arial" w:hAnsi="Arial" w:cs="Arial"/>
+          <w:sz w:val="40"/>
+          <w:szCs w:val="40"/>
+          <w:lang w:val="en-US"/>
+        </w:rPr>
+        <w:t>Without his</w:t>
+      </w:r>
+      <w:r>
+        <w:rPr>
+          <w:rFonts w:ascii="Arial" w:hAnsi="Arial" w:cs="Arial"/>
+          <w:sz w:val="40"/>
+          <w:szCs w:val="40"/>
+          <w:lang w:val="en-US"/>
+        </w:rPr>
+        <w:t xml:space="preserve"> </w:t>
+      </w:r>
+      <w:r>
+        <w:rPr>
+          <w:rFonts w:ascii="Arial" w:hAnsi="Arial" w:cs="Arial"/>
+          <w:sz w:val="40"/>
+          <w:szCs w:val="40"/>
+          <w:lang w:val="en-US"/>
+        </w:rPr>
+        <w:t>constant guidance and</w:t>
+      </w:r>
+      <w:r>
+        <w:rPr>
+          <w:rFonts w:ascii="Arial" w:hAnsi="Arial" w:cs="Arial"/>
+          <w:sz w:val="40"/>
+          <w:szCs w:val="40"/>
+          <w:lang w:val="en-US"/>
+        </w:rPr>
+        <w:t xml:space="preserve"> </w:t>
+      </w:r>
+      <w:r>
+        <w:rPr>
+          <w:rFonts w:ascii="Arial" w:hAnsi="Arial" w:cs="Arial"/>
+          <w:sz w:val="40"/>
+          <w:szCs w:val="40"/>
+          <w:lang w:val="en-US"/>
+        </w:rPr>
+        <w:t>suggestions, this report</w:t>
+      </w:r>
+      <w:r>
+        <w:rPr>
+          <w:rFonts w:ascii="Arial" w:hAnsi="Arial" w:cs="Arial"/>
+          <w:sz w:val="40"/>
+          <w:szCs w:val="40"/>
+          <w:lang w:val="en-US"/>
+        </w:rPr>
+        <w:t xml:space="preserve"> would have been nowhere near completion. Our gratitude for his trust and generosity goes beyond words.</w:t>
+      </w:r>
+    </w:p>
+    <w:p>
+      <w:pPr>
+        <w:pStyle w:val="NormalWeb"/>
+        <w:spacing w:before="0" w:beforeAutospacing="0" w:after="0" w:afterAutospacing="0"/>
+        <w:jc w:val="both"/>
+        <w:rPr>
+          <w:rFonts w:ascii="Arial" w:hAnsi="Arial" w:cs="Arial"/>
+          <w:sz w:val="40"/>
+          <w:szCs w:val="40"/>
+          <w:lang w:val="en-US"/>
+        </w:rPr>
+      </w:pPr>
+      <w:r>
+        <w:rPr>
+          <w:rFonts w:ascii="Arial" w:hAnsi="Arial" w:cs="Arial"/>
+          <w:sz w:val="40"/>
+          <w:szCs w:val="40"/>
+          <w:lang w:val="en-US"/>
+        </w:rPr>
+        <w:t xml:space="preserve">Thanks to our classmates who helped us directly or indirectly to accomplish our work. Finally, </w:t>
+      </w:r>
+      <w:r>
+        <w:rPr>
+          <w:rFonts w:ascii="Arial" w:hAnsi="Arial" w:cs="Arial"/>
+          <w:sz w:val="40"/>
+          <w:szCs w:val="40"/>
+          <w:lang w:val="en-US"/>
+        </w:rPr>
+        <w:t>we</w:t>
+      </w:r>
+      <w:r>
+        <w:rPr>
+          <w:rFonts w:ascii="Arial" w:hAnsi="Arial" w:cs="Arial"/>
+          <w:sz w:val="40"/>
+          <w:szCs w:val="40"/>
+          <w:lang w:val="en-US"/>
+        </w:rPr>
+        <w:t xml:space="preserve"> thank </w:t>
+      </w:r>
+      <w:r>
+        <w:rPr>
+          <w:rFonts w:ascii="Arial" w:hAnsi="Arial" w:cs="Arial"/>
+          <w:sz w:val="40"/>
+          <w:szCs w:val="40"/>
+          <w:lang w:val="en-US"/>
+        </w:rPr>
+        <w:t>all</w:t>
+      </w:r>
+      <w:r>
+        <w:rPr>
+          <w:rFonts w:ascii="Arial" w:hAnsi="Arial" w:cs="Arial"/>
+          <w:sz w:val="40"/>
+          <w:szCs w:val="40"/>
+          <w:lang w:val="en-US"/>
+        </w:rPr>
+        <w:t xml:space="preserve"> the </w:t>
+      </w:r>
+      <w:r>
+        <w:rPr>
+          <w:rFonts w:ascii="Arial" w:hAnsi="Arial" w:cs="Arial"/>
+          <w:sz w:val="40"/>
+          <w:szCs w:val="40"/>
+          <w:lang w:val="en-US"/>
+        </w:rPr>
+        <w:t>teachers who</w:t>
+      </w:r>
+      <w:r>
+        <w:rPr>
+          <w:rFonts w:ascii="Arial" w:hAnsi="Arial" w:cs="Arial"/>
+          <w:sz w:val="40"/>
+          <w:szCs w:val="40"/>
+          <w:lang w:val="en-US"/>
+        </w:rPr>
+        <w:t xml:space="preserve"> prepared us for this endeavor. We owe you all for this success.</w:t>
+      </w:r>
+    </w:p>
+    <w:p>
+      <w:pPr>
+        <w:rPr>
+          <w:sz w:val="48"/>
+          <w:szCs w:val="48"/>
+        </w:rPr>
+      </w:pPr>
+      <w:r>
+        <w:rPr>
+          <w:sz w:val="48"/>
+          <w:szCs w:val="48"/>
+        </w:rPr>
+        <w:br w:type="page"/>
+      </w:r>
+    </w:p>
+    <w:p>
+      <w:pPr>
+        <w:pStyle w:val="NormalWeb"/>
+        <w:spacing w:before="0" w:beforeAutospacing="0" w:after="0" w:afterAutospacing="0"/>
+        <w:jc w:val="center"/>
+        <w:rPr>
+          <w:b/>
+          <w:bCs/>
+          <w:sz w:val="64"/>
+          <w:szCs w:val="64"/>
+          <w:lang w:val="en-US"/>
+        </w:rPr>
+      </w:pPr>
+      <w:r>
+        <w:rPr>
+          <w:b/>
+          <w:bCs/>
+          <w:sz w:val="64"/>
+          <w:szCs w:val="64"/>
+          <w:lang w:val="en-US"/>
+        </w:rPr>
+        <w:t>ABSTRACT</w:t>
+      </w:r>
+    </w:p>
+    <w:p>
+      <w:pPr>
+        <w:pStyle w:val="NormalWeb"/>
+        <w:spacing w:before="0" w:beforeAutospacing="0" w:after="0" w:afterAutospacing="0"/>
+        <w:jc w:val="both"/>
+        <w:rPr>
+          <w:b/>
+          <w:bCs/>
+          <w:sz w:val="32"/>
+          <w:szCs w:val="32"/>
+          <w:lang w:val="en-US"/>
+        </w:rPr>
+      </w:pPr>
+    </w:p>
+    <w:p>
+      <w:pPr>
+        <w:pStyle w:val="NormalWeb"/>
+        <w:spacing w:before="0" w:beforeAutospacing="0" w:after="0" w:afterAutospacing="0"/>
+        <w:jc w:val="both"/>
+        <w:rPr>
+          <w:rFonts w:ascii="Arial" w:hAnsi="Arial" w:cs="Arial"/>
+          <w:sz w:val="40"/>
+          <w:szCs w:val="40"/>
+          <w:lang w:val="en-US"/>
+        </w:rPr>
+        <w:sectPr>
+          <w:headerReference w:type="default" r:id="rId8"/>
+          <w:pgSz w:w="11906" w:h="16838"/>
+          <w:pgMar w:top="1440" w:right="1440" w:bottom="1440" w:left="1440" w:header="708" w:footer="708" w:gutter="0"/>
+          <w:cols w:space="708"/>
+          <w:titlePg/>
+          <w:docGrid w:linePitch="360"/>
+        </w:sectPr>
+      </w:pPr>
+      <w:r>
+        <w:rPr>
+          <w:rFonts w:ascii="Arial" w:hAnsi="Arial" w:cs="Arial"/>
+          <w:sz w:val="40"/>
+          <w:szCs w:val="40"/>
+        </w:rPr>
+        <w:t xml:space="preserve">This project involves the creation of a marketing website using </w:t>
+      </w:r>
+      <w:r>
+        <w:rPr>
+          <w:rFonts w:ascii="Arial" w:hAnsi="Arial" w:cs="Arial"/>
+          <w:b/>
+          <w:bCs/>
+          <w:sz w:val="40"/>
+          <w:szCs w:val="40"/>
+        </w:rPr>
+        <w:t>HTML</w:t>
+      </w:r>
+      <w:r>
+        <w:rPr>
+          <w:rFonts w:ascii="Arial" w:hAnsi="Arial" w:cs="Arial"/>
+          <w:sz w:val="40"/>
+          <w:szCs w:val="40"/>
+        </w:rPr>
+        <w:t xml:space="preserve"> and </w:t>
+      </w:r>
+      <w:r>
+        <w:rPr>
+          <w:rFonts w:ascii="Arial" w:hAnsi="Arial" w:cs="Arial"/>
+          <w:b/>
+          <w:bCs/>
+          <w:sz w:val="40"/>
+          <w:szCs w:val="40"/>
+        </w:rPr>
+        <w:t>CSS</w:t>
+      </w:r>
+      <w:r>
+        <w:rPr>
+          <w:rFonts w:ascii="Arial" w:hAnsi="Arial" w:cs="Arial"/>
+          <w:sz w:val="40"/>
+          <w:szCs w:val="40"/>
+        </w:rPr>
+        <w:t>, titled "</w:t>
+      </w:r>
+      <w:r>
+        <w:rPr>
+          <w:rFonts w:ascii="Arial" w:hAnsi="Arial" w:cs="Arial"/>
+          <w:b/>
+          <w:bCs/>
+          <w:sz w:val="40"/>
+          <w:szCs w:val="40"/>
+        </w:rPr>
+        <w:t>MailCh</w:t>
+      </w:r>
+      <w:r>
+        <w:rPr>
+          <w:rFonts w:ascii="Arial" w:hAnsi="Arial" w:cs="Arial"/>
+          <w:b/>
+          <w:bCs/>
+          <w:sz w:val="40"/>
+          <w:szCs w:val="40"/>
+        </w:rPr>
+        <w:t>a</w:t>
+      </w:r>
+      <w:r>
+        <w:rPr>
+          <w:rFonts w:ascii="Arial" w:hAnsi="Arial" w:cs="Arial"/>
+          <w:b/>
+          <w:bCs/>
+          <w:sz w:val="40"/>
+          <w:szCs w:val="40"/>
+        </w:rPr>
+        <w:t>mp</w:t>
+      </w:r>
+      <w:r>
+        <w:rPr>
+          <w:rFonts w:ascii="Arial" w:hAnsi="Arial" w:cs="Arial"/>
+          <w:sz w:val="40"/>
+          <w:szCs w:val="40"/>
+        </w:rPr>
+        <w:t>"</w:t>
+      </w:r>
+      <w:r>
+        <w:rPr>
+          <w:rFonts w:ascii="Arial" w:hAnsi="Arial" w:cs="Arial"/>
+          <w:sz w:val="40"/>
+          <w:szCs w:val="40"/>
+        </w:rPr>
+        <w:t xml:space="preserve"> </w:t>
+      </w:r>
+      <w:r>
+        <w:rPr>
+          <w:rFonts w:ascii="Arial" w:hAnsi="Arial" w:cs="Arial"/>
+          <w:sz w:val="40"/>
+          <w:szCs w:val="40"/>
+          <w:lang w:val="en-US"/>
+        </w:rPr>
+        <w:t xml:space="preserve">Learning </w:t>
+      </w:r>
+      <w:r>
+        <w:rPr>
+          <w:rFonts w:ascii="Arial" w:hAnsi="Arial" w:cs="Arial"/>
+          <w:sz w:val="40"/>
+          <w:szCs w:val="40"/>
+          <w:lang w:val="en-US"/>
+        </w:rPr>
+        <w:t>HTML</w:t>
+      </w:r>
+      <w:r>
+        <w:rPr>
+          <w:rFonts w:ascii="Arial" w:hAnsi="Arial" w:cs="Arial"/>
+          <w:sz w:val="40"/>
+          <w:szCs w:val="40"/>
+          <w:lang w:val="en-US"/>
+        </w:rPr>
+        <w:t xml:space="preserve"> structure and</w:t>
+      </w:r>
+      <w:r>
+        <w:rPr>
+          <w:rFonts w:ascii="Arial" w:hAnsi="Arial" w:cs="Arial"/>
+          <w:sz w:val="40"/>
+          <w:szCs w:val="40"/>
+          <w:lang w:val="en-US"/>
+        </w:rPr>
+        <w:t xml:space="preserve"> styling it with </w:t>
+      </w:r>
+      <w:r>
+        <w:rPr>
+          <w:rFonts w:ascii="Arial" w:hAnsi="Arial" w:cs="Arial"/>
+          <w:sz w:val="40"/>
+          <w:szCs w:val="40"/>
+          <w:lang w:val="en-US"/>
+        </w:rPr>
+        <w:t>CSS</w:t>
+      </w:r>
+      <w:r>
+        <w:rPr>
+          <w:rFonts w:ascii="Arial" w:hAnsi="Arial" w:cs="Arial"/>
+          <w:sz w:val="40"/>
+          <w:szCs w:val="40"/>
+          <w:lang w:val="en-US"/>
+        </w:rPr>
+        <w:t xml:space="preserve"> </w:t>
+      </w:r>
+      <w:r>
+        <w:rPr>
+          <w:rFonts w:ascii="Arial" w:hAnsi="Arial" w:cs="Arial"/>
+          <w:sz w:val="40"/>
+          <w:szCs w:val="40"/>
+          <w:lang w:val="en-US"/>
+        </w:rPr>
+        <w:t xml:space="preserve">were the main objectives of this project. To </w:t>
+      </w:r>
+      <w:r>
+        <w:rPr>
+          <w:rFonts w:ascii="Arial" w:hAnsi="Arial" w:cs="Arial"/>
+          <w:sz w:val="40"/>
+          <w:szCs w:val="40"/>
+          <w:lang w:val="en-US"/>
+        </w:rPr>
+        <w:t>create</w:t>
+      </w:r>
+      <w:r>
+        <w:rPr>
+          <w:rFonts w:ascii="Arial" w:hAnsi="Arial" w:cs="Arial"/>
+          <w:sz w:val="40"/>
+          <w:szCs w:val="40"/>
+          <w:lang w:val="en-US"/>
+        </w:rPr>
+        <w:t xml:space="preserve"> </w:t>
+      </w:r>
+      <w:r>
+        <w:rPr>
+          <w:rFonts w:ascii="Arial" w:hAnsi="Arial" w:cs="Arial"/>
+          <w:sz w:val="40"/>
+          <w:szCs w:val="40"/>
+          <w:lang w:val="en-US"/>
+        </w:rPr>
+        <w:t>a Marketing Website</w:t>
+      </w:r>
+      <w:r>
+        <w:rPr>
+          <w:rFonts w:ascii="Arial" w:hAnsi="Arial" w:cs="Arial"/>
+          <w:sz w:val="40"/>
+          <w:szCs w:val="40"/>
+          <w:lang w:val="en-US"/>
+        </w:rPr>
+        <w:t xml:space="preserve"> </w:t>
+      </w:r>
+      <w:r>
+        <w:rPr>
+          <w:rFonts w:ascii="Arial" w:hAnsi="Arial" w:cs="Arial"/>
+          <w:sz w:val="40"/>
+          <w:szCs w:val="40"/>
+          <w:lang w:val="en-US"/>
+        </w:rPr>
+        <w:t>project,</w:t>
+      </w:r>
+      <w:r>
+        <w:rPr>
+          <w:rFonts w:ascii="Arial" w:hAnsi="Arial" w:cs="Arial"/>
+          <w:sz w:val="40"/>
+          <w:szCs w:val="40"/>
+          <w:lang w:val="en-US"/>
+        </w:rPr>
+        <w:t xml:space="preserve"> we need to </w:t>
+      </w:r>
+      <w:r>
+        <w:rPr>
+          <w:rFonts w:ascii="Arial" w:hAnsi="Arial" w:cs="Arial"/>
+          <w:sz w:val="40"/>
+          <w:szCs w:val="40"/>
+          <w:lang w:val="en-US"/>
+        </w:rPr>
+        <w:t>know the basics of HTML and CSS</w:t>
+      </w:r>
+      <w:r>
+        <w:rPr>
+          <w:rFonts w:ascii="Arial" w:hAnsi="Arial" w:cs="Arial"/>
+          <w:sz w:val="40"/>
+          <w:szCs w:val="40"/>
+          <w:lang w:val="en-US"/>
+        </w:rPr>
+        <w:t>.</w:t>
+      </w:r>
+      <w:r>
+        <w:rPr>
+          <w:rFonts w:ascii="Arial" w:hAnsi="Arial" w:cs="Arial"/>
+          <w:sz w:val="40"/>
+          <w:szCs w:val="40"/>
+          <w:lang w:val="en-US"/>
+        </w:rPr>
+        <w:t xml:space="preserve"> </w:t>
+      </w:r>
+      <w:r>
+        <w:rPr>
+          <w:rFonts w:ascii="Arial" w:hAnsi="Arial" w:cs="Arial"/>
+          <w:sz w:val="40"/>
+          <w:szCs w:val="40"/>
+          <w:lang w:val="en-US"/>
+        </w:rPr>
+        <w:t>For this project we have used V</w:t>
+      </w:r>
+      <w:r>
+        <w:rPr>
+          <w:rFonts w:ascii="Arial" w:hAnsi="Arial" w:cs="Arial"/>
+          <w:sz w:val="40"/>
+          <w:szCs w:val="40"/>
+          <w:lang w:val="en-US"/>
+        </w:rPr>
+        <w:t>S</w:t>
+      </w:r>
+      <w:r>
+        <w:rPr>
+          <w:rFonts w:ascii="Arial" w:hAnsi="Arial" w:cs="Arial"/>
+          <w:sz w:val="40"/>
+          <w:szCs w:val="40"/>
+          <w:lang w:val="en-US"/>
+        </w:rPr>
+        <w:t xml:space="preserve">-Code </w:t>
+      </w:r>
+      <w:r>
+        <w:rPr>
+          <w:rFonts w:ascii="Arial" w:hAnsi="Arial" w:cs="Arial"/>
+          <w:sz w:val="40"/>
+          <w:szCs w:val="40"/>
+          <w:lang w:val="en-US"/>
+        </w:rPr>
+        <w:t>as</w:t>
+      </w:r>
+      <w:r>
+        <w:rPr>
+          <w:rFonts w:ascii="Arial" w:hAnsi="Arial" w:cs="Arial"/>
+          <w:sz w:val="40"/>
+          <w:szCs w:val="40"/>
+          <w:lang w:val="en-US"/>
+        </w:rPr>
+        <w:t xml:space="preserve"> the Integrated Development Enviro</w:t>
+      </w:r>
+      <w:r>
+        <w:rPr>
+          <w:rFonts w:ascii="Arial" w:hAnsi="Arial" w:cs="Arial"/>
+          <w:sz w:val="40"/>
+          <w:szCs w:val="40"/>
+          <w:lang w:val="en-US"/>
+        </w:rPr>
+        <w:t>n</w:t>
+      </w:r>
+      <w:r>
+        <w:rPr>
+          <w:rFonts w:ascii="Arial" w:hAnsi="Arial" w:cs="Arial"/>
+          <w:sz w:val="40"/>
+          <w:szCs w:val="40"/>
+          <w:lang w:val="en-US"/>
+        </w:rPr>
+        <w:t>ment</w:t>
+      </w:r>
+      <w:r>
+        <w:rPr>
+          <w:rFonts w:ascii="Arial" w:hAnsi="Arial" w:cs="Arial"/>
+          <w:sz w:val="40"/>
+          <w:szCs w:val="40"/>
+          <w:lang w:val="en-US"/>
+        </w:rPr>
+        <w:t>.</w:t>
+      </w:r>
+      <w:r>
+        <w:rPr>
+          <w:rFonts w:ascii="Arial" w:hAnsi="Arial" w:cs="Arial"/>
+          <w:b/>
+          <w:bCs/>
+          <w:sz w:val="40"/>
+          <w:szCs w:val="40"/>
+          <w:lang w:val="en-US"/>
+        </w:rPr>
+        <w:t xml:space="preserve"> </w:t>
+      </w:r>
+      <w:r>
+        <w:rPr>
+          <w:rFonts w:ascii="Arial" w:hAnsi="Arial" w:cs="Arial"/>
+          <w:sz w:val="40"/>
+          <w:szCs w:val="40"/>
+          <w:lang w:val="en-US"/>
+        </w:rPr>
+        <w:t xml:space="preserve">This report takes us through all the details of </w:t>
+      </w:r>
+      <w:r>
+        <w:rPr>
+          <w:rFonts w:ascii="Arial" w:hAnsi="Arial" w:cs="Arial"/>
+          <w:b/>
+          <w:bCs/>
+          <w:sz w:val="40"/>
+          <w:szCs w:val="40"/>
+          <w:lang w:val="en-US"/>
+        </w:rPr>
+        <w:t xml:space="preserve">Website Design </w:t>
+      </w:r>
+      <w:r>
+        <w:rPr>
+          <w:rFonts w:ascii="Arial" w:hAnsi="Arial" w:cs="Arial"/>
+          <w:sz w:val="40"/>
+          <w:szCs w:val="40"/>
+          <w:lang w:val="en-US"/>
+        </w:rPr>
+        <w:t>knowledge and experience gathered during this project</w:t>
+      </w:r>
+      <w:r>
+        <w:rPr>
+          <w:rFonts w:ascii="Arial" w:hAnsi="Arial" w:cs="Arial"/>
+          <w:sz w:val="40"/>
+          <w:szCs w:val="40"/>
+          <w:lang w:val="en-US"/>
+        </w:rPr>
+        <w:t>.</w:t>
+      </w:r>
+    </w:p>
+    <w:p>
+      <w:pPr>
+        <w:pStyle w:val="NormalWeb"/>
+        <w:spacing w:before="0" w:beforeAutospacing="0" w:after="0" w:afterAutospacing="0"/>
+        <w:rPr>
+          <w:b/>
+          <w:bCs/>
+          <w:sz w:val="40"/>
+          <w:szCs w:val="40"/>
+          <w:lang w:val="en-US"/>
+        </w:rPr>
+      </w:pPr>
+    </w:p>
+    <w:p>
+      <w:pPr>
+        <w:jc w:val="center"/>
+        <w:rPr>
+          <w:rFonts w:ascii="Times New Roman" w:hAnsi="Times New Roman" w:cs="Times New Roman"/>
+          <w:b/>
+          <w:bCs/>
+          <w:sz w:val="64"/>
+          <w:szCs w:val="64"/>
+        </w:rPr>
+      </w:pPr>
+      <w:r>
+        <w:rPr>
+          <w:rFonts w:ascii="Times New Roman" w:hAnsi="Times New Roman" w:cs="Times New Roman"/>
+          <w:b/>
+          <w:bCs/>
+          <w:sz w:val="64"/>
+          <w:szCs w:val="64"/>
+        </w:rPr>
+        <w:t>INTRODUCTION</w:t>
+      </w:r>
+    </w:p>
+    <w:p>
+      <w:pPr>
+        <w:jc w:val="both"/>
+        <w:rPr>
+          <w:rFonts w:ascii="Arial" w:hAnsi="Arial" w:cs="Arial"/>
+          <w:sz w:val="40"/>
+          <w:szCs w:val="40"/>
+        </w:rPr>
+      </w:pPr>
+      <w:r>
+        <w:rPr>
+          <w:rFonts w:ascii="Arial" w:hAnsi="Arial" w:cs="Arial"/>
+          <w:sz w:val="40"/>
+          <w:szCs w:val="40"/>
+        </w:rPr>
+        <w:t xml:space="preserve">From a dynamic header and achievements section to informative articles on email effectiveness, the website aims to offer a user-friendly experience. </w:t>
+      </w:r>
+      <w:r>
+        <w:rPr>
+          <w:rFonts w:ascii="Arial" w:hAnsi="Arial" w:cs="Arial"/>
+          <w:sz w:val="40"/>
+          <w:szCs w:val="40"/>
+        </w:rPr>
+        <w:t>It has different parts like a header with navigation, a section about achievements, and articles on using emails effectively. The achievements’ part talks about support and app integrations. In the articles, you can learn about email automations, AI content creation, and audience targeting. The website also has a footer with contact details and organized links.</w:t>
+      </w:r>
+    </w:p>
+    <w:p>
+      <w:pPr>
+        <w:jc w:val="both"/>
+        <w:rPr>
+          <w:rFonts w:ascii="Arial" w:hAnsi="Arial" w:cs="Arial"/>
+          <w:sz w:val="40"/>
+          <w:szCs w:val="40"/>
+        </w:rPr>
+      </w:pPr>
+      <w:r>
+        <w:rPr>
+          <w:rFonts w:ascii="Arial" w:hAnsi="Arial" w:cs="Arial"/>
+          <w:sz w:val="40"/>
+          <w:szCs w:val="40"/>
+        </w:rPr>
+        <w:t>E</w:t>
+      </w:r>
+      <w:r>
+        <w:rPr>
+          <w:rFonts w:ascii="Arial" w:hAnsi="Arial" w:cs="Arial"/>
+          <w:sz w:val="40"/>
+          <w:szCs w:val="40"/>
+        </w:rPr>
+        <w:t>xplor</w:t>
+      </w:r>
+      <w:r>
+        <w:rPr>
+          <w:rFonts w:ascii="Arial" w:hAnsi="Arial" w:cs="Arial"/>
+          <w:sz w:val="40"/>
+          <w:szCs w:val="40"/>
+        </w:rPr>
+        <w:t xml:space="preserve">e </w:t>
+      </w:r>
+      <w:r>
+        <w:rPr>
+          <w:rFonts w:ascii="Arial" w:hAnsi="Arial" w:cs="Arial"/>
+          <w:sz w:val="40"/>
+          <w:szCs w:val="40"/>
+        </w:rPr>
+        <w:t xml:space="preserve">the features that make </w:t>
+      </w:r>
+      <w:r>
+        <w:rPr>
+          <w:rFonts w:ascii="Arial" w:hAnsi="Arial" w:cs="Arial"/>
+          <w:sz w:val="40"/>
+          <w:szCs w:val="40"/>
+        </w:rPr>
+        <w:t>“</w:t>
+      </w:r>
+      <w:r>
+        <w:rPr>
+          <w:rFonts w:ascii="Arial" w:hAnsi="Arial" w:cs="Arial"/>
+          <w:sz w:val="40"/>
+          <w:szCs w:val="40"/>
+        </w:rPr>
+        <w:t>MailCh</w:t>
+      </w:r>
+      <w:r>
+        <w:rPr>
+          <w:rFonts w:ascii="Arial" w:hAnsi="Arial" w:cs="Arial"/>
+          <w:sz w:val="40"/>
+          <w:szCs w:val="40"/>
+        </w:rPr>
+        <w:t>a</w:t>
+      </w:r>
+      <w:r>
+        <w:rPr>
+          <w:rFonts w:ascii="Arial" w:hAnsi="Arial" w:cs="Arial"/>
+          <w:sz w:val="40"/>
+          <w:szCs w:val="40"/>
+        </w:rPr>
+        <w:t>mp</w:t>
+      </w:r>
+      <w:r>
+        <w:rPr>
+          <w:rFonts w:ascii="Arial" w:hAnsi="Arial" w:cs="Arial"/>
+          <w:sz w:val="40"/>
+          <w:szCs w:val="40"/>
+        </w:rPr>
+        <w:t>”</w:t>
+      </w:r>
+      <w:r>
+        <w:rPr>
+          <w:rFonts w:ascii="Arial" w:hAnsi="Arial" w:cs="Arial"/>
+          <w:sz w:val="40"/>
+          <w:szCs w:val="40"/>
+        </w:rPr>
+        <w:t xml:space="preserve"> a valuable tool for email marketing.</w:t>
+      </w:r>
+      <w:r>
+        <w:rPr>
+          <w:rFonts w:ascii="Arial" w:hAnsi="Arial" w:cs="Arial"/>
+          <w:sz w:val="40"/>
+          <w:szCs w:val="40"/>
+        </w:rPr>
+        <w:t xml:space="preserve"> </w:t>
+      </w:r>
+      <w:r>
+        <w:rPr>
+          <w:rFonts w:ascii="Arial" w:hAnsi="Arial" w:cs="Arial"/>
+          <w:sz w:val="40"/>
+          <w:szCs w:val="40"/>
+        </w:rPr>
+        <w:t>We</w:t>
+      </w:r>
+      <w:r>
+        <w:rPr>
+          <w:rFonts w:ascii="Arial" w:hAnsi="Arial" w:cs="Arial"/>
+          <w:sz w:val="40"/>
+          <w:szCs w:val="40"/>
+        </w:rPr>
+        <w:t xml:space="preserve"> focused on making it easy to use and visually attractive to promote </w:t>
+      </w:r>
+      <w:r>
+        <w:rPr>
+          <w:rFonts w:ascii="Arial" w:hAnsi="Arial" w:cs="Arial"/>
+          <w:sz w:val="40"/>
+          <w:szCs w:val="40"/>
+        </w:rPr>
+        <w:t>“</w:t>
+      </w:r>
+      <w:r>
+        <w:rPr>
+          <w:rFonts w:ascii="Arial" w:hAnsi="Arial" w:cs="Arial"/>
+          <w:sz w:val="40"/>
+          <w:szCs w:val="40"/>
+        </w:rPr>
+        <w:t>MailCh</w:t>
+      </w:r>
+      <w:r>
+        <w:rPr>
+          <w:rFonts w:ascii="Arial" w:hAnsi="Arial" w:cs="Arial"/>
+          <w:sz w:val="40"/>
+          <w:szCs w:val="40"/>
+        </w:rPr>
+        <w:t>a</w:t>
+      </w:r>
+      <w:r>
+        <w:rPr>
+          <w:rFonts w:ascii="Arial" w:hAnsi="Arial" w:cs="Arial"/>
+          <w:sz w:val="40"/>
+          <w:szCs w:val="40"/>
+        </w:rPr>
+        <w:t>mp's</w:t>
+      </w:r>
+      <w:r>
+        <w:rPr>
+          <w:rFonts w:ascii="Arial" w:hAnsi="Arial" w:cs="Arial"/>
+          <w:sz w:val="40"/>
+          <w:szCs w:val="40"/>
+        </w:rPr>
+        <w:t>”</w:t>
+      </w:r>
+      <w:r>
+        <w:rPr>
+          <w:rFonts w:ascii="Arial" w:hAnsi="Arial" w:cs="Arial"/>
+          <w:sz w:val="40"/>
+          <w:szCs w:val="40"/>
+        </w:rPr>
+        <w:t xml:space="preserve"> services.</w:t>
+      </w:r>
+    </w:p>
+    <w:p>
+      <w:pPr>
+        <w:rPr>
+          <w:rFonts w:ascii="Arial" w:hAnsi="Arial" w:cs="Arial"/>
+          <w:sz w:val="40"/>
+          <w:szCs w:val="40"/>
+        </w:rPr>
+      </w:pPr>
+      <w:r>
+        <w:rPr>
+          <w:rFonts w:ascii="Arial" w:hAnsi="Arial" w:cs="Arial"/>
+          <w:sz w:val="40"/>
+          <w:szCs w:val="40"/>
+        </w:rPr>
+        <w:br w:type="page"/>
+      </w:r>
+    </w:p>
+    <w:p>
+      <w:pPr>
+        <w:jc w:val="center"/>
+        <w:rPr>
+          <w:rFonts w:ascii="Times New Roman" w:hAnsi="Times New Roman" w:cs="Times New Roman"/>
+          <w:b/>
+          <w:bCs/>
+          <w:sz w:val="64"/>
+          <w:szCs w:val="64"/>
+        </w:rPr>
+      </w:pPr>
+      <w:r>
+        <w:rPr>
+          <w:rFonts w:ascii="Times New Roman" w:hAnsi="Times New Roman" w:cs="Times New Roman"/>
+          <w:b/>
+          <w:bCs/>
+          <w:sz w:val="64"/>
+          <w:szCs w:val="64"/>
+        </w:rPr>
+        <w:t>TECHNOLOGIES</w:t>
+      </w:r>
+    </w:p>
+    <w:p>
+      <w:pPr>
+        <w:jc w:val="center"/>
+        <w:rPr>
+          <w:rFonts w:ascii="Times New Roman" w:hAnsi="Times New Roman" w:cs="Times New Roman"/>
+          <w:b/>
+          <w:bCs/>
+          <w:sz w:val="36"/>
+          <w:szCs w:val="36"/>
+        </w:rPr>
+      </w:pPr>
+    </w:p>
+    <w:p>
+      <w:pPr>
+        <w:rPr>
+          <w:rFonts w:ascii="Arial" w:hAnsi="Arial" w:cs="Arial"/>
+          <w:sz w:val="40"/>
+          <w:szCs w:val="40"/>
+        </w:rPr>
+      </w:pPr>
+      <w:r>
+        <w:rPr>
+          <w:rFonts w:ascii="Arial" w:hAnsi="Arial" w:cs="Arial"/>
+          <w:b/>
+          <w:bCs/>
+          <w:sz w:val="44"/>
+          <w:szCs w:val="44"/>
+        </w:rPr>
+        <w:t>HTML</w:t>
+      </w:r>
+      <w:r>
+        <w:rPr>
+          <w:rFonts w:ascii="Arial" w:hAnsi="Arial" w:cs="Arial"/>
+          <w:b/>
+          <w:bCs/>
+          <w:sz w:val="44"/>
+          <w:szCs w:val="44"/>
+        </w:rPr>
+        <w:t>5</w:t>
+      </w:r>
+      <w:r>
+        <w:rPr>
+          <w:rFonts w:ascii="Arial" w:hAnsi="Arial" w:cs="Arial"/>
+          <w:b/>
+          <w:bCs/>
+          <w:sz w:val="44"/>
+          <w:szCs w:val="44"/>
+        </w:rPr>
+        <w:t xml:space="preserve">- </w:t>
+      </w:r>
+    </w:p>
+    <w:p>
+      <w:pPr>
+        <w:rPr>
+          <w:rFonts w:ascii="Arial" w:hAnsi="Arial" w:cs="Arial"/>
+          <w:sz w:val="40"/>
+          <w:szCs w:val="40"/>
+        </w:rPr>
+      </w:pPr>
+      <w:r>
+        <w:rPr>
+          <w:rFonts w:ascii="Arial" w:hAnsi="Arial" w:cs="Arial"/>
+          <w:sz w:val="40"/>
+          <w:szCs w:val="40"/>
+        </w:rPr>
+        <w:t xml:space="preserve">HTML, or </w:t>
+      </w:r>
+      <w:r>
+        <w:rPr>
+          <w:rFonts w:ascii="Arial" w:hAnsi="Arial" w:cs="Arial"/>
+          <w:sz w:val="40"/>
+          <w:szCs w:val="40"/>
+        </w:rPr>
+        <w:t>Hyper</w:t>
+      </w:r>
+      <w:r>
+        <w:rPr>
+          <w:rFonts w:ascii="Arial" w:hAnsi="Arial" w:cs="Arial"/>
+          <w:sz w:val="40"/>
+          <w:szCs w:val="40"/>
+        </w:rPr>
+        <w:t>T</w:t>
+      </w:r>
+      <w:r>
+        <w:rPr>
+          <w:rFonts w:ascii="Arial" w:hAnsi="Arial" w:cs="Arial"/>
+          <w:sz w:val="40"/>
+          <w:szCs w:val="40"/>
+        </w:rPr>
+        <w:t>ext</w:t>
+      </w:r>
+      <w:r>
+        <w:rPr>
+          <w:rFonts w:ascii="Arial" w:hAnsi="Arial" w:cs="Arial"/>
+          <w:sz w:val="40"/>
+          <w:szCs w:val="40"/>
+        </w:rPr>
+        <w:t xml:space="preserve"> Markup Language, is the standard language for creating and designing web pages. It uses a markup structure composed of tags to define the various elements on a webpage, such as headings, paragraphs, links, images, </w:t>
+      </w:r>
+      <w:r>
+        <w:rPr>
+          <w:rFonts w:ascii="Arial" w:hAnsi="Arial" w:cs="Arial"/>
+          <w:sz w:val="40"/>
+          <w:szCs w:val="40"/>
+        </w:rPr>
+        <w:t>forms and</w:t>
+      </w:r>
+      <w:r>
+        <w:rPr>
+          <w:rFonts w:ascii="Arial" w:hAnsi="Arial" w:cs="Arial"/>
+          <w:sz w:val="40"/>
+          <w:szCs w:val="40"/>
+        </w:rPr>
+        <w:t xml:space="preserve"> more. HTML provides the basic structure for web content</w:t>
+      </w:r>
+      <w:r>
+        <w:rPr>
+          <w:rFonts w:ascii="Arial" w:hAnsi="Arial" w:cs="Arial"/>
+          <w:sz w:val="40"/>
+          <w:szCs w:val="40"/>
+        </w:rPr>
+        <w:t>.</w:t>
+      </w:r>
+    </w:p>
+    <w:p>
+      <w:pPr>
+        <w:rPr>
+          <w:rFonts w:ascii="Arial" w:hAnsi="Arial" w:cs="Arial"/>
+          <w:sz w:val="28"/>
+          <w:szCs w:val="28"/>
+        </w:rPr>
+      </w:pPr>
+    </w:p>
+    <w:p>
+      <w:pPr>
+        <w:rPr>
+          <w:rFonts w:ascii="Arial" w:hAnsi="Arial" w:cs="Arial"/>
+          <w:sz w:val="40"/>
+          <w:szCs w:val="40"/>
+        </w:rPr>
+      </w:pPr>
+      <w:r>
+        <w:rPr>
+          <w:rFonts w:ascii="Arial" w:hAnsi="Arial" w:cs="Arial"/>
+          <w:sz w:val="40"/>
+          <w:szCs w:val="40"/>
+        </w:rPr>
+        <w:t xml:space="preserve">For this Website, </w:t>
+      </w:r>
+      <w:r>
+        <w:rPr>
+          <w:rFonts w:ascii="Arial" w:hAnsi="Arial" w:cs="Arial"/>
+          <w:b/>
+          <w:bCs/>
+          <w:sz w:val="40"/>
+          <w:szCs w:val="40"/>
+        </w:rPr>
+        <w:t>HTML</w:t>
+      </w:r>
+      <w:r>
+        <w:rPr>
+          <w:rFonts w:ascii="Arial" w:hAnsi="Arial" w:cs="Arial"/>
+          <w:b/>
+          <w:bCs/>
+          <w:sz w:val="40"/>
+          <w:szCs w:val="40"/>
+        </w:rPr>
+        <w:t>5</w:t>
+      </w:r>
+      <w:r>
+        <w:rPr>
+          <w:rFonts w:ascii="Arial" w:hAnsi="Arial" w:cs="Arial"/>
+          <w:sz w:val="40"/>
+          <w:szCs w:val="40"/>
+        </w:rPr>
+        <w:t xml:space="preserve"> </w:t>
+      </w:r>
+      <w:r>
+        <w:rPr>
+          <w:rFonts w:ascii="Arial" w:hAnsi="Arial" w:cs="Arial"/>
+          <w:sz w:val="40"/>
+          <w:szCs w:val="40"/>
+        </w:rPr>
+        <w:t xml:space="preserve">is used for </w:t>
+      </w:r>
+      <w:r>
+        <w:rPr>
+          <w:rFonts w:ascii="Arial" w:hAnsi="Arial" w:cs="Arial"/>
+          <w:sz w:val="40"/>
+          <w:szCs w:val="40"/>
+        </w:rPr>
+        <w:t>its</w:t>
+      </w:r>
+      <w:r>
+        <w:rPr>
+          <w:rFonts w:ascii="Arial" w:hAnsi="Arial" w:cs="Arial"/>
+          <w:sz w:val="40"/>
+          <w:szCs w:val="40"/>
+        </w:rPr>
+        <w:t xml:space="preserve"> basic structure </w:t>
+      </w:r>
+      <w:r>
+        <w:rPr>
+          <w:rFonts w:ascii="Arial" w:hAnsi="Arial" w:cs="Arial"/>
+          <w:sz w:val="40"/>
+          <w:szCs w:val="40"/>
+        </w:rPr>
+        <w:t>as it is the main component of any webpage.</w:t>
+      </w:r>
+    </w:p>
+    <w:p>
+      <w:pPr>
+        <w:rPr>
+          <w:rFonts w:ascii="Arial" w:hAnsi="Arial" w:cs="Arial"/>
+          <w:sz w:val="40"/>
+          <w:szCs w:val="40"/>
+        </w:rPr>
+      </w:pPr>
+    </w:p>
+    <w:p>
+      <w:pPr>
+        <w:rPr>
+          <w:rFonts w:ascii="Arial" w:hAnsi="Arial" w:cs="Arial"/>
+          <w:b/>
+          <w:bCs/>
+          <w:sz w:val="44"/>
+          <w:szCs w:val="44"/>
+        </w:rPr>
+      </w:pPr>
+      <w:r>
+        <w:rPr>
+          <w:rFonts w:ascii="Arial" w:hAnsi="Arial" w:cs="Arial"/>
+          <w:b/>
+          <w:bCs/>
+          <w:sz w:val="44"/>
+          <w:szCs w:val="44"/>
+        </w:rPr>
+        <w:t>CSS</w:t>
+      </w:r>
+      <w:r>
+        <w:rPr>
+          <w:rFonts w:ascii="Arial" w:hAnsi="Arial" w:cs="Arial"/>
+          <w:b/>
+          <w:bCs/>
+          <w:sz w:val="44"/>
+          <w:szCs w:val="44"/>
+        </w:rPr>
+        <w:t>3</w:t>
+      </w:r>
+      <w:r>
+        <w:rPr>
+          <w:rFonts w:ascii="Arial" w:hAnsi="Arial" w:cs="Arial"/>
+          <w:b/>
+          <w:bCs/>
+          <w:sz w:val="44"/>
+          <w:szCs w:val="44"/>
+        </w:rPr>
+        <w:t xml:space="preserve">- </w:t>
+      </w:r>
+    </w:p>
+    <w:p>
+      <w:pPr>
+        <w:rPr>
+          <w:rFonts w:ascii="Arial" w:hAnsi="Arial" w:cs="Arial"/>
+          <w:sz w:val="40"/>
+          <w:szCs w:val="40"/>
+        </w:rPr>
+      </w:pPr>
+      <w:r>
+        <w:rPr>
+          <w:rFonts w:ascii="Arial" w:hAnsi="Arial" w:cs="Arial"/>
+          <w:sz w:val="40"/>
+          <w:szCs w:val="40"/>
+        </w:rPr>
+        <w:t>CSS, or Cascading Style Sheets, is a stylesheet language used for describing the presentation of a document written in HTML or XML. It enables web designers to control the layout, colors, fonts, and other visual aspects of a webpage. It plays a crucial role in separating the structure of a webpage (handled by HTML) from its presentation, enhancing flexibility and maintainability in web development.</w:t>
+      </w:r>
+    </w:p>
+    <w:p>
+      <w:pPr>
+        <w:rPr>
+          <w:rFonts w:ascii="Arial" w:hAnsi="Arial" w:cs="Arial"/>
+          <w:sz w:val="28"/>
+          <w:szCs w:val="28"/>
+        </w:rPr>
+      </w:pPr>
+    </w:p>
+    <w:p>
+      <w:pPr>
+        <w:rPr>
+          <w:rFonts w:ascii="Arial" w:hAnsi="Arial" w:cs="Arial"/>
+          <w:sz w:val="40"/>
+          <w:szCs w:val="40"/>
+        </w:rPr>
+      </w:pPr>
+      <w:r>
+        <w:rPr>
+          <w:rFonts w:ascii="Arial" w:hAnsi="Arial" w:cs="Arial"/>
+          <w:sz w:val="40"/>
+          <w:szCs w:val="40"/>
+        </w:rPr>
+        <w:t xml:space="preserve">We have used </w:t>
+      </w:r>
+      <w:r>
+        <w:rPr>
+          <w:rFonts w:ascii="Arial" w:hAnsi="Arial" w:cs="Arial"/>
+          <w:b/>
+          <w:bCs/>
+          <w:sz w:val="40"/>
+          <w:szCs w:val="40"/>
+        </w:rPr>
+        <w:t>CSS</w:t>
+      </w:r>
+      <w:r>
+        <w:rPr>
+          <w:rFonts w:ascii="Arial" w:hAnsi="Arial" w:cs="Arial"/>
+          <w:b/>
+          <w:bCs/>
+          <w:sz w:val="40"/>
+          <w:szCs w:val="40"/>
+        </w:rPr>
+        <w:t>3</w:t>
+      </w:r>
+      <w:r>
+        <w:rPr>
+          <w:rFonts w:ascii="Arial" w:hAnsi="Arial" w:cs="Arial"/>
+          <w:sz w:val="40"/>
+          <w:szCs w:val="40"/>
+        </w:rPr>
+        <w:t xml:space="preserve"> for all the styling of this webpage, from the background-colors to the </w:t>
+      </w:r>
+      <w:r>
+        <w:rPr>
+          <w:rFonts w:ascii="Arial" w:hAnsi="Arial" w:cs="Arial"/>
+          <w:sz w:val="40"/>
+          <w:szCs w:val="40"/>
+        </w:rPr>
+        <w:t>visually appealing transformations when hovering with the mouse cursor on an element.</w:t>
+      </w:r>
+    </w:p>
+    <w:p>
+      <w:pPr>
+        <w:rPr>
+          <w:rFonts w:ascii="Arial" w:hAnsi="Arial" w:cs="Arial"/>
+          <w:sz w:val="40"/>
+          <w:szCs w:val="40"/>
+        </w:rPr>
+      </w:pPr>
+    </w:p>
+    <w:p>
+      <w:pPr>
+        <w:rPr>
+          <w:rFonts w:ascii="Arial" w:hAnsi="Arial" w:cs="Arial"/>
+          <w:b/>
+          <w:bCs/>
+          <w:sz w:val="44"/>
+          <w:szCs w:val="44"/>
+        </w:rPr>
+      </w:pPr>
+      <w:r>
+        <w:rPr>
+          <w:rFonts w:ascii="Arial" w:hAnsi="Arial" w:cs="Arial"/>
+          <w:b/>
+          <w:bCs/>
+          <w:sz w:val="44"/>
+          <w:szCs w:val="44"/>
+        </w:rPr>
+        <w:t>JAVASCRIPT</w:t>
+      </w:r>
+      <w:r>
+        <w:rPr>
+          <w:rFonts w:ascii="Arial" w:hAnsi="Arial" w:cs="Arial"/>
+          <w:b/>
+          <w:bCs/>
+          <w:sz w:val="44"/>
+          <w:szCs w:val="44"/>
+        </w:rPr>
+        <w:t xml:space="preserve">- </w:t>
+      </w:r>
+    </w:p>
+    <w:p>
+      <w:pPr>
+        <w:rPr>
+          <w:rFonts w:ascii="Arial" w:hAnsi="Arial" w:cs="Arial"/>
+          <w:sz w:val="40"/>
+          <w:szCs w:val="40"/>
+        </w:rPr>
+      </w:pPr>
+      <w:r>
+        <w:rPr>
+          <w:rFonts w:ascii="Arial" w:hAnsi="Arial" w:cs="Arial"/>
+          <w:sz w:val="40"/>
+          <w:szCs w:val="40"/>
+        </w:rPr>
+        <w:t>JavaScript, often abbreviated as JS, is a versatile programming language commonly used for web development. It enables interactive and dynamic content on websites. As a client-side scripting language, it runs in web browsers, allowing developers to manipulate the Document Object Model (DOM) and respond to user actions. JavaScript is essential for creating features like form validations, interactive forms, dynamic content updates, and more</w:t>
+      </w:r>
+      <w:r>
+        <w:rPr>
+          <w:rFonts w:ascii="Arial" w:hAnsi="Arial" w:cs="Arial"/>
+          <w:sz w:val="40"/>
+          <w:szCs w:val="40"/>
+        </w:rPr>
+        <w:t>.</w:t>
+      </w:r>
+      <w:r>
+        <w:rPr>
+          <w:rFonts w:ascii="Arial" w:hAnsi="Arial" w:cs="Arial"/>
+          <w:sz w:val="40"/>
+          <w:szCs w:val="40"/>
+        </w:rPr>
+        <w:br/>
+      </w:r>
+      <w:r>
+        <w:rPr>
+          <w:rFonts w:ascii="Arial" w:hAnsi="Arial" w:cs="Arial"/>
+          <w:sz w:val="40"/>
+          <w:szCs w:val="40"/>
+        </w:rPr>
+        <w:br/>
+      </w:r>
+      <w:r>
+        <w:rPr>
+          <w:rFonts w:ascii="Arial" w:hAnsi="Arial" w:cs="Arial"/>
+          <w:sz w:val="40"/>
+          <w:szCs w:val="40"/>
+        </w:rPr>
+        <w:t xml:space="preserve">We have only used very little </w:t>
+      </w:r>
+      <w:r>
+        <w:rPr>
+          <w:rFonts w:ascii="Arial" w:hAnsi="Arial" w:cs="Arial"/>
+          <w:b/>
+          <w:bCs/>
+          <w:sz w:val="40"/>
+          <w:szCs w:val="40"/>
+        </w:rPr>
+        <w:t>Javascript</w:t>
+      </w:r>
+      <w:r>
+        <w:rPr>
+          <w:rFonts w:ascii="Arial" w:hAnsi="Arial" w:cs="Arial"/>
+          <w:sz w:val="40"/>
+          <w:szCs w:val="40"/>
+        </w:rPr>
+        <w:t>, which is only in the input search bar. When entered with a prompt, it returns a Google search output in a new tab of the browser.</w:t>
+      </w:r>
+    </w:p>
+    <w:p>
+      <w:pPr>
+        <w:rPr>
+          <w:rFonts w:ascii="Arial" w:hAnsi="Arial" w:cs="Arial"/>
+          <w:sz w:val="40"/>
+          <w:szCs w:val="40"/>
+        </w:rPr>
+      </w:pPr>
+      <w:r>
+        <w:rPr>
+          <w:rFonts w:ascii="Arial" w:hAnsi="Arial" w:cs="Arial"/>
+          <w:sz w:val="40"/>
+          <w:szCs w:val="40"/>
+        </w:rPr>
+        <w:br w:type="page"/>
+      </w:r>
+    </w:p>
+    <w:p>
+      <w:pPr>
+        <w:jc w:val="center"/>
+        <w:rPr>
+          <w:rFonts w:ascii="Times New Roman" w:hAnsi="Times New Roman" w:cs="Times New Roman"/>
+          <w:b/>
+          <w:bCs/>
+          <w:sz w:val="64"/>
+          <w:szCs w:val="64"/>
+        </w:rPr>
+      </w:pPr>
+      <w:r>
+        <w:rPr>
+          <w:rFonts w:ascii="Times New Roman" w:hAnsi="Times New Roman" w:cs="Times New Roman"/>
+          <w:b/>
+          <w:bCs/>
+          <w:sz w:val="64"/>
+          <w:szCs w:val="64"/>
+        </w:rPr>
+        <w:t>MODULES</w:t>
+      </w:r>
+    </w:p>
+    <w:p>
+      <w:pPr>
+        <w:jc w:val="center"/>
+        <w:rPr>
+          <w:rFonts w:ascii="Times New Roman" w:hAnsi="Times New Roman" w:cs="Times New Roman"/>
+          <w:b/>
+          <w:bCs/>
+          <w:sz w:val="32"/>
+          <w:szCs w:val="32"/>
+        </w:rPr>
+      </w:pPr>
+    </w:p>
+    <w:p>
+      <w:pPr>
+        <w:numPr>
+          <w:ilvl w:val="0"/>
+          <w:numId w:val="2"/>
+        </w:numPr>
+        <w:rPr>
+          <w:rFonts w:ascii="Arial" w:hAnsi="Arial" w:cs="Arial"/>
+          <w:sz w:val="36"/>
+          <w:szCs w:val="36"/>
+        </w:rPr>
+      </w:pPr>
+      <w:r>
+        <w:rPr>
+          <w:rFonts w:ascii="Arial" w:hAnsi="Arial" w:cs="Arial"/>
+          <w:b/>
+          <w:bCs/>
+          <w:sz w:val="40"/>
+          <w:szCs w:val="40"/>
+        </w:rPr>
+        <w:t>Header and Navigation:</w:t>
+      </w:r>
+      <w:r>
+        <w:rPr>
+          <w:rFonts w:ascii="Arial" w:hAnsi="Arial" w:cs="Arial"/>
+          <w:sz w:val="40"/>
+          <w:szCs w:val="40"/>
+        </w:rPr>
+        <w:t xml:space="preserve"> </w:t>
+      </w:r>
+      <w:r>
+        <w:rPr>
+          <w:rFonts w:ascii="Arial" w:hAnsi="Arial" w:cs="Arial"/>
+          <w:sz w:val="36"/>
+          <w:szCs w:val="36"/>
+        </w:rPr>
+        <w:t>The website features a dynamic header with the MailCh</w:t>
+      </w:r>
+      <w:r>
+        <w:rPr>
+          <w:rFonts w:ascii="Arial" w:hAnsi="Arial" w:cs="Arial"/>
+          <w:sz w:val="36"/>
+          <w:szCs w:val="36"/>
+        </w:rPr>
+        <w:t>a</w:t>
+      </w:r>
+      <w:r>
+        <w:rPr>
+          <w:rFonts w:ascii="Arial" w:hAnsi="Arial" w:cs="Arial"/>
+          <w:sz w:val="36"/>
+          <w:szCs w:val="36"/>
+        </w:rPr>
+        <w:t>mp logo and a user-friendly navigation menu.</w:t>
+      </w:r>
+    </w:p>
+    <w:p>
+      <w:pPr>
+        <w:numPr>
+          <w:ilvl w:val="0"/>
+          <w:numId w:val="2"/>
+        </w:numPr>
+        <w:rPr>
+          <w:rFonts w:ascii="Arial" w:hAnsi="Arial" w:cs="Arial"/>
+          <w:sz w:val="40"/>
+          <w:szCs w:val="40"/>
+        </w:rPr>
+      </w:pPr>
+      <w:r>
+        <w:rPr>
+          <w:rFonts w:ascii="Arial" w:hAnsi="Arial" w:cs="Arial"/>
+          <w:b/>
+          <w:bCs/>
+          <w:sz w:val="40"/>
+          <w:szCs w:val="40"/>
+        </w:rPr>
+        <w:t>Achievements Section:</w:t>
+      </w:r>
+      <w:r>
+        <w:rPr>
+          <w:rFonts w:ascii="Arial" w:hAnsi="Arial" w:cs="Arial"/>
+          <w:sz w:val="40"/>
+          <w:szCs w:val="40"/>
+        </w:rPr>
+        <w:t xml:space="preserve"> In this section, the website highlights MailCh</w:t>
+      </w:r>
+      <w:r>
+        <w:rPr>
+          <w:rFonts w:ascii="Arial" w:hAnsi="Arial" w:cs="Arial"/>
+          <w:sz w:val="40"/>
+          <w:szCs w:val="40"/>
+        </w:rPr>
+        <w:t>a</w:t>
+      </w:r>
+      <w:r>
+        <w:rPr>
+          <w:rFonts w:ascii="Arial" w:hAnsi="Arial" w:cs="Arial"/>
+          <w:sz w:val="40"/>
+          <w:szCs w:val="40"/>
+        </w:rPr>
+        <w:t>mp's achievements, including award-winning support and a robust app integration ecosystem</w:t>
+      </w:r>
+      <w:r>
+        <w:rPr>
+          <w:rFonts w:ascii="Arial" w:hAnsi="Arial" w:cs="Arial"/>
+          <w:sz w:val="40"/>
+          <w:szCs w:val="40"/>
+        </w:rPr>
+        <w:t>.</w:t>
+      </w:r>
+    </w:p>
+    <w:p>
+      <w:pPr>
+        <w:numPr>
+          <w:ilvl w:val="0"/>
+          <w:numId w:val="2"/>
+        </w:numPr>
+        <w:rPr>
+          <w:rFonts w:ascii="Arial" w:hAnsi="Arial" w:cs="Arial"/>
+          <w:sz w:val="40"/>
+          <w:szCs w:val="40"/>
+        </w:rPr>
+      </w:pPr>
+      <w:r>
+        <w:rPr>
+          <w:rFonts w:ascii="Arial" w:hAnsi="Arial" w:cs="Arial"/>
+          <w:b/>
+          <w:bCs/>
+          <w:sz w:val="40"/>
+          <w:szCs w:val="40"/>
+        </w:rPr>
+        <w:t>Articles:</w:t>
+      </w:r>
+      <w:r>
+        <w:rPr>
+          <w:rFonts w:ascii="Arial" w:hAnsi="Arial" w:cs="Arial"/>
+          <w:sz w:val="40"/>
+          <w:szCs w:val="40"/>
+        </w:rPr>
+        <w:t xml:space="preserve"> The main content area presents articles focusing on leveraging MailCh</w:t>
+      </w:r>
+      <w:r>
+        <w:rPr>
+          <w:rFonts w:ascii="Arial" w:hAnsi="Arial" w:cs="Arial"/>
+          <w:sz w:val="40"/>
+          <w:szCs w:val="40"/>
+        </w:rPr>
+        <w:t>a</w:t>
+      </w:r>
+      <w:r>
+        <w:rPr>
+          <w:rFonts w:ascii="Arial" w:hAnsi="Arial" w:cs="Arial"/>
+          <w:sz w:val="40"/>
+          <w:szCs w:val="40"/>
+        </w:rPr>
+        <w:t>mp for effective email marketing. Each article delves into specific features, such as email automations, generative AI content creation, and advanced audience segmentation.</w:t>
+      </w:r>
+    </w:p>
+    <w:p>
+      <w:pPr>
+        <w:numPr>
+          <w:ilvl w:val="0"/>
+          <w:numId w:val="2"/>
+        </w:numPr>
+        <w:rPr>
+          <w:rFonts w:ascii="Arial" w:hAnsi="Arial" w:cs="Arial"/>
+          <w:sz w:val="40"/>
+          <w:szCs w:val="40"/>
+        </w:rPr>
+      </w:pPr>
+      <w:r>
+        <w:rPr>
+          <w:rFonts w:ascii="Arial" w:hAnsi="Arial" w:cs="Arial"/>
+          <w:b/>
+          <w:bCs/>
+          <w:sz w:val="40"/>
+          <w:szCs w:val="40"/>
+        </w:rPr>
+        <w:t>Footer:</w:t>
+      </w:r>
+      <w:r>
+        <w:rPr>
+          <w:rFonts w:ascii="Arial" w:hAnsi="Arial" w:cs="Arial"/>
+          <w:sz w:val="40"/>
+          <w:szCs w:val="40"/>
+        </w:rPr>
+        <w:t xml:space="preserve"> The footer provides essential information, including the company's location address and contact details.</w:t>
+      </w:r>
+    </w:p>
+    <w:p>
+      <w:pPr>
+        <w:numPr>
+          <w:ilvl w:val="0"/>
+          <w:numId w:val="2"/>
+        </w:numPr>
+        <w:rPr>
+          <w:rFonts w:ascii="Arial" w:hAnsi="Arial" w:cs="Arial"/>
+          <w:sz w:val="40"/>
+          <w:szCs w:val="40"/>
+        </w:rPr>
+      </w:pPr>
+      <w:r>
+        <w:rPr>
+          <w:rFonts w:ascii="Arial" w:hAnsi="Arial" w:cs="Arial"/>
+          <w:b/>
+          <w:bCs/>
+          <w:sz w:val="40"/>
+          <w:szCs w:val="40"/>
+        </w:rPr>
+        <w:t>Organized Footer Links:</w:t>
+      </w:r>
+      <w:r>
+        <w:rPr>
+          <w:rFonts w:ascii="Arial" w:hAnsi="Arial" w:cs="Arial"/>
+          <w:sz w:val="40"/>
+          <w:szCs w:val="40"/>
+        </w:rPr>
+        <w:t xml:space="preserve"> This module organizes footer links into categories like Products, Resources, Community, Company, and Help. Each category contains relevant links, enhancing user accessibility to different aspects of </w:t>
+      </w:r>
+      <w:r>
+        <w:rPr>
+          <w:rFonts w:ascii="Arial" w:hAnsi="Arial" w:cs="Arial"/>
+          <w:sz w:val="40"/>
+          <w:szCs w:val="40"/>
+        </w:rPr>
+        <w:t>Mail</w:t>
+      </w:r>
+      <w:r>
+        <w:rPr>
+          <w:rFonts w:ascii="Arial" w:hAnsi="Arial" w:cs="Arial"/>
+          <w:sz w:val="40"/>
+          <w:szCs w:val="40"/>
+        </w:rPr>
+        <w:t>C</w:t>
+      </w:r>
+      <w:r>
+        <w:rPr>
+          <w:rFonts w:ascii="Arial" w:hAnsi="Arial" w:cs="Arial"/>
+          <w:sz w:val="40"/>
+          <w:szCs w:val="40"/>
+        </w:rPr>
+        <w:t>hamp</w:t>
+      </w:r>
+      <w:r>
+        <w:rPr>
+          <w:rFonts w:ascii="Arial" w:hAnsi="Arial" w:cs="Arial"/>
+          <w:sz w:val="40"/>
+          <w:szCs w:val="40"/>
+        </w:rPr>
+        <w:t>'s offerings and support resources.</w:t>
+      </w:r>
+    </w:p>
+    <w:p>
+      <w:pPr>
+        <w:numPr>
+          <w:ilvl w:val="0"/>
+          <w:numId w:val="2"/>
+        </w:numPr>
+        <w:rPr>
+          <w:rFonts w:ascii="Arial" w:hAnsi="Arial" w:cs="Arial"/>
+          <w:sz w:val="40"/>
+          <w:szCs w:val="40"/>
+        </w:rPr>
+      </w:pPr>
+      <w:r>
+        <w:rPr>
+          <w:rFonts w:ascii="Arial" w:hAnsi="Arial" w:cs="Arial"/>
+          <w:b/>
+          <w:bCs/>
+          <w:sz w:val="40"/>
+          <w:szCs w:val="40"/>
+        </w:rPr>
+        <w:t>“</w:t>
+      </w:r>
+      <w:r>
+        <w:rPr>
+          <w:rFonts w:ascii="Arial" w:hAnsi="Arial" w:cs="Arial"/>
+          <w:b/>
+          <w:bCs/>
+          <w:sz w:val="40"/>
+          <w:szCs w:val="40"/>
+        </w:rPr>
+        <w:t>Mail</w:t>
+      </w:r>
+      <w:r>
+        <w:rPr>
+          <w:rFonts w:ascii="Arial" w:hAnsi="Arial" w:cs="Arial"/>
+          <w:b/>
+          <w:bCs/>
+          <w:sz w:val="40"/>
+          <w:szCs w:val="40"/>
+        </w:rPr>
+        <w:t>C</w:t>
+      </w:r>
+      <w:r>
+        <w:rPr>
+          <w:rFonts w:ascii="Arial" w:hAnsi="Arial" w:cs="Arial"/>
+          <w:b/>
+          <w:bCs/>
+          <w:sz w:val="40"/>
+          <w:szCs w:val="40"/>
+        </w:rPr>
+        <w:t>hamp</w:t>
+      </w:r>
+      <w:r>
+        <w:rPr>
+          <w:rFonts w:ascii="Arial" w:hAnsi="Arial" w:cs="Arial"/>
+          <w:b/>
+          <w:bCs/>
+          <w:sz w:val="40"/>
+          <w:szCs w:val="40"/>
+        </w:rPr>
+        <w:t xml:space="preserve"> Presents</w:t>
+      </w:r>
+      <w:r>
+        <w:rPr>
+          <w:rFonts w:ascii="Arial" w:hAnsi="Arial" w:cs="Arial"/>
+          <w:b/>
+          <w:bCs/>
+          <w:sz w:val="40"/>
+          <w:szCs w:val="40"/>
+        </w:rPr>
+        <w:t>”</w:t>
+      </w:r>
+      <w:r>
+        <w:rPr>
+          <w:rFonts w:ascii="Arial" w:hAnsi="Arial" w:cs="Arial"/>
+          <w:b/>
+          <w:bCs/>
+          <w:sz w:val="40"/>
+          <w:szCs w:val="40"/>
+        </w:rPr>
+        <w:t xml:space="preserve"> Section:</w:t>
+      </w:r>
+      <w:r>
+        <w:rPr>
+          <w:rFonts w:ascii="Arial" w:hAnsi="Arial" w:cs="Arial"/>
+          <w:sz w:val="40"/>
+          <w:szCs w:val="40"/>
+        </w:rPr>
+        <w:t xml:space="preserve"> </w:t>
+      </w:r>
+      <w:r>
+        <w:rPr>
+          <w:rFonts w:ascii="Arial" w:hAnsi="Arial" w:cs="Arial"/>
+          <w:sz w:val="40"/>
+          <w:szCs w:val="40"/>
+        </w:rPr>
+        <w:t>This</w:t>
+      </w:r>
+      <w:r>
+        <w:rPr>
+          <w:rFonts w:ascii="Arial" w:hAnsi="Arial" w:cs="Arial"/>
+          <w:sz w:val="40"/>
+          <w:szCs w:val="40"/>
+        </w:rPr>
+        <w:t xml:space="preserve"> unique module highlights "</w:t>
+      </w:r>
+      <w:r>
+        <w:rPr>
+          <w:rFonts w:ascii="Arial" w:hAnsi="Arial" w:cs="Arial"/>
+          <w:sz w:val="40"/>
+          <w:szCs w:val="40"/>
+        </w:rPr>
+        <w:t>Mail</w:t>
+      </w:r>
+      <w:r>
+        <w:rPr>
+          <w:rFonts w:ascii="Arial" w:hAnsi="Arial" w:cs="Arial"/>
+          <w:sz w:val="40"/>
+          <w:szCs w:val="40"/>
+        </w:rPr>
+        <w:t>C</w:t>
+      </w:r>
+      <w:r>
+        <w:rPr>
+          <w:rFonts w:ascii="Arial" w:hAnsi="Arial" w:cs="Arial"/>
+          <w:sz w:val="40"/>
+          <w:szCs w:val="40"/>
+        </w:rPr>
+        <w:t>hamp</w:t>
+      </w:r>
+      <w:r>
+        <w:rPr>
+          <w:rFonts w:ascii="Arial" w:hAnsi="Arial" w:cs="Arial"/>
+          <w:sz w:val="40"/>
+          <w:szCs w:val="40"/>
+        </w:rPr>
+        <w:t xml:space="preserve"> Presents," featuring films, podcasts, and original series celebrating the entrepreneurial spirit.</w:t>
+      </w:r>
+    </w:p>
+    <w:p>
+      <w:pPr>
+        <w:ind w:left="720"/>
+        <w:rPr>
+          <w:rFonts w:ascii="Arial" w:hAnsi="Arial" w:cs="Arial"/>
+          <w:b/>
+          <w:bCs/>
+          <w:sz w:val="48"/>
+          <w:szCs w:val="48"/>
+        </w:rPr>
+      </w:pPr>
+    </w:p>
+    <w:p>
+      <w:pPr>
+        <w:ind w:left="720"/>
+        <w:jc w:val="center"/>
+        <w:rPr>
+          <w:rFonts w:ascii="Arial" w:hAnsi="Arial" w:cs="Arial"/>
+          <w:sz w:val="32"/>
+          <w:szCs w:val="32"/>
+        </w:rPr>
+      </w:pPr>
+      <w:r>
+        <w:rPr>
+          <w:rFonts w:ascii="Times New Roman" w:hAnsi="Times New Roman" w:cs="Times New Roman"/>
+          <w:b/>
+          <w:bCs/>
+          <w:sz w:val="64"/>
+          <w:szCs w:val="64"/>
+        </w:rPr>
+        <w:t>WEBSITE</w:t>
+      </w:r>
+    </w:p>
+    <w:p>
+      <w:pPr>
+        <w:ind w:left="720"/>
+        <w:rPr>
+          <w:rFonts w:ascii="Arial" w:hAnsi="Arial" w:cs="Arial"/>
+          <w:sz w:val="40"/>
+          <w:szCs w:val="40"/>
+        </w:rPr>
+      </w:pPr>
+      <w:r>
+        <w:rPr>
+          <w:rFonts w:ascii="Arial" w:hAnsi="Arial" w:cs="Arial"/>
+          <w:sz w:val="40"/>
+          <w:szCs w:val="40"/>
+        </w:rPr>
+        <w:drawing>
+          <wp:anchor distT="0" distB="0" distL="114300" distR="114300" simplePos="0" relativeHeight="251658240" behindDoc="0" locked="0" layoutInCell="1" allowOverlap="1" wp14:anchorId="44834C70" wp14:editId="47783037">
+            <wp:simplePos x="0" y="0"/>
+            <wp:positionH relativeFrom="margin">
+              <wp:posOffset>-743919</wp:posOffset>
+            </wp:positionH>
+            <wp:positionV relativeFrom="paragraph">
+              <wp:posOffset>419261</wp:posOffset>
+            </wp:positionV>
+            <wp:extent cx="7175500" cy="503695"/>
+            <wp:effectExtent l="0" t="0" r="6350" b="0"/>
+            <wp:wrapNone/>
+            <wp:docPr id="843610054" name="Picture 1"/>
+            <wp:cNvGraphicFramePr>
+              <a:graphicFrameLocks xmlns:a="http://schemas.openxmlformats.org/drawingml/2006/main" noChangeAspect="1"/>
+            </wp:cNvGraphicFramePr>
+            <a:graphic xmlns:a="http://schemas.openxmlformats.org/drawingml/2006/main">
+              <a:graphicData uri="http://schemas.openxmlformats.org/drawingml/2006/picture">
+                <pic:pic xmlns:pic="http://schemas.openxmlformats.org/drawingml/2006/picture">
+                  <pic:nvPicPr>
+                    <pic:cNvPr id="843610054" name=""/>
+                    <pic:cNvPicPr/>
+                  </pic:nvPicPr>
+                  <pic:blipFill>
+                    <a:blip r:embed="rId9">
+                      <a:extLst>
+                        <a:ext uri="{28A0092B-C50C-407E-A947-70E740481C1C}">
+                          <a14:useLocalDpi xmlns:a14="http://schemas.microsoft.com/office/drawing/2010/main" val="0"/>
+                        </a:ext>
+                      </a:extLst>
+                    </a:blip>
+                    <a:stretch>
+                      <a:fillRect/>
+                    </a:stretch>
+                  </pic:blipFill>
+                  <pic:spPr>
+                    <a:xfrm>
+                      <a:off x="0" y="0"/>
+                      <a:ext cx="7216724" cy="506589"/>
+                    </a:xfrm>
+                    <a:prstGeom prst="rect">
+                      <a:avLst/>
+                    </a:prstGeom>
+                  </pic:spPr>
+                </pic:pic>
+              </a:graphicData>
+            </a:graphic>
+            <wp14:sizeRelH relativeFrom="page">
+              <wp14:pctWidth>0</wp14:pctWidth>
+            </wp14:sizeRelH>
+            <wp14:sizeRelV relativeFrom="page">
+              <wp14:pctHeight>0</wp14:pctHeight>
+            </wp14:sizeRelV>
+          </wp:anchor>
+        </w:drawing>
+      </w:r>
+      <w:r>
+        <w:rPr>
+          <w:rFonts w:ascii="Arial" w:hAnsi="Arial" w:cs="Arial"/>
+          <w:sz w:val="40"/>
+          <w:szCs w:val="40"/>
+        </w:rPr>
+        <w:t>Starting with the header</w:t>
+      </w:r>
+    </w:p>
+    <w:p>
+      <w:pPr>
+        <w:ind w:left="720"/>
+        <w:rPr>
+          <w:rFonts w:ascii="Arial" w:hAnsi="Arial" w:cs="Arial"/>
+          <w:sz w:val="40"/>
+          <w:szCs w:val="40"/>
+        </w:rPr>
+      </w:pPr>
+    </w:p>
+    <w:p>
+      <w:pPr>
+        <w:ind w:left="720"/>
+        <w:rPr>
+          <w:rFonts w:ascii="Arial" w:hAnsi="Arial" w:cs="Arial"/>
+          <w:sz w:val="40"/>
+          <w:szCs w:val="40"/>
+        </w:rPr>
+      </w:pPr>
+    </w:p>
+    <w:p>
+      <w:pPr>
+        <w:ind w:left="720"/>
+        <w:rPr>
+          <w:rFonts w:ascii="Arial" w:hAnsi="Arial" w:cs="Arial"/>
+          <w:sz w:val="40"/>
+          <w:szCs w:val="40"/>
+        </w:rPr>
+      </w:pPr>
+      <w:r>
+        <w:rPr>
+          <w:rFonts w:ascii="Arial" w:hAnsi="Arial" w:cs="Arial"/>
+          <w:sz w:val="40"/>
+          <w:szCs w:val="40"/>
+        </w:rPr>
+        <w:t xml:space="preserve">The header of the Webpage is like any other modern sites which have the </w:t>
+      </w:r>
+      <w:r>
+        <w:rPr>
+          <w:rFonts w:ascii="Arial" w:hAnsi="Arial" w:cs="Arial"/>
+          <w:sz w:val="40"/>
+          <w:szCs w:val="40"/>
+        </w:rPr>
+        <w:t xml:space="preserve">clickable </w:t>
+      </w:r>
+      <w:r>
+        <w:rPr>
+          <w:rFonts w:ascii="Arial" w:hAnsi="Arial" w:cs="Arial"/>
+          <w:sz w:val="40"/>
+          <w:szCs w:val="40"/>
+        </w:rPr>
+        <w:t xml:space="preserve">logo of the </w:t>
+      </w:r>
+      <w:r>
+        <w:rPr>
+          <w:rFonts w:ascii="Arial" w:hAnsi="Arial" w:cs="Arial"/>
+          <w:sz w:val="40"/>
+          <w:szCs w:val="40"/>
+        </w:rPr>
+        <w:t>company.</w:t>
+      </w:r>
+    </w:p>
+    <w:p>
+      <w:pPr>
+        <w:ind w:left="720"/>
+        <w:rPr>
+          <w:rFonts w:ascii="Arial" w:hAnsi="Arial" w:cs="Arial"/>
+          <w:sz w:val="40"/>
+          <w:szCs w:val="40"/>
+        </w:rPr>
+      </w:pPr>
+      <w:r>
+        <w:rPr>
+          <w:rFonts w:ascii="Arial" w:hAnsi="Arial" w:cs="Arial"/>
+          <w:sz w:val="40"/>
+          <w:szCs w:val="40"/>
+        </w:rPr>
+        <w:t xml:space="preserve">Then the navbar which </w:t>
+      </w:r>
+      <w:r>
+        <w:rPr>
+          <w:rFonts w:ascii="Arial" w:hAnsi="Arial" w:cs="Arial"/>
+          <w:sz w:val="40"/>
+          <w:szCs w:val="40"/>
+        </w:rPr>
+        <w:t xml:space="preserve">allows </w:t>
+      </w:r>
+      <w:r>
+        <w:rPr>
+          <w:rFonts w:ascii="Arial" w:hAnsi="Arial" w:cs="Arial"/>
+          <w:sz w:val="40"/>
+          <w:szCs w:val="40"/>
+        </w:rPr>
+        <w:t>users</w:t>
+      </w:r>
+      <w:r>
+        <w:rPr>
+          <w:rFonts w:ascii="Arial" w:hAnsi="Arial" w:cs="Arial"/>
+          <w:sz w:val="40"/>
+          <w:szCs w:val="40"/>
+        </w:rPr>
+        <w:t xml:space="preserve"> to hop to different sections without </w:t>
+      </w:r>
+      <w:r>
+        <w:rPr>
+          <w:rFonts w:ascii="Arial" w:hAnsi="Arial" w:cs="Arial"/>
+          <w:sz w:val="40"/>
+          <w:szCs w:val="40"/>
+        </w:rPr>
+        <w:t>scrolling up and down.</w:t>
+      </w:r>
+    </w:p>
+    <w:p>
+      <w:pPr>
+        <w:ind w:left="720"/>
+        <w:rPr>
+          <w:rFonts w:ascii="Arial" w:hAnsi="Arial" w:cs="Arial"/>
+          <w:sz w:val="40"/>
+          <w:szCs w:val="40"/>
+        </w:rPr>
+      </w:pPr>
+      <w:r>
+        <w:rPr>
+          <w:rFonts w:ascii="Arial" w:hAnsi="Arial" w:cs="Arial"/>
+          <w:sz w:val="40"/>
+          <w:szCs w:val="40"/>
+        </w:rPr>
+        <w:t xml:space="preserve">On the far right we have the </w:t>
+      </w:r>
+      <w:r>
+        <w:rPr>
+          <w:rFonts w:ascii="Arial" w:hAnsi="Arial" w:cs="Arial"/>
+          <w:sz w:val="40"/>
+          <w:szCs w:val="40"/>
+        </w:rPr>
+        <w:t xml:space="preserve">search bar which allows the user to search up anything. We also add an additional/optional </w:t>
+      </w:r>
+      <w:r>
+        <w:rPr>
+          <w:rFonts w:ascii="Arial" w:hAnsi="Arial" w:cs="Arial"/>
+          <w:sz w:val="40"/>
+          <w:szCs w:val="40"/>
+        </w:rPr>
+        <w:t>feature in the search bar that when prompted with a</w:t>
+      </w:r>
+      <w:r>
+        <w:rPr>
+          <w:rFonts w:ascii="Arial" w:hAnsi="Arial" w:cs="Arial"/>
+          <w:sz w:val="40"/>
+          <w:szCs w:val="40"/>
+        </w:rPr>
+        <w:t xml:space="preserve">n input it searches that on the Google search results by opening that in a new </w:t>
+      </w:r>
+      <w:r>
+        <w:rPr>
+          <w:rFonts w:ascii="Arial" w:hAnsi="Arial" w:cs="Arial"/>
+          <w:sz w:val="40"/>
+          <w:szCs w:val="40"/>
+        </w:rPr>
+        <w:t>tab in the browser.</w:t>
+      </w:r>
+    </w:p>
+    <w:p>
+      <w:pPr>
+        <w:ind w:left="720"/>
+        <w:rPr>
+          <w:rFonts w:ascii="Arial" w:hAnsi="Arial" w:cs="Arial"/>
+          <w:sz w:val="40"/>
+          <w:szCs w:val="40"/>
+        </w:rPr>
+      </w:pPr>
+      <w:r>
+        <w:rPr>
+          <w:rFonts w:ascii="Arial" w:hAnsi="Arial" w:cs="Arial"/>
+          <w:sz w:val="40"/>
+          <w:szCs w:val="40"/>
+        </w:rPr>
+        <w:t xml:space="preserve">The header also </w:t>
+      </w:r>
+      <w:r>
+        <w:rPr>
+          <w:rFonts w:ascii="Arial" w:hAnsi="Arial" w:cs="Arial"/>
+          <w:sz w:val="40"/>
+          <w:szCs w:val="40"/>
+        </w:rPr>
+        <w:t>has</w:t>
+      </w:r>
+      <w:r>
+        <w:rPr>
+          <w:rFonts w:ascii="Arial" w:hAnsi="Arial" w:cs="Arial"/>
+          <w:sz w:val="40"/>
+          <w:szCs w:val="40"/>
+        </w:rPr>
+        <w:t xml:space="preserve"> the position: sticky;</w:t>
+      </w:r>
+      <w:r>
+        <w:rPr>
+          <w:rFonts w:ascii="Arial" w:hAnsi="Arial" w:cs="Arial"/>
+          <w:sz w:val="40"/>
+          <w:szCs w:val="40"/>
+        </w:rPr>
+        <w:t xml:space="preserve"> property</w:t>
+      </w:r>
+      <w:r>
+        <w:rPr>
+          <w:rFonts w:ascii="Arial" w:hAnsi="Arial" w:cs="Arial"/>
+          <w:sz w:val="40"/>
+          <w:szCs w:val="40"/>
+        </w:rPr>
+        <w:t xml:space="preserve"> in its styling part to stick it to the top of the webpage even after scrolling down.</w:t>
+      </w:r>
+      <w:r>
+        <w:rPr>
+          <w:rFonts w:ascii="Arial" w:hAnsi="Arial" w:cs="Arial"/>
+          <w:sz w:val="40"/>
+          <w:szCs w:val="40"/>
+        </w:rPr>
+        <w:br/>
+      </w:r>
+      <w:r>
+        <w:rPr>
+          <w:rFonts w:ascii="Arial" w:hAnsi="Arial" w:cs="Arial"/>
+          <w:sz w:val="40"/>
+          <w:szCs w:val="40"/>
+        </w:rPr>
+        <w:br/>
+      </w:r>
+    </w:p>
+    <w:p>
+      <w:pPr>
+        <w:ind w:left="720"/>
+        <w:rPr>
+          <w:rFonts w:ascii="Arial" w:hAnsi="Arial" w:cs="Arial"/>
+          <w:sz w:val="40"/>
+          <w:szCs w:val="40"/>
+        </w:rPr>
+      </w:pPr>
+      <w:r>
+        <w:rPr>
+          <w:rFonts w:ascii="Arial" w:hAnsi="Arial" w:cs="Arial"/>
+          <w:sz w:val="40"/>
+          <w:szCs w:val="40"/>
+        </w:rPr>
+        <w:drawing>
+          <wp:anchor distT="0" distB="0" distL="114300" distR="114300" simplePos="0" relativeHeight="251659264" behindDoc="0" locked="0" layoutInCell="1" allowOverlap="1" wp14:anchorId="5CDCBE6A" wp14:editId="3862B009">
+            <wp:simplePos x="0" y="0"/>
+            <wp:positionH relativeFrom="column">
+              <wp:posOffset>-666427</wp:posOffset>
+            </wp:positionH>
+            <wp:positionV relativeFrom="paragraph">
+              <wp:posOffset>410705</wp:posOffset>
+            </wp:positionV>
+            <wp:extent cx="7240270" cy="2347853"/>
+            <wp:effectExtent l="0" t="0" r="0" b="0"/>
+            <wp:wrapNone/>
+            <wp:docPr id="432842681" name="Picture 1"/>
+            <wp:cNvGraphicFramePr>
+              <a:graphicFrameLocks xmlns:a="http://schemas.openxmlformats.org/drawingml/2006/main" noChangeAspect="1"/>
+            </wp:cNvGraphicFramePr>
+            <a:graphic xmlns:a="http://schemas.openxmlformats.org/drawingml/2006/main">
+              <a:graphicData uri="http://schemas.openxmlformats.org/drawingml/2006/picture">
+                <pic:pic xmlns:pic="http://schemas.openxmlformats.org/drawingml/2006/picture">
+                  <pic:nvPicPr>
+                    <pic:cNvPr id="432842681" name=""/>
+                    <pic:cNvPicPr/>
+                  </pic:nvPicPr>
+                  <pic:blipFill>
+                    <a:blip r:embed="rId10" cstate="print">
+                      <a:extLst>
+                        <a:ext uri="{28A0092B-C50C-407E-A947-70E740481C1C}">
+                          <a14:useLocalDpi xmlns:a14="http://schemas.microsoft.com/office/drawing/2010/main" val="0"/>
+                        </a:ext>
+                      </a:extLst>
+                    </a:blip>
+                    <a:stretch>
+                      <a:fillRect/>
+                    </a:stretch>
+                  </pic:blipFill>
+                  <pic:spPr>
+                    <a:xfrm>
+                      <a:off x="0" y="0"/>
+                      <a:ext cx="7249331" cy="2350791"/>
+                    </a:xfrm>
+                    <a:prstGeom prst="rect">
+                      <a:avLst/>
+                    </a:prstGeom>
+                  </pic:spPr>
+                </pic:pic>
+              </a:graphicData>
+            </a:graphic>
+            <wp14:sizeRelH relativeFrom="margin">
+              <wp14:pctWidth>0</wp14:pctWidth>
+            </wp14:sizeRelH>
+            <wp14:sizeRelV relativeFrom="margin">
+              <wp14:pctHeight>0</wp14:pctHeight>
+            </wp14:sizeRelV>
+          </wp:anchor>
+        </w:drawing>
+      </w:r>
+      <w:r>
+        <w:rPr>
+          <w:rFonts w:ascii="Arial" w:hAnsi="Arial" w:cs="Arial"/>
+          <w:sz w:val="40"/>
+          <w:szCs w:val="40"/>
+        </w:rPr>
+        <w:t>Next,</w:t>
+      </w:r>
+      <w:r>
+        <w:rPr>
+          <w:rFonts w:ascii="Arial" w:hAnsi="Arial" w:cs="Arial"/>
+          <w:sz w:val="40"/>
+          <w:szCs w:val="40"/>
+        </w:rPr>
+        <w:t xml:space="preserve"> we have the Achievements section,</w:t>
+      </w:r>
+      <w:r>
+        <w:rPr>
+          <w:rFonts w:ascii="Arial" w:hAnsi="Arial" w:cs="Arial"/>
+          <w:sz w:val="40"/>
+          <w:szCs w:val="40"/>
+        </w:rPr>
+        <w:t xml:space="preserve"> </w:t>
+      </w:r>
+      <w:r>
+        <w:rPr>
+          <w:rFonts w:ascii="Arial" w:hAnsi="Arial" w:cs="Arial"/>
+          <w:sz w:val="40"/>
+          <w:szCs w:val="40"/>
+        </w:rPr>
+        <w:br/>
+      </w:r>
+    </w:p>
+    <w:p>
+      <w:pPr>
+        <w:ind w:left="720"/>
+        <w:rPr>
+          <w:rFonts w:ascii="Arial" w:hAnsi="Arial" w:cs="Arial"/>
+          <w:sz w:val="40"/>
+          <w:szCs w:val="40"/>
+        </w:rPr>
+      </w:pPr>
+    </w:p>
+    <w:p>
+      <w:pPr>
+        <w:ind w:left="720"/>
+        <w:rPr>
+          <w:rFonts w:ascii="Arial" w:hAnsi="Arial" w:cs="Arial"/>
+          <w:sz w:val="40"/>
+          <w:szCs w:val="40"/>
+        </w:rPr>
+      </w:pPr>
+    </w:p>
+    <w:p>
+      <w:pPr>
+        <w:ind w:left="720"/>
+        <w:rPr>
+          <w:rFonts w:ascii="Arial" w:hAnsi="Arial" w:cs="Arial"/>
+          <w:sz w:val="40"/>
+          <w:szCs w:val="40"/>
+        </w:rPr>
+      </w:pPr>
+    </w:p>
+    <w:p>
+      <w:pPr>
+        <w:ind w:left="720"/>
+        <w:rPr>
+          <w:rFonts w:ascii="Arial" w:hAnsi="Arial" w:cs="Arial"/>
+          <w:sz w:val="40"/>
+          <w:szCs w:val="40"/>
+        </w:rPr>
+      </w:pPr>
+    </w:p>
+    <w:p>
+      <w:pPr>
+        <w:ind w:left="720"/>
+        <w:rPr>
+          <w:rFonts w:ascii="Arial" w:hAnsi="Arial" w:cs="Arial"/>
+          <w:sz w:val="40"/>
+          <w:szCs w:val="40"/>
+        </w:rPr>
+      </w:pPr>
+    </w:p>
+    <w:p>
+      <w:pPr>
+        <w:ind w:left="720"/>
+        <w:rPr>
+          <w:rFonts w:ascii="Arial" w:hAnsi="Arial" w:cs="Arial"/>
+          <w:sz w:val="40"/>
+          <w:szCs w:val="40"/>
+        </w:rPr>
+      </w:pPr>
+      <w:r>
+        <w:rPr>
+          <w:rFonts w:ascii="Arial" w:hAnsi="Arial" w:cs="Arial"/>
+          <w:sz w:val="40"/>
+          <w:szCs w:val="40"/>
+        </w:rPr>
+        <w:t xml:space="preserve">We showcased the achievements of the company </w:t>
+      </w:r>
+      <w:r>
+        <w:rPr>
+          <w:rFonts w:ascii="Arial" w:hAnsi="Arial" w:cs="Arial"/>
+          <w:sz w:val="40"/>
+          <w:szCs w:val="40"/>
+        </w:rPr>
+        <w:t xml:space="preserve">to build the trust of the clients </w:t>
+      </w:r>
+      <w:r>
+        <w:rPr>
+          <w:rFonts w:ascii="Arial" w:hAnsi="Arial" w:cs="Arial"/>
+          <w:sz w:val="40"/>
+          <w:szCs w:val="40"/>
+        </w:rPr>
+        <w:t>and</w:t>
+      </w:r>
+      <w:r>
+        <w:rPr>
+          <w:rFonts w:ascii="Arial" w:hAnsi="Arial" w:cs="Arial"/>
+          <w:sz w:val="40"/>
+          <w:szCs w:val="40"/>
+        </w:rPr>
+        <w:t xml:space="preserve"> applied CSS for visually appealing </w:t>
+      </w:r>
+      <w:r>
+        <w:rPr>
+          <w:rFonts w:ascii="Arial" w:hAnsi="Arial" w:cs="Arial"/>
+          <w:sz w:val="40"/>
+          <w:szCs w:val="40"/>
+        </w:rPr>
+        <w:t>exoticness.</w:t>
+      </w:r>
+    </w:p>
+    <w:p>
+      <w:pPr>
+        <w:ind w:left="720"/>
+        <w:rPr>
+          <w:rFonts w:ascii="Arial" w:hAnsi="Arial" w:cs="Arial"/>
+          <w:sz w:val="40"/>
+          <w:szCs w:val="40"/>
+        </w:rPr>
+      </w:pPr>
+      <w:r>
+        <w:rPr>
+          <w:rFonts w:ascii="Arial" w:hAnsi="Arial" w:cs="Arial"/>
+          <w:sz w:val="40"/>
+          <w:szCs w:val="40"/>
+        </w:rPr>
+        <w:drawing>
+          <wp:anchor distT="0" distB="0" distL="114300" distR="114300" simplePos="0" relativeHeight="251660288" behindDoc="0" locked="0" layoutInCell="1" allowOverlap="1" wp14:anchorId="021DD462" wp14:editId="4E188A9C">
+            <wp:simplePos x="0" y="0"/>
+            <wp:positionH relativeFrom="margin">
+              <wp:align>left</wp:align>
+            </wp:positionH>
+            <wp:positionV relativeFrom="paragraph">
+              <wp:posOffset>1002740</wp:posOffset>
+            </wp:positionV>
+            <wp:extent cx="5681400" cy="3944318"/>
+            <wp:effectExtent l="0" t="0" r="0" b="0"/>
+            <wp:wrapNone/>
+            <wp:docPr id="979950942" name="Picture 1"/>
+            <wp:cNvGraphicFramePr>
+              <a:graphicFrameLocks xmlns:a="http://schemas.openxmlformats.org/drawingml/2006/main" noChangeAspect="1"/>
+            </wp:cNvGraphicFramePr>
+            <a:graphic xmlns:a="http://schemas.openxmlformats.org/drawingml/2006/main">
+              <a:graphicData uri="http://schemas.openxmlformats.org/drawingml/2006/picture">
+                <pic:pic xmlns:pic="http://schemas.openxmlformats.org/drawingml/2006/picture">
+                  <pic:nvPicPr>
+                    <pic:cNvPr id="979950942" name=""/>
+                    <pic:cNvPicPr/>
+                  </pic:nvPicPr>
+                  <pic:blipFill rotWithShape="1">
+                    <a:blip r:embed="rId11">
+                      <a:extLst>
+                        <a:ext uri="{28A0092B-C50C-407E-A947-70E740481C1C}">
+                          <a14:useLocalDpi xmlns:a14="http://schemas.microsoft.com/office/drawing/2010/main" val="0"/>
+                        </a:ext>
+                      </a:extLst>
+                    </a:blip>
+                    <a:srcRect l="-280" t="5444" r="280" b="1648"/>
+                    <a:stretch/>
+                  </pic:blipFill>
+                  <pic:spPr bwMode="auto">
+                    <a:xfrm>
+                      <a:off x="0" y="0"/>
+                      <a:ext cx="5685438" cy="3947121"/>
+                    </a:xfrm>
+                    <a:prstGeom prst="rect">
+                      <a:avLst/>
+                    </a:prstGeom>
+                    <a:ln>
+                      <a:noFill/>
+                    </a:ln>
+                    <a:extLst>
+                      <a:ext uri="{53640926-AAD7-44D8-BBD7-CCE9431645EC}">
+                        <a14:shadowObscured xmlns:a14="http://schemas.microsoft.com/office/drawing/2010/main"/>
+                      </a:ext>
+                    </a:extLst>
+                  </pic:spPr>
+                </pic:pic>
+              </a:graphicData>
+            </a:graphic>
+            <wp14:sizeRelH relativeFrom="margin">
+              <wp14:pctWidth>0</wp14:pctWidth>
+            </wp14:sizeRelH>
+            <wp14:sizeRelV relativeFrom="margin">
+              <wp14:pctHeight>0</wp14:pctHeight>
+            </wp14:sizeRelV>
+          </wp:anchor>
+        </w:drawing>
+      </w:r>
+      <w:r>
+        <w:rPr>
+          <w:rFonts w:ascii="Arial" w:hAnsi="Arial" w:cs="Arial"/>
+          <w:sz w:val="40"/>
+          <w:szCs w:val="40"/>
+        </w:rPr>
+        <w:t>The box-shadow property has been used for almost all the div tags that have been used in the webpage.</w:t>
+      </w:r>
+    </w:p>
+    <w:p>
+      <w:pPr>
+        <w:rPr>
+          <w:rFonts w:ascii="Arial" w:hAnsi="Arial" w:cs="Arial"/>
+          <w:sz w:val="40"/>
+          <w:szCs w:val="40"/>
+        </w:rPr>
+      </w:pPr>
+      <w:r>
+        <w:rPr>
+          <w:rFonts w:ascii="Arial" w:hAnsi="Arial" w:cs="Arial"/>
+          <w:sz w:val="40"/>
+          <w:szCs w:val="40"/>
+        </w:rPr>
+        <w:br w:type="page"/>
+      </w:r>
+    </w:p>
+    <w:p>
+      <w:pPr>
+        <w:ind w:left="720"/>
+        <w:rPr>
+          <w:rFonts w:ascii="Arial" w:hAnsi="Arial" w:cs="Arial"/>
+          <w:sz w:val="40"/>
+          <w:szCs w:val="40"/>
+        </w:rPr>
+      </w:pPr>
+      <w:r>
+        <w:rPr>
+          <w:rFonts w:ascii="Arial" w:hAnsi="Arial" w:cs="Arial"/>
+          <w:sz w:val="40"/>
+          <w:szCs w:val="40"/>
+        </w:rPr>
+        <w:drawing>
+          <wp:anchor distT="0" distB="0" distL="114300" distR="114300" simplePos="0" relativeHeight="251661312" behindDoc="0" locked="0" layoutInCell="1" allowOverlap="1" wp14:anchorId="6718F3A6" wp14:editId="63AEF811">
+            <wp:simplePos x="0" y="0"/>
+            <wp:positionH relativeFrom="column">
+              <wp:posOffset>-836908</wp:posOffset>
+            </wp:positionH>
+            <wp:positionV relativeFrom="paragraph">
+              <wp:posOffset>1007622</wp:posOffset>
+            </wp:positionV>
+            <wp:extent cx="7407332" cy="2301020"/>
+            <wp:effectExtent l="0" t="0" r="3175" b="4445"/>
+            <wp:wrapNone/>
+            <wp:docPr id="1599673975" name="Picture 1"/>
+            <wp:cNvGraphicFramePr>
+              <a:graphicFrameLocks xmlns:a="http://schemas.openxmlformats.org/drawingml/2006/main" noChangeAspect="1"/>
+            </wp:cNvGraphicFramePr>
+            <a:graphic xmlns:a="http://schemas.openxmlformats.org/drawingml/2006/main">
+              <a:graphicData uri="http://schemas.openxmlformats.org/drawingml/2006/picture">
+                <pic:pic xmlns:pic="http://schemas.openxmlformats.org/drawingml/2006/picture">
+                  <pic:nvPicPr>
+                    <pic:cNvPr id="1599673975" name=""/>
+                    <pic:cNvPicPr/>
+                  </pic:nvPicPr>
+                  <pic:blipFill>
+                    <a:blip r:embed="rId12">
+                      <a:extLst>
+                        <a:ext uri="{28A0092B-C50C-407E-A947-70E740481C1C}">
+                          <a14:useLocalDpi xmlns:a14="http://schemas.microsoft.com/office/drawing/2010/main" val="0"/>
+                        </a:ext>
+                      </a:extLst>
+                    </a:blip>
+                    <a:stretch>
+                      <a:fillRect/>
+                    </a:stretch>
+                  </pic:blipFill>
+                  <pic:spPr>
+                    <a:xfrm>
+                      <a:off x="0" y="0"/>
+                      <a:ext cx="7415626" cy="2303596"/>
+                    </a:xfrm>
+                    <a:prstGeom prst="rect">
+                      <a:avLst/>
+                    </a:prstGeom>
+                  </pic:spPr>
+                </pic:pic>
+              </a:graphicData>
+            </a:graphic>
+            <wp14:sizeRelH relativeFrom="margin">
+              <wp14:pctWidth>0</wp14:pctWidth>
+            </wp14:sizeRelH>
+            <wp14:sizeRelV relativeFrom="margin">
+              <wp14:pctHeight>0</wp14:pctHeight>
+            </wp14:sizeRelV>
+          </wp:anchor>
+        </w:drawing>
+      </w:r>
+      <w:r>
+        <w:rPr>
+          <w:rFonts w:ascii="Arial" w:hAnsi="Arial" w:cs="Arial"/>
+          <w:sz w:val="40"/>
+          <w:szCs w:val="40"/>
+        </w:rPr>
+        <w:t>Next up, we have the about us section where we</w:t>
+      </w:r>
+      <w:r>
+        <w:rPr>
+          <w:rFonts w:ascii="Arial" w:hAnsi="Arial" w:cs="Arial"/>
+          <w:sz w:val="40"/>
+          <w:szCs w:val="40"/>
+        </w:rPr>
+        <w:t xml:space="preserve"> have showcased some articles of the company</w:t>
+      </w:r>
+      <w:r>
+        <w:rPr>
+          <w:rFonts w:ascii="Arial" w:hAnsi="Arial" w:cs="Arial"/>
+          <w:sz w:val="40"/>
+          <w:szCs w:val="40"/>
+        </w:rPr>
+        <w:t>.</w:t>
+      </w:r>
+    </w:p>
+    <w:p>
+      <w:pPr>
+        <w:ind w:left="720"/>
+        <w:rPr>
+          <w:rFonts w:ascii="Arial" w:hAnsi="Arial" w:cs="Arial"/>
+          <w:sz w:val="40"/>
+          <w:szCs w:val="40"/>
+        </w:rPr>
+      </w:pPr>
+    </w:p>
+    <w:p>
+      <w:pPr>
+        <w:ind w:left="720"/>
+        <w:rPr>
+          <w:rFonts w:ascii="Arial" w:hAnsi="Arial" w:cs="Arial"/>
+          <w:sz w:val="40"/>
+          <w:szCs w:val="40"/>
+        </w:rPr>
+      </w:pPr>
+    </w:p>
+    <w:p>
+      <w:pPr>
+        <w:ind w:left="720"/>
+        <w:rPr>
+          <w:rFonts w:ascii="Arial" w:hAnsi="Arial" w:cs="Arial"/>
+          <w:sz w:val="40"/>
+          <w:szCs w:val="40"/>
+        </w:rPr>
+      </w:pPr>
+    </w:p>
+    <w:p>
+      <w:pPr>
+        <w:ind w:left="720"/>
+        <w:rPr>
+          <w:rFonts w:ascii="Arial" w:hAnsi="Arial" w:cs="Arial"/>
+          <w:sz w:val="40"/>
+          <w:szCs w:val="40"/>
+        </w:rPr>
+      </w:pPr>
+    </w:p>
+    <w:p>
+      <w:pPr>
+        <w:ind w:left="720"/>
+        <w:rPr>
+          <w:rFonts w:ascii="Arial" w:hAnsi="Arial" w:cs="Arial"/>
+          <w:sz w:val="40"/>
+          <w:szCs w:val="40"/>
+        </w:rPr>
+      </w:pPr>
+    </w:p>
+    <w:p>
+      <w:pPr>
+        <w:ind w:left="720"/>
+        <w:rPr>
+          <w:rFonts w:ascii="Arial" w:hAnsi="Arial" w:cs="Arial"/>
+          <w:sz w:val="40"/>
+          <w:szCs w:val="40"/>
+        </w:rPr>
+      </w:pPr>
+    </w:p>
+    <w:p>
+      <w:pPr>
+        <w:ind w:left="720"/>
+        <w:rPr>
+          <w:rFonts w:ascii="Arial" w:hAnsi="Arial" w:cs="Arial"/>
+          <w:sz w:val="40"/>
+          <w:szCs w:val="40"/>
+        </w:rPr>
+      </w:pPr>
+      <w:r>
+        <w:rPr>
+          <w:rFonts w:ascii="Arial" w:hAnsi="Arial" w:cs="Arial"/>
+          <w:sz w:val="40"/>
+          <w:szCs w:val="40"/>
+        </w:rPr>
+        <w:t xml:space="preserve">You can see the </w:t>
+      </w:r>
+      <w:r>
+        <w:rPr>
+          <w:rFonts w:ascii="Arial" w:hAnsi="Arial" w:cs="Arial"/>
+          <w:sz w:val="40"/>
+          <w:szCs w:val="40"/>
+        </w:rPr>
+        <w:t>box shadow in each of the div-containers that have been used for the text placement and the buttons.</w:t>
+      </w:r>
+    </w:p>
+    <w:p>
+      <w:pPr>
+        <w:ind w:left="720"/>
+        <w:rPr>
+          <w:rFonts w:ascii="Arial" w:hAnsi="Arial" w:cs="Arial"/>
+          <w:sz w:val="40"/>
+          <w:szCs w:val="40"/>
+        </w:rPr>
+      </w:pPr>
+      <w:r>
+        <w:rPr>
+          <w:rFonts w:ascii="Arial" w:hAnsi="Arial" w:cs="Arial"/>
+          <w:sz w:val="40"/>
+          <w:szCs w:val="40"/>
+        </w:rPr>
+        <w:t xml:space="preserve">The buttons itself has some decent style </w:t>
+      </w:r>
+      <w:r>
+        <w:rPr>
+          <w:rFonts w:ascii="Arial" w:hAnsi="Arial" w:cs="Arial"/>
+          <w:sz w:val="40"/>
+          <w:szCs w:val="40"/>
+        </w:rPr>
+        <w:t>o</w:t>
+      </w:r>
+      <w:r>
+        <w:rPr>
+          <w:rFonts w:ascii="Arial" w:hAnsi="Arial" w:cs="Arial"/>
+          <w:sz w:val="40"/>
+          <w:szCs w:val="40"/>
+        </w:rPr>
+        <w:t>n it</w:t>
+      </w:r>
+      <w:r>
+        <w:rPr>
+          <w:rFonts w:ascii="Arial" w:hAnsi="Arial" w:cs="Arial"/>
+          <w:sz w:val="40"/>
+          <w:szCs w:val="40"/>
+        </w:rPr>
+        <w:t>.</w:t>
+      </w:r>
+      <w:r>
+        <w:rPr>
+          <w:rFonts w:ascii="Arial" w:hAnsi="Arial" w:cs="Arial"/>
+          <w:sz w:val="40"/>
+          <w:szCs w:val="40"/>
+        </w:rPr>
+        <w:t xml:space="preserve"> Every button has the same style to keep the theme throughout the whole webpage.</w:t>
+      </w:r>
+    </w:p>
+    <w:p>
+      <w:pPr>
+        <w:ind w:left="720"/>
+        <w:rPr>
+          <w:rFonts w:ascii="Arial" w:hAnsi="Arial" w:cs="Arial"/>
+          <w:sz w:val="40"/>
+          <w:szCs w:val="40"/>
+        </w:rPr>
+      </w:pPr>
+      <w:r>
+        <w:rPr>
+          <w:rFonts w:ascii="Arial" w:hAnsi="Arial" w:cs="Arial"/>
+          <w:sz w:val="40"/>
+          <w:szCs w:val="40"/>
+        </w:rPr>
+        <w:drawing>
+          <wp:anchor distT="0" distB="0" distL="114300" distR="114300" simplePos="0" relativeHeight="251662336" behindDoc="0" locked="0" layoutInCell="1" allowOverlap="1" wp14:anchorId="451F5ABC" wp14:editId="0EC4B56F">
+            <wp:simplePos x="0" y="0"/>
+            <wp:positionH relativeFrom="margin">
+              <wp:align>center</wp:align>
+            </wp:positionH>
+            <wp:positionV relativeFrom="paragraph">
+              <wp:posOffset>672325</wp:posOffset>
+            </wp:positionV>
+            <wp:extent cx="4221480" cy="3285641"/>
+            <wp:effectExtent l="0" t="0" r="7620" b="0"/>
+            <wp:wrapNone/>
+            <wp:docPr id="1503086110" name="Picture 1" descr="A screen shot of a computer program"/>
+            <wp:cNvGraphicFramePr>
+              <a:graphicFrameLocks xmlns:a="http://schemas.openxmlformats.org/drawingml/2006/main" noChangeAspect="1"/>
+            </wp:cNvGraphicFramePr>
+            <a:graphic xmlns:a="http://schemas.openxmlformats.org/drawingml/2006/main">
+              <a:graphicData uri="http://schemas.openxmlformats.org/drawingml/2006/picture">
+                <pic:pic xmlns:pic="http://schemas.openxmlformats.org/drawingml/2006/picture">
+                  <pic:nvPicPr>
+                    <pic:cNvPr id="1503086110" name="Picture 1" descr="A screen shot of a computer program"/>
+                    <pic:cNvPicPr/>
+                  </pic:nvPicPr>
+                  <pic:blipFill>
+                    <a:blip r:embed="rId13">
+                      <a:extLst>
+                        <a:ext uri="{28A0092B-C50C-407E-A947-70E740481C1C}">
+                          <a14:useLocalDpi xmlns:a14="http://schemas.microsoft.com/office/drawing/2010/main" val="0"/>
+                        </a:ext>
+                      </a:extLst>
+                    </a:blip>
+                    <a:stretch>
+                      <a:fillRect/>
+                    </a:stretch>
+                  </pic:blipFill>
+                  <pic:spPr>
+                    <a:xfrm>
+                      <a:off x="0" y="0"/>
+                      <a:ext cx="4221480" cy="3285641"/>
+                    </a:xfrm>
+                    <a:prstGeom prst="rect">
+                      <a:avLst/>
+                    </a:prstGeom>
+                  </pic:spPr>
+                </pic:pic>
+              </a:graphicData>
+            </a:graphic>
+            <wp14:sizeRelH relativeFrom="page">
+              <wp14:pctWidth>0</wp14:pctWidth>
+            </wp14:sizeRelH>
+            <wp14:sizeRelV relativeFrom="page">
+              <wp14:pctHeight>0</wp14:pctHeight>
+            </wp14:sizeRelV>
+          </wp:anchor>
+        </w:drawing>
+      </w:r>
+      <w:r>
+        <w:rPr>
+          <w:rFonts w:ascii="Arial" w:hAnsi="Arial" w:cs="Arial"/>
+          <w:sz w:val="40"/>
+          <w:szCs w:val="40"/>
+        </w:rPr>
+        <w:t xml:space="preserve">To create these appealing </w:t>
+      </w:r>
+      <w:r>
+        <w:rPr>
+          <w:rFonts w:ascii="Arial" w:hAnsi="Arial" w:cs="Arial"/>
+          <w:sz w:val="40"/>
+          <w:szCs w:val="40"/>
+        </w:rPr>
+        <w:t>buttons,</w:t>
+      </w:r>
+      <w:r>
+        <w:rPr>
+          <w:rFonts w:ascii="Arial" w:hAnsi="Arial" w:cs="Arial"/>
+          <w:sz w:val="40"/>
+          <w:szCs w:val="40"/>
+        </w:rPr>
+        <w:t xml:space="preserve"> we have applied the following style</w:t>
+      </w:r>
+      <w:r>
+        <w:rPr>
+          <w:rFonts w:ascii="Arial" w:hAnsi="Arial" w:cs="Arial"/>
+          <w:sz w:val="40"/>
+          <w:szCs w:val="40"/>
+        </w:rPr>
+        <w:t>s</w:t>
+      </w:r>
+      <w:r>
+        <w:rPr>
+          <w:rFonts w:ascii="Arial" w:hAnsi="Arial" w:cs="Arial"/>
+          <w:sz w:val="40"/>
+          <w:szCs w:val="40"/>
+        </w:rPr>
+        <w:t>.</w:t>
+      </w:r>
+    </w:p>
+    <w:p>
+      <w:pPr>
+        <w:rPr>
+          <w:rFonts w:ascii="Arial" w:hAnsi="Arial" w:cs="Arial"/>
+          <w:sz w:val="40"/>
+          <w:szCs w:val="40"/>
+        </w:rPr>
+      </w:pPr>
+      <w:r>
+        <w:rPr>
+          <w:rFonts w:ascii="Arial" w:hAnsi="Arial" w:cs="Arial"/>
+          <w:sz w:val="40"/>
+          <w:szCs w:val="40"/>
+        </w:rPr>
+        <w:br w:type="page"/>
+      </w:r>
+    </w:p>
+    <w:p>
+      <w:pPr>
+        <w:ind w:left="720"/>
+        <w:rPr>
+          <w:rFonts w:ascii="Arial" w:hAnsi="Arial" w:cs="Arial"/>
+          <w:sz w:val="40"/>
+          <w:szCs w:val="40"/>
+        </w:rPr>
+      </w:pPr>
+      <w:r>
+        <w:rPr>
+          <w:rFonts w:ascii="Arial" w:hAnsi="Arial" w:cs="Arial"/>
+          <w:sz w:val="40"/>
+          <w:szCs w:val="40"/>
+        </w:rPr>
+        <w:t xml:space="preserve">At </w:t>
+      </w:r>
+      <w:r>
+        <w:rPr>
+          <w:rFonts w:ascii="Arial" w:hAnsi="Arial" w:cs="Arial"/>
+          <w:sz w:val="40"/>
+          <w:szCs w:val="40"/>
+        </w:rPr>
+        <w:t>last,</w:t>
+      </w:r>
+      <w:r>
+        <w:rPr>
+          <w:rFonts w:ascii="Arial" w:hAnsi="Arial" w:cs="Arial"/>
+          <w:sz w:val="40"/>
+          <w:szCs w:val="40"/>
+        </w:rPr>
+        <w:t xml:space="preserve"> but not the least, we have the footer itself </w:t>
+      </w:r>
+      <w:r>
+        <w:rPr>
+          <w:rFonts w:ascii="Arial" w:hAnsi="Arial" w:cs="Arial"/>
+          <w:sz w:val="40"/>
+          <w:szCs w:val="40"/>
+        </w:rPr>
+        <w:t>which have the required information like Location Address and Contact Details.</w:t>
+      </w:r>
+    </w:p>
+    <w:p>
+      <w:pPr>
+        <w:ind w:left="720"/>
+        <w:rPr>
+          <w:rFonts w:ascii="Arial" w:hAnsi="Arial" w:cs="Arial"/>
+          <w:sz w:val="40"/>
+          <w:szCs w:val="40"/>
+        </w:rPr>
+      </w:pPr>
+      <w:r>
+        <w:rPr>
+          <w:rFonts w:ascii="Arial" w:hAnsi="Arial" w:cs="Arial"/>
+          <w:sz w:val="40"/>
+          <w:szCs w:val="40"/>
+        </w:rPr>
+        <w:drawing>
+          <wp:anchor distT="0" distB="0" distL="114300" distR="114300" simplePos="0" relativeHeight="251663360" behindDoc="0" locked="0" layoutInCell="1" allowOverlap="1" wp14:anchorId="65774F85" wp14:editId="74FACE89">
+            <wp:simplePos x="0" y="0"/>
+            <wp:positionH relativeFrom="margin">
+              <wp:posOffset>-782664</wp:posOffset>
+            </wp:positionH>
+            <wp:positionV relativeFrom="paragraph">
+              <wp:posOffset>61014</wp:posOffset>
+            </wp:positionV>
+            <wp:extent cx="7288970" cy="3448373"/>
+            <wp:effectExtent l="0" t="0" r="7620" b="0"/>
+            <wp:wrapNone/>
+            <wp:docPr id="523715675" name="Picture 1"/>
+            <wp:cNvGraphicFramePr>
+              <a:graphicFrameLocks xmlns:a="http://schemas.openxmlformats.org/drawingml/2006/main" noChangeAspect="1"/>
+            </wp:cNvGraphicFramePr>
+            <a:graphic xmlns:a="http://schemas.openxmlformats.org/drawingml/2006/main">
+              <a:graphicData uri="http://schemas.openxmlformats.org/drawingml/2006/picture">
+                <pic:pic xmlns:pic="http://schemas.openxmlformats.org/drawingml/2006/picture">
+                  <pic:nvPicPr>
+                    <pic:cNvPr id="523715675" name=""/>
+                    <pic:cNvPicPr/>
+                  </pic:nvPicPr>
+                  <pic:blipFill rotWithShape="1">
+                    <a:blip r:embed="rId14">
+                      <a:extLst>
+                        <a:ext uri="{28A0092B-C50C-407E-A947-70E740481C1C}">
+                          <a14:useLocalDpi xmlns:a14="http://schemas.microsoft.com/office/drawing/2010/main" val="0"/>
+                        </a:ext>
+                      </a:extLst>
+                    </a:blip>
+                    <a:srcRect l="4084" t="2699" r="6498" b="3392"/>
+                    <a:stretch/>
+                  </pic:blipFill>
+                  <pic:spPr bwMode="auto">
+                    <a:xfrm>
+                      <a:off x="0" y="0"/>
+                      <a:ext cx="7293705" cy="3450613"/>
+                    </a:xfrm>
+                    <a:prstGeom prst="rect">
+                      <a:avLst/>
+                    </a:prstGeom>
+                    <a:ln>
+                      <a:noFill/>
+                    </a:ln>
+                    <a:extLst>
+                      <a:ext uri="{53640926-AAD7-44D8-BBD7-CCE9431645EC}">
+                        <a14:shadowObscured xmlns:a14="http://schemas.microsoft.com/office/drawing/2010/main"/>
+                      </a:ext>
+                    </a:extLst>
+                  </pic:spPr>
+                </pic:pic>
+              </a:graphicData>
+            </a:graphic>
+            <wp14:sizeRelH relativeFrom="margin">
+              <wp14:pctWidth>0</wp14:pctWidth>
+            </wp14:sizeRelH>
+            <wp14:sizeRelV relativeFrom="margin">
+              <wp14:pctHeight>0</wp14:pctHeight>
+            </wp14:sizeRelV>
+          </wp:anchor>
+        </w:drawing>
+      </w:r>
+    </w:p>
+    <w:p>
+      <w:pPr>
+        <w:ind w:left="720"/>
+        <w:rPr>
+          <w:rFonts w:ascii="Arial" w:hAnsi="Arial" w:cs="Arial"/>
+          <w:sz w:val="40"/>
+          <w:szCs w:val="40"/>
+        </w:rPr>
+      </w:pPr>
+    </w:p>
+    <w:p>
+      <w:pPr>
+        <w:ind w:left="720"/>
+        <w:rPr>
+          <w:rFonts w:ascii="Arial" w:hAnsi="Arial" w:cs="Arial"/>
+          <w:sz w:val="40"/>
+          <w:szCs w:val="40"/>
+        </w:rPr>
+      </w:pPr>
+    </w:p>
+    <w:p>
+      <w:pPr>
+        <w:ind w:left="720"/>
+        <w:rPr>
+          <w:rFonts w:ascii="Arial" w:hAnsi="Arial" w:cs="Arial"/>
+          <w:sz w:val="40"/>
+          <w:szCs w:val="40"/>
+        </w:rPr>
+      </w:pPr>
+    </w:p>
+    <w:p>
+      <w:pPr>
+        <w:ind w:left="720"/>
+        <w:rPr>
+          <w:rFonts w:ascii="Arial" w:hAnsi="Arial" w:cs="Arial"/>
+          <w:sz w:val="40"/>
+          <w:szCs w:val="40"/>
+        </w:rPr>
+      </w:pPr>
+    </w:p>
+    <w:p>
+      <w:pPr>
+        <w:ind w:left="720"/>
+        <w:rPr>
+          <w:rFonts w:ascii="Arial" w:hAnsi="Arial" w:cs="Arial"/>
+          <w:sz w:val="40"/>
+          <w:szCs w:val="40"/>
+        </w:rPr>
+      </w:pPr>
+    </w:p>
+    <w:p>
+      <w:pPr>
+        <w:ind w:left="720"/>
+        <w:rPr>
+          <w:rFonts w:ascii="Arial" w:hAnsi="Arial" w:cs="Arial"/>
+          <w:sz w:val="40"/>
+          <w:szCs w:val="40"/>
+        </w:rPr>
+      </w:pPr>
+    </w:p>
+    <w:p>
+      <w:pPr>
+        <w:ind w:left="720"/>
+        <w:rPr>
+          <w:rFonts w:ascii="Arial" w:hAnsi="Arial" w:cs="Arial"/>
+          <w:sz w:val="40"/>
+          <w:szCs w:val="40"/>
+        </w:rPr>
+      </w:pPr>
+    </w:p>
+    <w:p>
+      <w:pPr>
+        <w:ind w:left="720"/>
+        <w:rPr>
+          <w:rFonts w:ascii="Arial" w:hAnsi="Arial" w:cs="Arial"/>
+          <w:sz w:val="40"/>
+          <w:szCs w:val="40"/>
+        </w:rPr>
+      </w:pPr>
+    </w:p>
+    <w:p>
+      <w:pPr>
+        <w:ind w:left="720"/>
+        <w:rPr>
+          <w:rFonts w:ascii="Arial" w:hAnsi="Arial" w:cs="Arial"/>
+          <w:sz w:val="40"/>
+          <w:szCs w:val="40"/>
+        </w:rPr>
+      </w:pPr>
+      <w:r>
+        <w:rPr>
+          <w:rFonts w:ascii="Arial" w:hAnsi="Arial" w:cs="Arial"/>
+          <w:sz w:val="40"/>
+          <w:szCs w:val="40"/>
+        </w:rPr>
+        <w:t xml:space="preserve">In this we also have the </w:t>
+      </w:r>
+      <w:r>
+        <w:rPr>
+          <w:rFonts w:ascii="Arial" w:hAnsi="Arial" w:cs="Arial"/>
+          <w:sz w:val="40"/>
+          <w:szCs w:val="40"/>
+        </w:rPr>
+        <w:t>various navigation links</w:t>
+      </w:r>
+      <w:r>
+        <w:rPr>
+          <w:rFonts w:ascii="Arial" w:hAnsi="Arial" w:cs="Arial"/>
+          <w:sz w:val="40"/>
+          <w:szCs w:val="40"/>
+        </w:rPr>
+        <w:t>.</w:t>
+      </w:r>
+    </w:p>
+    <w:p>
+      <w:pPr>
+        <w:ind w:left="720"/>
+        <w:rPr>
+          <w:rFonts w:ascii="Arial" w:hAnsi="Arial" w:cs="Arial"/>
+          <w:sz w:val="40"/>
+          <w:szCs w:val="40"/>
+        </w:rPr>
+      </w:pPr>
+      <w:r>
+        <w:rPr>
+          <w:rFonts w:ascii="Arial" w:hAnsi="Arial" w:cs="Arial"/>
+          <w:sz w:val="40"/>
+          <w:szCs w:val="40"/>
+        </w:rPr>
+        <w:t>Also</w:t>
+      </w:r>
+      <w:r>
+        <w:rPr>
+          <w:rFonts w:ascii="Arial" w:hAnsi="Arial" w:cs="Arial"/>
+          <w:sz w:val="40"/>
+          <w:szCs w:val="40"/>
+        </w:rPr>
+        <w:t xml:space="preserve">, </w:t>
+      </w:r>
+      <w:r>
+        <w:rPr>
+          <w:rFonts w:ascii="Arial" w:hAnsi="Arial" w:cs="Arial"/>
+          <w:sz w:val="40"/>
+          <w:szCs w:val="40"/>
+        </w:rPr>
+        <w:t xml:space="preserve">there is one CTA (Call </w:t>
+      </w:r>
+      <w:r>
+        <w:rPr>
+          <w:rFonts w:ascii="Arial" w:hAnsi="Arial" w:cs="Arial"/>
+          <w:sz w:val="40"/>
+          <w:szCs w:val="40"/>
+        </w:rPr>
+        <w:t>t</w:t>
+      </w:r>
+      <w:r>
+        <w:rPr>
+          <w:rFonts w:ascii="Arial" w:hAnsi="Arial" w:cs="Arial"/>
+          <w:sz w:val="40"/>
+          <w:szCs w:val="40"/>
+        </w:rPr>
+        <w:t>o</w:t>
+      </w:r>
+      <w:r>
+        <w:rPr>
+          <w:rFonts w:ascii="Arial" w:hAnsi="Arial" w:cs="Arial"/>
+          <w:sz w:val="40"/>
+          <w:szCs w:val="40"/>
+        </w:rPr>
+        <w:t xml:space="preserve"> Action) button </w:t>
+      </w:r>
+      <w:r>
+        <w:rPr>
+          <w:rFonts w:ascii="Arial" w:hAnsi="Arial" w:cs="Arial"/>
+          <w:sz w:val="40"/>
+          <w:szCs w:val="40"/>
+        </w:rPr>
+        <w:t>o</w:t>
+      </w:r>
+      <w:r>
+        <w:rPr>
+          <w:rFonts w:ascii="Arial" w:hAnsi="Arial" w:cs="Arial"/>
+          <w:sz w:val="40"/>
+          <w:szCs w:val="40"/>
+        </w:rPr>
+        <w:t xml:space="preserve">n the </w:t>
+      </w:r>
+      <w:r>
+        <w:rPr>
+          <w:rFonts w:ascii="Arial" w:hAnsi="Arial" w:cs="Arial"/>
+          <w:sz w:val="40"/>
+          <w:szCs w:val="40"/>
+        </w:rPr>
+        <w:t xml:space="preserve">right side of the footer which have the same styles that </w:t>
+      </w:r>
+      <w:r>
+        <w:rPr>
+          <w:rFonts w:ascii="Arial" w:hAnsi="Arial" w:cs="Arial"/>
+          <w:sz w:val="40"/>
+          <w:szCs w:val="40"/>
+        </w:rPr>
+        <w:t xml:space="preserve">were </w:t>
+      </w:r>
+      <w:r>
+        <w:rPr>
+          <w:rFonts w:ascii="Arial" w:hAnsi="Arial" w:cs="Arial"/>
+          <w:sz w:val="40"/>
+          <w:szCs w:val="40"/>
+        </w:rPr>
+        <w:t xml:space="preserve">on the </w:t>
+      </w:r>
+      <w:r>
+        <w:rPr>
+          <w:rFonts w:ascii="Arial" w:hAnsi="Arial" w:cs="Arial"/>
+          <w:sz w:val="40"/>
+          <w:szCs w:val="40"/>
+        </w:rPr>
+        <w:t>About us section buttons.</w:t>
+      </w:r>
+    </w:p>
+    <w:p>
+      <w:pPr>
+        <w:ind w:left="720"/>
+        <w:rPr>
+          <w:rFonts w:ascii="Arial" w:hAnsi="Arial" w:cs="Arial"/>
+          <w:sz w:val="40"/>
+          <w:szCs w:val="40"/>
+        </w:rPr>
+      </w:pPr>
+    </w:p>
+    <w:p>
+      <w:pPr>
+        <w:ind w:left="720"/>
+        <w:rPr>
+          <w:rFonts w:ascii="Arial" w:hAnsi="Arial" w:cs="Arial"/>
+          <w:sz w:val="40"/>
+          <w:szCs w:val="40"/>
+        </w:rPr>
+      </w:pPr>
+      <w:r>
+        <w:rPr>
+          <w:rFonts w:ascii="Arial" w:hAnsi="Arial" w:cs="Arial"/>
+          <w:sz w:val="40"/>
+          <w:szCs w:val="40"/>
+        </w:rPr>
+        <w:t>By this, we have covered all the aspects of the modern-day Marketing Webpage Design.</w:t>
+      </w:r>
+    </w:p>
+    <w:p>
+      <w:pPr>
+        <w:ind w:left="720"/>
+        <w:rPr>
+          <w:rFonts w:ascii="Arial" w:hAnsi="Arial" w:cs="Arial"/>
+          <w:sz w:val="40"/>
+          <w:szCs w:val="40"/>
+        </w:rPr>
+      </w:pPr>
+    </w:p>
+    <w:p>
+      <w:pPr>
+        <w:ind w:left="720"/>
+        <w:rPr>
+          <w:rFonts w:ascii="Arial" w:hAnsi="Arial" w:cs="Arial"/>
+          <w:sz w:val="40"/>
+          <w:szCs w:val="40"/>
+        </w:rPr>
+      </w:pPr>
+      <w:r>
+        <w:rPr>
+          <w:rFonts w:ascii="Arial" w:hAnsi="Arial" w:cs="Arial"/>
+          <w:sz w:val="40"/>
+          <w:szCs w:val="40"/>
+        </w:rPr>
+        <w:t>Thank You</w:t>
+      </w:r>
+    </w:p>
+    <w:p>
+      <w:pPr>
+        <w:ind w:left="720"/>
+        <w:jc w:val="center"/>
+        <w:rPr>
+          <w:rFonts w:ascii="Times New Roman" w:hAnsi="Times New Roman" w:cs="Times New Roman"/>
+          <w:b/>
+          <w:bCs/>
+          <w:sz w:val="64"/>
+          <w:szCs w:val="64"/>
+        </w:rPr>
+      </w:pPr>
+      <w:r>
+        <w:rPr>
+          <w:rFonts w:ascii="Times New Roman" w:hAnsi="Times New Roman" w:cs="Times New Roman"/>
+          <w:b/>
+          <w:bCs/>
+          <w:sz w:val="64"/>
+          <w:szCs w:val="64"/>
+        </w:rPr>
+        <w:t>REFERENCES</w:t>
+      </w:r>
+    </w:p>
+    <w:p>
+      <w:pPr>
+        <w:ind w:left="720"/>
+        <w:rPr>
+          <w:rFonts w:ascii="Times New Roman" w:hAnsi="Times New Roman" w:cs="Times New Roman"/>
+          <w:b/>
+          <w:bCs/>
+          <w:sz w:val="64"/>
+          <w:szCs w:val="64"/>
+        </w:rPr>
+      </w:pPr>
+    </w:p>
+    <w:p>
+      <w:pPr>
+        <w:pStyle w:val="ListParagraph"/>
+        <w:numPr>
+          <w:ilvl w:val="0"/>
+          <w:numId w:val="4"/>
+        </w:numPr>
+        <w:rPr>
+          <w:rFonts w:ascii="Arial" w:hAnsi="Arial" w:cs="Arial"/>
+          <w:sz w:val="40"/>
+          <w:szCs w:val="40"/>
+        </w:rPr>
+      </w:pPr>
+      <w:r>
+        <w:rPr>
+          <w:rFonts w:ascii="Arial" w:hAnsi="Arial" w:cs="Arial"/>
+          <w:sz w:val="40"/>
+          <w:szCs w:val="40"/>
+        </w:rPr>
+        <w:t>Inspired by MailChimp</w:t>
+      </w:r>
+      <w:r>
+        <w:rPr>
+          <w:rFonts w:ascii="Arial" w:hAnsi="Arial" w:cs="Arial"/>
+          <w:sz w:val="40"/>
+          <w:szCs w:val="40"/>
+        </w:rPr>
+        <w:t xml:space="preserve"> (</w:t>
+      </w:r>
+      <w:hyperlink r:id="rId15" w:history="1">
+        <w:r>
+          <w:rPr>
+            <w:rStyle w:val="Hyperlink"/>
+            <w:rFonts w:ascii="Arial" w:hAnsi="Arial" w:cs="Arial"/>
+            <w:sz w:val="32"/>
+            <w:szCs w:val="32"/>
+          </w:rPr>
+          <w:t>https://mailchimp.com/?currency=INR</w:t>
+        </w:r>
+      </w:hyperlink>
+      <w:r>
+        <w:rPr>
+          <w:rFonts w:ascii="Arial" w:hAnsi="Arial" w:cs="Arial"/>
+          <w:sz w:val="40"/>
+          <w:szCs w:val="40"/>
+        </w:rPr>
+        <w:t>)</w:t>
+      </w:r>
+    </w:p>
+    <w:p>
+      <w:pPr>
+        <w:pStyle w:val="ListParagraph"/>
+        <w:numPr>
+          <w:ilvl w:val="0"/>
+          <w:numId w:val="4"/>
+        </w:numPr>
+        <w:rPr>
+          <w:rFonts w:ascii="Arial" w:hAnsi="Arial" w:cs="Arial"/>
+          <w:sz w:val="40"/>
+          <w:szCs w:val="40"/>
+        </w:rPr>
+      </w:pPr>
+      <w:r>
+        <w:rPr>
+          <w:rFonts w:ascii="Arial" w:hAnsi="Arial" w:cs="Arial"/>
+          <w:sz w:val="40"/>
+          <w:szCs w:val="40"/>
+        </w:rPr>
+        <w:t>YouTube</w:t>
+      </w:r>
+    </w:p>
+    <w:p>
+      <w:pPr>
+        <w:pStyle w:val="ListParagraph"/>
+        <w:numPr>
+          <w:ilvl w:val="0"/>
+          <w:numId w:val="4"/>
+        </w:numPr>
+        <w:rPr>
+          <w:rFonts w:ascii="Arial" w:hAnsi="Arial" w:cs="Arial"/>
+          <w:sz w:val="40"/>
+          <w:szCs w:val="40"/>
+        </w:rPr>
+      </w:pPr>
+      <w:r>
+        <w:rPr>
+          <w:rFonts w:ascii="Arial" w:hAnsi="Arial" w:cs="Arial"/>
+          <w:sz w:val="40"/>
+          <w:szCs w:val="40"/>
+        </w:rPr>
+        <w:t>GeeksforGeeks</w:t>
+      </w:r>
+    </w:p>
+    <w:p>
+      <w:pPr>
+        <w:pStyle w:val="ListParagraph"/>
+        <w:numPr>
+          <w:ilvl w:val="0"/>
+          <w:numId w:val="4"/>
+        </w:numPr>
+        <w:rPr>
+          <w:rFonts w:ascii="Arial" w:hAnsi="Arial" w:cs="Arial"/>
+          <w:sz w:val="40"/>
+          <w:szCs w:val="40"/>
+        </w:rPr>
+      </w:pPr>
+      <w:r>
+        <w:rPr>
+          <w:rFonts w:ascii="Arial" w:hAnsi="Arial" w:cs="Arial"/>
+          <w:sz w:val="40"/>
+          <w:szCs w:val="40"/>
+        </w:rPr>
+        <w:t>w3schools</w:t>
+      </w:r>
+    </w:p>
+    <w:p>
+      <w:pPr>
+        <w:pStyle w:val="ListParagraph"/>
+        <w:numPr>
+          <w:ilvl w:val="0"/>
+          <w:numId w:val="4"/>
+        </w:numPr>
+        <w:rPr>
+          <w:rFonts w:ascii="Arial" w:hAnsi="Arial" w:cs="Arial"/>
+          <w:sz w:val="40"/>
+          <w:szCs w:val="40"/>
+        </w:rPr>
+      </w:pPr>
+      <w:r>
+        <w:rPr>
+          <w:rFonts w:ascii="Arial" w:hAnsi="Arial" w:cs="Arial"/>
+          <w:sz w:val="40"/>
+          <w:szCs w:val="40"/>
+        </w:rPr>
+        <w:t>Google Gen AI</w:t>
+      </w:r>
+    </w:p>
+    <w:p>
+      <w:pPr>
+        <w:pStyle w:val="ListParagraph"/>
+        <w:numPr>
+          <w:ilvl w:val="0"/>
+          <w:numId w:val="4"/>
+        </w:numPr>
+        <w:rPr>
+          <w:rFonts w:ascii="Arial" w:hAnsi="Arial" w:cs="Arial"/>
+          <w:sz w:val="40"/>
+          <w:szCs w:val="40"/>
+        </w:rPr>
+      </w:pPr>
+      <w:r>
+        <w:rPr>
+          <w:rFonts w:ascii="Arial" w:hAnsi="Arial" w:cs="Arial"/>
+          <w:sz w:val="40"/>
+          <w:szCs w:val="40"/>
+        </w:rPr>
+        <w:t>ChatGPT</w:t>
+      </w:r>
     </w:p>
     <w:sectPr>
+      <w:headerReference w:type="default" r:id="rId16"/>
       <w:pgSz w:w="11906" w:h="16838"/>
       <w:pgMar w:top="1440" w:right="1440" w:bottom="1440" w:left="1440" w:header="708" w:footer="708" w:gutter="0"/>
       <w:cols w:space="708"/>
+      <w:titlePg/>
       <w:docGrid w:linePitch="360"/>
     </w:sectPr>
   </w:body>
 </w:document>
 </file>
 
+<file path=word/endnotes.xml><?xml version="1.0" encoding="utf-8"?>
+<w:endnotes xmlns:wpc="http://schemas.microsoft.com/office/word/2010/wordprocessingCanvas" xmlns:cx="http://schemas.microsoft.com/office/drawing/2014/chartex" xmlns:cx1="http://schemas.microsoft.com/office/drawing/2015/9/8/chartex" xmlns:cx2="http://schemas.microsoft.com/office/drawing/2015/10/21/chartex" xmlns:cx3="http://schemas.microsoft.com/office/drawing/2016/5/9/chartex" xmlns:cx4="http://schemas.microsoft.com/office/drawing/2016/5/10/chartex" xmlns:cx5="http://schemas.microsoft.com/office/drawing/2016/5/11/chartex" xmlns:cx6="http://schemas.microsoft.com/office/drawing/2016/5/12/chartex" xmlns:cx7="http://schemas.microsoft.com/office/drawing/2016/5/13/chartex" xmlns:cx8="http://schemas.microsoft.com/office/drawing/2016/5/14/chartex" xmlns:mc="http://schemas.openxmlformats.org/markup-compatibility/2006" xmlns:aink="http://schemas.microsoft.com/office/drawing/2016/ink" xmlns:am3d="http://schemas.microsoft.com/office/drawing/2017/model3d" xmlns:o="urn:schemas-microsoft-com:office:office" xmlns:oel="http://schemas.microsoft.com/office/2019/extlst" xmlns:r="http://schemas.openxmlformats.org/officeDocument/2006/relationships" xmlns:m="http://schemas.openxmlformats.org/officeDocument/2006/math" xmlns:v="urn:schemas-microsoft-com:vml" xmlns:wp14="http://schemas.microsoft.com/office/word/2010/wordprocessingDrawing" xmlns:wp="http://schemas.openxmlformats.org/drawingml/2006/wordprocessingDrawing" xmlns:w10="urn:schemas-microsoft-com:office:word" xmlns:w="http://schemas.openxmlformats.org/wordprocessingml/2006/main" xmlns:w14="http://schemas.microsoft.com/office/word/2010/wordml" xmlns:w15="http://schemas.microsoft.com/office/word/2012/wordml" xmlns:w16cex="http://schemas.microsoft.com/office/word/2018/wordml/cex" xmlns:w16cid="http://schemas.microsoft.com/office/word/2016/wordml/cid" xmlns:w16="http://schemas.microsoft.com/office/word/2018/wordml" xmlns:w16sdtdh="http://schemas.microsoft.com/office/word/2020/wordml/sdtdatahash" xmlns:w16se="http://schemas.microsoft.com/office/word/2015/wordml/symex" xmlns:wpg="http://schemas.microsoft.com/office/word/2010/wordprocessingGroup" xmlns:wpi="http://schemas.microsoft.com/office/word/2010/wordprocessingInk" xmlns:wne="http://schemas.microsoft.com/office/word/2006/wordml" xmlns:wps="http://schemas.microsoft.com/office/word/2010/wordprocessingShape" mc:Ignorable="w14 w15 w16se w16cid w16 w16cex w16sdtdh wp14">
+  <w:endnote w:type="separator" w:id="-1">
+    <w:p>
+      <w:pPr>
+        <w:spacing w:after="0" w:line="240" w:lineRule="auto"/>
+      </w:pPr>
+      <w:r>
+        <w:separator/>
+      </w:r>
+    </w:p>
+  </w:endnote>
+  <w:endnote w:type="continuationSeparator" w:id="0">
+    <w:p>
+      <w:pPr>
+        <w:spacing w:after="0" w:line="240" w:lineRule="auto"/>
+      </w:pPr>
+      <w:r>
+        <w:continuationSeparator/>
+      </w:r>
+    </w:p>
+  </w:endnote>
+</w:endnotes>
+</file>
+
+<file path=word/footnotes.xml><?xml version="1.0" encoding="utf-8"?>
+<w:footnotes xmlns:wpc="http://schemas.microsoft.com/office/word/2010/wordprocessingCanvas" xmlns:cx="http://schemas.microsoft.com/office/drawing/2014/chartex" xmlns:cx1="http://schemas.microsoft.com/office/drawing/2015/9/8/chartex" xmlns:cx2="http://schemas.microsoft.com/office/drawing/2015/10/21/chartex" xmlns:cx3="http://schemas.microsoft.com/office/drawing/2016/5/9/chartex" xmlns:cx4="http://schemas.microsoft.com/office/drawing/2016/5/10/chartex" xmlns:cx5="http://schemas.microsoft.com/office/drawing/2016/5/11/chartex" xmlns:cx6="http://schemas.microsoft.com/office/drawing/2016/5/12/chartex" xmlns:cx7="http://schemas.microsoft.com/office/drawing/2016/5/13/chartex" xmlns:cx8="http://schemas.microsoft.com/office/drawing/2016/5/14/chartex" xmlns:mc="http://schemas.openxmlformats.org/markup-compatibility/2006" xmlns:aink="http://schemas.microsoft.com/office/drawing/2016/ink" xmlns:am3d="http://schemas.microsoft.com/office/drawing/2017/model3d" xmlns:o="urn:schemas-microsoft-com:office:office" xmlns:oel="http://schemas.microsoft.com/office/2019/extlst" xmlns:r="http://schemas.openxmlformats.org/officeDocument/2006/relationships" xmlns:m="http://schemas.openxmlformats.org/officeDocument/2006/math" xmlns:v="urn:schemas-microsoft-com:vml" xmlns:wp14="http://schemas.microsoft.com/office/word/2010/wordprocessingDrawing" xmlns:wp="http://schemas.openxmlformats.org/drawingml/2006/wordprocessingDrawing" xmlns:w10="urn:schemas-microsoft-com:office:word" xmlns:w="http://schemas.openxmlformats.org/wordprocessingml/2006/main" xmlns:w14="http://schemas.microsoft.com/office/word/2010/wordml" xmlns:w15="http://schemas.microsoft.com/office/word/2012/wordml" xmlns:w16cex="http://schemas.microsoft.com/office/word/2018/wordml/cex" xmlns:w16cid="http://schemas.microsoft.com/office/word/2016/wordml/cid" xmlns:w16="http://schemas.microsoft.com/office/word/2018/wordml" xmlns:w16sdtdh="http://schemas.microsoft.com/office/word/2020/wordml/sdtdatahash" xmlns:w16se="http://schemas.microsoft.com/office/word/2015/wordml/symex" xmlns:wpg="http://schemas.microsoft.com/office/word/2010/wordprocessingGroup" xmlns:wpi="http://schemas.microsoft.com/office/word/2010/wordprocessingInk" xmlns:wne="http://schemas.microsoft.com/office/word/2006/wordml" xmlns:wps="http://schemas.microsoft.com/office/word/2010/wordprocessingShape" mc:Ignorable="w14 w15 w16se w16cid w16 w16cex w16sdtdh wp14">
+  <w:footnote w:type="separator" w:id="-1">
+    <w:p>
+      <w:pPr>
+        <w:spacing w:after="0" w:line="240" w:lineRule="auto"/>
+      </w:pPr>
+      <w:r>
+        <w:separator/>
+      </w:r>
+    </w:p>
+  </w:footnote>
+  <w:footnote w:type="continuationSeparator" w:id="0">
+    <w:p>
+      <w:pPr>
+        <w:spacing w:after="0" w:line="240" w:lineRule="auto"/>
+      </w:pPr>
+      <w:r>
+        <w:continuationSeparator/>
+      </w:r>
+    </w:p>
+  </w:footnote>
+</w:footnotes>
+</file>
+
+<file path=word/header1.xml><?xml version="1.0" encoding="utf-8"?>
+<w:hdr xmlns:wpc="http://schemas.microsoft.com/office/word/2010/wordprocessingCanvas" xmlns:cx="http://schemas.microsoft.com/office/drawing/2014/chartex" xmlns:cx1="http://schemas.microsoft.com/office/drawing/2015/9/8/chartex" xmlns:cx2="http://schemas.microsoft.com/office/drawing/2015/10/21/chartex" xmlns:cx3="http://schemas.microsoft.com/office/drawing/2016/5/9/chartex" xmlns:cx4="http://schemas.microsoft.com/office/drawing/2016/5/10/chartex" xmlns:cx5="http://schemas.microsoft.com/office/drawing/2016/5/11/chartex" xmlns:cx6="http://schemas.microsoft.com/office/drawing/2016/5/12/chartex" xmlns:cx7="http://schemas.microsoft.com/office/drawing/2016/5/13/chartex" xmlns:cx8="http://schemas.microsoft.com/office/drawing/2016/5/14/chartex" xmlns:mc="http://schemas.openxmlformats.org/markup-compatibility/2006" xmlns:aink="http://schemas.microsoft.com/office/drawing/2016/ink" xmlns:am3d="http://schemas.microsoft.com/office/drawing/2017/model3d" xmlns:o="urn:schemas-microsoft-com:office:office" xmlns:oel="http://schemas.microsoft.com/office/2019/extlst" xmlns:r="http://schemas.openxmlformats.org/officeDocument/2006/relationships" xmlns:m="http://schemas.openxmlformats.org/officeDocument/2006/math" xmlns:v="urn:schemas-microsoft-com:vml" xmlns:wp14="http://schemas.microsoft.com/office/word/2010/wordprocessingDrawing" xmlns:wp="http://schemas.openxmlformats.org/drawingml/2006/wordprocessingDrawing" xmlns:w10="urn:schemas-microsoft-com:office:word" xmlns:w="http://schemas.openxmlformats.org/wordprocessingml/2006/main" xmlns:w14="http://schemas.microsoft.com/office/word/2010/wordml" xmlns:w15="http://schemas.microsoft.com/office/word/2012/wordml" xmlns:w16cex="http://schemas.microsoft.com/office/word/2018/wordml/cex" xmlns:w16cid="http://schemas.microsoft.com/office/word/2016/wordml/cid" xmlns:w16="http://schemas.microsoft.com/office/word/2018/wordml" xmlns:w16sdtdh="http://schemas.microsoft.com/office/word/2020/wordml/sdtdatahash" xmlns:w16se="http://schemas.microsoft.com/office/word/2015/wordml/symex" xmlns:wpg="http://schemas.microsoft.com/office/word/2010/wordprocessingGroup" xmlns:wpi="http://schemas.microsoft.com/office/word/2010/wordprocessingInk" xmlns:wne="http://schemas.microsoft.com/office/word/2006/wordml" xmlns:wps="http://schemas.microsoft.com/office/word/2010/wordprocessingShape" mc:Ignorable="w14 w15 w16se w16cid w16 w16cex w16sdtdh wp14">
+  <w:sdt>
+    <w:sdtPr>
+      <w:id w:val="-1612500658"/>
+      <w:docPartObj>
+        <w:docPartGallery w:val="Page Numbers (Top of Page)"/>
+        <w:docPartUnique/>
+      </w:docPartObj>
+    </w:sdtPr>
+    <w:sdtEndPr>
+      <w:rPr>
+        <w:noProof/>
+      </w:rPr>
+    </w:sdtEndPr>
+    <w:sdtContent>
+      <w:p>
+        <w:pPr>
+          <w:pStyle w:val="Header"/>
+          <w:jc w:val="right"/>
+        </w:pPr>
+        <w:r>
+          <w:fldChar w:fldCharType="begin"/>
+        </w:r>
+        <w:r>
+          <w:instrText xml:space="preserve"> PAGE   \* MERGEFORMAT </w:instrText>
+        </w:r>
+        <w:r>
+          <w:fldChar w:fldCharType="separate"/>
+        </w:r>
+        <w:r>
+          <w:rPr>
+            <w:noProof/>
+          </w:rPr>
+          <w:t>2</w:t>
+        </w:r>
+        <w:r>
+          <w:rPr>
+            <w:noProof/>
+          </w:rPr>
+          <w:fldChar w:fldCharType="end"/>
+        </w:r>
+      </w:p>
+    </w:sdtContent>
+  </w:sdt>
+  <w:p>
+    <w:pPr>
+      <w:pStyle w:val="Header"/>
+      <w:jc w:val="right"/>
+    </w:pPr>
+  </w:p>
+</w:hdr>
+</file>
+
+<file path=word/header2.xml><?xml version="1.0" encoding="utf-8"?>
+<w:hdr xmlns:wpc="http://schemas.microsoft.com/office/word/2010/wordprocessingCanvas" xmlns:cx="http://schemas.microsoft.com/office/drawing/2014/chartex" xmlns:cx1="http://schemas.microsoft.com/office/drawing/2015/9/8/chartex" xmlns:cx2="http://schemas.microsoft.com/office/drawing/2015/10/21/chartex" xmlns:cx3="http://schemas.microsoft.com/office/drawing/2016/5/9/chartex" xmlns:cx4="http://schemas.microsoft.com/office/drawing/2016/5/10/chartex" xmlns:cx5="http://schemas.microsoft.com/office/drawing/2016/5/11/chartex" xmlns:cx6="http://schemas.microsoft.com/office/drawing/2016/5/12/chartex" xmlns:cx7="http://schemas.microsoft.com/office/drawing/2016/5/13/chartex" xmlns:cx8="http://schemas.microsoft.com/office/drawing/2016/5/14/chartex" xmlns:mc="http://schemas.openxmlformats.org/markup-compatibility/2006" xmlns:aink="http://schemas.microsoft.com/office/drawing/2016/ink" xmlns:am3d="http://schemas.microsoft.com/office/drawing/2017/model3d" xmlns:o="urn:schemas-microsoft-com:office:office" xmlns:oel="http://schemas.microsoft.com/office/2019/extlst" xmlns:r="http://schemas.openxmlformats.org/officeDocument/2006/relationships" xmlns:m="http://schemas.openxmlformats.org/officeDocument/2006/math" xmlns:v="urn:schemas-microsoft-com:vml" xmlns:wp14="http://schemas.microsoft.com/office/word/2010/wordprocessingDrawing" xmlns:wp="http://schemas.openxmlformats.org/drawingml/2006/wordprocessingDrawing" xmlns:w10="urn:schemas-microsoft-com:office:word" xmlns:w="http://schemas.openxmlformats.org/wordprocessingml/2006/main" xmlns:w14="http://schemas.microsoft.com/office/word/2010/wordml" xmlns:w15="http://schemas.microsoft.com/office/word/2012/wordml" xmlns:w16cex="http://schemas.microsoft.com/office/word/2018/wordml/cex" xmlns:w16cid="http://schemas.microsoft.com/office/word/2016/wordml/cid" xmlns:w16="http://schemas.microsoft.com/office/word/2018/wordml" xmlns:w16sdtdh="http://schemas.microsoft.com/office/word/2020/wordml/sdtdatahash" xmlns:w16se="http://schemas.microsoft.com/office/word/2015/wordml/symex" xmlns:wpg="http://schemas.microsoft.com/office/word/2010/wordprocessingGroup" xmlns:wpi="http://schemas.microsoft.com/office/word/2010/wordprocessingInk" xmlns:wne="http://schemas.microsoft.com/office/word/2006/wordml" xmlns:wps="http://schemas.microsoft.com/office/word/2010/wordprocessingShape" mc:Ignorable="w14 w15 w16se w16cid w16 w16cex w16sdtdh wp14">
+  <w:sdt>
+    <w:sdtPr>
+      <w:id w:val="-1310548381"/>
+      <w:docPartObj>
+        <w:docPartGallery w:val="Page Numbers (Top of Page)"/>
+        <w:docPartUnique/>
+      </w:docPartObj>
+    </w:sdtPr>
+    <w:sdtEndPr>
+      <w:rPr>
+        <w:noProof/>
+      </w:rPr>
+    </w:sdtEndPr>
+    <w:sdtContent>
+      <w:p>
+        <w:pPr>
+          <w:pStyle w:val="Header"/>
+          <w:jc w:val="right"/>
+        </w:pPr>
+        <w:r>
+          <w:fldChar w:fldCharType="begin"/>
+        </w:r>
+        <w:r>
+          <w:instrText xml:space="preserve"> PAGE   \* MERGEFORMAT </w:instrText>
+        </w:r>
+        <w:r>
+          <w:fldChar w:fldCharType="separate"/>
+        </w:r>
+        <w:r>
+          <w:rPr>
+            <w:noProof/>
+          </w:rPr>
+          <w:t>2</w:t>
+        </w:r>
+        <w:r>
+          <w:rPr>
+            <w:noProof/>
+          </w:rPr>
+          <w:fldChar w:fldCharType="end"/>
+        </w:r>
+      </w:p>
+    </w:sdtContent>
+  </w:sdt>
+  <w:p>
+    <w:pPr>
+      <w:pStyle w:val="Header"/>
+    </w:pPr>
+  </w:p>
+</w:hdr>
+</file>
+
 <file path=word/numbering.xml><?xml version="1.0" encoding="utf-8"?>
 <w:numbering xmlns:wpc="http://schemas.microsoft.com/office/word/2010/wordprocessingCanvas" xmlns:cx="http://schemas.microsoft.com/office/drawing/2014/chartex" xmlns:cx1="http://schemas.microsoft.com/office/drawing/2015/9/8/chartex" xmlns:cx2="http://schemas.microsoft.com/office/drawing/2015/10/21/chartex" xmlns:cx3="http://schemas.microsoft.com/office/drawing/2016/5/9/chartex" xmlns:cx4="http://schemas.microsoft.com/office/drawing/2016/5/10/chartex" xmlns:cx5="http://schemas.microsoft.com/office/drawing/2016/5/11/chartex" xmlns:cx6="http://schemas.microsoft.com/office/drawing/2016/5/12/chartex" xmlns:cx7="http://schemas.microsoft.com/office/drawing/2016/5/13/chartex" xmlns:cx8="http://schemas.microsoft.com/office/drawing/2016/5/14/chartex" xmlns:mc="http://schemas.openxmlformats.org/markup-compatibility/2006" xmlns:aink="http://schemas.microsoft.com/office/drawing/2016/ink" xmlns:am3d="http://schemas.microsoft.com/office/drawing/2017/model3d" xmlns:o="urn:schemas-microsoft-com:office:office" xmlns:oel="http://schemas.microsoft.com/office/2019/extlst" xmlns:r="http://schemas.openxmlformats.org/officeDocument/2006/relationships" xmlns:m="http://schemas.openxmlformats.org/officeDocument/2006/math" xmlns:v="urn:schemas-microsoft-com:vml" xmlns:wp14="http://schemas.microsoft.com/office/word/2010/wordprocessingDrawing" xmlns:wp="http://schemas.openxmlformats.org/drawingml/2006/wordprocessingDrawing" xmlns:w10="urn:schemas-microsoft-com:office:word" xmlns:w="http://schemas.openxmlformats.org/wordprocessingml/2006/main" xmlns:w14="http://schemas.microsoft.com/office/word/2010/wordml" xmlns:w15="http://schemas.microsoft.com/office/word/2012/wordml" xmlns:w16cex="http://schemas.microsoft.com/office/word/2018/wordml/cex" xmlns:w16cid="http://schemas.microsoft.com/office/word/2016/wordml/cid" xmlns:w16="http://schemas.microsoft.com/office/word/2018/wordml" xmlns:w16sdtdh="http://schemas.microsoft.com/office/word/2020/wordml/sdtdatahash" xmlns:w16se="http://schemas.microsoft.com/office/word/2015/wordml/symex" xmlns:wpg="http://schemas.microsoft.com/office/word/2010/wordprocessingGroup" xmlns:wpi="http://schemas.microsoft.com/office/word/2010/wordprocessingInk" xmlns:wne="http://schemas.microsoft.com/office/word/2006/wordml" xmlns:wps="http://schemas.microsoft.com/office/word/2010/wordprocessingShape" mc:Ignorable="w14 w15 w16se w16cid w16 w16cex w16sdtdh wp14">
   <w:abstractNum w:abstractNumId="0" w15:restartNumberingAfterBreak="0">
-    <w:nsid w:val="5F9F16CB"/>
+    <w:nsid w:val="0BFE3D28"/>
     <w:multiLevelType w:val="hybridMultilevel"/>
-    <w:tmpl w:val="67DA6EA0"/>
-    <w:lvl w:ilvl="0" w:tplc="4009000F">
+    <w:tmpl w:val="31329F2C"/>
+    <w:lvl w:ilvl="0" w:tplc="20A4AA92">
       <w:start w:val="1"/>
       <w:numFmt w:val="decimal"/>
       <w:lvlText w:val="%1."/>
       <w:lvlJc w:val="left"/>
       <w:pPr>
-        <w:ind w:left="720" w:hanging="360"/>
+        <w:ind w:left="1080" w:hanging="360"/>
       </w:pPr>
       <w:rPr>
         <w:rFonts w:hint="default"/>
@@ -862,7 +4513,7 @@
       <w:lvlText w:val="%2."/>
       <w:lvlJc w:val="left"/>
       <w:pPr>
-        <w:ind w:left="1440" w:hanging="360"/>
+        <w:ind w:left="1800" w:hanging="360"/>
       </w:pPr>
     </w:lvl>
     <w:lvl w:ilvl="2" w:tplc="4009001B" w:tentative="1">
@@ -871,7 +4522,7 @@
       <w:lvlText w:val="%3."/>
       <w:lvlJc w:val="right"/>
       <w:pPr>
-        <w:ind w:left="2160" w:hanging="180"/>
+        <w:ind w:left="2520" w:hanging="180"/>
       </w:pPr>
     </w:lvl>
     <w:lvl w:ilvl="3" w:tplc="4009000F" w:tentative="1">
@@ -880,7 +4531,7 @@
       <w:lvlText w:val="%4."/>
       <w:lvlJc w:val="left"/>
       <w:pPr>
-        <w:ind w:left="2880" w:hanging="360"/>
+        <w:ind w:left="3240" w:hanging="360"/>
       </w:pPr>
     </w:lvl>
     <w:lvl w:ilvl="4" w:tplc="40090019" w:tentative="1">
@@ -889,7 +4540,7 @@
       <w:lvlText w:val="%5."/>
       <w:lvlJc w:val="left"/>
       <w:pPr>
-        <w:ind w:left="3600" w:hanging="360"/>
+        <w:ind w:left="3960" w:hanging="360"/>
       </w:pPr>
     </w:lvl>
     <w:lvl w:ilvl="5" w:tplc="4009001B" w:tentative="1">
@@ -898,7 +4549,7 @@
       <w:lvlText w:val="%6."/>
       <w:lvlJc w:val="right"/>
       <w:pPr>
-        <w:ind w:left="4320" w:hanging="180"/>
+        <w:ind w:left="4680" w:hanging="180"/>
       </w:pPr>
     </w:lvl>
     <w:lvl w:ilvl="6" w:tplc="4009000F" w:tentative="1">
@@ -907,7 +4558,7 @@
       <w:lvlText w:val="%7."/>
       <w:lvlJc w:val="left"/>
       <w:pPr>
-        <w:ind w:left="5040" w:hanging="360"/>
+        <w:ind w:left="5400" w:hanging="360"/>
       </w:pPr>
     </w:lvl>
     <w:lvl w:ilvl="7" w:tplc="40090019" w:tentative="1">
@@ -916,7 +4567,7 @@
       <w:lvlText w:val="%8."/>
       <w:lvlJc w:val="left"/>
       <w:pPr>
-        <w:ind w:left="5760" w:hanging="360"/>
+        <w:ind w:left="6120" w:hanging="360"/>
       </w:pPr>
     </w:lvl>
     <w:lvl w:ilvl="8" w:tplc="4009001B" w:tentative="1">
@@ -925,11 +4576,311 @@
       <w:lvlText w:val="%9."/>
       <w:lvlJc w:val="right"/>
       <w:pPr>
+        <w:ind w:left="6840" w:hanging="180"/>
+      </w:pPr>
+    </w:lvl>
+  </w:abstractNum>
+  <w:abstractNum w:abstractNumId="1" w15:restartNumberingAfterBreak="0">
+    <w:nsid w:val="1A7E01F4"/>
+    <w:multiLevelType w:val="multilevel"/>
+    <w:tmpl w:val="23467E94"/>
+    <w:lvl w:ilvl="0">
+      <w:start w:val="1"/>
+      <w:numFmt w:val="decimal"/>
+      <w:lvlText w:val="%1."/>
+      <w:lvlJc w:val="left"/>
+      <w:pPr>
+        <w:tabs>
+          <w:tab w:val="num" w:pos="720"/>
+        </w:tabs>
+        <w:ind w:left="720" w:hanging="360"/>
+      </w:pPr>
+    </w:lvl>
+    <w:lvl w:ilvl="1" w:tentative="1">
+      <w:start w:val="1"/>
+      <w:numFmt w:val="decimal"/>
+      <w:lvlText w:val="%2."/>
+      <w:lvlJc w:val="left"/>
+      <w:pPr>
+        <w:tabs>
+          <w:tab w:val="num" w:pos="1440"/>
+        </w:tabs>
+        <w:ind w:left="1440" w:hanging="360"/>
+      </w:pPr>
+    </w:lvl>
+    <w:lvl w:ilvl="2" w:tentative="1">
+      <w:start w:val="1"/>
+      <w:numFmt w:val="decimal"/>
+      <w:lvlText w:val="%3."/>
+      <w:lvlJc w:val="left"/>
+      <w:pPr>
+        <w:tabs>
+          <w:tab w:val="num" w:pos="2160"/>
+        </w:tabs>
+        <w:ind w:left="2160" w:hanging="360"/>
+      </w:pPr>
+    </w:lvl>
+    <w:lvl w:ilvl="3" w:tentative="1">
+      <w:start w:val="1"/>
+      <w:numFmt w:val="decimal"/>
+      <w:lvlText w:val="%4."/>
+      <w:lvlJc w:val="left"/>
+      <w:pPr>
+        <w:tabs>
+          <w:tab w:val="num" w:pos="2880"/>
+        </w:tabs>
+        <w:ind w:left="2880" w:hanging="360"/>
+      </w:pPr>
+    </w:lvl>
+    <w:lvl w:ilvl="4" w:tentative="1">
+      <w:start w:val="1"/>
+      <w:numFmt w:val="decimal"/>
+      <w:lvlText w:val="%5."/>
+      <w:lvlJc w:val="left"/>
+      <w:pPr>
+        <w:tabs>
+          <w:tab w:val="num" w:pos="3600"/>
+        </w:tabs>
+        <w:ind w:left="3600" w:hanging="360"/>
+      </w:pPr>
+    </w:lvl>
+    <w:lvl w:ilvl="5" w:tentative="1">
+      <w:start w:val="1"/>
+      <w:numFmt w:val="decimal"/>
+      <w:lvlText w:val="%6."/>
+      <w:lvlJc w:val="left"/>
+      <w:pPr>
+        <w:tabs>
+          <w:tab w:val="num" w:pos="4320"/>
+        </w:tabs>
+        <w:ind w:left="4320" w:hanging="360"/>
+      </w:pPr>
+    </w:lvl>
+    <w:lvl w:ilvl="6" w:tentative="1">
+      <w:start w:val="1"/>
+      <w:numFmt w:val="decimal"/>
+      <w:lvlText w:val="%7."/>
+      <w:lvlJc w:val="left"/>
+      <w:pPr>
+        <w:tabs>
+          <w:tab w:val="num" w:pos="5040"/>
+        </w:tabs>
+        <w:ind w:left="5040" w:hanging="360"/>
+      </w:pPr>
+    </w:lvl>
+    <w:lvl w:ilvl="7" w:tentative="1">
+      <w:start w:val="1"/>
+      <w:numFmt w:val="decimal"/>
+      <w:lvlText w:val="%8."/>
+      <w:lvlJc w:val="left"/>
+      <w:pPr>
+        <w:tabs>
+          <w:tab w:val="num" w:pos="5760"/>
+        </w:tabs>
+        <w:ind w:left="5760" w:hanging="360"/>
+      </w:pPr>
+    </w:lvl>
+    <w:lvl w:ilvl="8" w:tentative="1">
+      <w:start w:val="1"/>
+      <w:numFmt w:val="decimal"/>
+      <w:lvlText w:val="%9."/>
+      <w:lvlJc w:val="left"/>
+      <w:pPr>
+        <w:tabs>
+          <w:tab w:val="num" w:pos="6480"/>
+        </w:tabs>
+        <w:ind w:left="6480" w:hanging="360"/>
+      </w:pPr>
+    </w:lvl>
+  </w:abstractNum>
+  <w:abstractNum w:abstractNumId="2" w15:restartNumberingAfterBreak="0">
+    <w:nsid w:val="40386426"/>
+    <w:multiLevelType w:val="hybridMultilevel"/>
+    <w:tmpl w:val="0C9CFB1C"/>
+    <w:lvl w:ilvl="0" w:tplc="F2984DF4">
+      <w:start w:val="1"/>
+      <w:numFmt w:val="decimal"/>
+      <w:lvlText w:val="%1."/>
+      <w:lvlJc w:val="left"/>
+      <w:pPr>
+        <w:ind w:left="1080" w:hanging="360"/>
+      </w:pPr>
+      <w:rPr>
+        <w:rFonts w:hint="default"/>
+      </w:rPr>
+    </w:lvl>
+    <w:lvl w:ilvl="1" w:tplc="40090019" w:tentative="1">
+      <w:start w:val="1"/>
+      <w:numFmt w:val="lowerLetter"/>
+      <w:lvlText w:val="%2."/>
+      <w:lvlJc w:val="left"/>
+      <w:pPr>
+        <w:ind w:left="1800" w:hanging="360"/>
+      </w:pPr>
+    </w:lvl>
+    <w:lvl w:ilvl="2" w:tplc="4009001B" w:tentative="1">
+      <w:start w:val="1"/>
+      <w:numFmt w:val="lowerRoman"/>
+      <w:lvlText w:val="%3."/>
+      <w:lvlJc w:val="right"/>
+      <w:pPr>
+        <w:ind w:left="2520" w:hanging="180"/>
+      </w:pPr>
+    </w:lvl>
+    <w:lvl w:ilvl="3" w:tplc="4009000F" w:tentative="1">
+      <w:start w:val="1"/>
+      <w:numFmt w:val="decimal"/>
+      <w:lvlText w:val="%4."/>
+      <w:lvlJc w:val="left"/>
+      <w:pPr>
+        <w:ind w:left="3240" w:hanging="360"/>
+      </w:pPr>
+    </w:lvl>
+    <w:lvl w:ilvl="4" w:tplc="40090019" w:tentative="1">
+      <w:start w:val="1"/>
+      <w:numFmt w:val="lowerLetter"/>
+      <w:lvlText w:val="%5."/>
+      <w:lvlJc w:val="left"/>
+      <w:pPr>
+        <w:ind w:left="3960" w:hanging="360"/>
+      </w:pPr>
+    </w:lvl>
+    <w:lvl w:ilvl="5" w:tplc="4009001B" w:tentative="1">
+      <w:start w:val="1"/>
+      <w:numFmt w:val="lowerRoman"/>
+      <w:lvlText w:val="%6."/>
+      <w:lvlJc w:val="right"/>
+      <w:pPr>
+        <w:ind w:left="4680" w:hanging="180"/>
+      </w:pPr>
+    </w:lvl>
+    <w:lvl w:ilvl="6" w:tplc="4009000F" w:tentative="1">
+      <w:start w:val="1"/>
+      <w:numFmt w:val="decimal"/>
+      <w:lvlText w:val="%7."/>
+      <w:lvlJc w:val="left"/>
+      <w:pPr>
+        <w:ind w:left="5400" w:hanging="360"/>
+      </w:pPr>
+    </w:lvl>
+    <w:lvl w:ilvl="7" w:tplc="40090019" w:tentative="1">
+      <w:start w:val="1"/>
+      <w:numFmt w:val="lowerLetter"/>
+      <w:lvlText w:val="%8."/>
+      <w:lvlJc w:val="left"/>
+      <w:pPr>
+        <w:ind w:left="6120" w:hanging="360"/>
+      </w:pPr>
+    </w:lvl>
+    <w:lvl w:ilvl="8" w:tplc="4009001B" w:tentative="1">
+      <w:start w:val="1"/>
+      <w:numFmt w:val="lowerRoman"/>
+      <w:lvlText w:val="%9."/>
+      <w:lvlJc w:val="right"/>
+      <w:pPr>
+        <w:ind w:left="6840" w:hanging="180"/>
+      </w:pPr>
+    </w:lvl>
+  </w:abstractNum>
+  <w:abstractNum w:abstractNumId="3" w15:restartNumberingAfterBreak="0">
+    <w:nsid w:val="5F9F16CB"/>
+    <w:multiLevelType w:val="hybridMultilevel"/>
+    <w:tmpl w:val="67DA6EA0"/>
+    <w:lvl w:ilvl="0" w:tplc="4009000F">
+      <w:start w:val="1"/>
+      <w:numFmt w:val="decimal"/>
+      <w:lvlText w:val="%1."/>
+      <w:lvlJc w:val="left"/>
+      <w:pPr>
+        <w:ind w:left="720" w:hanging="360"/>
+      </w:pPr>
+      <w:rPr>
+        <w:rFonts w:hint="default"/>
+      </w:rPr>
+    </w:lvl>
+    <w:lvl w:ilvl="1" w:tplc="40090019" w:tentative="1">
+      <w:start w:val="1"/>
+      <w:numFmt w:val="lowerLetter"/>
+      <w:lvlText w:val="%2."/>
+      <w:lvlJc w:val="left"/>
+      <w:pPr>
+        <w:ind w:left="1440" w:hanging="360"/>
+      </w:pPr>
+    </w:lvl>
+    <w:lvl w:ilvl="2" w:tplc="4009001B" w:tentative="1">
+      <w:start w:val="1"/>
+      <w:numFmt w:val="lowerRoman"/>
+      <w:lvlText w:val="%3."/>
+      <w:lvlJc w:val="right"/>
+      <w:pPr>
+        <w:ind w:left="2160" w:hanging="180"/>
+      </w:pPr>
+    </w:lvl>
+    <w:lvl w:ilvl="3" w:tplc="4009000F" w:tentative="1">
+      <w:start w:val="1"/>
+      <w:numFmt w:val="decimal"/>
+      <w:lvlText w:val="%4."/>
+      <w:lvlJc w:val="left"/>
+      <w:pPr>
+        <w:ind w:left="2880" w:hanging="360"/>
+      </w:pPr>
+    </w:lvl>
+    <w:lvl w:ilvl="4" w:tplc="40090019" w:tentative="1">
+      <w:start w:val="1"/>
+      <w:numFmt w:val="lowerLetter"/>
+      <w:lvlText w:val="%5."/>
+      <w:lvlJc w:val="left"/>
+      <w:pPr>
+        <w:ind w:left="3600" w:hanging="360"/>
+      </w:pPr>
+    </w:lvl>
+    <w:lvl w:ilvl="5" w:tplc="4009001B" w:tentative="1">
+      <w:start w:val="1"/>
+      <w:numFmt w:val="lowerRoman"/>
+      <w:lvlText w:val="%6."/>
+      <w:lvlJc w:val="right"/>
+      <w:pPr>
+        <w:ind w:left="4320" w:hanging="180"/>
+      </w:pPr>
+    </w:lvl>
+    <w:lvl w:ilvl="6" w:tplc="4009000F" w:tentative="1">
+      <w:start w:val="1"/>
+      <w:numFmt w:val="decimal"/>
+      <w:lvlText w:val="%7."/>
+      <w:lvlJc w:val="left"/>
+      <w:pPr>
+        <w:ind w:left="5040" w:hanging="360"/>
+      </w:pPr>
+    </w:lvl>
+    <w:lvl w:ilvl="7" w:tplc="40090019" w:tentative="1">
+      <w:start w:val="1"/>
+      <w:numFmt w:val="lowerLetter"/>
+      <w:lvlText w:val="%8."/>
+      <w:lvlJc w:val="left"/>
+      <w:pPr>
+        <w:ind w:left="5760" w:hanging="360"/>
+      </w:pPr>
+    </w:lvl>
+    <w:lvl w:ilvl="8" w:tplc="4009001B" w:tentative="1">
+      <w:start w:val="1"/>
+      <w:numFmt w:val="lowerRoman"/>
+      <w:lvlText w:val="%9."/>
+      <w:lvlJc w:val="right"/>
+      <w:pPr>
         <w:ind w:left="6480" w:hanging="180"/>
       </w:pPr>
     </w:lvl>
   </w:abstractNum>
   <w:num w:numId="1" w16cid:durableId="1025789294">
+    <w:abstractNumId w:val="3"/>
+  </w:num>
+  <w:num w:numId="2" w16cid:durableId="677852637">
+    <w:abstractNumId w:val="1"/>
+  </w:num>
+  <w:num w:numId="3" w16cid:durableId="1765954615">
+    <w:abstractNumId w:val="2"/>
+  </w:num>
+  <w:num w:numId="4" w16cid:durableId="1230922695">
     <w:abstractNumId w:val="0"/>
   </w:num>
 </w:numbering>
@@ -1335,6 +5286,7 @@
   <w:style w:type="paragraph" w:default="1" w:styleId="Normal">
     <w:name w:val="Normal"/>
     <w:qFormat/>
+    <w:rsid w:val="00447257"/>
   </w:style>
   <w:style w:type="character" w:default="1" w:styleId="DefaultParagraphFont">
     <w:name w:val="Default Paragraph Font"/>
@@ -1372,6 +5324,91 @@
       <w:ind w:left="720"/>
       <w:contextualSpacing/>
     </w:pPr>
+  </w:style>
+  <w:style w:type="paragraph" w:styleId="NormalWeb">
+    <w:name w:val="Normal (Web)"/>
+    <w:basedOn w:val="Normal"/>
+    <w:uiPriority w:val="99"/>
+    <w:unhideWhenUsed/>
+    <w:rsid w:val="003F0028"/>
+    <w:pPr>
+      <w:spacing w:before="100" w:beforeAutospacing="1" w:after="100" w:afterAutospacing="1" w:line="240" w:lineRule="auto"/>
+    </w:pPr>
+    <w:rPr>
+      <w:rFonts w:ascii="Times New Roman" w:eastAsia="Times New Roman" w:hAnsi="Times New Roman" w:cs="Times New Roman"/>
+      <w:kern w:val="0"/>
+      <w:sz w:val="24"/>
+      <w:szCs w:val="24"/>
+      <w:lang w:eastAsia="en-IN"/>
+      <w14:ligatures w14:val="none"/>
+    </w:rPr>
+  </w:style>
+  <w:style w:type="paragraph" w:styleId="Header">
+    <w:name w:val="header"/>
+    <w:basedOn w:val="Normal"/>
+    <w:link w:val="HeaderChar"/>
+    <w:uiPriority w:val="99"/>
+    <w:unhideWhenUsed/>
+    <w:rsid w:val="00F3268A"/>
+    <w:pPr>
+      <w:tabs>
+        <w:tab w:val="center" w:pos="4513"/>
+        <w:tab w:val="right" w:pos="9026"/>
+      </w:tabs>
+      <w:spacing w:after="0" w:line="240" w:lineRule="auto"/>
+    </w:pPr>
+  </w:style>
+  <w:style w:type="character" w:customStyle="1" w:styleId="HeaderChar">
+    <w:name w:val="Header Char"/>
+    <w:basedOn w:val="DefaultParagraphFont"/>
+    <w:link w:val="Header"/>
+    <w:uiPriority w:val="99"/>
+    <w:rsid w:val="00F3268A"/>
+  </w:style>
+  <w:style w:type="paragraph" w:styleId="Footer">
+    <w:name w:val="footer"/>
+    <w:basedOn w:val="Normal"/>
+    <w:link w:val="FooterChar"/>
+    <w:uiPriority w:val="99"/>
+    <w:unhideWhenUsed/>
+    <w:rsid w:val="00F3268A"/>
+    <w:pPr>
+      <w:tabs>
+        <w:tab w:val="center" w:pos="4513"/>
+        <w:tab w:val="right" w:pos="9026"/>
+      </w:tabs>
+      <w:spacing w:after="0" w:line="240" w:lineRule="auto"/>
+    </w:pPr>
+  </w:style>
+  <w:style w:type="character" w:customStyle="1" w:styleId="FooterChar">
+    <w:name w:val="Footer Char"/>
+    <w:basedOn w:val="DefaultParagraphFont"/>
+    <w:link w:val="Footer"/>
+    <w:uiPriority w:val="99"/>
+    <w:rsid w:val="00F3268A"/>
+  </w:style>
+  <w:style w:type="character" w:styleId="Hyperlink">
+    <w:name w:val="Hyperlink"/>
+    <w:basedOn w:val="DefaultParagraphFont"/>
+    <w:uiPriority w:val="99"/>
+    <w:unhideWhenUsed/>
+    <w:rsid w:val="008A78D8"/>
+    <w:rPr>
+      <w:color w:val="0563C1" w:themeColor="hyperlink"/>
+      <w:u w:val="single"/>
+    </w:rPr>
+  </w:style>
+  <w:style w:type="character" w:styleId="UnresolvedMention">
+    <w:name w:val="Unresolved Mention"/>
+    <w:basedOn w:val="DefaultParagraphFont"/>
+    <w:uiPriority w:val="99"/>
+    <w:semiHidden/>
+    <w:unhideWhenUsed/>
+    <w:rsid w:val="008A78D8"/>
+    <w:rPr>
+      <w:color w:val="605E5C"/>
+      <w:shd w:val="clear" w:color="auto" w:fill="E1DFDD"/>
+    </w:rPr>
   </w:style>
 </w:styles>
 </file>

</xml_diff>

<commit_message>
Update email address in contact details
</commit_message>
<xml_diff>
--- a/MARKETING WEBSITE REPORT.docx
+++ b/MARKETING WEBSITE REPORT.docx
@@ -345,11 +345,39 @@
         <w:jc w:val="center"/>
         <w:rPr>
           <w:rFonts w:ascii="Times New Roman" w:hAnsi="Times New Roman" w:cs="Times New Roman"/>
-          <w:b/>
-          <w:bCs/>
+          <w:sz w:val="36"/>
+          <w:szCs w:val="36"/>
+        </w:rPr>
+      </w:pPr>
+      <w:r>
+        <w:rPr>
+          <w:rFonts w:ascii="Times New Roman" w:hAnsi="Times New Roman" w:cs="Times New Roman"/>
+          <w:b/>
+          <w:bCs/>
+          <w:sz w:val="36"/>
+          <w:szCs w:val="36"/>
+        </w:rPr>
+        <w:t xml:space="preserve">SECTION – </w:t>
+      </w:r>
+      <w:r>
+        <w:rPr>
+          <w:rFonts w:ascii="Times New Roman" w:hAnsi="Times New Roman" w:cs="Times New Roman"/>
           <w:sz w:val="32"/>
           <w:szCs w:val="32"/>
         </w:rPr>
+        <w:t>K23TO</w:t>
+      </w:r>
+    </w:p>
+    <w:p>
+      <w:pPr>
+        <w:jc w:val="center"/>
+        <w:rPr>
+          <w:rFonts w:ascii="Times New Roman" w:hAnsi="Times New Roman" w:cs="Times New Roman"/>
+          <w:b/>
+          <w:bCs/>
+          <w:sz w:val="32"/>
+          <w:szCs w:val="32"/>
+        </w:rPr>
       </w:pPr>
       <w:r>
         <w:rPr>
@@ -390,9 +418,49 @@
     </w:p>
     <w:p>
       <w:pPr>
+        <w:rPr>
+          <w:sz w:val="64"/>
+          <w:szCs w:val="64"/>
+        </w:rPr>
+      </w:pPr>
+      <w:r>
+        <w:rPr>
+          <w:sz w:val="64"/>
+          <w:szCs w:val="64"/>
+        </w:rPr>
+        <w:br w:type="page"/>
+      </w:r>
+    </w:p>
+    <w:p>
+      <w:pPr>
         <w:jc w:val="center"/>
         <w:rPr>
           <w:rFonts w:ascii="Times New Roman" w:hAnsi="Times New Roman" w:cs="Times New Roman"/>
+          <w:b/>
+          <w:bCs/>
+          <w:sz w:val="64"/>
+          <w:szCs w:val="64"/>
+        </w:rPr>
+      </w:pPr>
+      <w:r>
+        <w:rPr>
+          <w:rFonts w:ascii="Times New Roman" w:hAnsi="Times New Roman" w:cs="Times New Roman"/>
+          <w:b/>
+          <w:bCs/>
+          <w:sz w:val="64"/>
+          <w:szCs w:val="64"/>
+        </w:rPr>
+        <w:lastRenderedPageBreak/>
+        <w:t>TABLE OF CONTENTS</w:t>
+      </w:r>
+    </w:p>
+    <w:p>
+      <w:pPr>
+        <w:jc w:val="center"/>
+        <w:rPr>
+          <w:rFonts w:ascii="Times New Roman" w:hAnsi="Times New Roman" w:cs="Times New Roman"/>
+          <w:b/>
+          <w:bCs/>
           <w:sz w:val="32"/>
           <w:szCs w:val="32"/>
         </w:rPr>
@@ -400,56 +468,6 @@
     </w:p>
     <w:p>
       <w:pPr>
-        <w:rPr>
-          <w:sz w:val="64"/>
-          <w:szCs w:val="64"/>
-        </w:rPr>
-      </w:pPr>
-      <w:r>
-        <w:rPr>
-          <w:sz w:val="64"/>
-          <w:szCs w:val="64"/>
-        </w:rPr>
-        <w:br w:type="page"/>
-      </w:r>
-    </w:p>
-    <w:p>
-      <w:pPr>
-        <w:jc w:val="center"/>
-        <w:rPr>
-          <w:rFonts w:ascii="Times New Roman" w:hAnsi="Times New Roman" w:cs="Times New Roman"/>
-          <w:b/>
-          <w:bCs/>
-          <w:sz w:val="64"/>
-          <w:szCs w:val="64"/>
-        </w:rPr>
-      </w:pPr>
-      <w:r>
-        <w:rPr>
-          <w:rFonts w:ascii="Times New Roman" w:hAnsi="Times New Roman" w:cs="Times New Roman"/>
-          <w:b/>
-          <w:bCs/>
-          <w:sz w:val="64"/>
-          <w:szCs w:val="64"/>
-        </w:rPr>
-        <w:lastRenderedPageBreak/>
-        <w:t>TABLE OF CONTENTS</w:t>
-      </w:r>
-    </w:p>
-    <w:p>
-      <w:pPr>
-        <w:jc w:val="center"/>
-        <w:rPr>
-          <w:rFonts w:ascii="Times New Roman" w:hAnsi="Times New Roman" w:cs="Times New Roman"/>
-          <w:b/>
-          <w:bCs/>
-          <w:sz w:val="32"/>
-          <w:szCs w:val="32"/>
-        </w:rPr>
-      </w:pPr>
-    </w:p>
-    <w:p>
-      <w:pPr>
         <w:jc w:val="both"/>
         <w:rPr>
           <w:rFonts w:ascii="Times New Roman" w:hAnsi="Times New Roman" w:cs="Times New Roman"/>
@@ -529,23 +547,7 @@
           <w:szCs w:val="28"/>
         </w:rPr>
         <w:tab/>
-        <w:t xml:space="preserve">       </w:t>
-      </w:r>
-      <w:r>
-        <w:rPr>
-          <w:rFonts w:ascii="Times New Roman" w:hAnsi="Times New Roman" w:cs="Times New Roman"/>
-          <w:sz w:val="28"/>
-          <w:szCs w:val="28"/>
-        </w:rPr>
-        <w:t xml:space="preserve">      </w:t>
-      </w:r>
-      <w:r>
-        <w:rPr>
-          <w:rFonts w:ascii="Times New Roman" w:hAnsi="Times New Roman" w:cs="Times New Roman"/>
-          <w:sz w:val="28"/>
-          <w:szCs w:val="28"/>
-        </w:rPr>
-        <w:t xml:space="preserve"> </w:t>
+        <w:t xml:space="preserve">              </w:t>
       </w:r>
       <w:r>
         <w:rPr>
@@ -576,23 +578,7 @@
           <w:sz w:val="36"/>
           <w:szCs w:val="36"/>
         </w:rPr>
-        <w:t>Acknowledgement</w:t>
-      </w:r>
-      <w:r>
-        <w:rPr>
-          <w:rFonts w:ascii="Times New Roman" w:hAnsi="Times New Roman" w:cs="Times New Roman"/>
-          <w:sz w:val="36"/>
-          <w:szCs w:val="36"/>
-        </w:rPr>
-        <w:t xml:space="preserve"> …</w:t>
-      </w:r>
-      <w:r>
-        <w:rPr>
-          <w:rFonts w:ascii="Times New Roman" w:hAnsi="Times New Roman" w:cs="Times New Roman"/>
-          <w:sz w:val="36"/>
-          <w:szCs w:val="36"/>
-        </w:rPr>
-        <w:t xml:space="preserve">…………………………. </w:t>
+        <w:t xml:space="preserve">Acknowledgement ……………………………. </w:t>
       </w:r>
       <w:r>
         <w:rPr>
@@ -623,15 +609,7 @@
           <w:sz w:val="36"/>
           <w:szCs w:val="36"/>
         </w:rPr>
-        <w:t>Abstract...…………</w:t>
-      </w:r>
-      <w:r>
-        <w:rPr>
-          <w:rFonts w:ascii="Times New Roman" w:hAnsi="Times New Roman" w:cs="Times New Roman"/>
-          <w:sz w:val="36"/>
-          <w:szCs w:val="36"/>
-        </w:rPr>
-        <w:t xml:space="preserve">…………………………... </w:t>
+        <w:t xml:space="preserve">Abstract...……………………………………... </w:t>
       </w:r>
       <w:r>
         <w:rPr>
@@ -701,31 +679,7 @@
           <w:sz w:val="36"/>
           <w:szCs w:val="36"/>
         </w:rPr>
-        <w:t>Technologies ....</w:t>
-      </w:r>
-      <w:r>
-        <w:rPr>
-          <w:rFonts w:ascii="Times New Roman" w:hAnsi="Times New Roman" w:cs="Times New Roman"/>
-          <w:sz w:val="36"/>
-          <w:szCs w:val="36"/>
-        </w:rPr>
-        <w:t>…</w:t>
-      </w:r>
-      <w:r>
-        <w:rPr>
-          <w:rFonts w:ascii="Times New Roman" w:hAnsi="Times New Roman" w:cs="Times New Roman"/>
-          <w:sz w:val="36"/>
-          <w:szCs w:val="36"/>
-        </w:rPr>
-        <w:t>.</w:t>
-      </w:r>
-      <w:r>
-        <w:rPr>
-          <w:rFonts w:ascii="Times New Roman" w:hAnsi="Times New Roman" w:cs="Times New Roman"/>
-          <w:sz w:val="36"/>
-          <w:szCs w:val="36"/>
-        </w:rPr>
-        <w:t xml:space="preserve">….………………………… </w:t>
+        <w:t xml:space="preserve">Technologies ....….….………………………… </w:t>
       </w:r>
       <w:r>
         <w:rPr>
@@ -756,15 +710,7 @@
           <w:sz w:val="36"/>
           <w:szCs w:val="36"/>
         </w:rPr>
-        <w:t>Modules ………….</w:t>
-      </w:r>
-      <w:r>
-        <w:rPr>
-          <w:rFonts w:ascii="Times New Roman" w:hAnsi="Times New Roman" w:cs="Times New Roman"/>
-          <w:sz w:val="36"/>
-          <w:szCs w:val="36"/>
-        </w:rPr>
-        <w:t xml:space="preserve">…………………………… </w:t>
+        <w:t xml:space="preserve">Modules ………….…………………………… </w:t>
       </w:r>
       <w:r>
         <w:rPr>
@@ -795,47 +741,7 @@
           <w:sz w:val="36"/>
           <w:szCs w:val="36"/>
         </w:rPr>
-        <w:t>Website</w:t>
-      </w:r>
-      <w:r>
-        <w:rPr>
-          <w:rFonts w:ascii="Times New Roman" w:hAnsi="Times New Roman" w:cs="Times New Roman"/>
-          <w:sz w:val="36"/>
-          <w:szCs w:val="36"/>
-        </w:rPr>
-        <w:t xml:space="preserve"> ………………</w:t>
-      </w:r>
-      <w:r>
-        <w:rPr>
-          <w:rFonts w:ascii="Times New Roman" w:hAnsi="Times New Roman" w:cs="Times New Roman"/>
-          <w:sz w:val="36"/>
-          <w:szCs w:val="36"/>
-        </w:rPr>
-        <w:t>.</w:t>
-      </w:r>
-      <w:r>
-        <w:rPr>
-          <w:rFonts w:ascii="Times New Roman" w:hAnsi="Times New Roman" w:cs="Times New Roman"/>
-          <w:sz w:val="36"/>
-          <w:szCs w:val="36"/>
-        </w:rPr>
-        <w:t>…………………</w:t>
-      </w:r>
-      <w:r>
-        <w:rPr>
-          <w:rFonts w:ascii="Times New Roman" w:hAnsi="Times New Roman" w:cs="Times New Roman"/>
-          <w:sz w:val="36"/>
-          <w:szCs w:val="36"/>
-        </w:rPr>
-        <w:t>…</w:t>
-      </w:r>
-      <w:r>
-        <w:rPr>
-          <w:rFonts w:ascii="Times New Roman" w:hAnsi="Times New Roman" w:cs="Times New Roman"/>
-          <w:sz w:val="36"/>
-          <w:szCs w:val="36"/>
-        </w:rPr>
-        <w:t>…</w:t>
+        <w:t>Website ……………….………………………</w:t>
       </w:r>
       <w:r>
         <w:rPr>
@@ -968,7 +874,25 @@
           <w:szCs w:val="40"/>
           <w:lang w:val="en-US"/>
         </w:rPr>
-        <w:t>The successful completion of this project report would not have been possible without the support and assistance of many individuals and organizations. We would like to take this opportunity to offer our earnest admiration to each and every one of them.</w:t>
+        <w:t xml:space="preserve">The successful completion of this project report would not have been possible without the support and assistance of many individuals and organizations. We would like to take this opportunity to offer our earnest admiration to </w:t>
+      </w:r>
+      <w:r>
+        <w:rPr>
+          <w:rFonts w:ascii="Arial" w:hAnsi="Arial" w:cs="Arial"/>
+          <w:sz w:val="40"/>
+          <w:szCs w:val="40"/>
+          <w:lang w:val="en-US"/>
+        </w:rPr>
+        <w:t>every</w:t>
+      </w:r>
+      <w:r>
+        <w:rPr>
+          <w:rFonts w:ascii="Arial" w:hAnsi="Arial" w:cs="Arial"/>
+          <w:sz w:val="40"/>
+          <w:szCs w:val="40"/>
+          <w:lang w:val="en-US"/>
+        </w:rPr>
+        <w:t xml:space="preserve"> one of them.</w:t>
       </w:r>
     </w:p>
     <w:p>
@@ -978,92 +902,11 @@
         <w:jc w:val="both"/>
         <w:rPr>
           <w:rFonts w:ascii="Arial" w:hAnsi="Arial" w:cs="Arial"/>
-          <w:sz w:val="40"/>
-          <w:szCs w:val="40"/>
+          <w:sz w:val="22"/>
+          <w:szCs w:val="22"/>
           <w:lang w:val="en-US"/>
         </w:rPr>
       </w:pPr>
-      <w:r>
-        <w:rPr>
-          <w:rFonts w:ascii="Arial" w:hAnsi="Arial" w:cs="Arial"/>
-          <w:sz w:val="40"/>
-          <w:szCs w:val="40"/>
-          <w:lang w:val="en-US"/>
-        </w:rPr>
-        <w:t xml:space="preserve">We express our sentiment of gratitude to Mr. Rajan </w:t>
-      </w:r>
-      <w:r>
-        <w:rPr>
-          <w:rFonts w:ascii="Arial" w:hAnsi="Arial" w:cs="Arial"/>
-          <w:sz w:val="40"/>
-          <w:szCs w:val="40"/>
-          <w:lang w:val="en-US"/>
-        </w:rPr>
-        <w:t xml:space="preserve">Kakkar </w:t>
-      </w:r>
-      <w:r>
-        <w:rPr>
-          <w:rFonts w:ascii="Arial" w:hAnsi="Arial" w:cs="Arial"/>
-          <w:sz w:val="40"/>
-          <w:szCs w:val="40"/>
-          <w:lang w:val="en-US"/>
-        </w:rPr>
-        <w:t xml:space="preserve">sir, who has been a continuous source of inspiration as our teacher. </w:t>
-      </w:r>
-      <w:r>
-        <w:rPr>
-          <w:rFonts w:ascii="Arial" w:hAnsi="Arial" w:cs="Arial"/>
-          <w:sz w:val="40"/>
-          <w:szCs w:val="40"/>
-          <w:lang w:val="en-US"/>
-        </w:rPr>
-        <w:t>Without his</w:t>
-      </w:r>
-      <w:r>
-        <w:rPr>
-          <w:rFonts w:ascii="Arial" w:hAnsi="Arial" w:cs="Arial"/>
-          <w:sz w:val="40"/>
-          <w:szCs w:val="40"/>
-          <w:lang w:val="en-US"/>
-        </w:rPr>
-        <w:t xml:space="preserve"> </w:t>
-      </w:r>
-      <w:r>
-        <w:rPr>
-          <w:rFonts w:ascii="Arial" w:hAnsi="Arial" w:cs="Arial"/>
-          <w:sz w:val="40"/>
-          <w:szCs w:val="40"/>
-          <w:lang w:val="en-US"/>
-        </w:rPr>
-        <w:t>constant guidance and</w:t>
-      </w:r>
-      <w:r>
-        <w:rPr>
-          <w:rFonts w:ascii="Arial" w:hAnsi="Arial" w:cs="Arial"/>
-          <w:sz w:val="40"/>
-          <w:szCs w:val="40"/>
-          <w:lang w:val="en-US"/>
-        </w:rPr>
-        <w:t xml:space="preserve"> </w:t>
-      </w:r>
-      <w:r>
-        <w:rPr>
-          <w:rFonts w:ascii="Arial" w:hAnsi="Arial" w:cs="Arial"/>
-          <w:sz w:val="40"/>
-          <w:szCs w:val="40"/>
-          <w:lang w:val="en-US"/>
-        </w:rPr>
-        <w:t>suggestions, this report</w:t>
-      </w:r>
-      <w:r>
-        <w:rPr>
-          <w:rFonts w:ascii="Arial" w:hAnsi="Arial" w:cs="Arial"/>
-          <w:sz w:val="40"/>
-          <w:szCs w:val="40"/>
-          <w:lang w:val="en-US"/>
-        </w:rPr>
-        <w:t xml:space="preserve"> would have been nowhere near completion. Our gratitude for his trust and generosity goes beyond words.</w:t>
-      </w:r>
     </w:p>
     <w:p>
       <w:pPr>
@@ -1084,7 +927,7 @@
           <w:szCs w:val="40"/>
           <w:lang w:val="en-US"/>
         </w:rPr>
-        <w:t xml:space="preserve">Thanks to our classmates who helped us directly or indirectly to accomplish our work. Finally, </w:t>
+        <w:t xml:space="preserve">We express our sentiment of gratitude to Mr. Rajan </w:t>
       </w:r>
       <w:r>
         <w:rPr>
@@ -1093,7 +936,7 @@
           <w:szCs w:val="40"/>
           <w:lang w:val="en-US"/>
         </w:rPr>
-        <w:t>we</w:t>
+        <w:t xml:space="preserve">Kakkar </w:t>
       </w:r>
       <w:r>
         <w:rPr>
@@ -1102,17 +945,21 @@
           <w:szCs w:val="40"/>
           <w:lang w:val="en-US"/>
         </w:rPr>
-        <w:t xml:space="preserve"> thank </w:t>
-      </w:r>
-      <w:r>
+        <w:t>sir, who has been a continuous source of inspiration as our teacher. Without his constant guidance and suggestions, this report would have been nowhere near completion. Our gratitude for his trust and generosity goes beyond words.</w:t>
+      </w:r>
+    </w:p>
+    <w:p>
+      <w:pPr>
+        <w:pStyle w:val="NormalWeb"/>
+        <w:spacing w:before="0" w:beforeAutospacing="0" w:after="0" w:afterAutospacing="0"/>
+        <w:jc w:val="both"/>
         <w:rPr>
           <w:rFonts w:ascii="Arial" w:hAnsi="Arial" w:cs="Arial"/>
           <w:sz w:val="40"/>
           <w:szCs w:val="40"/>
           <w:lang w:val="en-US"/>
         </w:rPr>
-        <w:t>all</w:t>
-      </w:r>
+      </w:pPr>
       <w:r>
         <w:rPr>
           <w:rFonts w:ascii="Arial" w:hAnsi="Arial" w:cs="Arial"/>
@@ -1120,25 +967,7 @@
           <w:szCs w:val="40"/>
           <w:lang w:val="en-US"/>
         </w:rPr>
-        <w:t xml:space="preserve"> the </w:t>
-      </w:r>
-      <w:r>
-        <w:rPr>
-          <w:rFonts w:ascii="Arial" w:hAnsi="Arial" w:cs="Arial"/>
-          <w:sz w:val="40"/>
-          <w:szCs w:val="40"/>
-          <w:lang w:val="en-US"/>
-        </w:rPr>
-        <w:t>teachers who</w:t>
-      </w:r>
-      <w:r>
-        <w:rPr>
-          <w:rFonts w:ascii="Arial" w:hAnsi="Arial" w:cs="Arial"/>
-          <w:sz w:val="40"/>
-          <w:szCs w:val="40"/>
-          <w:lang w:val="en-US"/>
-        </w:rPr>
-        <w:t xml:space="preserve"> prepared us for this endeavor. We owe you all for this success.</w:t>
+        <w:t>Thanks to our classmates who helped us directly or indirectly to accomplish our work. Finally, we thank all the teachers who prepared us for this endeavor. We owe you all for this success.</w:t>
       </w:r>
     </w:p>
     <w:p>
@@ -1628,7 +1457,23 @@
           <w:sz w:val="40"/>
           <w:szCs w:val="40"/>
         </w:rPr>
-        <w:t>It has different parts like a header with navigation, a section about achievements, and articles on using emails effectively. The achievements’ part talks about support and app integrations. In the articles, you can learn about email automations, AI content creation, and audience targeting. The website also has a footer with contact details and organized links.</w:t>
+        <w:t xml:space="preserve">It has </w:t>
+      </w:r>
+      <w:r>
+        <w:rPr>
+          <w:rFonts w:ascii="Arial" w:hAnsi="Arial" w:cs="Arial"/>
+          <w:sz w:val="40"/>
+          <w:szCs w:val="40"/>
+        </w:rPr>
+        <w:t>various parts</w:t>
+      </w:r>
+      <w:r>
+        <w:rPr>
+          <w:rFonts w:ascii="Arial" w:hAnsi="Arial" w:cs="Arial"/>
+          <w:sz w:val="40"/>
+          <w:szCs w:val="40"/>
+        </w:rPr>
+        <w:t xml:space="preserve"> like a header with navigation, a section about achievements, and articles on using emails effectively. The achievements’ part talks about support and app integrations. In the articles, you can learn about email automations, AI content creation, and audience targeting. The website also has a footer with contact details and organized links.</w:t>
       </w:r>
     </w:p>
     <w:p>
@@ -1897,15 +1742,7 @@
           <w:sz w:val="40"/>
           <w:szCs w:val="40"/>
         </w:rPr>
-        <w:t xml:space="preserve">HTML, or </w:t>
-      </w:r>
-      <w:r>
-        <w:rPr>
-          <w:rFonts w:ascii="Arial" w:hAnsi="Arial" w:cs="Arial"/>
-          <w:sz w:val="40"/>
-          <w:szCs w:val="40"/>
-        </w:rPr>
-        <w:t>Hyper</w:t>
+        <w:t>HTML, or Hyper</w:t>
       </w:r>
       <w:r>
         <w:rPr>
@@ -1921,15 +1758,7 @@
           <w:sz w:val="40"/>
           <w:szCs w:val="40"/>
         </w:rPr>
-        <w:t>ext</w:t>
-      </w:r>
-      <w:r>
-        <w:rPr>
-          <w:rFonts w:ascii="Arial" w:hAnsi="Arial" w:cs="Arial"/>
-          <w:sz w:val="40"/>
-          <w:szCs w:val="40"/>
-        </w:rPr>
-        <w:t xml:space="preserve"> Markup Language, is the standard language for creating and designing web pages. It uses a markup structure composed of tags to define the various elements on a webpage, such as headings, paragraphs, links, images, </w:t>
+        <w:t xml:space="preserve">ext Markup Language, is the standard language for creating and designing web pages. It uses a markup structure composed of tags to define the various elements on a webpage, such as headings, paragraphs, links, images, </w:t>
       </w:r>
       <w:r>
         <w:rPr>
@@ -2015,7 +1844,7 @@
           <w:sz w:val="40"/>
           <w:szCs w:val="40"/>
         </w:rPr>
-        <w:t xml:space="preserve">is used for </w:t>
+        <w:t xml:space="preserve">for </w:t>
       </w:r>
       <w:r>
         <w:rPr>
@@ -2032,6 +1861,14 @@
           <w:szCs w:val="40"/>
         </w:rPr>
         <w:t xml:space="preserve"> basic structure </w:t>
+      </w:r>
+      <w:r>
+        <w:rPr>
+          <w:rFonts w:ascii="Arial" w:hAnsi="Arial" w:cs="Arial"/>
+          <w:sz w:val="40"/>
+          <w:szCs w:val="40"/>
+        </w:rPr>
+        <w:t xml:space="preserve">was used </w:t>
       </w:r>
       <w:r>
         <w:rPr>
@@ -2106,7 +1943,23 @@
           <w:sz w:val="40"/>
           <w:szCs w:val="40"/>
         </w:rPr>
-        <w:t>CSS, or Cascading Style Sheets, is a stylesheet language used for describing the presentation of a document written in HTML or XML. It enables web designers to control the layout, colors, fonts, and other visual aspects of a webpage. It plays a crucial role in separating the structure of a webpage (handled by HTML) from its presentation, enhancing flexibility and maintainability in web development.</w:t>
+        <w:t>CSS, or Cascading Style Sheets, is a stylesheet language used for describing the presentation of a document written in HTML or XML. It enables web designers to control the layout, colors, fonts, and other visual aspects of a webpage. It plays a crucial role in separating the structure of a webpage (</w:t>
+      </w:r>
+      <w:r>
+        <w:rPr>
+          <w:rFonts w:ascii="Arial" w:hAnsi="Arial" w:cs="Arial"/>
+          <w:sz w:val="40"/>
+          <w:szCs w:val="40"/>
+        </w:rPr>
+        <w:t>managed</w:t>
+      </w:r>
+      <w:r>
+        <w:rPr>
+          <w:rFonts w:ascii="Arial" w:hAnsi="Arial" w:cs="Arial"/>
+          <w:sz w:val="40"/>
+          <w:szCs w:val="40"/>
+        </w:rPr>
+        <w:t xml:space="preserve"> by HTML) from its presentation, enhancing flexibility and maintainability in web development.</w:t>
       </w:r>
     </w:p>
     <w:p>
@@ -2257,7 +2110,23 @@
           <w:sz w:val="40"/>
           <w:szCs w:val="40"/>
         </w:rPr>
-        <w:t xml:space="preserve">We have only used very little </w:t>
+        <w:t xml:space="preserve">We have only used </w:t>
+      </w:r>
+      <w:r>
+        <w:rPr>
+          <w:rFonts w:ascii="Arial" w:hAnsi="Arial" w:cs="Arial"/>
+          <w:sz w:val="40"/>
+          <w:szCs w:val="40"/>
+        </w:rPr>
+        <w:t>little</w:t>
+      </w:r>
+      <w:r>
+        <w:rPr>
+          <w:rFonts w:ascii="Arial" w:hAnsi="Arial" w:cs="Arial"/>
+          <w:sz w:val="40"/>
+          <w:szCs w:val="40"/>
+        </w:rPr>
+        <w:t xml:space="preserve"> </w:t>
       </w:r>
       <w:r>
         <w:rPr>
@@ -2545,7 +2414,23 @@
           <w:sz w:val="40"/>
           <w:szCs w:val="40"/>
         </w:rPr>
-        <w:t xml:space="preserve"> This module organizes footer links into categories like Products, Resources, Community, Company, and Help. Each category contains relevant links, enhancing user accessibility to different aspects of </w:t>
+        <w:t xml:space="preserve"> This module organizes footer links into categories like Products, Resources, Community, Company, and Help. Each category contains relevant links, enhancing user accessibility to </w:t>
+      </w:r>
+      <w:r>
+        <w:rPr>
+          <w:rFonts w:ascii="Arial" w:hAnsi="Arial" w:cs="Arial"/>
+          <w:sz w:val="40"/>
+          <w:szCs w:val="40"/>
+        </w:rPr>
+        <w:t>several aspects</w:t>
+      </w:r>
+      <w:r>
+        <w:rPr>
+          <w:rFonts w:ascii="Arial" w:hAnsi="Arial" w:cs="Arial"/>
+          <w:sz w:val="40"/>
+          <w:szCs w:val="40"/>
+        </w:rPr>
+        <w:t xml:space="preserve"> of </w:t>
       </w:r>
       <w:r>
         <w:rPr>
@@ -2716,7 +2601,23 @@
           <w:sz w:val="40"/>
           <w:szCs w:val="40"/>
         </w:rPr>
-        <w:t xml:space="preserve"> Presents," featuring films, podcasts, and original series celebrating the entrepreneurial spirit.</w:t>
+        <w:t xml:space="preserve"> Presents," featuring films, podcasts, and original series celebrating the </w:t>
+      </w:r>
+      <w:r>
+        <w:rPr>
+          <w:rFonts w:ascii="Arial" w:hAnsi="Arial" w:cs="Arial"/>
+          <w:sz w:val="40"/>
+          <w:szCs w:val="40"/>
+        </w:rPr>
+        <w:t>enterprising spirit</w:t>
+      </w:r>
+      <w:r>
+        <w:rPr>
+          <w:rFonts w:ascii="Arial" w:hAnsi="Arial" w:cs="Arial"/>
+          <w:sz w:val="40"/>
+          <w:szCs w:val="40"/>
+        </w:rPr>
+        <w:t>.</w:t>
       </w:r>
     </w:p>
     <w:p>
@@ -2764,17 +2665,18 @@
       <w:r>
         <w:rPr>
           <w:rFonts w:ascii="Arial" w:hAnsi="Arial" w:cs="Arial"/>
+          <w:noProof/>
           <w:sz w:val="40"/>
           <w:szCs w:val="40"/>
         </w:rPr>
         <w:drawing>
-          <wp:anchor distT="0" distB="0" distL="114300" distR="114300" simplePos="0" relativeHeight="251658240" behindDoc="0" locked="0" layoutInCell="1" allowOverlap="1" wp14:anchorId="44834C70" wp14:editId="47783037">
+          <wp:anchor distT="0" distB="0" distL="114300" distR="114300" simplePos="0" relativeHeight="251658240" behindDoc="0" locked="0" layoutInCell="1" allowOverlap="1" wp14:anchorId="44834C70" wp14:editId="2E05DC6F">
             <wp:simplePos x="0" y="0"/>
             <wp:positionH relativeFrom="margin">
-              <wp:posOffset>-743919</wp:posOffset>
+              <wp:align>center</wp:align>
             </wp:positionH>
             <wp:positionV relativeFrom="paragraph">
-              <wp:posOffset>419261</wp:posOffset>
+              <wp:posOffset>480060</wp:posOffset>
             </wp:positionV>
             <wp:extent cx="7175500" cy="503695"/>
             <wp:effectExtent l="0" t="0" r="6350" b="0"/>
@@ -2805,7 +2707,7 @@
                   <pic:spPr>
                     <a:xfrm>
                       <a:off x="0" y="0"/>
-                      <a:ext cx="7216724" cy="506589"/>
+                      <a:ext cx="7175500" cy="503695"/>
                     </a:xfrm>
                     <a:prstGeom prst="rect">
                       <a:avLst/>
@@ -3072,11 +2974,12 @@
       <w:r>
         <w:rPr>
           <w:rFonts w:ascii="Arial" w:hAnsi="Arial" w:cs="Arial"/>
+          <w:noProof/>
           <w:sz w:val="40"/>
           <w:szCs w:val="40"/>
         </w:rPr>
         <w:drawing>
-          <wp:anchor distT="0" distB="0" distL="114300" distR="114300" simplePos="0" relativeHeight="251659264" behindDoc="0" locked="0" layoutInCell="1" allowOverlap="1" wp14:anchorId="5CDCBE6A" wp14:editId="3862B009">
+          <wp:anchor distT="0" distB="0" distL="114300" distR="114300" simplePos="0" relativeHeight="251659264" behindDoc="0" locked="0" layoutInCell="1" allowOverlap="1" wp14:anchorId="5CDCBE6A" wp14:editId="1345D204">
             <wp:simplePos x="0" y="0"/>
             <wp:positionH relativeFrom="column">
               <wp:posOffset>-666427</wp:posOffset>
@@ -3137,15 +3040,7 @@
           <w:sz w:val="40"/>
           <w:szCs w:val="40"/>
         </w:rPr>
-        <w:t>Next,</w:t>
-      </w:r>
-      <w:r>
-        <w:rPr>
-          <w:rFonts w:ascii="Arial" w:hAnsi="Arial" w:cs="Arial"/>
-          <w:sz w:val="40"/>
-          <w:szCs w:val="40"/>
-        </w:rPr>
-        <w:t xml:space="preserve"> we have the Achievements section,</w:t>
+        <w:t>Next, we have the Achievements section,</w:t>
       </w:r>
       <w:r>
         <w:rPr>
@@ -3229,7 +3124,23 @@
           <w:sz w:val="40"/>
           <w:szCs w:val="40"/>
         </w:rPr>
-        <w:t xml:space="preserve">We showcased the achievements of the company </w:t>
+        <w:t xml:space="preserve">We </w:t>
+      </w:r>
+      <w:r>
+        <w:rPr>
+          <w:rFonts w:ascii="Arial" w:hAnsi="Arial" w:cs="Arial"/>
+          <w:sz w:val="40"/>
+          <w:szCs w:val="40"/>
+        </w:rPr>
+        <w:t>highlighted</w:t>
+      </w:r>
+      <w:r>
+        <w:rPr>
+          <w:rFonts w:ascii="Arial" w:hAnsi="Arial" w:cs="Arial"/>
+          <w:sz w:val="40"/>
+          <w:szCs w:val="40"/>
+        </w:rPr>
+        <w:t xml:space="preserve"> the achievements of the company </w:t>
       </w:r>
       <w:r>
         <w:rPr>
@@ -3276,6 +3187,7 @@
       <w:r>
         <w:rPr>
           <w:rFonts w:ascii="Arial" w:hAnsi="Arial" w:cs="Arial"/>
+          <w:noProof/>
           <w:sz w:val="40"/>
           <w:szCs w:val="40"/>
         </w:rPr>
@@ -3348,7 +3260,23 @@
           <w:sz w:val="40"/>
           <w:szCs w:val="40"/>
         </w:rPr>
-        <w:t>The box-shadow property has been used for almost all the div tags that have been used in the webpage.</w:t>
+        <w:t xml:space="preserve">The box-shadow property has been used for </w:t>
+      </w:r>
+      <w:r>
+        <w:rPr>
+          <w:rFonts w:ascii="Arial" w:hAnsi="Arial" w:cs="Arial"/>
+          <w:sz w:val="40"/>
+          <w:szCs w:val="40"/>
+        </w:rPr>
+        <w:t>all</w:t>
+      </w:r>
+      <w:r>
+        <w:rPr>
+          <w:rFonts w:ascii="Arial" w:hAnsi="Arial" w:cs="Arial"/>
+          <w:sz w:val="40"/>
+          <w:szCs w:val="40"/>
+        </w:rPr>
+        <w:t xml:space="preserve"> the div tags that have been used in the webpage.</w:t>
       </w:r>
     </w:p>
     <w:p>
@@ -3380,6 +3308,7 @@
       <w:r>
         <w:rPr>
           <w:rFonts w:ascii="Arial" w:hAnsi="Arial" w:cs="Arial"/>
+          <w:noProof/>
           <w:sz w:val="40"/>
           <w:szCs w:val="40"/>
         </w:rPr>
@@ -3453,7 +3382,39 @@
           <w:sz w:val="40"/>
           <w:szCs w:val="40"/>
         </w:rPr>
-        <w:t xml:space="preserve"> have showcased some articles of the company</w:t>
+        <w:t xml:space="preserve"> have </w:t>
+      </w:r>
+      <w:r>
+        <w:rPr>
+          <w:rFonts w:ascii="Arial" w:hAnsi="Arial" w:cs="Arial"/>
+          <w:sz w:val="40"/>
+          <w:szCs w:val="40"/>
+        </w:rPr>
+        <w:t>displayed</w:t>
+      </w:r>
+      <w:r>
+        <w:rPr>
+          <w:rFonts w:ascii="Arial" w:hAnsi="Arial" w:cs="Arial"/>
+          <w:sz w:val="40"/>
+          <w:szCs w:val="40"/>
+        </w:rPr>
+        <w:t xml:space="preserve"> </w:t>
+      </w:r>
+      <w:r>
+        <w:rPr>
+          <w:rFonts w:ascii="Arial" w:hAnsi="Arial" w:cs="Arial"/>
+          <w:sz w:val="40"/>
+          <w:szCs w:val="40"/>
+        </w:rPr>
+        <w:t>major</w:t>
+      </w:r>
+      <w:r>
+        <w:rPr>
+          <w:rFonts w:ascii="Arial" w:hAnsi="Arial" w:cs="Arial"/>
+          <w:sz w:val="40"/>
+          <w:szCs w:val="40"/>
+        </w:rPr>
+        <w:t xml:space="preserve"> articles of the company</w:t>
       </w:r>
       <w:r>
         <w:rPr>
@@ -3547,7 +3508,7 @@
           <w:sz w:val="40"/>
           <w:szCs w:val="40"/>
         </w:rPr>
-        <w:t>box shadow in each of the div-containers that have been used for the text placement and the buttons.</w:t>
+        <w:t>box shadow in each of the div-containers for the text placement and the buttons.</w:t>
       </w:r>
     </w:p>
     <w:p>
@@ -3565,7 +3526,23 @@
           <w:sz w:val="40"/>
           <w:szCs w:val="40"/>
         </w:rPr>
-        <w:t xml:space="preserve">The buttons itself has some decent style </w:t>
+        <w:t>The buttons itself has decent style</w:t>
+      </w:r>
+      <w:r>
+        <w:rPr>
+          <w:rFonts w:ascii="Arial" w:hAnsi="Arial" w:cs="Arial"/>
+          <w:sz w:val="40"/>
+          <w:szCs w:val="40"/>
+        </w:rPr>
+        <w:t>s</w:t>
+      </w:r>
+      <w:r>
+        <w:rPr>
+          <w:rFonts w:ascii="Arial" w:hAnsi="Arial" w:cs="Arial"/>
+          <w:sz w:val="40"/>
+          <w:szCs w:val="40"/>
+        </w:rPr>
+        <w:t xml:space="preserve"> </w:t>
       </w:r>
       <w:r>
         <w:rPr>
@@ -3612,6 +3589,7 @@
       <w:r>
         <w:rPr>
           <w:rFonts w:ascii="Arial" w:hAnsi="Arial" w:cs="Arial"/>
+          <w:noProof/>
           <w:sz w:val="40"/>
           <w:szCs w:val="40"/>
         </w:rPr>
@@ -3677,7 +3655,15 @@
           <w:sz w:val="40"/>
           <w:szCs w:val="40"/>
         </w:rPr>
-        <w:t xml:space="preserve">To create these appealing </w:t>
+        <w:t>Create</w:t>
+      </w:r>
+      <w:r>
+        <w:rPr>
+          <w:rFonts w:ascii="Arial" w:hAnsi="Arial" w:cs="Arial"/>
+          <w:sz w:val="40"/>
+          <w:szCs w:val="40"/>
+        </w:rPr>
+        <w:t xml:space="preserve"> these appealing </w:t>
       </w:r>
       <w:r>
         <w:rPr>
@@ -3783,6 +3769,7 @@
       <w:r>
         <w:rPr>
           <w:rFonts w:ascii="Arial" w:hAnsi="Arial" w:cs="Arial"/>
+          <w:noProof/>
           <w:sz w:val="40"/>
           <w:szCs w:val="40"/>
         </w:rPr>
@@ -4188,7 +4175,15 @@
           <w:sz w:val="40"/>
           <w:szCs w:val="40"/>
         </w:rPr>
-        <w:t xml:space="preserve"> (</w:t>
+        <w:t xml:space="preserve"> </w:t>
+      </w:r>
+      <w:r>
+        <w:rPr>
+          <w:rFonts w:ascii="Arial" w:hAnsi="Arial" w:cs="Arial"/>
+          <w:sz w:val="32"/>
+          <w:szCs w:val="32"/>
+        </w:rPr>
+        <w:t>(</w:t>
       </w:r>
       <w:hyperlink r:id="rId15" w:history="1">
         <w:r>
@@ -4198,14 +4193,14 @@
             <w:sz w:val="32"/>
             <w:szCs w:val="32"/>
           </w:rPr>
-          <w:t>https://mailchimp.com/?currency=INR</w:t>
+          <w:t>https://mailchimp.com</w:t>
         </w:r>
       </w:hyperlink>
       <w:r>
         <w:rPr>
           <w:rFonts w:ascii="Arial" w:hAnsi="Arial" w:cs="Arial"/>
-          <w:sz w:val="40"/>
-          <w:szCs w:val="40"/>
+          <w:sz w:val="32"/>
+          <w:szCs w:val="32"/>
         </w:rPr>
         <w:t>)</w:t>
       </w:r>
@@ -4231,6 +4226,106 @@
         </w:rPr>
         <w:t>YouTube</w:t>
       </w:r>
+      <w:r>
+        <w:rPr>
+          <w:rFonts w:ascii="Arial" w:hAnsi="Arial" w:cs="Arial"/>
+          <w:sz w:val="40"/>
+          <w:szCs w:val="40"/>
+        </w:rPr>
+        <w:t xml:space="preserve"> </w:t>
+      </w:r>
+      <w:r>
+        <w:rPr>
+          <w:rFonts w:ascii="Arial" w:hAnsi="Arial" w:cs="Arial"/>
+          <w:sz w:val="32"/>
+          <w:szCs w:val="32"/>
+        </w:rPr>
+        <w:t>(</w:t>
+      </w:r>
+      <w:hyperlink r:id="rId16" w:history="1">
+        <w:r>
+          <w:rPr>
+            <w:rStyle w:val="Hyperlink"/>
+            <w:rFonts w:ascii="Arial" w:hAnsi="Arial" w:cs="Arial"/>
+            <w:sz w:val="32"/>
+            <w:szCs w:val="32"/>
+          </w:rPr>
+          <w:t>H</w:t>
+        </w:r>
+        <w:r>
+          <w:rPr>
+            <w:rStyle w:val="Hyperlink"/>
+            <w:rFonts w:ascii="Arial" w:hAnsi="Arial" w:cs="Arial"/>
+            <w:sz w:val="32"/>
+            <w:szCs w:val="32"/>
+          </w:rPr>
+          <w:t xml:space="preserve">eader </w:t>
+        </w:r>
+        <w:r>
+          <w:rPr>
+            <w:rStyle w:val="Hyperlink"/>
+            <w:rFonts w:ascii="Arial" w:hAnsi="Arial" w:cs="Arial"/>
+            <w:sz w:val="32"/>
+            <w:szCs w:val="32"/>
+          </w:rPr>
+          <w:t>T</w:t>
+        </w:r>
+        <w:r>
+          <w:rPr>
+            <w:rStyle w:val="Hyperlink"/>
+            <w:rFonts w:ascii="Arial" w:hAnsi="Arial" w:cs="Arial"/>
+            <w:sz w:val="32"/>
+            <w:szCs w:val="32"/>
+          </w:rPr>
+          <w:t>utorial</w:t>
+        </w:r>
+      </w:hyperlink>
+      <w:r>
+        <w:rPr>
+          <w:rFonts w:ascii="Arial" w:hAnsi="Arial" w:cs="Arial"/>
+          <w:sz w:val="32"/>
+          <w:szCs w:val="32"/>
+        </w:rPr>
+        <w:t>), (</w:t>
+      </w:r>
+      <w:hyperlink r:id="rId17" w:history="1">
+        <w:r>
+          <w:rPr>
+            <w:rStyle w:val="Hyperlink"/>
+            <w:rFonts w:ascii="Arial" w:hAnsi="Arial" w:cs="Arial"/>
+            <w:sz w:val="32"/>
+            <w:szCs w:val="32"/>
+          </w:rPr>
+          <w:t>Search Bar</w:t>
+        </w:r>
+      </w:hyperlink>
+      <w:r>
+        <w:rPr>
+          <w:rFonts w:ascii="Arial" w:hAnsi="Arial" w:cs="Arial"/>
+          <w:sz w:val="32"/>
+          <w:szCs w:val="32"/>
+        </w:rPr>
+        <w:t>), (</w:t>
+      </w:r>
+      <w:hyperlink r:id="rId18" w:history="1">
+        <w:r>
+          <w:rPr>
+            <w:rStyle w:val="Hyperlink"/>
+            <w:rFonts w:ascii="Arial" w:hAnsi="Arial" w:cs="Arial"/>
+            <w:sz w:val="32"/>
+            <w:szCs w:val="32"/>
+          </w:rPr>
+          <w:t>Footer</w:t>
+        </w:r>
+      </w:hyperlink>
+      <w:r>
+        <w:rPr>
+          <w:rFonts w:ascii="Arial" w:hAnsi="Arial" w:cs="Arial"/>
+          <w:sz w:val="32"/>
+          <w:szCs w:val="32"/>
+        </w:rPr>
+        <w:t>)</w:t>
+      </w:r>
     </w:p>
     <w:p>
       <w:pPr>
@@ -4253,6 +4348,78 @@
         </w:rPr>
         <w:t>GeeksforGeeks</w:t>
       </w:r>
+      <w:r>
+        <w:rPr>
+          <w:rFonts w:ascii="Arial" w:hAnsi="Arial" w:cs="Arial"/>
+          <w:sz w:val="40"/>
+          <w:szCs w:val="40"/>
+        </w:rPr>
+        <w:t xml:space="preserve"> </w:t>
+      </w:r>
+      <w:r>
+        <w:rPr>
+          <w:rFonts w:ascii="Arial" w:hAnsi="Arial" w:cs="Arial"/>
+          <w:sz w:val="32"/>
+          <w:szCs w:val="32"/>
+        </w:rPr>
+        <w:t>(</w:t>
+      </w:r>
+      <w:hyperlink r:id="rId19" w:history="1">
+        <w:r>
+          <w:rPr>
+            <w:rStyle w:val="Hyperlink"/>
+            <w:rFonts w:ascii="Arial" w:hAnsi="Arial" w:cs="Arial"/>
+            <w:sz w:val="32"/>
+            <w:szCs w:val="32"/>
+          </w:rPr>
+          <w:t xml:space="preserve">Flex </w:t>
+        </w:r>
+        <w:r>
+          <w:rPr>
+            <w:rStyle w:val="Hyperlink"/>
+            <w:rFonts w:ascii="Arial" w:hAnsi="Arial" w:cs="Arial"/>
+            <w:sz w:val="32"/>
+            <w:szCs w:val="32"/>
+          </w:rPr>
+          <w:t>B</w:t>
+        </w:r>
+        <w:r>
+          <w:rPr>
+            <w:rStyle w:val="Hyperlink"/>
+            <w:rFonts w:ascii="Arial" w:hAnsi="Arial" w:cs="Arial"/>
+            <w:sz w:val="32"/>
+            <w:szCs w:val="32"/>
+          </w:rPr>
+          <w:t>ox</w:t>
+        </w:r>
+      </w:hyperlink>
+      <w:r>
+        <w:rPr>
+          <w:rFonts w:ascii="Arial" w:hAnsi="Arial" w:cs="Arial"/>
+          <w:sz w:val="32"/>
+          <w:szCs w:val="32"/>
+        </w:rPr>
+        <w:t>), (</w:t>
+      </w:r>
+      <w:hyperlink r:id="rId20" w:history="1">
+        <w:r>
+          <w:rPr>
+            <w:rStyle w:val="Hyperlink"/>
+            <w:rFonts w:ascii="Arial" w:hAnsi="Arial" w:cs="Arial"/>
+            <w:sz w:val="32"/>
+            <w:szCs w:val="32"/>
+          </w:rPr>
+          <w:t>Flex Property</w:t>
+        </w:r>
+      </w:hyperlink>
+      <w:r>
+        <w:rPr>
+          <w:rFonts w:ascii="Arial" w:hAnsi="Arial" w:cs="Arial"/>
+          <w:sz w:val="32"/>
+          <w:szCs w:val="32"/>
+        </w:rPr>
+        <w:t>)</w:t>
+      </w:r>
     </w:p>
     <w:p>
       <w:pPr>
@@ -4275,6 +4442,41 @@
         </w:rPr>
         <w:t>w3schools</w:t>
       </w:r>
+      <w:r>
+        <w:rPr>
+          <w:rFonts w:ascii="Arial" w:hAnsi="Arial" w:cs="Arial"/>
+          <w:sz w:val="40"/>
+          <w:szCs w:val="40"/>
+        </w:rPr>
+        <w:t xml:space="preserve"> </w:t>
+      </w:r>
+      <w:r>
+        <w:rPr>
+          <w:rFonts w:ascii="Arial" w:hAnsi="Arial" w:cs="Arial"/>
+          <w:sz w:val="32"/>
+          <w:szCs w:val="32"/>
+        </w:rPr>
+        <w:t>(</w:t>
+      </w:r>
+      <w:hyperlink r:id="rId21" w:history="1">
+        <w:r>
+          <w:rPr>
+            <w:rStyle w:val="Hyperlink"/>
+            <w:rFonts w:ascii="Arial" w:hAnsi="Arial" w:cs="Arial"/>
+            <w:sz w:val="32"/>
+            <w:szCs w:val="32"/>
+          </w:rPr>
+          <w:t>https://www.w3schools.com/</w:t>
+        </w:r>
+      </w:hyperlink>
+      <w:r>
+        <w:rPr>
+          <w:rFonts w:ascii="Arial" w:hAnsi="Arial" w:cs="Arial"/>
+          <w:sz w:val="32"/>
+          <w:szCs w:val="32"/>
+        </w:rPr>
+        <w:t>)</w:t>
+      </w:r>
     </w:p>
     <w:p>
       <w:pPr>
@@ -4297,6 +4499,41 @@
         </w:rPr>
         <w:t>Google Gen AI</w:t>
       </w:r>
+      <w:r>
+        <w:rPr>
+          <w:rFonts w:ascii="Arial" w:hAnsi="Arial" w:cs="Arial"/>
+          <w:sz w:val="40"/>
+          <w:szCs w:val="40"/>
+        </w:rPr>
+        <w:t xml:space="preserve"> </w:t>
+      </w:r>
+      <w:r>
+        <w:rPr>
+          <w:rFonts w:ascii="Arial" w:hAnsi="Arial" w:cs="Arial"/>
+          <w:sz w:val="32"/>
+          <w:szCs w:val="32"/>
+        </w:rPr>
+        <w:t>(</w:t>
+      </w:r>
+      <w:hyperlink r:id="rId22" w:history="1">
+        <w:r>
+          <w:rPr>
+            <w:rStyle w:val="Hyperlink"/>
+            <w:rFonts w:ascii="Arial" w:hAnsi="Arial" w:cs="Arial"/>
+            <w:sz w:val="32"/>
+            <w:szCs w:val="32"/>
+          </w:rPr>
+          <w:t>marketingwebsite.com</w:t>
+        </w:r>
+      </w:hyperlink>
+      <w:r>
+        <w:rPr>
+          <w:rFonts w:ascii="Arial" w:hAnsi="Arial" w:cs="Arial"/>
+          <w:sz w:val="32"/>
+          <w:szCs w:val="32"/>
+        </w:rPr>
+        <w:t>)</w:t>
+      </w:r>
     </w:p>
     <w:p>
       <w:pPr>
@@ -4319,9 +4556,177 @@
         </w:rPr>
         <w:t>ChatGPT</w:t>
       </w:r>
+      <w:r>
+        <w:rPr>
+          <w:rFonts w:ascii="Arial" w:hAnsi="Arial" w:cs="Arial"/>
+          <w:sz w:val="40"/>
+          <w:szCs w:val="40"/>
+        </w:rPr>
+        <w:t xml:space="preserve"> Ideas</w:t>
+      </w:r>
+      <w:r>
+        <w:rPr>
+          <w:rFonts w:ascii="Arial" w:hAnsi="Arial" w:cs="Arial"/>
+          <w:sz w:val="40"/>
+          <w:szCs w:val="40"/>
+        </w:rPr>
+        <w:t xml:space="preserve"> </w:t>
+      </w:r>
+      <w:r>
+        <w:rPr>
+          <w:rFonts w:ascii="Arial" w:hAnsi="Arial" w:cs="Arial"/>
+          <w:sz w:val="32"/>
+          <w:szCs w:val="32"/>
+        </w:rPr>
+        <w:t>(</w:t>
+      </w:r>
+      <w:hyperlink r:id="rId23" w:history="1">
+        <w:r>
+          <w:rPr>
+            <w:rStyle w:val="Hyperlink"/>
+            <w:rFonts w:ascii="Arial" w:hAnsi="Arial" w:cs="Arial"/>
+            <w:sz w:val="32"/>
+            <w:szCs w:val="32"/>
+          </w:rPr>
+          <w:t>https://chat.openai.com/</w:t>
+        </w:r>
+      </w:hyperlink>
+      <w:r>
+        <w:rPr>
+          <w:rFonts w:ascii="Arial" w:hAnsi="Arial" w:cs="Arial"/>
+          <w:sz w:val="32"/>
+          <w:szCs w:val="32"/>
+        </w:rPr>
+        <w:t>)</w:t>
+      </w:r>
+    </w:p>
+    <w:p>
+      <w:pPr>
+        <w:pStyle w:val="ListParagraph"/>
+        <w:numPr>
+          <w:ilvl w:val="0"/>
+          <w:numId w:val="4"/>
+        </w:numPr>
+        <w:rPr>
+          <w:rFonts w:ascii="Arial" w:hAnsi="Arial" w:cs="Arial"/>
+          <w:sz w:val="40"/>
+          <w:szCs w:val="40"/>
+        </w:rPr>
+      </w:pPr>
+      <w:r>
+        <w:rPr>
+          <w:rFonts w:ascii="Arial" w:hAnsi="Arial" w:cs="Arial"/>
+          <w:sz w:val="40"/>
+          <w:szCs w:val="40"/>
+        </w:rPr>
+        <w:t xml:space="preserve">FreeCodeCamp </w:t>
+      </w:r>
+      <w:r>
+        <w:rPr>
+          <w:rFonts w:ascii="Arial" w:hAnsi="Arial" w:cs="Arial"/>
+          <w:sz w:val="32"/>
+          <w:szCs w:val="32"/>
+        </w:rPr>
+        <w:t>(</w:t>
+      </w:r>
+      <w:hyperlink r:id="rId24" w:history="1">
+        <w:r>
+          <w:rPr>
+            <w:rStyle w:val="Hyperlink"/>
+            <w:rFonts w:ascii="Arial" w:hAnsi="Arial" w:cs="Arial"/>
+            <w:sz w:val="32"/>
+            <w:szCs w:val="32"/>
+          </w:rPr>
+          <w:t>Basic HTML</w:t>
+        </w:r>
+      </w:hyperlink>
+      <w:r>
+        <w:rPr>
+          <w:rFonts w:ascii="Arial" w:hAnsi="Arial" w:cs="Arial"/>
+          <w:sz w:val="32"/>
+          <w:szCs w:val="32"/>
+        </w:rPr>
+        <w:t>)</w:t>
+      </w:r>
+      <w:r>
+        <w:rPr>
+          <w:rFonts w:ascii="Arial" w:hAnsi="Arial" w:cs="Arial"/>
+          <w:sz w:val="32"/>
+          <w:szCs w:val="32"/>
+        </w:rPr>
+        <w:t>, (</w:t>
+      </w:r>
+      <w:hyperlink r:id="rId25" w:history="1">
+        <w:r>
+          <w:rPr>
+            <w:rStyle w:val="Hyperlink"/>
+            <w:rFonts w:ascii="Arial" w:hAnsi="Arial" w:cs="Arial"/>
+            <w:sz w:val="32"/>
+            <w:szCs w:val="32"/>
+          </w:rPr>
+          <w:t>CSS</w:t>
+        </w:r>
+      </w:hyperlink>
+      <w:r>
+        <w:rPr>
+          <w:rFonts w:ascii="Arial" w:hAnsi="Arial" w:cs="Arial"/>
+          <w:sz w:val="32"/>
+          <w:szCs w:val="32"/>
+        </w:rPr>
+        <w:t>)</w:t>
+      </w:r>
+    </w:p>
+    <w:p>
+      <w:pPr>
+        <w:pStyle w:val="ListParagraph"/>
+        <w:numPr>
+          <w:ilvl w:val="0"/>
+          <w:numId w:val="4"/>
+        </w:numPr>
+        <w:rPr>
+          <w:rFonts w:ascii="Arial" w:hAnsi="Arial" w:cs="Arial"/>
+          <w:sz w:val="40"/>
+          <w:szCs w:val="40"/>
+        </w:rPr>
+      </w:pPr>
+      <w:r>
+        <w:rPr>
+          <w:rFonts w:ascii="Arial" w:hAnsi="Arial" w:cs="Arial"/>
+          <w:sz w:val="40"/>
+          <w:szCs w:val="40"/>
+        </w:rPr>
+        <w:t xml:space="preserve">Web-eau </w:t>
+      </w:r>
+      <w:r>
+        <w:rPr>
+          <w:rFonts w:ascii="Arial" w:hAnsi="Arial" w:cs="Arial"/>
+          <w:sz w:val="32"/>
+          <w:szCs w:val="32"/>
+        </w:rPr>
+        <w:t>(</w:t>
+      </w:r>
+      <w:hyperlink r:id="rId26" w:history="1">
+        <w:r>
+          <w:rPr>
+            <w:rStyle w:val="Hyperlink"/>
+            <w:rFonts w:ascii="Arial" w:hAnsi="Arial" w:cs="Arial"/>
+            <w:sz w:val="32"/>
+            <w:szCs w:val="32"/>
+          </w:rPr>
+          <w:t>Footer Design</w:t>
+        </w:r>
+      </w:hyperlink>
+      <w:r>
+        <w:rPr>
+          <w:rFonts w:ascii="Arial" w:hAnsi="Arial" w:cs="Arial"/>
+          <w:sz w:val="32"/>
+          <w:szCs w:val="32"/>
+        </w:rPr>
+        <w:t>)</w:t>
+      </w:r>
     </w:p>
     <w:sectPr>
-      <w:headerReference w:type="default" r:id="rId16"/>
+      <w:headerReference w:type="default" r:id="rId27"/>
       <w:pgSz w:w="11906" w:h="16838"/>
       <w:pgMar w:top="1440" w:right="1440" w:bottom="1440" w:left="1440" w:header="708" w:footer="708" w:gutter="0"/>
       <w:cols w:space="708"/>
@@ -5291,6 +5696,7 @@
   <w:style w:type="character" w:default="1" w:styleId="DefaultParagraphFont">
     <w:name w:val="Default Paragraph Font"/>
     <w:uiPriority w:val="1"/>
+    <w:semiHidden/>
     <w:unhideWhenUsed/>
   </w:style>
   <w:style w:type="table" w:default="1" w:styleId="TableNormal">
@@ -5408,6 +5814,18 @@
     <w:rPr>
       <w:color w:val="605E5C"/>
       <w:shd w:val="clear" w:color="auto" w:fill="E1DFDD"/>
+    </w:rPr>
+  </w:style>
+  <w:style w:type="character" w:styleId="FollowedHyperlink">
+    <w:name w:val="FollowedHyperlink"/>
+    <w:basedOn w:val="DefaultParagraphFont"/>
+    <w:uiPriority w:val="99"/>
+    <w:semiHidden/>
+    <w:unhideWhenUsed/>
+    <w:rsid w:val="004E3390"/>
+    <w:rPr>
+      <w:color w:val="954F72" w:themeColor="followedHyperlink"/>
+      <w:u w:val="single"/>
     </w:rPr>
   </w:style>
 </w:styles>

</xml_diff>

<commit_message>
Update Marketing Website design and copyright disclaimer page
</commit_message>
<xml_diff>
--- a/MARKETING WEBSITE REPORT.docx
+++ b/MARKETING WEBSITE REPORT.docx
@@ -14,9 +14,9 @@
           <w:szCs w:val="64"/>
         </w:rPr>
         <w:drawing>
-          <wp:inline distT="0" distB="0" distL="0" distR="0" wp14:anchorId="23630EF9" wp14:editId="7D605F74">
-            <wp:extent cx="3409627" cy="1660995"/>
-            <wp:effectExtent l="0" t="0" r="635" b="0"/>
+          <wp:inline distT="0" distB="0" distL="0" distR="0" wp14:anchorId="23630EF9" wp14:editId="4882B63B">
+            <wp:extent cx="3749040" cy="1826339"/>
+            <wp:effectExtent l="0" t="0" r="3810" b="2540"/>
             <wp:docPr id="1809208732" name="Picture 1"/>
             <wp:cNvGraphicFramePr>
               <a:graphicFrameLocks xmlns:a="http://schemas.openxmlformats.org/drawingml/2006/main" noChangeAspect="1"/>
@@ -37,7 +37,7 @@
                   <pic:spPr>
                     <a:xfrm>
                       <a:off x="0" y="0"/>
-                      <a:ext cx="3521805" cy="1715642"/>
+                      <a:ext cx="3877758" cy="1889044"/>
                     </a:xfrm>
                     <a:prstGeom prst="rect">
                       <a:avLst/>
@@ -419,38 +419,55 @@
     <w:p>
       <w:pPr>
         <w:rPr>
+          <w:rFonts w:ascii="Times New Roman" w:hAnsi="Times New Roman" w:cs="Times New Roman"/>
+          <w:b/>
+          <w:bCs/>
+          <w:sz w:val="32"/>
+          <w:szCs w:val="32"/>
+        </w:rPr>
+      </w:pPr>
+      <w:r>
+        <w:rPr>
+          <w:rFonts w:ascii="Times New Roman" w:hAnsi="Times New Roman" w:cs="Times New Roman"/>
+          <w:b/>
+          <w:bCs/>
+          <w:sz w:val="32"/>
+          <w:szCs w:val="32"/>
+        </w:rPr>
+        <w:br w:type="page"/>
+      </w:r>
+    </w:p>
+    <w:p>
+      <w:pPr>
+        <w:jc w:val="center"/>
+        <w:rPr>
+          <w:rFonts w:ascii="Times New Roman" w:hAnsi="Times New Roman" w:cs="Times New Roman"/>
+          <w:b/>
+          <w:bCs/>
+          <w:sz w:val="32"/>
+          <w:szCs w:val="32"/>
+        </w:rPr>
+      </w:pPr>
+    </w:p>
+    <w:p>
+      <w:pPr>
+        <w:jc w:val="center"/>
+        <w:rPr>
+          <w:rFonts w:ascii="Times New Roman" w:hAnsi="Times New Roman" w:cs="Times New Roman"/>
+          <w:b/>
+          <w:bCs/>
           <w:sz w:val="64"/>
           <w:szCs w:val="64"/>
         </w:rPr>
       </w:pPr>
       <w:r>
         <w:rPr>
+          <w:rFonts w:ascii="Times New Roman" w:hAnsi="Times New Roman" w:cs="Times New Roman"/>
+          <w:b/>
+          <w:bCs/>
           <w:sz w:val="64"/>
           <w:szCs w:val="64"/>
         </w:rPr>
-        <w:br w:type="page"/>
-      </w:r>
-    </w:p>
-    <w:p>
-      <w:pPr>
-        <w:jc w:val="center"/>
-        <w:rPr>
-          <w:rFonts w:ascii="Times New Roman" w:hAnsi="Times New Roman" w:cs="Times New Roman"/>
-          <w:b/>
-          <w:bCs/>
-          <w:sz w:val="64"/>
-          <w:szCs w:val="64"/>
-        </w:rPr>
-      </w:pPr>
-      <w:r>
-        <w:rPr>
-          <w:rFonts w:ascii="Times New Roman" w:hAnsi="Times New Roman" w:cs="Times New Roman"/>
-          <w:b/>
-          <w:bCs/>
-          <w:sz w:val="64"/>
-          <w:szCs w:val="64"/>
-        </w:rPr>
-        <w:lastRenderedPageBreak/>
         <w:t>TABLE OF CONTENTS</w:t>
       </w:r>
     </w:p>
@@ -718,7 +735,7 @@
           <w:sz w:val="36"/>
           <w:szCs w:val="36"/>
         </w:rPr>
-        <w:t>7</w:t>
+        <w:t>8</w:t>
       </w:r>
     </w:p>
     <w:p>
@@ -741,7 +758,7 @@
           <w:sz w:val="36"/>
           <w:szCs w:val="36"/>
         </w:rPr>
-        <w:t>Website ……………….………………………</w:t>
+        <w:t xml:space="preserve">Website ……………….……………………… </w:t>
       </w:r>
       <w:r>
         <w:rPr>
@@ -749,23 +766,7 @@
           <w:sz w:val="36"/>
           <w:szCs w:val="36"/>
         </w:rPr>
-        <w:t>.</w:t>
-      </w:r>
-      <w:r>
-        <w:rPr>
-          <w:rFonts w:ascii="Times New Roman" w:hAnsi="Times New Roman" w:cs="Times New Roman"/>
-          <w:sz w:val="36"/>
-          <w:szCs w:val="36"/>
-        </w:rPr>
-        <w:t xml:space="preserve"> </w:t>
-      </w:r>
-      <w:r>
-        <w:rPr>
-          <w:rFonts w:ascii="Times New Roman" w:hAnsi="Times New Roman" w:cs="Times New Roman"/>
-          <w:sz w:val="36"/>
-          <w:szCs w:val="36"/>
-        </w:rPr>
-        <w:t>8</w:t>
+        <w:t>10</w:t>
       </w:r>
     </w:p>
     <w:p>
@@ -796,7 +797,7 @@
           <w:sz w:val="36"/>
           <w:szCs w:val="36"/>
         </w:rPr>
-        <w:t xml:space="preserve"> ……………………………………. </w:t>
+        <w:t>.</w:t>
       </w:r>
       <w:r>
         <w:rPr>
@@ -804,7 +805,55 @@
           <w:sz w:val="36"/>
           <w:szCs w:val="36"/>
         </w:rPr>
-        <w:t>13</w:t>
+        <w:t>…</w:t>
+      </w:r>
+      <w:r>
+        <w:rPr>
+          <w:rFonts w:ascii="Times New Roman" w:hAnsi="Times New Roman" w:cs="Times New Roman"/>
+          <w:sz w:val="36"/>
+          <w:szCs w:val="36"/>
+        </w:rPr>
+        <w:t>…...</w:t>
+      </w:r>
+      <w:r>
+        <w:rPr>
+          <w:rFonts w:ascii="Times New Roman" w:hAnsi="Times New Roman" w:cs="Times New Roman"/>
+          <w:sz w:val="36"/>
+          <w:szCs w:val="36"/>
+        </w:rPr>
+        <w:t>…</w:t>
+      </w:r>
+      <w:r>
+        <w:rPr>
+          <w:rFonts w:ascii="Times New Roman" w:hAnsi="Times New Roman" w:cs="Times New Roman"/>
+          <w:sz w:val="36"/>
+          <w:szCs w:val="36"/>
+        </w:rPr>
+        <w:t>…</w:t>
+      </w:r>
+      <w:r>
+        <w:rPr>
+          <w:rFonts w:ascii="Times New Roman" w:hAnsi="Times New Roman" w:cs="Times New Roman"/>
+          <w:sz w:val="36"/>
+          <w:szCs w:val="36"/>
+        </w:rPr>
+        <w:t xml:space="preserve">………………………. </w:t>
+      </w:r>
+      <w:r>
+        <w:rPr>
+          <w:rFonts w:ascii="Times New Roman" w:hAnsi="Times New Roman" w:cs="Times New Roman"/>
+          <w:sz w:val="36"/>
+          <w:szCs w:val="36"/>
+        </w:rPr>
+        <w:t>1</w:t>
+      </w:r>
+      <w:r>
+        <w:rPr>
+          <w:rFonts w:ascii="Times New Roman" w:hAnsi="Times New Roman" w:cs="Times New Roman"/>
+          <w:sz w:val="36"/>
+          <w:szCs w:val="36"/>
+        </w:rPr>
+        <w:t>7</w:t>
       </w:r>
     </w:p>
     <w:p>
@@ -1036,8 +1085,15 @@
         </w:rPr>
         <w:sectPr>
           <w:headerReference w:type="default" r:id="rId8"/>
+          <w:headerReference w:type="first" r:id="rId9"/>
           <w:pgSz w:w="11906" w:h="16838"/>
           <w:pgMar w:top="1440" w:right="1440" w:bottom="1440" w:left="1440" w:header="708" w:footer="708" w:gutter="0"/>
+          <w:pgBorders w:offsetFrom="page">
+            <w:top w:val="single" w:sz="2" w:space="24" w:color="auto"/>
+            <w:left w:val="single" w:sz="2" w:space="24" w:color="auto"/>
+            <w:bottom w:val="single" w:sz="2" w:space="24" w:color="auto"/>
+            <w:right w:val="single" w:sz="2" w:space="24" w:color="auto"/>
+          </w:pgBorders>
           <w:cols w:space="708"/>
           <w:titlePg/>
           <w:docGrid w:linePitch="360"/>
@@ -2255,6 +2311,16 @@
     </w:p>
     <w:p>
       <w:pPr>
+        <w:ind w:left="720"/>
+        <w:rPr>
+          <w:rFonts w:ascii="Arial" w:hAnsi="Arial" w:cs="Arial"/>
+          <w:sz w:val="20"/>
+          <w:szCs w:val="20"/>
+        </w:rPr>
+      </w:pPr>
+    </w:p>
+    <w:p>
+      <w:pPr>
         <w:numPr>
           <w:ilvl w:val="0"/>
           <w:numId w:val="2"/>
@@ -2310,6 +2376,15 @@
     </w:p>
     <w:p>
       <w:pPr>
+        <w:rPr>
+          <w:rFonts w:ascii="Arial" w:hAnsi="Arial" w:cs="Arial"/>
+          <w:sz w:val="20"/>
+          <w:szCs w:val="20"/>
+        </w:rPr>
+      </w:pPr>
+    </w:p>
+    <w:p>
+      <w:pPr>
         <w:numPr>
           <w:ilvl w:val="0"/>
           <w:numId w:val="2"/>
@@ -2357,6 +2432,15 @@
     </w:p>
     <w:p>
       <w:pPr>
+        <w:rPr>
+          <w:rFonts w:ascii="Arial" w:hAnsi="Arial" w:cs="Arial"/>
+          <w:sz w:val="20"/>
+          <w:szCs w:val="20"/>
+        </w:rPr>
+      </w:pPr>
+    </w:p>
+    <w:p>
+      <w:pPr>
         <w:numPr>
           <w:ilvl w:val="0"/>
           <w:numId w:val="2"/>
@@ -2388,6 +2472,15 @@
     </w:p>
     <w:p>
       <w:pPr>
+        <w:rPr>
+          <w:rFonts w:ascii="Arial" w:hAnsi="Arial" w:cs="Arial"/>
+          <w:sz w:val="20"/>
+          <w:szCs w:val="20"/>
+        </w:rPr>
+      </w:pPr>
+    </w:p>
+    <w:p>
+      <w:pPr>
         <w:numPr>
           <w:ilvl w:val="0"/>
           <w:numId w:val="2"/>
@@ -2467,6 +2560,15 @@
     </w:p>
     <w:p>
       <w:pPr>
+        <w:rPr>
+          <w:rFonts w:ascii="Arial" w:hAnsi="Arial" w:cs="Arial"/>
+          <w:sz w:val="20"/>
+          <w:szCs w:val="20"/>
+        </w:rPr>
+      </w:pPr>
+    </w:p>
+    <w:p>
+      <w:pPr>
         <w:numPr>
           <w:ilvl w:val="0"/>
           <w:numId w:val="2"/>
@@ -2622,7 +2724,191 @@
     </w:p>
     <w:p>
       <w:pPr>
-        <w:ind w:left="720"/>
+        <w:rPr>
+          <w:rFonts w:ascii="Arial" w:hAnsi="Arial" w:cs="Arial"/>
+          <w:sz w:val="20"/>
+          <w:szCs w:val="20"/>
+        </w:rPr>
+      </w:pPr>
+    </w:p>
+    <w:p>
+      <w:pPr>
+        <w:numPr>
+          <w:ilvl w:val="0"/>
+          <w:numId w:val="2"/>
+        </w:numPr>
+        <w:rPr>
+          <w:rFonts w:ascii="Arial" w:hAnsi="Arial" w:cs="Arial"/>
+          <w:b/>
+          <w:bCs/>
+          <w:sz w:val="40"/>
+          <w:szCs w:val="40"/>
+        </w:rPr>
+      </w:pPr>
+      <w:r>
+        <w:rPr>
+          <w:rFonts w:ascii="Arial" w:hAnsi="Arial" w:cs="Arial"/>
+          <w:b/>
+          <w:bCs/>
+          <w:sz w:val="40"/>
+          <w:szCs w:val="40"/>
+        </w:rPr>
+        <w:t>Copyright</w:t>
+      </w:r>
+      <w:r>
+        <w:rPr>
+          <w:rFonts w:ascii="Arial" w:hAnsi="Arial" w:cs="Arial"/>
+          <w:b/>
+          <w:bCs/>
+          <w:sz w:val="40"/>
+          <w:szCs w:val="40"/>
+        </w:rPr>
+        <w:t xml:space="preserve"> Disclaimer Page: </w:t>
+      </w:r>
+      <w:r>
+        <w:rPr>
+          <w:rFonts w:ascii="Arial" w:hAnsi="Arial" w:cs="Arial"/>
+          <w:sz w:val="40"/>
+          <w:szCs w:val="40"/>
+        </w:rPr>
+        <w:t xml:space="preserve">This section can be accessed by clicking on the Learn more link at the bottom of the footer. It redirects the user to a new browser tab with the copyright disclaimer webpage opened. </w:t>
+      </w:r>
+    </w:p>
+    <w:p>
+      <w:pPr>
+        <w:ind w:left="720"/>
+        <w:rPr>
+          <w:rFonts w:ascii="Arial" w:hAnsi="Arial" w:cs="Arial"/>
+          <w:sz w:val="20"/>
+          <w:szCs w:val="20"/>
+        </w:rPr>
+      </w:pPr>
+      <w:r>
+        <w:rPr>
+          <w:rFonts w:ascii="Arial" w:hAnsi="Arial" w:cs="Arial"/>
+          <w:sz w:val="40"/>
+          <w:szCs w:val="40"/>
+        </w:rPr>
+        <w:t xml:space="preserve">In there the user can read all the information regarding the legal notices and the copyright policies from the official MailChimp Website. </w:t>
+      </w:r>
+      <w:r>
+        <w:rPr>
+          <w:rFonts w:ascii="Arial" w:hAnsi="Arial" w:cs="Arial"/>
+          <w:sz w:val="40"/>
+          <w:szCs w:val="40"/>
+        </w:rPr>
+        <w:tab/>
+      </w:r>
+      <w:r>
+        <w:rPr>
+          <w:rFonts w:ascii="Arial" w:hAnsi="Arial" w:cs="Arial"/>
+          <w:sz w:val="40"/>
+          <w:szCs w:val="40"/>
+        </w:rPr>
+        <w:tab/>
+        <w:t xml:space="preserve">     </w:t>
+      </w:r>
+      <w:r>
+        <w:rPr>
+          <w:rFonts w:ascii="Arial" w:hAnsi="Arial" w:cs="Arial"/>
+          <w:sz w:val="40"/>
+          <w:szCs w:val="40"/>
+        </w:rPr>
+        <w:tab/>
+      </w:r>
+      <w:r>
+        <w:rPr>
+          <w:rFonts w:ascii="Arial" w:hAnsi="Arial" w:cs="Arial"/>
+          <w:sz w:val="40"/>
+          <w:szCs w:val="40"/>
+        </w:rPr>
+        <w:tab/>
+      </w:r>
+      <w:r>
+        <w:rPr>
+          <w:rFonts w:ascii="Arial" w:hAnsi="Arial" w:cs="Arial"/>
+          <w:sz w:val="40"/>
+          <w:szCs w:val="40"/>
+        </w:rPr>
+        <w:tab/>
+      </w:r>
+      <w:r>
+        <w:rPr>
+          <w:rFonts w:ascii="Arial" w:hAnsi="Arial" w:cs="Arial"/>
+          <w:sz w:val="40"/>
+          <w:szCs w:val="40"/>
+        </w:rPr>
+        <w:tab/>
+      </w:r>
+      <w:r>
+        <w:rPr>
+          <w:rFonts w:ascii="Arial" w:hAnsi="Arial" w:cs="Arial"/>
+          <w:sz w:val="40"/>
+          <w:szCs w:val="40"/>
+        </w:rPr>
+        <w:tab/>
+      </w:r>
+      <w:r>
+        <w:rPr>
+          <w:rFonts w:ascii="Arial" w:hAnsi="Arial" w:cs="Arial"/>
+          <w:sz w:val="40"/>
+          <w:szCs w:val="40"/>
+        </w:rPr>
+        <w:tab/>
+      </w:r>
+      <w:r>
+        <w:rPr>
+          <w:rFonts w:ascii="Arial" w:hAnsi="Arial" w:cs="Arial"/>
+          <w:sz w:val="40"/>
+          <w:szCs w:val="40"/>
+        </w:rPr>
+        <w:tab/>
+      </w:r>
+      <w:r>
+        <w:rPr>
+          <w:rFonts w:ascii="Arial" w:hAnsi="Arial" w:cs="Arial"/>
+          <w:sz w:val="20"/>
+          <w:szCs w:val="20"/>
+        </w:rPr>
+        <w:t>(Link in references)</w:t>
+      </w:r>
+    </w:p>
+    <w:p>
+      <w:pPr>
+        <w:pStyle w:val="ListParagraph"/>
+        <w:numPr>
+          <w:ilvl w:val="0"/>
+          <w:numId w:val="2"/>
+        </w:numPr>
+        <w:rPr>
+          <w:rFonts w:ascii="Arial" w:hAnsi="Arial" w:cs="Arial"/>
+          <w:b/>
+          <w:bCs/>
+          <w:sz w:val="40"/>
+          <w:szCs w:val="40"/>
+        </w:rPr>
+      </w:pPr>
+      <w:r>
+        <w:rPr>
+          <w:rFonts w:ascii="Arial" w:hAnsi="Arial" w:cs="Arial"/>
+          <w:b/>
+          <w:bCs/>
+          <w:sz w:val="40"/>
+          <w:szCs w:val="40"/>
+        </w:rPr>
+        <w:t xml:space="preserve">Media Queries: </w:t>
+      </w:r>
+      <w:r>
+        <w:rPr>
+          <w:rFonts w:ascii="Arial" w:hAnsi="Arial" w:cs="Arial"/>
+          <w:sz w:val="40"/>
+          <w:szCs w:val="40"/>
+        </w:rPr>
+        <w:t>Media queries plays important role in making the webpage responsive. In our website we have applied these media queries to header, search bar and navbar.</w:t>
+      </w:r>
+    </w:p>
+    <w:p>
+      <w:pPr>
         <w:rPr>
           <w:rFonts w:ascii="Arial" w:hAnsi="Arial" w:cs="Arial"/>
           <w:b/>
@@ -2631,6 +2917,28 @@
           <w:szCs w:val="48"/>
         </w:rPr>
       </w:pPr>
+      <w:r>
+        <w:rPr>
+          <w:rFonts w:ascii="Arial" w:hAnsi="Arial" w:cs="Arial"/>
+          <w:b/>
+          <w:bCs/>
+          <w:sz w:val="48"/>
+          <w:szCs w:val="48"/>
+        </w:rPr>
+        <w:br w:type="page"/>
+      </w:r>
+    </w:p>
+    <w:p>
+      <w:pPr>
+        <w:ind w:left="720"/>
+        <w:rPr>
+          <w:rFonts w:ascii="Arial" w:hAnsi="Arial" w:cs="Arial"/>
+          <w:b/>
+          <w:bCs/>
+          <w:sz w:val="48"/>
+          <w:szCs w:val="48"/>
+        </w:rPr>
+      </w:pPr>
     </w:p>
     <w:p>
       <w:pPr>
@@ -2670,16 +2978,16 @@
           <w:szCs w:val="40"/>
         </w:rPr>
         <w:drawing>
-          <wp:anchor distT="0" distB="0" distL="114300" distR="114300" simplePos="0" relativeHeight="251658240" behindDoc="0" locked="0" layoutInCell="1" allowOverlap="1" wp14:anchorId="44834C70" wp14:editId="2E05DC6F">
+          <wp:anchor distT="0" distB="0" distL="114300" distR="114300" simplePos="0" relativeHeight="251658240" behindDoc="0" locked="0" layoutInCell="1" allowOverlap="1" wp14:anchorId="44834C70" wp14:editId="519880AD">
             <wp:simplePos x="0" y="0"/>
             <wp:positionH relativeFrom="margin">
-              <wp:align>center</wp:align>
+              <wp:posOffset>-556260</wp:posOffset>
             </wp:positionH>
             <wp:positionV relativeFrom="paragraph">
-              <wp:posOffset>480060</wp:posOffset>
+              <wp:posOffset>476251</wp:posOffset>
             </wp:positionV>
-            <wp:extent cx="7175500" cy="503695"/>
-            <wp:effectExtent l="0" t="0" r="6350" b="0"/>
+            <wp:extent cx="6856730" cy="556260"/>
+            <wp:effectExtent l="0" t="0" r="1270" b="0"/>
             <wp:wrapNone/>
             <wp:docPr id="843610054" name="Picture 1"/>
             <wp:cNvGraphicFramePr>
@@ -2693,7 +3001,7 @@
                     <pic:cNvPicPr/>
                   </pic:nvPicPr>
                   <pic:blipFill>
-                    <a:blip r:embed="rId9">
+                    <a:blip r:embed="rId10">
                       <a:extLst>
                         <a:ext uri="{28A0092B-C50C-407E-A947-70E740481C1C}">
                           <a14:useLocalDpi xmlns:a14="http://schemas.microsoft.com/office/drawing/2010/main" val="0"/>
@@ -2707,7 +3015,7 @@
                   <pic:spPr>
                     <a:xfrm>
                       <a:off x="0" y="0"/>
-                      <a:ext cx="7175500" cy="503695"/>
+                      <a:ext cx="6963097" cy="564889"/>
                     </a:xfrm>
                     <a:prstGeom prst="rect">
                       <a:avLst/>
@@ -2953,24 +3261,24 @@
         </w:rPr>
         <w:br/>
       </w:r>
-      <w:r>
-        <w:rPr>
-          <w:rFonts w:ascii="Arial" w:hAnsi="Arial" w:cs="Arial"/>
-          <w:sz w:val="40"/>
-          <w:szCs w:val="40"/>
-        </w:rPr>
-        <w:br/>
-      </w:r>
-    </w:p>
-    <w:p>
-      <w:pPr>
-        <w:ind w:left="720"/>
-        <w:rPr>
-          <w:rFonts w:ascii="Arial" w:hAnsi="Arial" w:cs="Arial"/>
-          <w:sz w:val="40"/>
-          <w:szCs w:val="40"/>
-        </w:rPr>
-      </w:pPr>
+    </w:p>
+    <w:p>
+      <w:pPr>
+        <w:jc w:val="center"/>
+        <w:rPr>
+          <w:rFonts w:ascii="Arial" w:hAnsi="Arial" w:cs="Arial"/>
+          <w:sz w:val="40"/>
+          <w:szCs w:val="40"/>
+        </w:rPr>
+      </w:pPr>
+      <w:r>
+        <w:rPr>
+          <w:rFonts w:ascii="Arial" w:hAnsi="Arial" w:cs="Arial"/>
+          <w:sz w:val="40"/>
+          <w:szCs w:val="40"/>
+        </w:rPr>
+        <w:br w:type="page"/>
+      </w:r>
       <w:r>
         <w:rPr>
           <w:rFonts w:ascii="Arial" w:hAnsi="Arial" w:cs="Arial"/>
@@ -2979,16 +3287,16 @@
           <w:szCs w:val="40"/>
         </w:rPr>
         <w:drawing>
-          <wp:anchor distT="0" distB="0" distL="114300" distR="114300" simplePos="0" relativeHeight="251659264" behindDoc="0" locked="0" layoutInCell="1" allowOverlap="1" wp14:anchorId="5CDCBE6A" wp14:editId="1345D204">
+          <wp:anchor distT="0" distB="0" distL="114300" distR="114300" simplePos="0" relativeHeight="251659264" behindDoc="0" locked="0" layoutInCell="1" allowOverlap="1" wp14:anchorId="5CDCBE6A" wp14:editId="545D6C5C">
             <wp:simplePos x="0" y="0"/>
-            <wp:positionH relativeFrom="column">
-              <wp:posOffset>-666427</wp:posOffset>
+            <wp:positionH relativeFrom="margin">
+              <wp:posOffset>-541019</wp:posOffset>
             </wp:positionH>
             <wp:positionV relativeFrom="paragraph">
-              <wp:posOffset>410705</wp:posOffset>
+              <wp:posOffset>342900</wp:posOffset>
             </wp:positionV>
-            <wp:extent cx="7240270" cy="2347853"/>
-            <wp:effectExtent l="0" t="0" r="0" b="0"/>
+            <wp:extent cx="6812280" cy="2417266"/>
+            <wp:effectExtent l="0" t="0" r="7620" b="2540"/>
             <wp:wrapNone/>
             <wp:docPr id="432842681" name="Picture 1"/>
             <wp:cNvGraphicFramePr>
@@ -3001,234 +3309,21 @@
                     <pic:cNvPr id="432842681" name=""/>
                     <pic:cNvPicPr/>
                   </pic:nvPicPr>
-                  <pic:blipFill>
-                    <a:blip r:embed="rId10" cstate="print">
+                  <pic:blipFill rotWithShape="1">
+                    <a:blip r:embed="rId11" cstate="print">
                       <a:extLst>
                         <a:ext uri="{28A0092B-C50C-407E-A947-70E740481C1C}">
                           <a14:useLocalDpi xmlns:a14="http://schemas.microsoft.com/office/drawing/2010/main" val="0"/>
                         </a:ext>
                       </a:extLst>
                     </a:blip>
-                    <a:stretch>
-                      <a:fillRect/>
-                    </a:stretch>
-                  </pic:blipFill>
-                  <pic:spPr>
-                    <a:xfrm>
-                      <a:off x="0" y="0"/>
-                      <a:ext cx="7249331" cy="2350791"/>
-                    </a:xfrm>
-                    <a:prstGeom prst="rect">
-                      <a:avLst/>
-                    </a:prstGeom>
-                  </pic:spPr>
-                </pic:pic>
-              </a:graphicData>
-            </a:graphic>
-            <wp14:sizeRelH relativeFrom="margin">
-              <wp14:pctWidth>0</wp14:pctWidth>
-            </wp14:sizeRelH>
-            <wp14:sizeRelV relativeFrom="margin">
-              <wp14:pctHeight>0</wp14:pctHeight>
-            </wp14:sizeRelV>
-          </wp:anchor>
-        </w:drawing>
-      </w:r>
-      <w:r>
-        <w:rPr>
-          <w:rFonts w:ascii="Arial" w:hAnsi="Arial" w:cs="Arial"/>
-          <w:sz w:val="40"/>
-          <w:szCs w:val="40"/>
-        </w:rPr>
-        <w:t>Next, we have the Achievements section,</w:t>
-      </w:r>
-      <w:r>
-        <w:rPr>
-          <w:rFonts w:ascii="Arial" w:hAnsi="Arial" w:cs="Arial"/>
-          <w:sz w:val="40"/>
-          <w:szCs w:val="40"/>
-        </w:rPr>
-        <w:t xml:space="preserve"> </w:t>
-      </w:r>
-      <w:r>
-        <w:rPr>
-          <w:rFonts w:ascii="Arial" w:hAnsi="Arial" w:cs="Arial"/>
-          <w:sz w:val="40"/>
-          <w:szCs w:val="40"/>
-        </w:rPr>
-        <w:br/>
-      </w:r>
-    </w:p>
-    <w:p>
-      <w:pPr>
-        <w:ind w:left="720"/>
-        <w:rPr>
-          <w:rFonts w:ascii="Arial" w:hAnsi="Arial" w:cs="Arial"/>
-          <w:sz w:val="40"/>
-          <w:szCs w:val="40"/>
-        </w:rPr>
-      </w:pPr>
-    </w:p>
-    <w:p>
-      <w:pPr>
-        <w:ind w:left="720"/>
-        <w:rPr>
-          <w:rFonts w:ascii="Arial" w:hAnsi="Arial" w:cs="Arial"/>
-          <w:sz w:val="40"/>
-          <w:szCs w:val="40"/>
-        </w:rPr>
-      </w:pPr>
-    </w:p>
-    <w:p>
-      <w:pPr>
-        <w:ind w:left="720"/>
-        <w:rPr>
-          <w:rFonts w:ascii="Arial" w:hAnsi="Arial" w:cs="Arial"/>
-          <w:sz w:val="40"/>
-          <w:szCs w:val="40"/>
-        </w:rPr>
-      </w:pPr>
-    </w:p>
-    <w:p>
-      <w:pPr>
-        <w:ind w:left="720"/>
-        <w:rPr>
-          <w:rFonts w:ascii="Arial" w:hAnsi="Arial" w:cs="Arial"/>
-          <w:sz w:val="40"/>
-          <w:szCs w:val="40"/>
-        </w:rPr>
-      </w:pPr>
-    </w:p>
-    <w:p>
-      <w:pPr>
-        <w:ind w:left="720"/>
-        <w:rPr>
-          <w:rFonts w:ascii="Arial" w:hAnsi="Arial" w:cs="Arial"/>
-          <w:sz w:val="40"/>
-          <w:szCs w:val="40"/>
-        </w:rPr>
-      </w:pPr>
-    </w:p>
-    <w:p>
-      <w:pPr>
-        <w:ind w:left="720"/>
-        <w:rPr>
-          <w:rFonts w:ascii="Arial" w:hAnsi="Arial" w:cs="Arial"/>
-          <w:sz w:val="40"/>
-          <w:szCs w:val="40"/>
-        </w:rPr>
-      </w:pPr>
-      <w:r>
-        <w:rPr>
-          <w:rFonts w:ascii="Arial" w:hAnsi="Arial" w:cs="Arial"/>
-          <w:sz w:val="40"/>
-          <w:szCs w:val="40"/>
-        </w:rPr>
-        <w:t xml:space="preserve">We </w:t>
-      </w:r>
-      <w:r>
-        <w:rPr>
-          <w:rFonts w:ascii="Arial" w:hAnsi="Arial" w:cs="Arial"/>
-          <w:sz w:val="40"/>
-          <w:szCs w:val="40"/>
-        </w:rPr>
-        <w:t>highlighted</w:t>
-      </w:r>
-      <w:r>
-        <w:rPr>
-          <w:rFonts w:ascii="Arial" w:hAnsi="Arial" w:cs="Arial"/>
-          <w:sz w:val="40"/>
-          <w:szCs w:val="40"/>
-        </w:rPr>
-        <w:t xml:space="preserve"> the achievements of the company </w:t>
-      </w:r>
-      <w:r>
-        <w:rPr>
-          <w:rFonts w:ascii="Arial" w:hAnsi="Arial" w:cs="Arial"/>
-          <w:sz w:val="40"/>
-          <w:szCs w:val="40"/>
-        </w:rPr>
-        <w:t xml:space="preserve">to build the trust of the clients </w:t>
-      </w:r>
-      <w:r>
-        <w:rPr>
-          <w:rFonts w:ascii="Arial" w:hAnsi="Arial" w:cs="Arial"/>
-          <w:sz w:val="40"/>
-          <w:szCs w:val="40"/>
-        </w:rPr>
-        <w:t>and</w:t>
-      </w:r>
-      <w:r>
-        <w:rPr>
-          <w:rFonts w:ascii="Arial" w:hAnsi="Arial" w:cs="Arial"/>
-          <w:sz w:val="40"/>
-          <w:szCs w:val="40"/>
-        </w:rPr>
-        <w:t xml:space="preserve"> applied CSS for visually appealing </w:t>
-      </w:r>
-      <w:r>
-        <w:rPr>
-          <w:rFonts w:ascii="Arial" w:hAnsi="Arial" w:cs="Arial"/>
-          <w:sz w:val="40"/>
-          <w:szCs w:val="40"/>
-        </w:rPr>
-        <w:t>exoticness.</w:t>
-      </w:r>
-    </w:p>
-    <w:p>
-      <w:pPr>
-        <w:ind w:left="720"/>
-        <w:rPr>
-          <w:rFonts w:ascii="Arial" w:hAnsi="Arial" w:cs="Arial"/>
-          <w:sz w:val="40"/>
-          <w:szCs w:val="40"/>
-        </w:rPr>
-      </w:pPr>
-      <w:r>
-        <w:rPr>
-          <w:rFonts w:ascii="Arial" w:hAnsi="Arial" w:cs="Arial"/>
-          <w:noProof/>
-          <w:sz w:val="40"/>
-          <w:szCs w:val="40"/>
-        </w:rPr>
-        <w:drawing>
-          <wp:anchor distT="0" distB="0" distL="114300" distR="114300" simplePos="0" relativeHeight="251660288" behindDoc="0" locked="0" layoutInCell="1" allowOverlap="1" wp14:anchorId="021DD462" wp14:editId="4E188A9C">
-            <wp:simplePos x="0" y="0"/>
-            <wp:positionH relativeFrom="margin">
-              <wp:align>left</wp:align>
-            </wp:positionH>
-            <wp:positionV relativeFrom="paragraph">
-              <wp:posOffset>1002740</wp:posOffset>
-            </wp:positionV>
-            <wp:extent cx="5681400" cy="3944318"/>
-            <wp:effectExtent l="0" t="0" r="0" b="0"/>
-            <wp:wrapNone/>
-            <wp:docPr id="979950942" name="Picture 1"/>
-            <wp:cNvGraphicFramePr>
-              <a:graphicFrameLocks xmlns:a="http://schemas.openxmlformats.org/drawingml/2006/main" noChangeAspect="1"/>
-            </wp:cNvGraphicFramePr>
-            <a:graphic xmlns:a="http://schemas.openxmlformats.org/drawingml/2006/main">
-              <a:graphicData uri="http://schemas.openxmlformats.org/drawingml/2006/picture">
-                <pic:pic xmlns:pic="http://schemas.openxmlformats.org/drawingml/2006/picture">
-                  <pic:nvPicPr>
-                    <pic:cNvPr id="979950942" name=""/>
-                    <pic:cNvPicPr/>
-                  </pic:nvPicPr>
-                  <pic:blipFill rotWithShape="1">
-                    <a:blip r:embed="rId11">
-                      <a:extLst>
-                        <a:ext uri="{28A0092B-C50C-407E-A947-70E740481C1C}">
-                          <a14:useLocalDpi xmlns:a14="http://schemas.microsoft.com/office/drawing/2010/main" val="0"/>
-                        </a:ext>
-                      </a:extLst>
-                    </a:blip>
-                    <a:srcRect l="-280" t="5444" r="280" b="1648"/>
+                    <a:srcRect b="1318"/>
                     <a:stretch/>
                   </pic:blipFill>
                   <pic:spPr bwMode="auto">
                     <a:xfrm>
                       <a:off x="0" y="0"/>
-                      <a:ext cx="5685438" cy="3947121"/>
+                      <a:ext cx="6843658" cy="2428400"/>
                     </a:xfrm>
                     <a:prstGeom prst="rect">
                       <a:avLst/>
@@ -3260,6 +3355,156 @@
           <w:sz w:val="40"/>
           <w:szCs w:val="40"/>
         </w:rPr>
+        <w:t>Next, we have the Achievements section,</w:t>
+      </w:r>
+      <w:r>
+        <w:rPr>
+          <w:rFonts w:ascii="Arial" w:hAnsi="Arial" w:cs="Arial"/>
+          <w:sz w:val="40"/>
+          <w:szCs w:val="40"/>
+        </w:rPr>
+        <w:t xml:space="preserve"> </w:t>
+      </w:r>
+      <w:r>
+        <w:rPr>
+          <w:rFonts w:ascii="Arial" w:hAnsi="Arial" w:cs="Arial"/>
+          <w:sz w:val="40"/>
+          <w:szCs w:val="40"/>
+        </w:rPr>
+        <w:br/>
+      </w:r>
+    </w:p>
+    <w:p>
+      <w:pPr>
+        <w:ind w:left="720"/>
+        <w:rPr>
+          <w:rFonts w:ascii="Arial" w:hAnsi="Arial" w:cs="Arial"/>
+          <w:sz w:val="40"/>
+          <w:szCs w:val="40"/>
+        </w:rPr>
+      </w:pPr>
+    </w:p>
+    <w:p>
+      <w:pPr>
+        <w:ind w:left="720"/>
+        <w:rPr>
+          <w:rFonts w:ascii="Arial" w:hAnsi="Arial" w:cs="Arial"/>
+          <w:sz w:val="40"/>
+          <w:szCs w:val="40"/>
+        </w:rPr>
+      </w:pPr>
+    </w:p>
+    <w:p>
+      <w:pPr>
+        <w:ind w:left="720"/>
+        <w:rPr>
+          <w:rFonts w:ascii="Arial" w:hAnsi="Arial" w:cs="Arial"/>
+          <w:sz w:val="40"/>
+          <w:szCs w:val="40"/>
+        </w:rPr>
+      </w:pPr>
+    </w:p>
+    <w:p>
+      <w:pPr>
+        <w:ind w:left="720"/>
+        <w:rPr>
+          <w:rFonts w:ascii="Arial" w:hAnsi="Arial" w:cs="Arial"/>
+          <w:sz w:val="40"/>
+          <w:szCs w:val="40"/>
+        </w:rPr>
+      </w:pPr>
+    </w:p>
+    <w:p>
+      <w:pPr>
+        <w:ind w:left="720"/>
+        <w:rPr>
+          <w:rFonts w:ascii="Arial" w:hAnsi="Arial" w:cs="Arial"/>
+          <w:sz w:val="40"/>
+          <w:szCs w:val="40"/>
+        </w:rPr>
+      </w:pPr>
+    </w:p>
+    <w:p>
+      <w:pPr>
+        <w:ind w:left="720"/>
+        <w:rPr>
+          <w:rFonts w:ascii="Arial" w:hAnsi="Arial" w:cs="Arial"/>
+          <w:sz w:val="40"/>
+          <w:szCs w:val="40"/>
+        </w:rPr>
+      </w:pPr>
+      <w:r>
+        <w:rPr>
+          <w:rFonts w:ascii="Arial" w:hAnsi="Arial" w:cs="Arial"/>
+          <w:sz w:val="40"/>
+          <w:szCs w:val="40"/>
+        </w:rPr>
+        <w:t xml:space="preserve">We </w:t>
+      </w:r>
+      <w:r>
+        <w:rPr>
+          <w:rFonts w:ascii="Arial" w:hAnsi="Arial" w:cs="Arial"/>
+          <w:sz w:val="40"/>
+          <w:szCs w:val="40"/>
+        </w:rPr>
+        <w:t>highlighted</w:t>
+      </w:r>
+      <w:r>
+        <w:rPr>
+          <w:rFonts w:ascii="Arial" w:hAnsi="Arial" w:cs="Arial"/>
+          <w:sz w:val="40"/>
+          <w:szCs w:val="40"/>
+        </w:rPr>
+        <w:t xml:space="preserve"> the achievements of the company </w:t>
+      </w:r>
+      <w:r>
+        <w:rPr>
+          <w:rFonts w:ascii="Arial" w:hAnsi="Arial" w:cs="Arial"/>
+          <w:sz w:val="40"/>
+          <w:szCs w:val="40"/>
+        </w:rPr>
+        <w:t xml:space="preserve">to build the trust of the clients </w:t>
+      </w:r>
+      <w:r>
+        <w:rPr>
+          <w:rFonts w:ascii="Arial" w:hAnsi="Arial" w:cs="Arial"/>
+          <w:sz w:val="40"/>
+          <w:szCs w:val="40"/>
+        </w:rPr>
+        <w:t>and</w:t>
+      </w:r>
+      <w:r>
+        <w:rPr>
+          <w:rFonts w:ascii="Arial" w:hAnsi="Arial" w:cs="Arial"/>
+          <w:sz w:val="40"/>
+          <w:szCs w:val="40"/>
+        </w:rPr>
+        <w:t xml:space="preserve"> applied CSS for visually appealing </w:t>
+      </w:r>
+      <w:r>
+        <w:rPr>
+          <w:rFonts w:ascii="Arial" w:hAnsi="Arial" w:cs="Arial"/>
+          <w:sz w:val="40"/>
+          <w:szCs w:val="40"/>
+        </w:rPr>
+        <w:t>exoticness.</w:t>
+      </w:r>
+    </w:p>
+    <w:p>
+      <w:pPr>
+        <w:ind w:left="720"/>
+        <w:rPr>
+          <w:rFonts w:ascii="Arial" w:hAnsi="Arial" w:cs="Arial"/>
+          <w:sz w:val="40"/>
+          <w:szCs w:val="40"/>
+        </w:rPr>
+      </w:pPr>
+      <w:r>
+        <w:rPr>
+          <w:rFonts w:ascii="Arial" w:hAnsi="Arial" w:cs="Arial"/>
+          <w:sz w:val="40"/>
+          <w:szCs w:val="40"/>
+        </w:rPr>
         <w:t xml:space="preserve">The box-shadow property has been used for </w:t>
       </w:r>
       <w:r>
@@ -3290,41 +3535,23 @@
       <w:r>
         <w:rPr>
           <w:rFonts w:ascii="Arial" w:hAnsi="Arial" w:cs="Arial"/>
-          <w:sz w:val="40"/>
-          <w:szCs w:val="40"/>
-        </w:rPr>
-        <w:br w:type="page"/>
-      </w:r>
-    </w:p>
-    <w:p>
-      <w:pPr>
-        <w:ind w:left="720"/>
-        <w:rPr>
-          <w:rFonts w:ascii="Arial" w:hAnsi="Arial" w:cs="Arial"/>
-          <w:sz w:val="40"/>
-          <w:szCs w:val="40"/>
-        </w:rPr>
-      </w:pPr>
-      <w:r>
-        <w:rPr>
-          <w:rFonts w:ascii="Arial" w:hAnsi="Arial" w:cs="Arial"/>
           <w:noProof/>
           <w:sz w:val="40"/>
           <w:szCs w:val="40"/>
         </w:rPr>
         <w:drawing>
-          <wp:anchor distT="0" distB="0" distL="114300" distR="114300" simplePos="0" relativeHeight="251661312" behindDoc="0" locked="0" layoutInCell="1" allowOverlap="1" wp14:anchorId="6718F3A6" wp14:editId="63AEF811">
+          <wp:anchor distT="0" distB="0" distL="114300" distR="114300" simplePos="0" relativeHeight="251660288" behindDoc="0" locked="0" layoutInCell="1" allowOverlap="1" wp14:anchorId="021DD462" wp14:editId="6E1D3E26">
             <wp:simplePos x="0" y="0"/>
-            <wp:positionH relativeFrom="column">
-              <wp:posOffset>-836908</wp:posOffset>
+            <wp:positionH relativeFrom="margin">
+              <wp:posOffset>-273050</wp:posOffset>
             </wp:positionH>
             <wp:positionV relativeFrom="paragraph">
-              <wp:posOffset>1007622</wp:posOffset>
+              <wp:posOffset>4445</wp:posOffset>
             </wp:positionV>
-            <wp:extent cx="7407332" cy="2301020"/>
-            <wp:effectExtent l="0" t="0" r="3175" b="4445"/>
+            <wp:extent cx="6223000" cy="4320540"/>
+            <wp:effectExtent l="0" t="0" r="6350" b="3810"/>
             <wp:wrapNone/>
-            <wp:docPr id="1599673975" name="Picture 1"/>
+            <wp:docPr id="979950942" name="Picture 1"/>
             <wp:cNvGraphicFramePr>
               <a:graphicFrameLocks xmlns:a="http://schemas.openxmlformats.org/drawingml/2006/main" noChangeAspect="1"/>
             </wp:cNvGraphicFramePr>
@@ -3332,10 +3559,10 @@
               <a:graphicData uri="http://schemas.openxmlformats.org/drawingml/2006/picture">
                 <pic:pic xmlns:pic="http://schemas.openxmlformats.org/drawingml/2006/picture">
                   <pic:nvPicPr>
-                    <pic:cNvPr id="1599673975" name=""/>
+                    <pic:cNvPr id="979950942" name=""/>
                     <pic:cNvPicPr/>
                   </pic:nvPicPr>
-                  <pic:blipFill>
+                  <pic:blipFill rotWithShape="1">
                     <a:blip r:embed="rId12">
                       <a:extLst>
                         <a:ext uri="{28A0092B-C50C-407E-A947-70E740481C1C}">
@@ -3343,474 +3570,13 @@
                         </a:ext>
                       </a:extLst>
                     </a:blip>
-                    <a:stretch>
-                      <a:fillRect/>
-                    </a:stretch>
-                  </pic:blipFill>
-                  <pic:spPr>
-                    <a:xfrm>
-                      <a:off x="0" y="0"/>
-                      <a:ext cx="7415626" cy="2303596"/>
-                    </a:xfrm>
-                    <a:prstGeom prst="rect">
-                      <a:avLst/>
-                    </a:prstGeom>
-                  </pic:spPr>
-                </pic:pic>
-              </a:graphicData>
-            </a:graphic>
-            <wp14:sizeRelH relativeFrom="margin">
-              <wp14:pctWidth>0</wp14:pctWidth>
-            </wp14:sizeRelH>
-            <wp14:sizeRelV relativeFrom="margin">
-              <wp14:pctHeight>0</wp14:pctHeight>
-            </wp14:sizeRelV>
-          </wp:anchor>
-        </w:drawing>
-      </w:r>
-      <w:r>
-        <w:rPr>
-          <w:rFonts w:ascii="Arial" w:hAnsi="Arial" w:cs="Arial"/>
-          <w:sz w:val="40"/>
-          <w:szCs w:val="40"/>
-        </w:rPr>
-        <w:t>Next up, we have the about us section where we</w:t>
-      </w:r>
-      <w:r>
-        <w:rPr>
-          <w:rFonts w:ascii="Arial" w:hAnsi="Arial" w:cs="Arial"/>
-          <w:sz w:val="40"/>
-          <w:szCs w:val="40"/>
-        </w:rPr>
-        <w:t xml:space="preserve"> have </w:t>
-      </w:r>
-      <w:r>
-        <w:rPr>
-          <w:rFonts w:ascii="Arial" w:hAnsi="Arial" w:cs="Arial"/>
-          <w:sz w:val="40"/>
-          <w:szCs w:val="40"/>
-        </w:rPr>
-        <w:t>displayed</w:t>
-      </w:r>
-      <w:r>
-        <w:rPr>
-          <w:rFonts w:ascii="Arial" w:hAnsi="Arial" w:cs="Arial"/>
-          <w:sz w:val="40"/>
-          <w:szCs w:val="40"/>
-        </w:rPr>
-        <w:t xml:space="preserve"> </w:t>
-      </w:r>
-      <w:r>
-        <w:rPr>
-          <w:rFonts w:ascii="Arial" w:hAnsi="Arial" w:cs="Arial"/>
-          <w:sz w:val="40"/>
-          <w:szCs w:val="40"/>
-        </w:rPr>
-        <w:t>major</w:t>
-      </w:r>
-      <w:r>
-        <w:rPr>
-          <w:rFonts w:ascii="Arial" w:hAnsi="Arial" w:cs="Arial"/>
-          <w:sz w:val="40"/>
-          <w:szCs w:val="40"/>
-        </w:rPr>
-        <w:t xml:space="preserve"> articles of the company</w:t>
-      </w:r>
-      <w:r>
-        <w:rPr>
-          <w:rFonts w:ascii="Arial" w:hAnsi="Arial" w:cs="Arial"/>
-          <w:sz w:val="40"/>
-          <w:szCs w:val="40"/>
-        </w:rPr>
-        <w:t>.</w:t>
-      </w:r>
-    </w:p>
-    <w:p>
-      <w:pPr>
-        <w:ind w:left="720"/>
-        <w:rPr>
-          <w:rFonts w:ascii="Arial" w:hAnsi="Arial" w:cs="Arial"/>
-          <w:sz w:val="40"/>
-          <w:szCs w:val="40"/>
-        </w:rPr>
-      </w:pPr>
-    </w:p>
-    <w:p>
-      <w:pPr>
-        <w:ind w:left="720"/>
-        <w:rPr>
-          <w:rFonts w:ascii="Arial" w:hAnsi="Arial" w:cs="Arial"/>
-          <w:sz w:val="40"/>
-          <w:szCs w:val="40"/>
-        </w:rPr>
-      </w:pPr>
-    </w:p>
-    <w:p>
-      <w:pPr>
-        <w:ind w:left="720"/>
-        <w:rPr>
-          <w:rFonts w:ascii="Arial" w:hAnsi="Arial" w:cs="Arial"/>
-          <w:sz w:val="40"/>
-          <w:szCs w:val="40"/>
-        </w:rPr>
-      </w:pPr>
-    </w:p>
-    <w:p>
-      <w:pPr>
-        <w:ind w:left="720"/>
-        <w:rPr>
-          <w:rFonts w:ascii="Arial" w:hAnsi="Arial" w:cs="Arial"/>
-          <w:sz w:val="40"/>
-          <w:szCs w:val="40"/>
-        </w:rPr>
-      </w:pPr>
-    </w:p>
-    <w:p>
-      <w:pPr>
-        <w:ind w:left="720"/>
-        <w:rPr>
-          <w:rFonts w:ascii="Arial" w:hAnsi="Arial" w:cs="Arial"/>
-          <w:sz w:val="40"/>
-          <w:szCs w:val="40"/>
-        </w:rPr>
-      </w:pPr>
-    </w:p>
-    <w:p>
-      <w:pPr>
-        <w:ind w:left="720"/>
-        <w:rPr>
-          <w:rFonts w:ascii="Arial" w:hAnsi="Arial" w:cs="Arial"/>
-          <w:sz w:val="40"/>
-          <w:szCs w:val="40"/>
-        </w:rPr>
-      </w:pPr>
-    </w:p>
-    <w:p>
-      <w:pPr>
-        <w:ind w:left="720"/>
-        <w:rPr>
-          <w:rFonts w:ascii="Arial" w:hAnsi="Arial" w:cs="Arial"/>
-          <w:sz w:val="40"/>
-          <w:szCs w:val="40"/>
-        </w:rPr>
-      </w:pPr>
-      <w:r>
-        <w:rPr>
-          <w:rFonts w:ascii="Arial" w:hAnsi="Arial" w:cs="Arial"/>
-          <w:sz w:val="40"/>
-          <w:szCs w:val="40"/>
-        </w:rPr>
-        <w:t xml:space="preserve">You can see the </w:t>
-      </w:r>
-      <w:r>
-        <w:rPr>
-          <w:rFonts w:ascii="Arial" w:hAnsi="Arial" w:cs="Arial"/>
-          <w:sz w:val="40"/>
-          <w:szCs w:val="40"/>
-        </w:rPr>
-        <w:t>box shadow in each of the div-containers for the text placement and the buttons.</w:t>
-      </w:r>
-    </w:p>
-    <w:p>
-      <w:pPr>
-        <w:ind w:left="720"/>
-        <w:rPr>
-          <w:rFonts w:ascii="Arial" w:hAnsi="Arial" w:cs="Arial"/>
-          <w:sz w:val="40"/>
-          <w:szCs w:val="40"/>
-        </w:rPr>
-      </w:pPr>
-      <w:r>
-        <w:rPr>
-          <w:rFonts w:ascii="Arial" w:hAnsi="Arial" w:cs="Arial"/>
-          <w:sz w:val="40"/>
-          <w:szCs w:val="40"/>
-        </w:rPr>
-        <w:t>The buttons itself has decent style</w:t>
-      </w:r>
-      <w:r>
-        <w:rPr>
-          <w:rFonts w:ascii="Arial" w:hAnsi="Arial" w:cs="Arial"/>
-          <w:sz w:val="40"/>
-          <w:szCs w:val="40"/>
-        </w:rPr>
-        <w:t>s</w:t>
-      </w:r>
-      <w:r>
-        <w:rPr>
-          <w:rFonts w:ascii="Arial" w:hAnsi="Arial" w:cs="Arial"/>
-          <w:sz w:val="40"/>
-          <w:szCs w:val="40"/>
-        </w:rPr>
-        <w:t xml:space="preserve"> </w:t>
-      </w:r>
-      <w:r>
-        <w:rPr>
-          <w:rFonts w:ascii="Arial" w:hAnsi="Arial" w:cs="Arial"/>
-          <w:sz w:val="40"/>
-          <w:szCs w:val="40"/>
-        </w:rPr>
-        <w:t>o</w:t>
-      </w:r>
-      <w:r>
-        <w:rPr>
-          <w:rFonts w:ascii="Arial" w:hAnsi="Arial" w:cs="Arial"/>
-          <w:sz w:val="40"/>
-          <w:szCs w:val="40"/>
-        </w:rPr>
-        <w:t>n it</w:t>
-      </w:r>
-      <w:r>
-        <w:rPr>
-          <w:rFonts w:ascii="Arial" w:hAnsi="Arial" w:cs="Arial"/>
-          <w:sz w:val="40"/>
-          <w:szCs w:val="40"/>
-        </w:rPr>
-        <w:t>.</w:t>
-      </w:r>
-      <w:r>
-        <w:rPr>
-          <w:rFonts w:ascii="Arial" w:hAnsi="Arial" w:cs="Arial"/>
-          <w:sz w:val="40"/>
-          <w:szCs w:val="40"/>
-        </w:rPr>
-        <w:t xml:space="preserve"> Every button has the same style to keep the theme throughout the whole webpage.</w:t>
-      </w:r>
-    </w:p>
-    <w:p>
-      <w:pPr>
-        <w:ind w:left="720"/>
-        <w:rPr>
-          <w:rFonts w:ascii="Arial" w:hAnsi="Arial" w:cs="Arial"/>
-          <w:sz w:val="40"/>
-          <w:szCs w:val="40"/>
-        </w:rPr>
-      </w:pPr>
-      <w:r>
-        <w:rPr>
-          <w:rFonts w:ascii="Arial" w:hAnsi="Arial" w:cs="Arial"/>
-          <w:noProof/>
-          <w:sz w:val="40"/>
-          <w:szCs w:val="40"/>
-        </w:rPr>
-        <w:drawing>
-          <wp:anchor distT="0" distB="0" distL="114300" distR="114300" simplePos="0" relativeHeight="251662336" behindDoc="0" locked="0" layoutInCell="1" allowOverlap="1" wp14:anchorId="451F5ABC" wp14:editId="0EC4B56F">
-            <wp:simplePos x="0" y="0"/>
-            <wp:positionH relativeFrom="margin">
-              <wp:align>center</wp:align>
-            </wp:positionH>
-            <wp:positionV relativeFrom="paragraph">
-              <wp:posOffset>672325</wp:posOffset>
-            </wp:positionV>
-            <wp:extent cx="4221480" cy="3285641"/>
-            <wp:effectExtent l="0" t="0" r="7620" b="0"/>
-            <wp:wrapNone/>
-            <wp:docPr id="1503086110" name="Picture 1" descr="A screen shot of a computer program"/>
-            <wp:cNvGraphicFramePr>
-              <a:graphicFrameLocks xmlns:a="http://schemas.openxmlformats.org/drawingml/2006/main" noChangeAspect="1"/>
-            </wp:cNvGraphicFramePr>
-            <a:graphic xmlns:a="http://schemas.openxmlformats.org/drawingml/2006/main">
-              <a:graphicData uri="http://schemas.openxmlformats.org/drawingml/2006/picture">
-                <pic:pic xmlns:pic="http://schemas.openxmlformats.org/drawingml/2006/picture">
-                  <pic:nvPicPr>
-                    <pic:cNvPr id="1503086110" name="Picture 1" descr="A screen shot of a computer program"/>
-                    <pic:cNvPicPr/>
-                  </pic:nvPicPr>
-                  <pic:blipFill>
-                    <a:blip r:embed="rId13">
-                      <a:extLst>
-                        <a:ext uri="{28A0092B-C50C-407E-A947-70E740481C1C}">
-                          <a14:useLocalDpi xmlns:a14="http://schemas.microsoft.com/office/drawing/2010/main" val="0"/>
-                        </a:ext>
-                      </a:extLst>
-                    </a:blip>
-                    <a:stretch>
-                      <a:fillRect/>
-                    </a:stretch>
-                  </pic:blipFill>
-                  <pic:spPr>
-                    <a:xfrm>
-                      <a:off x="0" y="0"/>
-                      <a:ext cx="4221480" cy="3285641"/>
-                    </a:xfrm>
-                    <a:prstGeom prst="rect">
-                      <a:avLst/>
-                    </a:prstGeom>
-                  </pic:spPr>
-                </pic:pic>
-              </a:graphicData>
-            </a:graphic>
-            <wp14:sizeRelH relativeFrom="page">
-              <wp14:pctWidth>0</wp14:pctWidth>
-            </wp14:sizeRelH>
-            <wp14:sizeRelV relativeFrom="page">
-              <wp14:pctHeight>0</wp14:pctHeight>
-            </wp14:sizeRelV>
-          </wp:anchor>
-        </w:drawing>
-      </w:r>
-      <w:r>
-        <w:rPr>
-          <w:rFonts w:ascii="Arial" w:hAnsi="Arial" w:cs="Arial"/>
-          <w:sz w:val="40"/>
-          <w:szCs w:val="40"/>
-        </w:rPr>
-        <w:t>Create</w:t>
-      </w:r>
-      <w:r>
-        <w:rPr>
-          <w:rFonts w:ascii="Arial" w:hAnsi="Arial" w:cs="Arial"/>
-          <w:sz w:val="40"/>
-          <w:szCs w:val="40"/>
-        </w:rPr>
-        <w:t xml:space="preserve"> these appealing </w:t>
-      </w:r>
-      <w:r>
-        <w:rPr>
-          <w:rFonts w:ascii="Arial" w:hAnsi="Arial" w:cs="Arial"/>
-          <w:sz w:val="40"/>
-          <w:szCs w:val="40"/>
-        </w:rPr>
-        <w:t>buttons,</w:t>
-      </w:r>
-      <w:r>
-        <w:rPr>
-          <w:rFonts w:ascii="Arial" w:hAnsi="Arial" w:cs="Arial"/>
-          <w:sz w:val="40"/>
-          <w:szCs w:val="40"/>
-        </w:rPr>
-        <w:t xml:space="preserve"> we have applied the following style</w:t>
-      </w:r>
-      <w:r>
-        <w:rPr>
-          <w:rFonts w:ascii="Arial" w:hAnsi="Arial" w:cs="Arial"/>
-          <w:sz w:val="40"/>
-          <w:szCs w:val="40"/>
-        </w:rPr>
-        <w:t>s</w:t>
-      </w:r>
-      <w:r>
-        <w:rPr>
-          <w:rFonts w:ascii="Arial" w:hAnsi="Arial" w:cs="Arial"/>
-          <w:sz w:val="40"/>
-          <w:szCs w:val="40"/>
-        </w:rPr>
-        <w:t>.</w:t>
-      </w:r>
-    </w:p>
-    <w:p>
-      <w:pPr>
-        <w:rPr>
-          <w:rFonts w:ascii="Arial" w:hAnsi="Arial" w:cs="Arial"/>
-          <w:sz w:val="40"/>
-          <w:szCs w:val="40"/>
-        </w:rPr>
-      </w:pPr>
-      <w:r>
-        <w:rPr>
-          <w:rFonts w:ascii="Arial" w:hAnsi="Arial" w:cs="Arial"/>
-          <w:sz w:val="40"/>
-          <w:szCs w:val="40"/>
-        </w:rPr>
-        <w:br w:type="page"/>
-      </w:r>
-    </w:p>
-    <w:p>
-      <w:pPr>
-        <w:ind w:left="720"/>
-        <w:rPr>
-          <w:rFonts w:ascii="Arial" w:hAnsi="Arial" w:cs="Arial"/>
-          <w:sz w:val="40"/>
-          <w:szCs w:val="40"/>
-        </w:rPr>
-      </w:pPr>
-      <w:r>
-        <w:rPr>
-          <w:rFonts w:ascii="Arial" w:hAnsi="Arial" w:cs="Arial"/>
-          <w:sz w:val="40"/>
-          <w:szCs w:val="40"/>
-        </w:rPr>
-        <w:t xml:space="preserve">At </w:t>
-      </w:r>
-      <w:r>
-        <w:rPr>
-          <w:rFonts w:ascii="Arial" w:hAnsi="Arial" w:cs="Arial"/>
-          <w:sz w:val="40"/>
-          <w:szCs w:val="40"/>
-        </w:rPr>
-        <w:t>last,</w:t>
-      </w:r>
-      <w:r>
-        <w:rPr>
-          <w:rFonts w:ascii="Arial" w:hAnsi="Arial" w:cs="Arial"/>
-          <w:sz w:val="40"/>
-          <w:szCs w:val="40"/>
-        </w:rPr>
-        <w:t xml:space="preserve"> but not the least, we have the footer itself </w:t>
-      </w:r>
-      <w:r>
-        <w:rPr>
-          <w:rFonts w:ascii="Arial" w:hAnsi="Arial" w:cs="Arial"/>
-          <w:sz w:val="40"/>
-          <w:szCs w:val="40"/>
-        </w:rPr>
-        <w:t>which have the required information like Location Address and Contact Details.</w:t>
-      </w:r>
-    </w:p>
-    <w:p>
-      <w:pPr>
-        <w:ind w:left="720"/>
-        <w:rPr>
-          <w:rFonts w:ascii="Arial" w:hAnsi="Arial" w:cs="Arial"/>
-          <w:sz w:val="40"/>
-          <w:szCs w:val="40"/>
-        </w:rPr>
-      </w:pPr>
-      <w:r>
-        <w:rPr>
-          <w:rFonts w:ascii="Arial" w:hAnsi="Arial" w:cs="Arial"/>
-          <w:noProof/>
-          <w:sz w:val="40"/>
-          <w:szCs w:val="40"/>
-        </w:rPr>
-        <w:drawing>
-          <wp:anchor distT="0" distB="0" distL="114300" distR="114300" simplePos="0" relativeHeight="251663360" behindDoc="0" locked="0" layoutInCell="1" allowOverlap="1" wp14:anchorId="65774F85" wp14:editId="74FACE89">
-            <wp:simplePos x="0" y="0"/>
-            <wp:positionH relativeFrom="margin">
-              <wp:posOffset>-782664</wp:posOffset>
-            </wp:positionH>
-            <wp:positionV relativeFrom="paragraph">
-              <wp:posOffset>61014</wp:posOffset>
-            </wp:positionV>
-            <wp:extent cx="7288970" cy="3448373"/>
-            <wp:effectExtent l="0" t="0" r="7620" b="0"/>
-            <wp:wrapNone/>
-            <wp:docPr id="523715675" name="Picture 1"/>
-            <wp:cNvGraphicFramePr>
-              <a:graphicFrameLocks xmlns:a="http://schemas.openxmlformats.org/drawingml/2006/main" noChangeAspect="1"/>
-            </wp:cNvGraphicFramePr>
-            <a:graphic xmlns:a="http://schemas.openxmlformats.org/drawingml/2006/main">
-              <a:graphicData uri="http://schemas.openxmlformats.org/drawingml/2006/picture">
-                <pic:pic xmlns:pic="http://schemas.openxmlformats.org/drawingml/2006/picture">
-                  <pic:nvPicPr>
-                    <pic:cNvPr id="523715675" name=""/>
-                    <pic:cNvPicPr/>
-                  </pic:nvPicPr>
-                  <pic:blipFill rotWithShape="1">
-                    <a:blip r:embed="rId14">
-                      <a:extLst>
-                        <a:ext uri="{28A0092B-C50C-407E-A947-70E740481C1C}">
-                          <a14:useLocalDpi xmlns:a14="http://schemas.microsoft.com/office/drawing/2010/main" val="0"/>
-                        </a:ext>
-                      </a:extLst>
-                    </a:blip>
-                    <a:srcRect l="4084" t="2699" r="6498" b="3392"/>
+                    <a:srcRect l="-280" t="5444" r="280" b="1648"/>
                     <a:stretch/>
                   </pic:blipFill>
                   <pic:spPr bwMode="auto">
                     <a:xfrm>
                       <a:off x="0" y="0"/>
-                      <a:ext cx="7293705" cy="3450613"/>
+                      <a:ext cx="6223000" cy="4320540"/>
                     </a:xfrm>
                     <a:prstGeom prst="rect">
                       <a:avLst/>
@@ -3836,6 +3602,555 @@
           </wp:anchor>
         </w:drawing>
       </w:r>
+      <w:r>
+        <w:rPr>
+          <w:rFonts w:ascii="Arial" w:hAnsi="Arial" w:cs="Arial"/>
+          <w:sz w:val="40"/>
+          <w:szCs w:val="40"/>
+        </w:rPr>
+        <w:br w:type="page"/>
+      </w:r>
+    </w:p>
+    <w:p>
+      <w:pPr>
+        <w:ind w:left="720"/>
+        <w:rPr>
+          <w:rFonts w:ascii="Arial" w:hAnsi="Arial" w:cs="Arial"/>
+          <w:sz w:val="40"/>
+          <w:szCs w:val="40"/>
+        </w:rPr>
+      </w:pPr>
+      <w:r>
+        <w:rPr>
+          <w:rFonts w:ascii="Arial" w:hAnsi="Arial" w:cs="Arial"/>
+          <w:sz w:val="40"/>
+          <w:szCs w:val="40"/>
+        </w:rPr>
+        <w:t>Next up, we have the about us section where we</w:t>
+      </w:r>
+      <w:r>
+        <w:rPr>
+          <w:rFonts w:ascii="Arial" w:hAnsi="Arial" w:cs="Arial"/>
+          <w:sz w:val="40"/>
+          <w:szCs w:val="40"/>
+        </w:rPr>
+        <w:t xml:space="preserve"> have </w:t>
+      </w:r>
+      <w:r>
+        <w:rPr>
+          <w:rFonts w:ascii="Arial" w:hAnsi="Arial" w:cs="Arial"/>
+          <w:sz w:val="40"/>
+          <w:szCs w:val="40"/>
+        </w:rPr>
+        <w:t>displayed</w:t>
+      </w:r>
+      <w:r>
+        <w:rPr>
+          <w:rFonts w:ascii="Arial" w:hAnsi="Arial" w:cs="Arial"/>
+          <w:sz w:val="40"/>
+          <w:szCs w:val="40"/>
+        </w:rPr>
+        <w:t xml:space="preserve"> </w:t>
+      </w:r>
+      <w:r>
+        <w:rPr>
+          <w:rFonts w:ascii="Arial" w:hAnsi="Arial" w:cs="Arial"/>
+          <w:sz w:val="40"/>
+          <w:szCs w:val="40"/>
+        </w:rPr>
+        <w:t>major</w:t>
+      </w:r>
+      <w:r>
+        <w:rPr>
+          <w:rFonts w:ascii="Arial" w:hAnsi="Arial" w:cs="Arial"/>
+          <w:sz w:val="40"/>
+          <w:szCs w:val="40"/>
+        </w:rPr>
+        <w:t xml:space="preserve"> articles of the company</w:t>
+      </w:r>
+      <w:r>
+        <w:rPr>
+          <w:rFonts w:ascii="Arial" w:hAnsi="Arial" w:cs="Arial"/>
+          <w:sz w:val="40"/>
+          <w:szCs w:val="40"/>
+        </w:rPr>
+        <w:t>.</w:t>
+      </w:r>
+    </w:p>
+    <w:p>
+      <w:pPr>
+        <w:ind w:left="720"/>
+        <w:rPr>
+          <w:rFonts w:ascii="Arial" w:hAnsi="Arial" w:cs="Arial"/>
+          <w:sz w:val="40"/>
+          <w:szCs w:val="40"/>
+        </w:rPr>
+      </w:pPr>
+      <w:r>
+        <w:rPr>
+          <w:rFonts w:ascii="Arial" w:hAnsi="Arial" w:cs="Arial"/>
+          <w:noProof/>
+          <w:sz w:val="40"/>
+          <w:szCs w:val="40"/>
+        </w:rPr>
+        <w:drawing>
+          <wp:anchor distT="0" distB="0" distL="114300" distR="114300" simplePos="0" relativeHeight="251661312" behindDoc="0" locked="0" layoutInCell="1" allowOverlap="1" wp14:anchorId="6718F3A6" wp14:editId="69680DA9">
+            <wp:simplePos x="0" y="0"/>
+            <wp:positionH relativeFrom="margin">
+              <wp:posOffset>-518160</wp:posOffset>
+            </wp:positionH>
+            <wp:positionV relativeFrom="paragraph">
+              <wp:posOffset>12065</wp:posOffset>
+            </wp:positionV>
+            <wp:extent cx="6772911" cy="2338070"/>
+            <wp:effectExtent l="0" t="0" r="8890" b="5080"/>
+            <wp:wrapNone/>
+            <wp:docPr id="1599673975" name="Picture 1"/>
+            <wp:cNvGraphicFramePr>
+              <a:graphicFrameLocks xmlns:a="http://schemas.openxmlformats.org/drawingml/2006/main" noChangeAspect="1"/>
+            </wp:cNvGraphicFramePr>
+            <a:graphic xmlns:a="http://schemas.openxmlformats.org/drawingml/2006/main">
+              <a:graphicData uri="http://schemas.openxmlformats.org/drawingml/2006/picture">
+                <pic:pic xmlns:pic="http://schemas.openxmlformats.org/drawingml/2006/picture">
+                  <pic:nvPicPr>
+                    <pic:cNvPr id="1599673975" name=""/>
+                    <pic:cNvPicPr/>
+                  </pic:nvPicPr>
+                  <pic:blipFill>
+                    <a:blip r:embed="rId13">
+                      <a:extLst>
+                        <a:ext uri="{28A0092B-C50C-407E-A947-70E740481C1C}">
+                          <a14:useLocalDpi xmlns:a14="http://schemas.microsoft.com/office/drawing/2010/main" val="0"/>
+                        </a:ext>
+                      </a:extLst>
+                    </a:blip>
+                    <a:stretch>
+                      <a:fillRect/>
+                    </a:stretch>
+                  </pic:blipFill>
+                  <pic:spPr>
+                    <a:xfrm>
+                      <a:off x="0" y="0"/>
+                      <a:ext cx="6792716" cy="2344907"/>
+                    </a:xfrm>
+                    <a:prstGeom prst="rect">
+                      <a:avLst/>
+                    </a:prstGeom>
+                  </pic:spPr>
+                </pic:pic>
+              </a:graphicData>
+            </a:graphic>
+            <wp14:sizeRelH relativeFrom="margin">
+              <wp14:pctWidth>0</wp14:pctWidth>
+            </wp14:sizeRelH>
+            <wp14:sizeRelV relativeFrom="margin">
+              <wp14:pctHeight>0</wp14:pctHeight>
+            </wp14:sizeRelV>
+          </wp:anchor>
+        </w:drawing>
+      </w:r>
+    </w:p>
+    <w:p>
+      <w:pPr>
+        <w:ind w:left="720"/>
+        <w:rPr>
+          <w:rFonts w:ascii="Arial" w:hAnsi="Arial" w:cs="Arial"/>
+          <w:sz w:val="40"/>
+          <w:szCs w:val="40"/>
+        </w:rPr>
+      </w:pPr>
+    </w:p>
+    <w:p>
+      <w:pPr>
+        <w:ind w:left="720"/>
+        <w:rPr>
+          <w:rFonts w:ascii="Arial" w:hAnsi="Arial" w:cs="Arial"/>
+          <w:sz w:val="40"/>
+          <w:szCs w:val="40"/>
+        </w:rPr>
+      </w:pPr>
+    </w:p>
+    <w:p>
+      <w:pPr>
+        <w:ind w:left="720"/>
+        <w:rPr>
+          <w:rFonts w:ascii="Arial" w:hAnsi="Arial" w:cs="Arial"/>
+          <w:sz w:val="40"/>
+          <w:szCs w:val="40"/>
+        </w:rPr>
+      </w:pPr>
+    </w:p>
+    <w:p>
+      <w:pPr>
+        <w:ind w:left="720"/>
+        <w:rPr>
+          <w:rFonts w:ascii="Arial" w:hAnsi="Arial" w:cs="Arial"/>
+          <w:sz w:val="40"/>
+          <w:szCs w:val="40"/>
+        </w:rPr>
+      </w:pPr>
+    </w:p>
+    <w:p>
+      <w:pPr>
+        <w:ind w:left="720"/>
+        <w:rPr>
+          <w:rFonts w:ascii="Arial" w:hAnsi="Arial" w:cs="Arial"/>
+          <w:sz w:val="40"/>
+          <w:szCs w:val="40"/>
+        </w:rPr>
+      </w:pPr>
+    </w:p>
+    <w:p>
+      <w:pPr>
+        <w:ind w:left="720"/>
+        <w:rPr>
+          <w:rFonts w:ascii="Arial" w:hAnsi="Arial" w:cs="Arial"/>
+          <w:sz w:val="40"/>
+          <w:szCs w:val="40"/>
+        </w:rPr>
+      </w:pPr>
+      <w:r>
+        <w:rPr>
+          <w:rFonts w:ascii="Arial" w:hAnsi="Arial" w:cs="Arial"/>
+          <w:sz w:val="40"/>
+          <w:szCs w:val="40"/>
+        </w:rPr>
+        <w:t xml:space="preserve">You can see the </w:t>
+      </w:r>
+      <w:r>
+        <w:rPr>
+          <w:rFonts w:ascii="Arial" w:hAnsi="Arial" w:cs="Arial"/>
+          <w:sz w:val="40"/>
+          <w:szCs w:val="40"/>
+        </w:rPr>
+        <w:t>box shadow in each of the div-containers for the text placement and the buttons.</w:t>
+      </w:r>
+    </w:p>
+    <w:p>
+      <w:pPr>
+        <w:ind w:left="720"/>
+        <w:rPr>
+          <w:rFonts w:ascii="Arial" w:hAnsi="Arial" w:cs="Arial"/>
+          <w:sz w:val="40"/>
+          <w:szCs w:val="40"/>
+        </w:rPr>
+      </w:pPr>
+      <w:r>
+        <w:rPr>
+          <w:rFonts w:ascii="Arial" w:hAnsi="Arial" w:cs="Arial"/>
+          <w:sz w:val="40"/>
+          <w:szCs w:val="40"/>
+        </w:rPr>
+        <w:t>The buttons itself has decent style</w:t>
+      </w:r>
+      <w:r>
+        <w:rPr>
+          <w:rFonts w:ascii="Arial" w:hAnsi="Arial" w:cs="Arial"/>
+          <w:sz w:val="40"/>
+          <w:szCs w:val="40"/>
+        </w:rPr>
+        <w:t>s</w:t>
+      </w:r>
+      <w:r>
+        <w:rPr>
+          <w:rFonts w:ascii="Arial" w:hAnsi="Arial" w:cs="Arial"/>
+          <w:sz w:val="40"/>
+          <w:szCs w:val="40"/>
+        </w:rPr>
+        <w:t xml:space="preserve"> </w:t>
+      </w:r>
+      <w:r>
+        <w:rPr>
+          <w:rFonts w:ascii="Arial" w:hAnsi="Arial" w:cs="Arial"/>
+          <w:sz w:val="40"/>
+          <w:szCs w:val="40"/>
+        </w:rPr>
+        <w:t>o</w:t>
+      </w:r>
+      <w:r>
+        <w:rPr>
+          <w:rFonts w:ascii="Arial" w:hAnsi="Arial" w:cs="Arial"/>
+          <w:sz w:val="40"/>
+          <w:szCs w:val="40"/>
+        </w:rPr>
+        <w:t>n it</w:t>
+      </w:r>
+      <w:r>
+        <w:rPr>
+          <w:rFonts w:ascii="Arial" w:hAnsi="Arial" w:cs="Arial"/>
+          <w:sz w:val="40"/>
+          <w:szCs w:val="40"/>
+        </w:rPr>
+        <w:t>.</w:t>
+      </w:r>
+      <w:r>
+        <w:rPr>
+          <w:rFonts w:ascii="Arial" w:hAnsi="Arial" w:cs="Arial"/>
+          <w:sz w:val="40"/>
+          <w:szCs w:val="40"/>
+        </w:rPr>
+        <w:t xml:space="preserve"> Every button has the same style to keep the theme throughout the whole webpage.</w:t>
+      </w:r>
+    </w:p>
+    <w:p>
+      <w:pPr>
+        <w:ind w:left="720"/>
+        <w:rPr>
+          <w:rFonts w:ascii="Arial" w:hAnsi="Arial" w:cs="Arial"/>
+          <w:sz w:val="40"/>
+          <w:szCs w:val="40"/>
+        </w:rPr>
+      </w:pPr>
+      <w:r>
+        <w:rPr>
+          <w:rFonts w:ascii="Arial" w:hAnsi="Arial" w:cs="Arial"/>
+          <w:noProof/>
+          <w:sz w:val="40"/>
+          <w:szCs w:val="40"/>
+        </w:rPr>
+        <w:drawing>
+          <wp:anchor distT="0" distB="0" distL="114300" distR="114300" simplePos="0" relativeHeight="251662336" behindDoc="0" locked="0" layoutInCell="1" allowOverlap="1" wp14:anchorId="451F5ABC" wp14:editId="2BDFAD25">
+            <wp:simplePos x="0" y="0"/>
+            <wp:positionH relativeFrom="margin">
+              <wp:align>center</wp:align>
+            </wp:positionH>
+            <wp:positionV relativeFrom="paragraph">
+              <wp:posOffset>672325</wp:posOffset>
+            </wp:positionV>
+            <wp:extent cx="4221286" cy="3070860"/>
+            <wp:effectExtent l="0" t="0" r="8255" b="0"/>
+            <wp:wrapNone/>
+            <wp:docPr id="1503086110" name="Picture 1" descr="A screen shot of a computer program"/>
+            <wp:cNvGraphicFramePr>
+              <a:graphicFrameLocks xmlns:a="http://schemas.openxmlformats.org/drawingml/2006/main" noChangeAspect="1"/>
+            </wp:cNvGraphicFramePr>
+            <a:graphic xmlns:a="http://schemas.openxmlformats.org/drawingml/2006/main">
+              <a:graphicData uri="http://schemas.openxmlformats.org/drawingml/2006/picture">
+                <pic:pic xmlns:pic="http://schemas.openxmlformats.org/drawingml/2006/picture">
+                  <pic:nvPicPr>
+                    <pic:cNvPr id="1503086110" name="Picture 1" descr="A screen shot of a computer program"/>
+                    <pic:cNvPicPr/>
+                  </pic:nvPicPr>
+                  <pic:blipFill>
+                    <a:blip r:embed="rId14">
+                      <a:extLst>
+                        <a:ext uri="{28A0092B-C50C-407E-A947-70E740481C1C}">
+                          <a14:useLocalDpi xmlns:a14="http://schemas.microsoft.com/office/drawing/2010/main" val="0"/>
+                        </a:ext>
+                      </a:extLst>
+                    </a:blip>
+                    <a:stretch>
+                      <a:fillRect/>
+                    </a:stretch>
+                  </pic:blipFill>
+                  <pic:spPr>
+                    <a:xfrm>
+                      <a:off x="0" y="0"/>
+                      <a:ext cx="4224567" cy="3073247"/>
+                    </a:xfrm>
+                    <a:prstGeom prst="rect">
+                      <a:avLst/>
+                    </a:prstGeom>
+                  </pic:spPr>
+                </pic:pic>
+              </a:graphicData>
+            </a:graphic>
+            <wp14:sizeRelH relativeFrom="page">
+              <wp14:pctWidth>0</wp14:pctWidth>
+            </wp14:sizeRelH>
+            <wp14:sizeRelV relativeFrom="page">
+              <wp14:pctHeight>0</wp14:pctHeight>
+            </wp14:sizeRelV>
+          </wp:anchor>
+        </w:drawing>
+      </w:r>
+      <w:r>
+        <w:rPr>
+          <w:rFonts w:ascii="Arial" w:hAnsi="Arial" w:cs="Arial"/>
+          <w:sz w:val="40"/>
+          <w:szCs w:val="40"/>
+        </w:rPr>
+        <w:t>Create</w:t>
+      </w:r>
+      <w:r>
+        <w:rPr>
+          <w:rFonts w:ascii="Arial" w:hAnsi="Arial" w:cs="Arial"/>
+          <w:sz w:val="40"/>
+          <w:szCs w:val="40"/>
+        </w:rPr>
+        <w:t xml:space="preserve"> these appealing </w:t>
+      </w:r>
+      <w:r>
+        <w:rPr>
+          <w:rFonts w:ascii="Arial" w:hAnsi="Arial" w:cs="Arial"/>
+          <w:sz w:val="40"/>
+          <w:szCs w:val="40"/>
+        </w:rPr>
+        <w:t>buttons,</w:t>
+      </w:r>
+      <w:r>
+        <w:rPr>
+          <w:rFonts w:ascii="Arial" w:hAnsi="Arial" w:cs="Arial"/>
+          <w:sz w:val="40"/>
+          <w:szCs w:val="40"/>
+        </w:rPr>
+        <w:t xml:space="preserve"> we have applied the following style</w:t>
+      </w:r>
+      <w:r>
+        <w:rPr>
+          <w:rFonts w:ascii="Arial" w:hAnsi="Arial" w:cs="Arial"/>
+          <w:sz w:val="40"/>
+          <w:szCs w:val="40"/>
+        </w:rPr>
+        <w:t>s</w:t>
+      </w:r>
+      <w:r>
+        <w:rPr>
+          <w:rFonts w:ascii="Arial" w:hAnsi="Arial" w:cs="Arial"/>
+          <w:sz w:val="40"/>
+          <w:szCs w:val="40"/>
+        </w:rPr>
+        <w:t>.</w:t>
+      </w:r>
+    </w:p>
+    <w:p>
+      <w:pPr>
+        <w:rPr>
+          <w:rFonts w:ascii="Arial" w:hAnsi="Arial" w:cs="Arial"/>
+          <w:sz w:val="40"/>
+          <w:szCs w:val="40"/>
+        </w:rPr>
+      </w:pPr>
+      <w:r>
+        <w:rPr>
+          <w:rFonts w:ascii="Arial" w:hAnsi="Arial" w:cs="Arial"/>
+          <w:sz w:val="40"/>
+          <w:szCs w:val="40"/>
+        </w:rPr>
+        <w:br w:type="page"/>
+      </w:r>
+    </w:p>
+    <w:p>
+      <w:pPr>
+        <w:ind w:left="720"/>
+        <w:rPr>
+          <w:rFonts w:ascii="Arial" w:hAnsi="Arial" w:cs="Arial"/>
+          <w:sz w:val="40"/>
+          <w:szCs w:val="40"/>
+        </w:rPr>
+      </w:pPr>
+      <w:r>
+        <w:rPr>
+          <w:rFonts w:ascii="Arial" w:hAnsi="Arial" w:cs="Arial"/>
+          <w:sz w:val="40"/>
+          <w:szCs w:val="40"/>
+        </w:rPr>
+        <w:t xml:space="preserve">At </w:t>
+      </w:r>
+      <w:r>
+        <w:rPr>
+          <w:rFonts w:ascii="Arial" w:hAnsi="Arial" w:cs="Arial"/>
+          <w:sz w:val="40"/>
+          <w:szCs w:val="40"/>
+        </w:rPr>
+        <w:t>last,</w:t>
+      </w:r>
+      <w:r>
+        <w:rPr>
+          <w:rFonts w:ascii="Arial" w:hAnsi="Arial" w:cs="Arial"/>
+          <w:sz w:val="40"/>
+          <w:szCs w:val="40"/>
+        </w:rPr>
+        <w:t xml:space="preserve"> but not the least, we have the footer itself </w:t>
+      </w:r>
+      <w:r>
+        <w:rPr>
+          <w:rFonts w:ascii="Arial" w:hAnsi="Arial" w:cs="Arial"/>
+          <w:sz w:val="40"/>
+          <w:szCs w:val="40"/>
+        </w:rPr>
+        <w:t>which have the required information like Location Address and Contact Details.</w:t>
+      </w:r>
+    </w:p>
+    <w:p>
+      <w:pPr>
+        <w:ind w:left="720"/>
+        <w:rPr>
+          <w:rFonts w:ascii="Arial" w:hAnsi="Arial" w:cs="Arial"/>
+          <w:sz w:val="40"/>
+          <w:szCs w:val="40"/>
+        </w:rPr>
+      </w:pPr>
+      <w:r>
+        <w:rPr>
+          <w:rFonts w:ascii="Arial" w:hAnsi="Arial" w:cs="Arial"/>
+          <w:noProof/>
+          <w:sz w:val="40"/>
+          <w:szCs w:val="40"/>
+        </w:rPr>
+        <w:drawing>
+          <wp:anchor distT="0" distB="0" distL="114300" distR="114300" simplePos="0" relativeHeight="251663360" behindDoc="0" locked="0" layoutInCell="1" allowOverlap="1" wp14:anchorId="65774F85" wp14:editId="6C1CF448">
+            <wp:simplePos x="0" y="0"/>
+            <wp:positionH relativeFrom="margin">
+              <wp:posOffset>-525779</wp:posOffset>
+            </wp:positionH>
+            <wp:positionV relativeFrom="paragraph">
+              <wp:posOffset>57785</wp:posOffset>
+            </wp:positionV>
+            <wp:extent cx="6804660" cy="3447857"/>
+            <wp:effectExtent l="0" t="0" r="0" b="635"/>
+            <wp:wrapNone/>
+            <wp:docPr id="523715675" name="Picture 1"/>
+            <wp:cNvGraphicFramePr>
+              <a:graphicFrameLocks xmlns:a="http://schemas.openxmlformats.org/drawingml/2006/main" noChangeAspect="1"/>
+            </wp:cNvGraphicFramePr>
+            <a:graphic xmlns:a="http://schemas.openxmlformats.org/drawingml/2006/main">
+              <a:graphicData uri="http://schemas.openxmlformats.org/drawingml/2006/picture">
+                <pic:pic xmlns:pic="http://schemas.openxmlformats.org/drawingml/2006/picture">
+                  <pic:nvPicPr>
+                    <pic:cNvPr id="523715675" name=""/>
+                    <pic:cNvPicPr/>
+                  </pic:nvPicPr>
+                  <pic:blipFill rotWithShape="1">
+                    <a:blip r:embed="rId15">
+                      <a:extLst>
+                        <a:ext uri="{28A0092B-C50C-407E-A947-70E740481C1C}">
+                          <a14:useLocalDpi xmlns:a14="http://schemas.microsoft.com/office/drawing/2010/main" val="0"/>
+                        </a:ext>
+                      </a:extLst>
+                    </a:blip>
+                    <a:srcRect l="4084" t="2699" r="6498" b="3392"/>
+                    <a:stretch/>
+                  </pic:blipFill>
+                  <pic:spPr bwMode="auto">
+                    <a:xfrm>
+                      <a:off x="0" y="0"/>
+                      <a:ext cx="6828216" cy="3459793"/>
+                    </a:xfrm>
+                    <a:prstGeom prst="rect">
+                      <a:avLst/>
+                    </a:prstGeom>
+                    <a:ln>
+                      <a:noFill/>
+                    </a:ln>
+                    <a:extLst>
+                      <a:ext uri="{53640926-AAD7-44D8-BBD7-CCE9431645EC}">
+                        <a14:shadowObscured xmlns:a14="http://schemas.microsoft.com/office/drawing/2010/main"/>
+                      </a:ext>
+                    </a:extLst>
+                  </pic:spPr>
+                </pic:pic>
+              </a:graphicData>
+            </a:graphic>
+            <wp14:sizeRelH relativeFrom="margin">
+              <wp14:pctWidth>0</wp14:pctWidth>
+            </wp14:sizeRelH>
+            <wp14:sizeRelV relativeFrom="margin">
+              <wp14:pctHeight>0</wp14:pctHeight>
+            </wp14:sizeRelV>
+          </wp:anchor>
+        </w:drawing>
+      </w:r>
     </w:p>
     <w:p>
       <w:pPr>
@@ -3966,6 +4281,68 @@
           <w:sz w:val="40"/>
           <w:szCs w:val="40"/>
         </w:rPr>
+        <w:drawing>
+          <wp:anchor distT="0" distB="0" distL="114300" distR="114300" simplePos="0" relativeHeight="251667456" behindDoc="0" locked="0" layoutInCell="1" allowOverlap="1" wp14:anchorId="79D70DB9" wp14:editId="33BD9F4B">
+            <wp:simplePos x="0" y="0"/>
+            <wp:positionH relativeFrom="column">
+              <wp:posOffset>2590800</wp:posOffset>
+            </wp:positionH>
+            <wp:positionV relativeFrom="paragraph">
+              <wp:posOffset>1152525</wp:posOffset>
+            </wp:positionV>
+            <wp:extent cx="2865120" cy="1897380"/>
+            <wp:effectExtent l="0" t="0" r="0" b="7620"/>
+            <wp:wrapNone/>
+            <wp:docPr id="1528527194" name="Picture 1" descr="A screen shot of a computer code"/>
+            <wp:cNvGraphicFramePr>
+              <a:graphicFrameLocks xmlns:a="http://schemas.openxmlformats.org/drawingml/2006/main" noChangeAspect="1"/>
+            </wp:cNvGraphicFramePr>
+            <a:graphic xmlns:a="http://schemas.openxmlformats.org/drawingml/2006/main">
+              <a:graphicData uri="http://schemas.openxmlformats.org/drawingml/2006/picture">
+                <pic:pic xmlns:pic="http://schemas.openxmlformats.org/drawingml/2006/picture">
+                  <pic:nvPicPr>
+                    <pic:cNvPr id="1528527194" name="Picture 1" descr="A screen shot of a computer code"/>
+                    <pic:cNvPicPr/>
+                  </pic:nvPicPr>
+                  <pic:blipFill>
+                    <a:blip r:embed="rId16">
+                      <a:extLst>
+                        <a:ext uri="{28A0092B-C50C-407E-A947-70E740481C1C}">
+                          <a14:useLocalDpi xmlns:a14="http://schemas.microsoft.com/office/drawing/2010/main" val="0"/>
+                        </a:ext>
+                      </a:extLst>
+                    </a:blip>
+                    <a:stretch>
+                      <a:fillRect/>
+                    </a:stretch>
+                  </pic:blipFill>
+                  <pic:spPr>
+                    <a:xfrm>
+                      <a:off x="0" y="0"/>
+                      <a:ext cx="2865120" cy="1897380"/>
+                    </a:xfrm>
+                    <a:prstGeom prst="rect">
+                      <a:avLst/>
+                    </a:prstGeom>
+                  </pic:spPr>
+                </pic:pic>
+              </a:graphicData>
+            </a:graphic>
+            <wp14:sizeRelH relativeFrom="page">
+              <wp14:pctWidth>0</wp14:pctWidth>
+            </wp14:sizeRelH>
+            <wp14:sizeRelV relativeFrom="page">
+              <wp14:pctHeight>0</wp14:pctHeight>
+            </wp14:sizeRelV>
+          </wp:anchor>
+        </w:drawing>
+      </w:r>
+      <w:r>
+        <w:rPr>
+          <w:rFonts w:ascii="Arial" w:hAnsi="Arial" w:cs="Arial"/>
+          <w:sz w:val="40"/>
+          <w:szCs w:val="40"/>
+        </w:rPr>
         <w:t>Also</w:t>
       </w:r>
       <w:r>
@@ -4059,30 +4436,1368 @@
     </w:p>
     <w:p>
       <w:pPr>
-        <w:ind w:left="720"/>
-        <w:rPr>
-          <w:rFonts w:ascii="Arial" w:hAnsi="Arial" w:cs="Arial"/>
-          <w:sz w:val="40"/>
-          <w:szCs w:val="40"/>
-        </w:rPr>
-      </w:pPr>
-    </w:p>
-    <w:p>
-      <w:pPr>
-        <w:ind w:left="720"/>
-        <w:rPr>
-          <w:rFonts w:ascii="Arial" w:hAnsi="Arial" w:cs="Arial"/>
-          <w:sz w:val="40"/>
-          <w:szCs w:val="40"/>
-        </w:rPr>
-      </w:pPr>
-      <w:r>
-        <w:rPr>
-          <w:rFonts w:ascii="Arial" w:hAnsi="Arial" w:cs="Arial"/>
-          <w:sz w:val="40"/>
-          <w:szCs w:val="40"/>
-        </w:rPr>
-        <w:t>By this, we have covered all the aspects of the modern-day Marketing Webpage Design.</w:t>
+        <w:rPr>
+          <w:rFonts w:ascii="Arial" w:hAnsi="Arial" w:cs="Arial"/>
+          <w:sz w:val="40"/>
+          <w:szCs w:val="40"/>
+        </w:rPr>
+      </w:pPr>
+      <w:r>
+        <w:rPr>
+          <w:rFonts w:ascii="Arial" w:hAnsi="Arial" w:cs="Arial"/>
+          <w:sz w:val="40"/>
+          <w:szCs w:val="40"/>
+        </w:rPr>
+        <w:drawing>
+          <wp:anchor distT="0" distB="0" distL="114300" distR="114300" simplePos="0" relativeHeight="251668480" behindDoc="0" locked="0" layoutInCell="1" allowOverlap="1" wp14:anchorId="004CB4B8" wp14:editId="369C24E8">
+            <wp:simplePos x="0" y="0"/>
+            <wp:positionH relativeFrom="column">
+              <wp:posOffset>2583180</wp:posOffset>
+            </wp:positionH>
+            <wp:positionV relativeFrom="paragraph">
+              <wp:posOffset>1702435</wp:posOffset>
+            </wp:positionV>
+            <wp:extent cx="2880360" cy="800100"/>
+            <wp:effectExtent l="0" t="0" r="0" b="0"/>
+            <wp:wrapNone/>
+            <wp:docPr id="790975033" name="Picture 1" descr="A screenshot of a computer code"/>
+            <wp:cNvGraphicFramePr>
+              <a:graphicFrameLocks xmlns:a="http://schemas.openxmlformats.org/drawingml/2006/main" noChangeAspect="1"/>
+            </wp:cNvGraphicFramePr>
+            <a:graphic xmlns:a="http://schemas.openxmlformats.org/drawingml/2006/main">
+              <a:graphicData uri="http://schemas.openxmlformats.org/drawingml/2006/picture">
+                <pic:pic xmlns:pic="http://schemas.openxmlformats.org/drawingml/2006/picture">
+                  <pic:nvPicPr>
+                    <pic:cNvPr id="790975033" name="Picture 1" descr="A screenshot of a computer code"/>
+                    <pic:cNvPicPr/>
+                  </pic:nvPicPr>
+                  <pic:blipFill>
+                    <a:blip r:embed="rId17">
+                      <a:extLst>
+                        <a:ext uri="{28A0092B-C50C-407E-A947-70E740481C1C}">
+                          <a14:useLocalDpi xmlns:a14="http://schemas.microsoft.com/office/drawing/2010/main" val="0"/>
+                        </a:ext>
+                      </a:extLst>
+                    </a:blip>
+                    <a:stretch>
+                      <a:fillRect/>
+                    </a:stretch>
+                  </pic:blipFill>
+                  <pic:spPr>
+                    <a:xfrm>
+                      <a:off x="0" y="0"/>
+                      <a:ext cx="2880360" cy="800100"/>
+                    </a:xfrm>
+                    <a:prstGeom prst="rect">
+                      <a:avLst/>
+                    </a:prstGeom>
+                  </pic:spPr>
+                </pic:pic>
+              </a:graphicData>
+            </a:graphic>
+            <wp14:sizeRelH relativeFrom="page">
+              <wp14:pctWidth>0</wp14:pctWidth>
+            </wp14:sizeRelH>
+            <wp14:sizeRelV relativeFrom="page">
+              <wp14:pctHeight>0</wp14:pctHeight>
+            </wp14:sizeRelV>
+          </wp:anchor>
+        </w:drawing>
+      </w:r>
+      <w:r>
+        <w:rPr>
+          <w:rFonts w:ascii="Arial" w:hAnsi="Arial" w:cs="Arial"/>
+          <w:sz w:val="40"/>
+          <w:szCs w:val="40"/>
+        </w:rPr>
+        <w:drawing>
+          <wp:anchor distT="0" distB="0" distL="114300" distR="114300" simplePos="0" relativeHeight="251666432" behindDoc="0" locked="0" layoutInCell="1" allowOverlap="1" wp14:anchorId="051723E6" wp14:editId="6DB4D1C9">
+            <wp:simplePos x="0" y="0"/>
+            <wp:positionH relativeFrom="column">
+              <wp:posOffset>-464820</wp:posOffset>
+            </wp:positionH>
+            <wp:positionV relativeFrom="paragraph">
+              <wp:posOffset>10795</wp:posOffset>
+            </wp:positionV>
+            <wp:extent cx="2865120" cy="2012930"/>
+            <wp:effectExtent l="0" t="0" r="0" b="6985"/>
+            <wp:wrapNone/>
+            <wp:docPr id="1947386015" name="Picture 1" descr="A screen shot of a computer code&#10;&#10;Description automatically generated"/>
+            <wp:cNvGraphicFramePr>
+              <a:graphicFrameLocks xmlns:a="http://schemas.openxmlformats.org/drawingml/2006/main" noChangeAspect="1"/>
+            </wp:cNvGraphicFramePr>
+            <a:graphic xmlns:a="http://schemas.openxmlformats.org/drawingml/2006/main">
+              <a:graphicData uri="http://schemas.openxmlformats.org/drawingml/2006/picture">
+                <pic:pic xmlns:pic="http://schemas.openxmlformats.org/drawingml/2006/picture">
+                  <pic:nvPicPr>
+                    <pic:cNvPr id="1947386015" name="Picture 1" descr="A screen shot of a computer code&#10;&#10;Description automatically generated"/>
+                    <pic:cNvPicPr/>
+                  </pic:nvPicPr>
+                  <pic:blipFill>
+                    <a:blip r:embed="rId18">
+                      <a:extLst>
+                        <a:ext uri="{28A0092B-C50C-407E-A947-70E740481C1C}">
+                          <a14:useLocalDpi xmlns:a14="http://schemas.microsoft.com/office/drawing/2010/main" val="0"/>
+                        </a:ext>
+                      </a:extLst>
+                    </a:blip>
+                    <a:stretch>
+                      <a:fillRect/>
+                    </a:stretch>
+                  </pic:blipFill>
+                  <pic:spPr>
+                    <a:xfrm>
+                      <a:off x="0" y="0"/>
+                      <a:ext cx="2865120" cy="2012930"/>
+                    </a:xfrm>
+                    <a:prstGeom prst="rect">
+                      <a:avLst/>
+                    </a:prstGeom>
+                  </pic:spPr>
+                </pic:pic>
+              </a:graphicData>
+            </a:graphic>
+            <wp14:sizeRelH relativeFrom="page">
+              <wp14:pctWidth>0</wp14:pctWidth>
+            </wp14:sizeRelH>
+            <wp14:sizeRelV relativeFrom="page">
+              <wp14:pctHeight>0</wp14:pctHeight>
+            </wp14:sizeRelV>
+          </wp:anchor>
+        </w:drawing>
+      </w:r>
+      <w:r>
+        <w:rPr>
+          <w:rFonts w:ascii="Arial" w:hAnsi="Arial" w:cs="Arial"/>
+          <w:sz w:val="40"/>
+          <w:szCs w:val="40"/>
+        </w:rPr>
+        <w:br w:type="page"/>
+      </w:r>
+    </w:p>
+    <w:p>
+      <w:pPr>
+        <w:ind w:left="720"/>
+        <w:rPr>
+          <w:rFonts w:ascii="Arial" w:hAnsi="Arial" w:cs="Arial"/>
+          <w:sz w:val="40"/>
+          <w:szCs w:val="40"/>
+        </w:rPr>
+      </w:pPr>
+    </w:p>
+    <w:p>
+      <w:pPr>
+        <w:ind w:left="720"/>
+        <w:rPr>
+          <w:rFonts w:ascii="Arial" w:hAnsi="Arial" w:cs="Arial"/>
+          <w:sz w:val="2"/>
+          <w:szCs w:val="2"/>
+        </w:rPr>
+      </w:pPr>
+    </w:p>
+    <w:p>
+      <w:pPr>
+        <w:ind w:left="720"/>
+        <w:rPr>
+          <w:rFonts w:ascii="Arial" w:hAnsi="Arial" w:cs="Arial"/>
+          <w:sz w:val="40"/>
+          <w:szCs w:val="40"/>
+        </w:rPr>
+      </w:pPr>
+      <w:r>
+        <w:rPr>
+          <w:rFonts w:ascii="Arial" w:hAnsi="Arial" w:cs="Arial"/>
+          <w:sz w:val="40"/>
+          <w:szCs w:val="40"/>
+        </w:rPr>
+        <w:t xml:space="preserve">We also have the copyright section at the end of the footer which has a Learn More link which redirects the user to a new page in a new tab where they can allow themselves to read the legal policy guidelines of MailChimp </w:t>
+      </w:r>
+      <w:r>
+        <w:rPr>
+          <w:rFonts w:ascii="Arial" w:hAnsi="Arial" w:cs="Arial"/>
+          <w:sz w:val="28"/>
+          <w:szCs w:val="28"/>
+        </w:rPr>
+        <w:t>(inspiration)</w:t>
+      </w:r>
+      <w:r>
+        <w:rPr>
+          <w:rFonts w:ascii="Arial" w:hAnsi="Arial" w:cs="Arial"/>
+          <w:sz w:val="28"/>
+          <w:szCs w:val="28"/>
+        </w:rPr>
+        <w:t>.</w:t>
+      </w:r>
+    </w:p>
+    <w:p>
+      <w:pPr>
+        <w:ind w:left="720"/>
+        <w:rPr>
+          <w:rFonts w:ascii="Arial" w:hAnsi="Arial" w:cs="Arial"/>
+          <w:sz w:val="40"/>
+          <w:szCs w:val="40"/>
+        </w:rPr>
+      </w:pPr>
+      <w:r>
+        <w:rPr>
+          <w:rFonts w:ascii="Arial" w:hAnsi="Arial" w:cs="Arial"/>
+          <w:sz w:val="40"/>
+          <w:szCs w:val="40"/>
+        </w:rPr>
+        <w:drawing>
+          <wp:anchor distT="0" distB="0" distL="114300" distR="114300" simplePos="0" relativeHeight="251664384" behindDoc="0" locked="0" layoutInCell="1" allowOverlap="1" wp14:anchorId="5BFE2B5C" wp14:editId="5F9C6AFE">
+            <wp:simplePos x="0" y="0"/>
+            <wp:positionH relativeFrom="column">
+              <wp:posOffset>-525780</wp:posOffset>
+            </wp:positionH>
+            <wp:positionV relativeFrom="paragraph">
+              <wp:posOffset>18415</wp:posOffset>
+            </wp:positionV>
+            <wp:extent cx="6800383" cy="349250"/>
+            <wp:effectExtent l="0" t="0" r="635" b="0"/>
+            <wp:wrapNone/>
+            <wp:docPr id="1086014528" name="Picture 1"/>
+            <wp:cNvGraphicFramePr>
+              <a:graphicFrameLocks xmlns:a="http://schemas.openxmlformats.org/drawingml/2006/main" noChangeAspect="1"/>
+            </wp:cNvGraphicFramePr>
+            <a:graphic xmlns:a="http://schemas.openxmlformats.org/drawingml/2006/main">
+              <a:graphicData uri="http://schemas.openxmlformats.org/drawingml/2006/picture">
+                <pic:pic xmlns:pic="http://schemas.openxmlformats.org/drawingml/2006/picture">
+                  <pic:nvPicPr>
+                    <pic:cNvPr id="1086014528" name=""/>
+                    <pic:cNvPicPr/>
+                  </pic:nvPicPr>
+                  <pic:blipFill rotWithShape="1">
+                    <a:blip r:embed="rId19">
+                      <a:extLst>
+                        <a:ext uri="{28A0092B-C50C-407E-A947-70E740481C1C}">
+                          <a14:useLocalDpi xmlns:a14="http://schemas.microsoft.com/office/drawing/2010/main" val="0"/>
+                        </a:ext>
+                      </a:extLst>
+                    </a:blip>
+                    <a:srcRect t="24591"/>
+                    <a:stretch/>
+                  </pic:blipFill>
+                  <pic:spPr bwMode="auto">
+                    <a:xfrm>
+                      <a:off x="0" y="0"/>
+                      <a:ext cx="6925093" cy="355655"/>
+                    </a:xfrm>
+                    <a:prstGeom prst="rect">
+                      <a:avLst/>
+                    </a:prstGeom>
+                    <a:ln>
+                      <a:noFill/>
+                    </a:ln>
+                    <a:extLst>
+                      <a:ext uri="{53640926-AAD7-44D8-BBD7-CCE9431645EC}">
+                        <a14:shadowObscured xmlns:a14="http://schemas.microsoft.com/office/drawing/2010/main"/>
+                      </a:ext>
+                    </a:extLst>
+                  </pic:spPr>
+                </pic:pic>
+              </a:graphicData>
+            </a:graphic>
+            <wp14:sizeRelH relativeFrom="margin">
+              <wp14:pctWidth>0</wp14:pctWidth>
+            </wp14:sizeRelH>
+            <wp14:sizeRelV relativeFrom="margin">
+              <wp14:pctHeight>0</wp14:pctHeight>
+            </wp14:sizeRelV>
+          </wp:anchor>
+        </w:drawing>
+      </w:r>
+    </w:p>
+    <w:p>
+      <w:pPr>
+        <w:ind w:left="720"/>
+        <w:rPr>
+          <w:rFonts w:ascii="Arial" w:hAnsi="Arial" w:cs="Arial"/>
+          <w:sz w:val="16"/>
+          <w:szCs w:val="16"/>
+        </w:rPr>
+      </w:pPr>
+      <w:r>
+        <w:rPr>
+          <w:rFonts w:ascii="Arial" w:hAnsi="Arial" w:cs="Arial"/>
+          <w:sz w:val="40"/>
+          <w:szCs w:val="40"/>
+        </w:rPr>
+        <w:drawing>
+          <wp:anchor distT="0" distB="0" distL="114300" distR="114300" simplePos="0" relativeHeight="251669504" behindDoc="0" locked="0" layoutInCell="1" allowOverlap="1" wp14:anchorId="6ECDD928" wp14:editId="2A27127B">
+            <wp:simplePos x="0" y="0"/>
+            <wp:positionH relativeFrom="margin">
+              <wp:posOffset>-548640</wp:posOffset>
+            </wp:positionH>
+            <wp:positionV relativeFrom="paragraph">
+              <wp:posOffset>119380</wp:posOffset>
+            </wp:positionV>
+            <wp:extent cx="6819900" cy="1165225"/>
+            <wp:effectExtent l="0" t="0" r="0" b="0"/>
+            <wp:wrapNone/>
+            <wp:docPr id="674380703" name="Picture 1" descr="A computer screen shot of text"/>
+            <wp:cNvGraphicFramePr>
+              <a:graphicFrameLocks xmlns:a="http://schemas.openxmlformats.org/drawingml/2006/main" noChangeAspect="1"/>
+            </wp:cNvGraphicFramePr>
+            <a:graphic xmlns:a="http://schemas.openxmlformats.org/drawingml/2006/main">
+              <a:graphicData uri="http://schemas.openxmlformats.org/drawingml/2006/picture">
+                <pic:pic xmlns:pic="http://schemas.openxmlformats.org/drawingml/2006/picture">
+                  <pic:nvPicPr>
+                    <pic:cNvPr id="674380703" name="Picture 1" descr="A computer screen shot of text"/>
+                    <pic:cNvPicPr/>
+                  </pic:nvPicPr>
+                  <pic:blipFill>
+                    <a:blip r:embed="rId20">
+                      <a:extLst>
+                        <a:ext uri="{28A0092B-C50C-407E-A947-70E740481C1C}">
+                          <a14:useLocalDpi xmlns:a14="http://schemas.microsoft.com/office/drawing/2010/main" val="0"/>
+                        </a:ext>
+                      </a:extLst>
+                    </a:blip>
+                    <a:stretch>
+                      <a:fillRect/>
+                    </a:stretch>
+                  </pic:blipFill>
+                  <pic:spPr>
+                    <a:xfrm>
+                      <a:off x="0" y="0"/>
+                      <a:ext cx="6853373" cy="1170944"/>
+                    </a:xfrm>
+                    <a:prstGeom prst="rect">
+                      <a:avLst/>
+                    </a:prstGeom>
+                  </pic:spPr>
+                </pic:pic>
+              </a:graphicData>
+            </a:graphic>
+            <wp14:sizeRelH relativeFrom="page">
+              <wp14:pctWidth>0</wp14:pctWidth>
+            </wp14:sizeRelH>
+            <wp14:sizeRelV relativeFrom="page">
+              <wp14:pctHeight>0</wp14:pctHeight>
+            </wp14:sizeRelV>
+          </wp:anchor>
+        </w:drawing>
+      </w:r>
+    </w:p>
+    <w:p>
+      <w:pPr>
+        <w:ind w:left="720"/>
+        <w:rPr>
+          <w:rFonts w:ascii="Arial" w:hAnsi="Arial" w:cs="Arial"/>
+          <w:sz w:val="16"/>
+          <w:szCs w:val="16"/>
+        </w:rPr>
+      </w:pPr>
+    </w:p>
+    <w:p>
+      <w:pPr>
+        <w:ind w:left="720"/>
+        <w:rPr>
+          <w:rFonts w:ascii="Arial" w:hAnsi="Arial" w:cs="Arial"/>
+          <w:sz w:val="16"/>
+          <w:szCs w:val="16"/>
+        </w:rPr>
+      </w:pPr>
+    </w:p>
+    <w:p>
+      <w:pPr>
+        <w:ind w:left="720"/>
+        <w:rPr>
+          <w:rFonts w:ascii="Arial" w:hAnsi="Arial" w:cs="Arial"/>
+          <w:sz w:val="16"/>
+          <w:szCs w:val="16"/>
+        </w:rPr>
+      </w:pPr>
+    </w:p>
+    <w:p>
+      <w:pPr>
+        <w:ind w:left="720"/>
+        <w:rPr>
+          <w:rFonts w:ascii="Arial" w:hAnsi="Arial" w:cs="Arial"/>
+          <w:sz w:val="16"/>
+          <w:szCs w:val="16"/>
+        </w:rPr>
+      </w:pPr>
+    </w:p>
+    <w:p>
+      <w:pPr>
+        <w:ind w:left="720"/>
+        <w:rPr>
+          <w:rFonts w:ascii="Arial" w:hAnsi="Arial" w:cs="Arial"/>
+          <w:sz w:val="16"/>
+          <w:szCs w:val="16"/>
+        </w:rPr>
+      </w:pPr>
+    </w:p>
+    <w:p>
+      <w:pPr>
+        <w:ind w:left="720"/>
+        <w:rPr>
+          <w:rFonts w:ascii="Arial" w:hAnsi="Arial" w:cs="Arial"/>
+          <w:sz w:val="40"/>
+          <w:szCs w:val="40"/>
+        </w:rPr>
+      </w:pPr>
+      <w:r>
+        <w:rPr>
+          <w:rFonts w:ascii="Arial" w:hAnsi="Arial" w:cs="Arial"/>
+          <w:sz w:val="40"/>
+          <w:szCs w:val="40"/>
+        </w:rPr>
+        <w:drawing>
+          <wp:anchor distT="0" distB="0" distL="114300" distR="114300" simplePos="0" relativeHeight="251671552" behindDoc="0" locked="0" layoutInCell="1" allowOverlap="1" wp14:anchorId="2764AF4A" wp14:editId="3957AB20">
+            <wp:simplePos x="0" y="0"/>
+            <wp:positionH relativeFrom="column">
+              <wp:posOffset>3146425</wp:posOffset>
+            </wp:positionH>
+            <wp:positionV relativeFrom="paragraph">
+              <wp:posOffset>186055</wp:posOffset>
+            </wp:positionV>
+            <wp:extent cx="2832027" cy="1463040"/>
+            <wp:effectExtent l="0" t="0" r="6985" b="3810"/>
+            <wp:wrapNone/>
+            <wp:docPr id="1517309271" name="Picture 1" descr="A screenshot of a computer code"/>
+            <wp:cNvGraphicFramePr>
+              <a:graphicFrameLocks xmlns:a="http://schemas.openxmlformats.org/drawingml/2006/main" noChangeAspect="1"/>
+            </wp:cNvGraphicFramePr>
+            <a:graphic xmlns:a="http://schemas.openxmlformats.org/drawingml/2006/main">
+              <a:graphicData uri="http://schemas.openxmlformats.org/drawingml/2006/picture">
+                <pic:pic xmlns:pic="http://schemas.openxmlformats.org/drawingml/2006/picture">
+                  <pic:nvPicPr>
+                    <pic:cNvPr id="1517309271" name="Picture 1" descr="A screenshot of a computer code"/>
+                    <pic:cNvPicPr/>
+                  </pic:nvPicPr>
+                  <pic:blipFill>
+                    <a:blip r:embed="rId21">
+                      <a:extLst>
+                        <a:ext uri="{28A0092B-C50C-407E-A947-70E740481C1C}">
+                          <a14:useLocalDpi xmlns:a14="http://schemas.microsoft.com/office/drawing/2010/main" val="0"/>
+                        </a:ext>
+                      </a:extLst>
+                    </a:blip>
+                    <a:stretch>
+                      <a:fillRect/>
+                    </a:stretch>
+                  </pic:blipFill>
+                  <pic:spPr>
+                    <a:xfrm>
+                      <a:off x="0" y="0"/>
+                      <a:ext cx="2832027" cy="1463040"/>
+                    </a:xfrm>
+                    <a:prstGeom prst="rect">
+                      <a:avLst/>
+                    </a:prstGeom>
+                  </pic:spPr>
+                </pic:pic>
+              </a:graphicData>
+            </a:graphic>
+            <wp14:sizeRelH relativeFrom="page">
+              <wp14:pctWidth>0</wp14:pctWidth>
+            </wp14:sizeRelH>
+            <wp14:sizeRelV relativeFrom="page">
+              <wp14:pctHeight>0</wp14:pctHeight>
+            </wp14:sizeRelV>
+          </wp:anchor>
+        </w:drawing>
+      </w:r>
+      <w:r>
+        <w:rPr>
+          <w:rFonts w:ascii="Arial" w:hAnsi="Arial" w:cs="Arial"/>
+          <w:sz w:val="40"/>
+          <w:szCs w:val="40"/>
+        </w:rPr>
+        <w:drawing>
+          <wp:anchor distT="0" distB="0" distL="114300" distR="114300" simplePos="0" relativeHeight="251670528" behindDoc="0" locked="0" layoutInCell="1" allowOverlap="1" wp14:anchorId="3B4F91AD" wp14:editId="02799790">
+            <wp:simplePos x="0" y="0"/>
+            <wp:positionH relativeFrom="column">
+              <wp:posOffset>-472440</wp:posOffset>
+            </wp:positionH>
+            <wp:positionV relativeFrom="paragraph">
+              <wp:posOffset>147955</wp:posOffset>
+            </wp:positionV>
+            <wp:extent cx="3219908" cy="2118360"/>
+            <wp:effectExtent l="0" t="0" r="0" b="0"/>
+            <wp:wrapNone/>
+            <wp:docPr id="340676741" name="Picture 1" descr="A screen shot of a computer code&#10;&#10;Description automatically generated"/>
+            <wp:cNvGraphicFramePr>
+              <a:graphicFrameLocks xmlns:a="http://schemas.openxmlformats.org/drawingml/2006/main" noChangeAspect="1"/>
+            </wp:cNvGraphicFramePr>
+            <a:graphic xmlns:a="http://schemas.openxmlformats.org/drawingml/2006/main">
+              <a:graphicData uri="http://schemas.openxmlformats.org/drawingml/2006/picture">
+                <pic:pic xmlns:pic="http://schemas.openxmlformats.org/drawingml/2006/picture">
+                  <pic:nvPicPr>
+                    <pic:cNvPr id="340676741" name="Picture 1" descr="A screen shot of a computer code&#10;&#10;Description automatically generated"/>
+                    <pic:cNvPicPr/>
+                  </pic:nvPicPr>
+                  <pic:blipFill>
+                    <a:blip r:embed="rId22">
+                      <a:extLst>
+                        <a:ext uri="{28A0092B-C50C-407E-A947-70E740481C1C}">
+                          <a14:useLocalDpi xmlns:a14="http://schemas.microsoft.com/office/drawing/2010/main" val="0"/>
+                        </a:ext>
+                      </a:extLst>
+                    </a:blip>
+                    <a:stretch>
+                      <a:fillRect/>
+                    </a:stretch>
+                  </pic:blipFill>
+                  <pic:spPr>
+                    <a:xfrm>
+                      <a:off x="0" y="0"/>
+                      <a:ext cx="3219908" cy="2118360"/>
+                    </a:xfrm>
+                    <a:prstGeom prst="rect">
+                      <a:avLst/>
+                    </a:prstGeom>
+                  </pic:spPr>
+                </pic:pic>
+              </a:graphicData>
+            </a:graphic>
+            <wp14:sizeRelH relativeFrom="margin">
+              <wp14:pctWidth>0</wp14:pctWidth>
+            </wp14:sizeRelH>
+            <wp14:sizeRelV relativeFrom="margin">
+              <wp14:pctHeight>0</wp14:pctHeight>
+            </wp14:sizeRelV>
+          </wp:anchor>
+        </w:drawing>
+      </w:r>
+    </w:p>
+    <w:p>
+      <w:pPr>
+        <w:ind w:left="720"/>
+        <w:rPr>
+          <w:rFonts w:ascii="Arial" w:hAnsi="Arial" w:cs="Arial"/>
+          <w:sz w:val="40"/>
+          <w:szCs w:val="40"/>
+        </w:rPr>
+      </w:pPr>
+    </w:p>
+    <w:p>
+      <w:pPr>
+        <w:ind w:left="720"/>
+        <w:rPr>
+          <w:rFonts w:ascii="Arial" w:hAnsi="Arial" w:cs="Arial"/>
+          <w:sz w:val="40"/>
+          <w:szCs w:val="40"/>
+        </w:rPr>
+      </w:pPr>
+    </w:p>
+    <w:p>
+      <w:pPr>
+        <w:ind w:left="720"/>
+        <w:rPr>
+          <w:rFonts w:ascii="Arial" w:hAnsi="Arial" w:cs="Arial"/>
+          <w:sz w:val="40"/>
+          <w:szCs w:val="40"/>
+        </w:rPr>
+      </w:pPr>
+    </w:p>
+    <w:p>
+      <w:pPr>
+        <w:rPr>
+          <w:rFonts w:ascii="Arial" w:hAnsi="Arial" w:cs="Arial"/>
+          <w:sz w:val="40"/>
+          <w:szCs w:val="40"/>
+        </w:rPr>
+      </w:pPr>
+      <w:r>
+        <w:rPr>
+          <w:rFonts w:ascii="Arial" w:hAnsi="Arial" w:cs="Arial"/>
+          <w:sz w:val="40"/>
+          <w:szCs w:val="40"/>
+        </w:rPr>
+        <w:br w:type="page"/>
+      </w:r>
+    </w:p>
+    <w:p>
+      <w:pPr>
+        <w:jc w:val="center"/>
+        <w:rPr>
+          <w:rFonts w:ascii="Arial" w:hAnsi="Arial" w:cs="Arial"/>
+          <w:sz w:val="40"/>
+          <w:szCs w:val="40"/>
+        </w:rPr>
+      </w:pPr>
+      <w:r>
+        <w:rPr>
+          <w:rFonts w:ascii="Arial" w:hAnsi="Arial" w:cs="Arial"/>
+          <w:sz w:val="40"/>
+          <w:szCs w:val="40"/>
+        </w:rPr>
+        <w:drawing>
+          <wp:anchor distT="0" distB="0" distL="114300" distR="114300" simplePos="0" relativeHeight="251665408" behindDoc="0" locked="0" layoutInCell="1" allowOverlap="1" wp14:anchorId="511DDC7A" wp14:editId="5B4F4B41">
+            <wp:simplePos x="0" y="0"/>
+            <wp:positionH relativeFrom="column">
+              <wp:posOffset>-541020</wp:posOffset>
+            </wp:positionH>
+            <wp:positionV relativeFrom="paragraph">
+              <wp:posOffset>410845</wp:posOffset>
+            </wp:positionV>
+            <wp:extent cx="6789420" cy="2255520"/>
+            <wp:effectExtent l="0" t="0" r="0" b="0"/>
+            <wp:wrapNone/>
+            <wp:docPr id="171833574" name="Picture 1" descr="A close-up of a copyright disclaimer">
+              <a:extLst xmlns:a="http://schemas.openxmlformats.org/drawingml/2006/main">
+                <a:ext uri="{C183D7F6-B498-43B3-948B-1728B52AA6E4}">
+                  <adec:decorative xmlns:adec="http://schemas.microsoft.com/office/drawing/2017/decorative" val="0"/>
+                </a:ext>
+              </a:extLst>
+            </wp:docPr>
+            <wp:cNvGraphicFramePr>
+              <a:graphicFrameLocks xmlns:a="http://schemas.openxmlformats.org/drawingml/2006/main" noChangeAspect="1"/>
+            </wp:cNvGraphicFramePr>
+            <a:graphic xmlns:a="http://schemas.openxmlformats.org/drawingml/2006/main">
+              <a:graphicData uri="http://schemas.openxmlformats.org/drawingml/2006/picture">
+                <pic:pic xmlns:pic="http://schemas.openxmlformats.org/drawingml/2006/picture">
+                  <pic:nvPicPr>
+                    <pic:cNvPr id="171833574" name="Picture 1" descr="A close-up of a copyright disclaimer">
+                      <a:extLst>
+                        <a:ext uri="{C183D7F6-B498-43B3-948B-1728B52AA6E4}">
+                          <adec:decorative xmlns:adec="http://schemas.microsoft.com/office/drawing/2017/decorative" val="0"/>
+                        </a:ext>
+                      </a:extLst>
+                    </pic:cNvPr>
+                    <pic:cNvPicPr/>
+                  </pic:nvPicPr>
+                  <pic:blipFill>
+                    <a:blip r:embed="rId23" cstate="print">
+                      <a:extLst>
+                        <a:ext uri="{28A0092B-C50C-407E-A947-70E740481C1C}">
+                          <a14:useLocalDpi xmlns:a14="http://schemas.microsoft.com/office/drawing/2010/main" val="0"/>
+                        </a:ext>
+                      </a:extLst>
+                    </a:blip>
+                    <a:stretch>
+                      <a:fillRect/>
+                    </a:stretch>
+                  </pic:blipFill>
+                  <pic:spPr>
+                    <a:xfrm>
+                      <a:off x="0" y="0"/>
+                      <a:ext cx="6815396" cy="2264150"/>
+                    </a:xfrm>
+                    <a:prstGeom prst="rect">
+                      <a:avLst/>
+                    </a:prstGeom>
+                  </pic:spPr>
+                </pic:pic>
+              </a:graphicData>
+            </a:graphic>
+            <wp14:sizeRelH relativeFrom="margin">
+              <wp14:pctWidth>0</wp14:pctWidth>
+            </wp14:sizeRelH>
+            <wp14:sizeRelV relativeFrom="margin">
+              <wp14:pctHeight>0</wp14:pctHeight>
+            </wp14:sizeRelV>
+          </wp:anchor>
+        </w:drawing>
+      </w:r>
+      <w:r>
+        <w:rPr>
+          <w:rFonts w:ascii="Arial" w:hAnsi="Arial" w:cs="Arial"/>
+          <w:sz w:val="40"/>
+          <w:szCs w:val="40"/>
+        </w:rPr>
+        <w:t>After clicking on the Learn more section</w:t>
+      </w:r>
+    </w:p>
+    <w:p>
+      <w:pPr>
+        <w:ind w:left="720"/>
+        <w:rPr>
+          <w:rFonts w:ascii="Arial" w:hAnsi="Arial" w:cs="Arial"/>
+          <w:sz w:val="40"/>
+          <w:szCs w:val="40"/>
+        </w:rPr>
+      </w:pPr>
+    </w:p>
+    <w:p>
+      <w:pPr>
+        <w:ind w:left="720"/>
+        <w:rPr>
+          <w:rFonts w:ascii="Arial" w:hAnsi="Arial" w:cs="Arial"/>
+          <w:sz w:val="40"/>
+          <w:szCs w:val="40"/>
+        </w:rPr>
+      </w:pPr>
+    </w:p>
+    <w:p>
+      <w:pPr>
+        <w:ind w:left="720"/>
+        <w:rPr>
+          <w:rFonts w:ascii="Arial" w:hAnsi="Arial" w:cs="Arial"/>
+          <w:sz w:val="40"/>
+          <w:szCs w:val="40"/>
+        </w:rPr>
+      </w:pPr>
+    </w:p>
+    <w:p>
+      <w:pPr>
+        <w:ind w:left="720"/>
+        <w:rPr>
+          <w:rFonts w:ascii="Arial" w:hAnsi="Arial" w:cs="Arial"/>
+          <w:sz w:val="40"/>
+          <w:szCs w:val="40"/>
+        </w:rPr>
+      </w:pPr>
+    </w:p>
+    <w:p>
+      <w:pPr>
+        <w:ind w:left="720"/>
+        <w:rPr>
+          <w:rFonts w:ascii="Arial" w:hAnsi="Arial" w:cs="Arial"/>
+          <w:sz w:val="40"/>
+          <w:szCs w:val="40"/>
+        </w:rPr>
+      </w:pPr>
+    </w:p>
+    <w:p>
+      <w:pPr>
+        <w:ind w:left="720"/>
+        <w:rPr>
+          <w:rFonts w:ascii="Arial" w:hAnsi="Arial" w:cs="Arial"/>
+          <w:sz w:val="40"/>
+          <w:szCs w:val="40"/>
+        </w:rPr>
+      </w:pPr>
+      <w:r>
+        <w:rPr>
+          <w:rFonts w:ascii="Arial" w:hAnsi="Arial" w:cs="Arial"/>
+          <w:sz w:val="40"/>
+          <w:szCs w:val="40"/>
+        </w:rPr>
+        <w:drawing>
+          <wp:anchor distT="0" distB="0" distL="114300" distR="114300" simplePos="0" relativeHeight="251672576" behindDoc="0" locked="0" layoutInCell="1" allowOverlap="1" wp14:anchorId="1AC1DC6B" wp14:editId="0A97119F">
+            <wp:simplePos x="0" y="0"/>
+            <wp:positionH relativeFrom="column">
+              <wp:posOffset>-495300</wp:posOffset>
+            </wp:positionH>
+            <wp:positionV relativeFrom="paragraph">
+              <wp:posOffset>273050</wp:posOffset>
+            </wp:positionV>
+            <wp:extent cx="6736080" cy="4288971"/>
+            <wp:effectExtent l="0" t="0" r="7620" b="0"/>
+            <wp:wrapNone/>
+            <wp:docPr id="1961836501" name="Picture 1"/>
+            <wp:cNvGraphicFramePr>
+              <a:graphicFrameLocks xmlns:a="http://schemas.openxmlformats.org/drawingml/2006/main" noChangeAspect="1"/>
+            </wp:cNvGraphicFramePr>
+            <a:graphic xmlns:a="http://schemas.openxmlformats.org/drawingml/2006/main">
+              <a:graphicData uri="http://schemas.openxmlformats.org/drawingml/2006/picture">
+                <pic:pic xmlns:pic="http://schemas.openxmlformats.org/drawingml/2006/picture">
+                  <pic:nvPicPr>
+                    <pic:cNvPr id="1961836501" name=""/>
+                    <pic:cNvPicPr/>
+                  </pic:nvPicPr>
+                  <pic:blipFill>
+                    <a:blip r:embed="rId24">
+                      <a:extLst>
+                        <a:ext uri="{28A0092B-C50C-407E-A947-70E740481C1C}">
+                          <a14:useLocalDpi xmlns:a14="http://schemas.microsoft.com/office/drawing/2010/main" val="0"/>
+                        </a:ext>
+                      </a:extLst>
+                    </a:blip>
+                    <a:stretch>
+                      <a:fillRect/>
+                    </a:stretch>
+                  </pic:blipFill>
+                  <pic:spPr>
+                    <a:xfrm>
+                      <a:off x="0" y="0"/>
+                      <a:ext cx="6757326" cy="4302499"/>
+                    </a:xfrm>
+                    <a:prstGeom prst="rect">
+                      <a:avLst/>
+                    </a:prstGeom>
+                  </pic:spPr>
+                </pic:pic>
+              </a:graphicData>
+            </a:graphic>
+            <wp14:sizeRelH relativeFrom="page">
+              <wp14:pctWidth>0</wp14:pctWidth>
+            </wp14:sizeRelH>
+            <wp14:sizeRelV relativeFrom="page">
+              <wp14:pctHeight>0</wp14:pctHeight>
+            </wp14:sizeRelV>
+          </wp:anchor>
+        </w:drawing>
+      </w:r>
+    </w:p>
+    <w:p>
+      <w:pPr>
+        <w:ind w:left="720"/>
+        <w:rPr>
+          <w:rFonts w:ascii="Arial" w:hAnsi="Arial" w:cs="Arial"/>
+          <w:sz w:val="40"/>
+          <w:szCs w:val="40"/>
+        </w:rPr>
+      </w:pPr>
+    </w:p>
+    <w:p>
+      <w:pPr>
+        <w:ind w:left="720"/>
+        <w:rPr>
+          <w:rFonts w:ascii="Arial" w:hAnsi="Arial" w:cs="Arial"/>
+          <w:sz w:val="40"/>
+          <w:szCs w:val="40"/>
+        </w:rPr>
+      </w:pPr>
+    </w:p>
+    <w:p>
+      <w:pPr>
+        <w:ind w:left="720"/>
+        <w:rPr>
+          <w:rFonts w:ascii="Arial" w:hAnsi="Arial" w:cs="Arial"/>
+          <w:sz w:val="40"/>
+          <w:szCs w:val="40"/>
+        </w:rPr>
+      </w:pPr>
+    </w:p>
+    <w:p>
+      <w:pPr>
+        <w:ind w:left="720"/>
+        <w:rPr>
+          <w:rFonts w:ascii="Arial" w:hAnsi="Arial" w:cs="Arial"/>
+          <w:sz w:val="40"/>
+          <w:szCs w:val="40"/>
+        </w:rPr>
+      </w:pPr>
+    </w:p>
+    <w:p>
+      <w:pPr>
+        <w:ind w:left="720"/>
+        <w:rPr>
+          <w:rFonts w:ascii="Arial" w:hAnsi="Arial" w:cs="Arial"/>
+          <w:sz w:val="40"/>
+          <w:szCs w:val="40"/>
+        </w:rPr>
+      </w:pPr>
+    </w:p>
+    <w:p>
+      <w:pPr>
+        <w:ind w:left="720"/>
+        <w:rPr>
+          <w:rFonts w:ascii="Arial" w:hAnsi="Arial" w:cs="Arial"/>
+          <w:sz w:val="40"/>
+          <w:szCs w:val="40"/>
+        </w:rPr>
+      </w:pPr>
+    </w:p>
+    <w:p>
+      <w:pPr>
+        <w:ind w:left="720"/>
+        <w:rPr>
+          <w:rFonts w:ascii="Arial" w:hAnsi="Arial" w:cs="Arial"/>
+          <w:sz w:val="40"/>
+          <w:szCs w:val="40"/>
+        </w:rPr>
+      </w:pPr>
+    </w:p>
+    <w:p>
+      <w:pPr>
+        <w:ind w:left="720"/>
+        <w:rPr>
+          <w:rFonts w:ascii="Arial" w:hAnsi="Arial" w:cs="Arial"/>
+          <w:sz w:val="40"/>
+          <w:szCs w:val="40"/>
+        </w:rPr>
+      </w:pPr>
+    </w:p>
+    <w:p>
+      <w:pPr>
+        <w:ind w:left="720"/>
+        <w:rPr>
+          <w:rFonts w:ascii="Arial" w:hAnsi="Arial" w:cs="Arial"/>
+          <w:sz w:val="40"/>
+          <w:szCs w:val="40"/>
+        </w:rPr>
+      </w:pPr>
+    </w:p>
+    <w:p>
+      <w:pPr>
+        <w:ind w:left="720"/>
+        <w:rPr>
+          <w:rFonts w:ascii="Arial" w:hAnsi="Arial" w:cs="Arial"/>
+          <w:sz w:val="40"/>
+          <w:szCs w:val="40"/>
+        </w:rPr>
+      </w:pPr>
+      <w:r>
+        <w:rPr>
+          <w:rFonts w:ascii="Arial" w:hAnsi="Arial" w:cs="Arial"/>
+          <w:sz w:val="40"/>
+          <w:szCs w:val="40"/>
+        </w:rPr>
+        <w:drawing>
+          <wp:anchor distT="0" distB="0" distL="114300" distR="114300" simplePos="0" relativeHeight="251676672" behindDoc="0" locked="0" layoutInCell="1" allowOverlap="1" wp14:anchorId="1FFC4CC9" wp14:editId="3F88E760">
+            <wp:simplePos x="0" y="0"/>
+            <wp:positionH relativeFrom="column">
+              <wp:posOffset>-259080</wp:posOffset>
+            </wp:positionH>
+            <wp:positionV relativeFrom="paragraph">
+              <wp:posOffset>455930</wp:posOffset>
+            </wp:positionV>
+            <wp:extent cx="2644140" cy="2110740"/>
+            <wp:effectExtent l="0" t="0" r="3810" b="3810"/>
+            <wp:wrapNone/>
+            <wp:docPr id="2018334329" name="Picture 1" descr="A screen shot of a computer code"/>
+            <wp:cNvGraphicFramePr>
+              <a:graphicFrameLocks xmlns:a="http://schemas.openxmlformats.org/drawingml/2006/main" noChangeAspect="1"/>
+            </wp:cNvGraphicFramePr>
+            <a:graphic xmlns:a="http://schemas.openxmlformats.org/drawingml/2006/main">
+              <a:graphicData uri="http://schemas.openxmlformats.org/drawingml/2006/picture">
+                <pic:pic xmlns:pic="http://schemas.openxmlformats.org/drawingml/2006/picture">
+                  <pic:nvPicPr>
+                    <pic:cNvPr id="2018334329" name="Picture 1" descr="A screen shot of a computer code"/>
+                    <pic:cNvPicPr/>
+                  </pic:nvPicPr>
+                  <pic:blipFill>
+                    <a:blip r:embed="rId25">
+                      <a:extLst>
+                        <a:ext uri="{28A0092B-C50C-407E-A947-70E740481C1C}">
+                          <a14:useLocalDpi xmlns:a14="http://schemas.microsoft.com/office/drawing/2010/main" val="0"/>
+                        </a:ext>
+                      </a:extLst>
+                    </a:blip>
+                    <a:stretch>
+                      <a:fillRect/>
+                    </a:stretch>
+                  </pic:blipFill>
+                  <pic:spPr>
+                    <a:xfrm>
+                      <a:off x="0" y="0"/>
+                      <a:ext cx="2644140" cy="2110740"/>
+                    </a:xfrm>
+                    <a:prstGeom prst="rect">
+                      <a:avLst/>
+                    </a:prstGeom>
+                  </pic:spPr>
+                </pic:pic>
+              </a:graphicData>
+            </a:graphic>
+            <wp14:sizeRelH relativeFrom="page">
+              <wp14:pctWidth>0</wp14:pctWidth>
+            </wp14:sizeRelH>
+            <wp14:sizeRelV relativeFrom="page">
+              <wp14:pctHeight>0</wp14:pctHeight>
+            </wp14:sizeRelV>
+          </wp:anchor>
+        </w:drawing>
+      </w:r>
+    </w:p>
+    <w:p>
+      <w:pPr>
+        <w:rPr>
+          <w:rFonts w:ascii="Arial" w:hAnsi="Arial" w:cs="Arial"/>
+          <w:sz w:val="40"/>
+          <w:szCs w:val="40"/>
+        </w:rPr>
+      </w:pPr>
+      <w:r>
+        <w:rPr>
+          <w:rFonts w:ascii="Arial" w:hAnsi="Arial" w:cs="Arial"/>
+          <w:sz w:val="40"/>
+          <w:szCs w:val="40"/>
+        </w:rPr>
+        <w:drawing>
+          <wp:anchor distT="0" distB="0" distL="114300" distR="114300" simplePos="0" relativeHeight="251673600" behindDoc="0" locked="0" layoutInCell="1" allowOverlap="1" wp14:anchorId="3E4B8020" wp14:editId="36C7E204">
+            <wp:simplePos x="0" y="0"/>
+            <wp:positionH relativeFrom="margin">
+              <wp:posOffset>3253740</wp:posOffset>
+            </wp:positionH>
+            <wp:positionV relativeFrom="paragraph">
+              <wp:posOffset>8890</wp:posOffset>
+            </wp:positionV>
+            <wp:extent cx="2468832" cy="2252345"/>
+            <wp:effectExtent l="0" t="0" r="8255" b="0"/>
+            <wp:wrapNone/>
+            <wp:docPr id="538585684" name="Picture 1" descr="A screen shot of a computer code"/>
+            <wp:cNvGraphicFramePr>
+              <a:graphicFrameLocks xmlns:a="http://schemas.openxmlformats.org/drawingml/2006/main" noChangeAspect="1"/>
+            </wp:cNvGraphicFramePr>
+            <a:graphic xmlns:a="http://schemas.openxmlformats.org/drawingml/2006/main">
+              <a:graphicData uri="http://schemas.openxmlformats.org/drawingml/2006/picture">
+                <pic:pic xmlns:pic="http://schemas.openxmlformats.org/drawingml/2006/picture">
+                  <pic:nvPicPr>
+                    <pic:cNvPr id="538585684" name="Picture 1" descr="A screen shot of a computer code"/>
+                    <pic:cNvPicPr/>
+                  </pic:nvPicPr>
+                  <pic:blipFill>
+                    <a:blip r:embed="rId26">
+                      <a:extLst>
+                        <a:ext uri="{28A0092B-C50C-407E-A947-70E740481C1C}">
+                          <a14:useLocalDpi xmlns:a14="http://schemas.microsoft.com/office/drawing/2010/main" val="0"/>
+                        </a:ext>
+                      </a:extLst>
+                    </a:blip>
+                    <a:stretch>
+                      <a:fillRect/>
+                    </a:stretch>
+                  </pic:blipFill>
+                  <pic:spPr>
+                    <a:xfrm>
+                      <a:off x="0" y="0"/>
+                      <a:ext cx="2473302" cy="2256423"/>
+                    </a:xfrm>
+                    <a:prstGeom prst="rect">
+                      <a:avLst/>
+                    </a:prstGeom>
+                  </pic:spPr>
+                </pic:pic>
+              </a:graphicData>
+            </a:graphic>
+            <wp14:sizeRelH relativeFrom="page">
+              <wp14:pctWidth>0</wp14:pctWidth>
+            </wp14:sizeRelH>
+            <wp14:sizeRelV relativeFrom="page">
+              <wp14:pctHeight>0</wp14:pctHeight>
+            </wp14:sizeRelV>
+          </wp:anchor>
+        </w:drawing>
+      </w:r>
+      <w:r>
+        <w:rPr>
+          <w:rFonts w:ascii="Arial" w:hAnsi="Arial" w:cs="Arial"/>
+          <w:sz w:val="40"/>
+          <w:szCs w:val="40"/>
+        </w:rPr>
+        <w:br w:type="page"/>
+      </w:r>
+    </w:p>
+    <w:p>
+      <w:pPr>
+        <w:ind w:left="720"/>
+        <w:rPr>
+          <w:rFonts w:ascii="Arial" w:hAnsi="Arial" w:cs="Arial"/>
+          <w:sz w:val="40"/>
+          <w:szCs w:val="40"/>
+        </w:rPr>
+      </w:pPr>
+      <w:r>
+        <w:rPr>
+          <w:rFonts w:ascii="Arial" w:hAnsi="Arial" w:cs="Arial"/>
+          <w:sz w:val="40"/>
+          <w:szCs w:val="40"/>
+        </w:rPr>
+        <w:drawing>
+          <wp:anchor distT="0" distB="0" distL="114300" distR="114300" simplePos="0" relativeHeight="251674624" behindDoc="0" locked="0" layoutInCell="1" allowOverlap="1" wp14:anchorId="51B28E3B" wp14:editId="4351F754">
+            <wp:simplePos x="0" y="0"/>
+            <wp:positionH relativeFrom="margin">
+              <wp:posOffset>-190500</wp:posOffset>
+            </wp:positionH>
+            <wp:positionV relativeFrom="paragraph">
+              <wp:posOffset>-152400</wp:posOffset>
+            </wp:positionV>
+            <wp:extent cx="2773680" cy="2049780"/>
+            <wp:effectExtent l="0" t="0" r="7620" b="7620"/>
+            <wp:wrapNone/>
+            <wp:docPr id="861565691" name="Picture 1" descr="A screen shot of a computer code&#10;&#10;Description automatically generated"/>
+            <wp:cNvGraphicFramePr>
+              <a:graphicFrameLocks xmlns:a="http://schemas.openxmlformats.org/drawingml/2006/main" noChangeAspect="1"/>
+            </wp:cNvGraphicFramePr>
+            <a:graphic xmlns:a="http://schemas.openxmlformats.org/drawingml/2006/main">
+              <a:graphicData uri="http://schemas.openxmlformats.org/drawingml/2006/picture">
+                <pic:pic xmlns:pic="http://schemas.openxmlformats.org/drawingml/2006/picture">
+                  <pic:nvPicPr>
+                    <pic:cNvPr id="861565691" name="Picture 1" descr="A screen shot of a computer code&#10;&#10;Description automatically generated"/>
+                    <pic:cNvPicPr/>
+                  </pic:nvPicPr>
+                  <pic:blipFill rotWithShape="1">
+                    <a:blip r:embed="rId27">
+                      <a:extLst>
+                        <a:ext uri="{28A0092B-C50C-407E-A947-70E740481C1C}">
+                          <a14:useLocalDpi xmlns:a14="http://schemas.microsoft.com/office/drawing/2010/main" val="0"/>
+                        </a:ext>
+                      </a:extLst>
+                    </a:blip>
+                    <a:srcRect t="1869" b="56231"/>
+                    <a:stretch/>
+                  </pic:blipFill>
+                  <pic:spPr bwMode="auto">
+                    <a:xfrm>
+                      <a:off x="0" y="0"/>
+                      <a:ext cx="2773680" cy="2049780"/>
+                    </a:xfrm>
+                    <a:prstGeom prst="rect">
+                      <a:avLst/>
+                    </a:prstGeom>
+                    <a:ln>
+                      <a:noFill/>
+                    </a:ln>
+                    <a:extLst>
+                      <a:ext uri="{53640926-AAD7-44D8-BBD7-CCE9431645EC}">
+                        <a14:shadowObscured xmlns:a14="http://schemas.microsoft.com/office/drawing/2010/main"/>
+                      </a:ext>
+                    </a:extLst>
+                  </pic:spPr>
+                </pic:pic>
+              </a:graphicData>
+            </a:graphic>
+            <wp14:sizeRelH relativeFrom="page">
+              <wp14:pctWidth>0</wp14:pctWidth>
+            </wp14:sizeRelH>
+            <wp14:sizeRelV relativeFrom="page">
+              <wp14:pctHeight>0</wp14:pctHeight>
+            </wp14:sizeRelV>
+          </wp:anchor>
+        </w:drawing>
+      </w:r>
+      <w:r>
+        <w:rPr>
+          <w:rFonts w:ascii="Arial" w:hAnsi="Arial" w:cs="Arial"/>
+          <w:sz w:val="40"/>
+          <w:szCs w:val="40"/>
+        </w:rPr>
+        <w:drawing>
+          <wp:anchor distT="0" distB="0" distL="114300" distR="114300" simplePos="0" relativeHeight="251675648" behindDoc="0" locked="0" layoutInCell="1" allowOverlap="1" wp14:anchorId="0413554B" wp14:editId="77C10A97">
+            <wp:simplePos x="0" y="0"/>
+            <wp:positionH relativeFrom="column">
+              <wp:posOffset>3116580</wp:posOffset>
+            </wp:positionH>
+            <wp:positionV relativeFrom="paragraph">
+              <wp:posOffset>-396240</wp:posOffset>
+            </wp:positionV>
+            <wp:extent cx="2773680" cy="2590800"/>
+            <wp:effectExtent l="0" t="0" r="7620" b="0"/>
+            <wp:wrapNone/>
+            <wp:docPr id="906993498" name="Picture 1" descr="A screen shot of a computer code"/>
+            <wp:cNvGraphicFramePr>
+              <a:graphicFrameLocks xmlns:a="http://schemas.openxmlformats.org/drawingml/2006/main" noChangeAspect="1"/>
+            </wp:cNvGraphicFramePr>
+            <a:graphic xmlns:a="http://schemas.openxmlformats.org/drawingml/2006/main">
+              <a:graphicData uri="http://schemas.openxmlformats.org/drawingml/2006/picture">
+                <pic:pic xmlns:pic="http://schemas.openxmlformats.org/drawingml/2006/picture">
+                  <pic:nvPicPr>
+                    <pic:cNvPr id="906993498" name="Picture 1" descr="A screen shot of a computer code"/>
+                    <pic:cNvPicPr/>
+                  </pic:nvPicPr>
+                  <pic:blipFill rotWithShape="1">
+                    <a:blip r:embed="rId27">
+                      <a:extLst>
+                        <a:ext uri="{28A0092B-C50C-407E-A947-70E740481C1C}">
+                          <a14:useLocalDpi xmlns:a14="http://schemas.microsoft.com/office/drawing/2010/main" val="0"/>
+                        </a:ext>
+                      </a:extLst>
+                    </a:blip>
+                    <a:srcRect t="47041"/>
+                    <a:stretch/>
+                  </pic:blipFill>
+                  <pic:spPr bwMode="auto">
+                    <a:xfrm>
+                      <a:off x="0" y="0"/>
+                      <a:ext cx="2773680" cy="2590800"/>
+                    </a:xfrm>
+                    <a:prstGeom prst="rect">
+                      <a:avLst/>
+                    </a:prstGeom>
+                    <a:ln>
+                      <a:noFill/>
+                    </a:ln>
+                    <a:extLst>
+                      <a:ext uri="{53640926-AAD7-44D8-BBD7-CCE9431645EC}">
+                        <a14:shadowObscured xmlns:a14="http://schemas.microsoft.com/office/drawing/2010/main"/>
+                      </a:ext>
+                    </a:extLst>
+                  </pic:spPr>
+                </pic:pic>
+              </a:graphicData>
+            </a:graphic>
+            <wp14:sizeRelH relativeFrom="page">
+              <wp14:pctWidth>0</wp14:pctWidth>
+            </wp14:sizeRelH>
+            <wp14:sizeRelV relativeFrom="page">
+              <wp14:pctHeight>0</wp14:pctHeight>
+            </wp14:sizeRelV>
+          </wp:anchor>
+        </w:drawing>
+      </w:r>
+    </w:p>
+    <w:p>
+      <w:pPr>
+        <w:ind w:left="720"/>
+        <w:rPr>
+          <w:rFonts w:ascii="Arial" w:hAnsi="Arial" w:cs="Arial"/>
+          <w:sz w:val="40"/>
+          <w:szCs w:val="40"/>
+        </w:rPr>
+      </w:pPr>
+    </w:p>
+    <w:p>
+      <w:pPr>
+        <w:ind w:left="720"/>
+        <w:rPr>
+          <w:rFonts w:ascii="Arial" w:hAnsi="Arial" w:cs="Arial"/>
+          <w:sz w:val="40"/>
+          <w:szCs w:val="40"/>
+        </w:rPr>
+      </w:pPr>
+    </w:p>
+    <w:p>
+      <w:pPr>
+        <w:ind w:left="720"/>
+        <w:rPr>
+          <w:rFonts w:ascii="Arial" w:hAnsi="Arial" w:cs="Arial"/>
+          <w:sz w:val="40"/>
+          <w:szCs w:val="40"/>
+        </w:rPr>
+      </w:pPr>
+    </w:p>
+    <w:p>
+      <w:pPr>
+        <w:ind w:left="720"/>
+        <w:rPr>
+          <w:rFonts w:ascii="Arial" w:hAnsi="Arial" w:cs="Arial"/>
+          <w:sz w:val="40"/>
+          <w:szCs w:val="40"/>
+        </w:rPr>
+      </w:pPr>
+    </w:p>
+    <w:p>
+      <w:pPr>
+        <w:ind w:left="720"/>
+        <w:rPr>
+          <w:rFonts w:ascii="Arial" w:hAnsi="Arial" w:cs="Arial"/>
+          <w:sz w:val="40"/>
+          <w:szCs w:val="40"/>
+        </w:rPr>
+      </w:pPr>
+    </w:p>
+    <w:p>
+      <w:pPr>
+        <w:ind w:left="720"/>
+        <w:rPr>
+          <w:rFonts w:ascii="Arial" w:hAnsi="Arial" w:cs="Arial"/>
+          <w:sz w:val="40"/>
+          <w:szCs w:val="40"/>
+        </w:rPr>
+      </w:pPr>
+    </w:p>
+    <w:p>
+      <w:pPr>
+        <w:ind w:left="720"/>
+        <w:rPr>
+          <w:rFonts w:ascii="Arial" w:hAnsi="Arial" w:cs="Arial"/>
+          <w:sz w:val="40"/>
+          <w:szCs w:val="40"/>
+        </w:rPr>
+      </w:pPr>
+      <w:r>
+        <w:rPr>
+          <w:rFonts w:ascii="Arial" w:hAnsi="Arial" w:cs="Arial"/>
+          <w:sz w:val="40"/>
+          <w:szCs w:val="40"/>
+        </w:rPr>
+        <w:t>There</w:t>
+      </w:r>
+      <w:r>
+        <w:rPr>
+          <w:rFonts w:ascii="Arial" w:hAnsi="Arial" w:cs="Arial"/>
+          <w:sz w:val="40"/>
+          <w:szCs w:val="40"/>
+        </w:rPr>
+        <w:t xml:space="preserve"> one can also read the original and legal policies of the </w:t>
+      </w:r>
+      <w:r>
+        <w:rPr>
+          <w:rFonts w:ascii="Arial" w:hAnsi="Arial" w:cs="Arial"/>
+          <w:b/>
+          <w:bCs/>
+          <w:sz w:val="40"/>
+          <w:szCs w:val="40"/>
+        </w:rPr>
+        <w:t>“</w:t>
+      </w:r>
+      <w:r>
+        <w:rPr>
+          <w:rFonts w:ascii="Arial" w:hAnsi="Arial" w:cs="Arial"/>
+          <w:sz w:val="40"/>
+          <w:szCs w:val="40"/>
+        </w:rPr>
+        <w:t>MailChimp</w:t>
+      </w:r>
+      <w:r>
+        <w:rPr>
+          <w:rFonts w:ascii="Arial" w:hAnsi="Arial" w:cs="Arial"/>
+          <w:b/>
+          <w:bCs/>
+          <w:sz w:val="40"/>
+          <w:szCs w:val="40"/>
+        </w:rPr>
+        <w:t>”</w:t>
+      </w:r>
+      <w:r>
+        <w:rPr>
+          <w:rFonts w:ascii="Arial" w:hAnsi="Arial" w:cs="Arial"/>
+          <w:sz w:val="40"/>
+          <w:szCs w:val="40"/>
+        </w:rPr>
+        <w:t xml:space="preserve"> Website.</w:t>
+      </w:r>
+    </w:p>
+    <w:p>
+      <w:pPr>
+        <w:ind w:left="720"/>
+        <w:rPr>
+          <w:rFonts w:ascii="Arial" w:hAnsi="Arial" w:cs="Arial"/>
+          <w:sz w:val="40"/>
+          <w:szCs w:val="40"/>
+        </w:rPr>
+      </w:pPr>
+      <w:r>
+        <w:rPr>
+          <w:rFonts w:ascii="Arial" w:hAnsi="Arial" w:cs="Arial"/>
+          <w:sz w:val="40"/>
+          <w:szCs w:val="40"/>
+        </w:rPr>
+        <w:t>You can also refer the copyright policies link in references at the end of this report.</w:t>
+      </w:r>
+    </w:p>
+    <w:p>
+      <w:pPr>
+        <w:ind w:left="720"/>
+        <w:rPr>
+          <w:rFonts w:ascii="Arial" w:hAnsi="Arial" w:cs="Arial"/>
+          <w:sz w:val="40"/>
+          <w:szCs w:val="40"/>
+        </w:rPr>
+      </w:pPr>
+    </w:p>
+    <w:p>
+      <w:pPr>
+        <w:ind w:left="720"/>
+        <w:rPr>
+          <w:rFonts w:ascii="Arial" w:hAnsi="Arial" w:cs="Arial"/>
+          <w:sz w:val="40"/>
+          <w:szCs w:val="40"/>
+        </w:rPr>
+      </w:pPr>
+      <w:r>
+        <w:rPr>
+          <w:rFonts w:ascii="Arial" w:hAnsi="Arial" w:cs="Arial"/>
+          <w:sz w:val="40"/>
+          <w:szCs w:val="40"/>
+        </w:rPr>
+        <w:t xml:space="preserve">By this, we have covered all the aspects of the modern-day </w:t>
+      </w:r>
+      <w:r>
+        <w:rPr>
+          <w:rFonts w:ascii="Arial" w:hAnsi="Arial" w:cs="Arial"/>
+          <w:b/>
+          <w:bCs/>
+          <w:sz w:val="40"/>
+          <w:szCs w:val="40"/>
+        </w:rPr>
+        <w:t>Marketing Webpage</w:t>
+      </w:r>
+      <w:r>
+        <w:rPr>
+          <w:rFonts w:ascii="Arial" w:hAnsi="Arial" w:cs="Arial"/>
+          <w:sz w:val="40"/>
+          <w:szCs w:val="40"/>
+        </w:rPr>
+        <w:t xml:space="preserve"> Design.</w:t>
       </w:r>
     </w:p>
     <w:p>
@@ -4112,6 +5827,43 @@
         </w:rPr>
         <w:t>Thank You</w:t>
       </w:r>
+    </w:p>
+    <w:p>
+      <w:pPr>
+        <w:ind w:left="720"/>
+        <w:rPr>
+          <w:rFonts w:ascii="Arial" w:hAnsi="Arial" w:cs="Arial"/>
+          <w:sz w:val="40"/>
+          <w:szCs w:val="40"/>
+        </w:rPr>
+      </w:pPr>
+    </w:p>
+    <w:p>
+      <w:pPr>
+        <w:rPr>
+          <w:rFonts w:ascii="Arial" w:hAnsi="Arial" w:cs="Arial"/>
+          <w:sz w:val="40"/>
+          <w:szCs w:val="40"/>
+        </w:rPr>
+      </w:pPr>
+      <w:r>
+        <w:rPr>
+          <w:rFonts w:ascii="Arial" w:hAnsi="Arial" w:cs="Arial"/>
+          <w:sz w:val="40"/>
+          <w:szCs w:val="40"/>
+        </w:rPr>
+        <w:br w:type="page"/>
+      </w:r>
+    </w:p>
+    <w:p>
+      <w:pPr>
+        <w:ind w:left="720"/>
+        <w:rPr>
+          <w:rFonts w:ascii="Arial" w:hAnsi="Arial" w:cs="Arial"/>
+          <w:sz w:val="40"/>
+          <w:szCs w:val="40"/>
+        </w:rPr>
+      </w:pPr>
     </w:p>
     <w:p>
       <w:pPr>
@@ -4185,7 +5937,7 @@
         </w:rPr>
         <w:t>(</w:t>
       </w:r>
-      <w:hyperlink r:id="rId15" w:history="1">
+      <w:hyperlink r:id="rId28" w:history="1">
         <w:r>
           <w:rPr>
             <w:rStyle w:val="Hyperlink"/>
@@ -4242,7 +5994,7 @@
         </w:rPr>
         <w:t>(</w:t>
       </w:r>
-      <w:hyperlink r:id="rId16" w:history="1">
+      <w:hyperlink r:id="rId29" w:history="1">
         <w:r>
           <w:rPr>
             <w:rStyle w:val="Hyperlink"/>
@@ -4288,7 +6040,7 @@
         </w:rPr>
         <w:t>), (</w:t>
       </w:r>
-      <w:hyperlink r:id="rId17" w:history="1">
+      <w:hyperlink r:id="rId30" w:history="1">
         <w:r>
           <w:rPr>
             <w:rStyle w:val="Hyperlink"/>
@@ -4307,7 +6059,7 @@
         </w:rPr>
         <w:t>), (</w:t>
       </w:r>
-      <w:hyperlink r:id="rId18" w:history="1">
+      <w:hyperlink r:id="rId31" w:history="1">
         <w:r>
           <w:rPr>
             <w:rStyle w:val="Hyperlink"/>
@@ -4364,7 +6116,7 @@
         </w:rPr>
         <w:t>(</w:t>
       </w:r>
-      <w:hyperlink r:id="rId19" w:history="1">
+      <w:hyperlink r:id="rId32" w:history="1">
         <w:r>
           <w:rPr>
             <w:rStyle w:val="Hyperlink"/>
@@ -4401,7 +6153,7 @@
         </w:rPr>
         <w:t>), (</w:t>
       </w:r>
-      <w:hyperlink r:id="rId20" w:history="1">
+      <w:hyperlink r:id="rId33" w:history="1">
         <w:r>
           <w:rPr>
             <w:rStyle w:val="Hyperlink"/>
@@ -4458,7 +6210,7 @@
         </w:rPr>
         <w:t>(</w:t>
       </w:r>
-      <w:hyperlink r:id="rId21" w:history="1">
+      <w:hyperlink r:id="rId34" w:history="1">
         <w:r>
           <w:rPr>
             <w:rStyle w:val="Hyperlink"/>
@@ -4515,7 +6267,7 @@
         </w:rPr>
         <w:t>(</w:t>
       </w:r>
-      <w:hyperlink r:id="rId22" w:history="1">
+      <w:hyperlink r:id="rId35" w:history="1">
         <w:r>
           <w:rPr>
             <w:rStyle w:val="Hyperlink"/>
@@ -4580,7 +6332,7 @@
         </w:rPr>
         <w:t>(</w:t>
       </w:r>
-      <w:hyperlink r:id="rId23" w:history="1">
+      <w:hyperlink r:id="rId36" w:history="1">
         <w:r>
           <w:rPr>
             <w:rStyle w:val="Hyperlink"/>
@@ -4629,7 +6381,7 @@
         </w:rPr>
         <w:t>(</w:t>
       </w:r>
-      <w:hyperlink r:id="rId24" w:history="1">
+      <w:hyperlink r:id="rId37" w:history="1">
         <w:r>
           <w:rPr>
             <w:rStyle w:val="Hyperlink"/>
@@ -4656,7 +6408,7 @@
         </w:rPr>
         <w:t>, (</w:t>
       </w:r>
-      <w:hyperlink r:id="rId25" w:history="1">
+      <w:hyperlink r:id="rId38" w:history="1">
         <w:r>
           <w:rPr>
             <w:rStyle w:val="Hyperlink"/>
@@ -4705,7 +6457,7 @@
         </w:rPr>
         <w:t>(</w:t>
       </w:r>
-      <w:hyperlink r:id="rId26" w:history="1">
+      <w:hyperlink r:id="rId39" w:history="1">
         <w:r>
           <w:rPr>
             <w:rStyle w:val="Hyperlink"/>
@@ -4725,10 +6477,114 @@
         <w:t>)</w:t>
       </w:r>
     </w:p>
+    <w:p>
+      <w:pPr>
+        <w:pStyle w:val="ListParagraph"/>
+        <w:numPr>
+          <w:ilvl w:val="0"/>
+          <w:numId w:val="4"/>
+        </w:numPr>
+        <w:rPr>
+          <w:rFonts w:ascii="Arial" w:hAnsi="Arial" w:cs="Arial"/>
+          <w:sz w:val="40"/>
+          <w:szCs w:val="40"/>
+        </w:rPr>
+      </w:pPr>
+      <w:r>
+        <w:rPr>
+          <w:rFonts w:ascii="Arial" w:hAnsi="Arial" w:cs="Arial"/>
+          <w:sz w:val="40"/>
+          <w:szCs w:val="40"/>
+        </w:rPr>
+        <w:t xml:space="preserve">Termly </w:t>
+      </w:r>
+      <w:r>
+        <w:rPr>
+          <w:rFonts w:ascii="Arial" w:hAnsi="Arial" w:cs="Arial"/>
+          <w:sz w:val="32"/>
+          <w:szCs w:val="32"/>
+        </w:rPr>
+        <w:t>(</w:t>
+      </w:r>
+      <w:hyperlink r:id="rId40" w:history="1">
+        <w:r>
+          <w:rPr>
+            <w:rStyle w:val="Hyperlink"/>
+            <w:rFonts w:ascii="Arial" w:hAnsi="Arial" w:cs="Arial"/>
+            <w:sz w:val="32"/>
+            <w:szCs w:val="32"/>
+          </w:rPr>
+          <w:t>https://termly.io/</w:t>
+        </w:r>
+      </w:hyperlink>
+      <w:r>
+        <w:rPr>
+          <w:rFonts w:ascii="Arial" w:hAnsi="Arial" w:cs="Arial"/>
+          <w:sz w:val="32"/>
+          <w:szCs w:val="32"/>
+        </w:rPr>
+        <w:t>)</w:t>
+      </w:r>
+    </w:p>
+    <w:p>
+      <w:pPr>
+        <w:pStyle w:val="ListParagraph"/>
+        <w:numPr>
+          <w:ilvl w:val="0"/>
+          <w:numId w:val="4"/>
+        </w:numPr>
+        <w:rPr>
+          <w:rFonts w:ascii="Arial" w:hAnsi="Arial" w:cs="Arial"/>
+          <w:sz w:val="40"/>
+          <w:szCs w:val="40"/>
+        </w:rPr>
+      </w:pPr>
+      <w:r>
+        <w:rPr>
+          <w:rFonts w:ascii="Arial" w:hAnsi="Arial" w:cs="Arial"/>
+          <w:sz w:val="40"/>
+          <w:szCs w:val="40"/>
+        </w:rPr>
+        <w:t xml:space="preserve">Intuit MailChimp </w:t>
+      </w:r>
+      <w:r>
+        <w:rPr>
+          <w:rFonts w:ascii="Arial" w:hAnsi="Arial" w:cs="Arial"/>
+          <w:sz w:val="32"/>
+          <w:szCs w:val="32"/>
+        </w:rPr>
+        <w:t>(</w:t>
+      </w:r>
+      <w:hyperlink r:id="rId41" w:history="1">
+        <w:r>
+          <w:rPr>
+            <w:rStyle w:val="Hyperlink"/>
+            <w:rFonts w:ascii="Arial" w:hAnsi="Arial" w:cs="Arial"/>
+            <w:sz w:val="32"/>
+            <w:szCs w:val="32"/>
+          </w:rPr>
+          <w:t>https://mailchimp.com/legal</w:t>
+        </w:r>
+      </w:hyperlink>
+      <w:r>
+        <w:rPr>
+          <w:rFonts w:ascii="Arial" w:hAnsi="Arial" w:cs="Arial"/>
+          <w:sz w:val="32"/>
+          <w:szCs w:val="32"/>
+        </w:rPr>
+        <w:t>)</w:t>
+      </w:r>
+    </w:p>
     <w:sectPr>
-      <w:headerReference w:type="default" r:id="rId27"/>
+      <w:headerReference w:type="default" r:id="rId42"/>
       <w:pgSz w:w="11906" w:h="16838"/>
       <w:pgMar w:top="1440" w:right="1440" w:bottom="1440" w:left="1440" w:header="708" w:footer="708" w:gutter="0"/>
+      <w:pgBorders w:offsetFrom="page">
+        <w:top w:val="single" w:sz="2" w:space="24" w:color="auto"/>
+        <w:left w:val="single" w:sz="2" w:space="24" w:color="auto"/>
+        <w:bottom w:val="single" w:sz="2" w:space="24" w:color="auto"/>
+        <w:right w:val="single" w:sz="2" w:space="24" w:color="auto"/>
+      </w:pgBorders>
       <w:cols w:space="708"/>
       <w:titlePg/>
       <w:docGrid w:linePitch="360"/>
@@ -4842,6 +6698,21 @@
 </file>
 
 <file path=word/header2.xml><?xml version="1.0" encoding="utf-8"?>
+<w:hdr xmlns:wpc="http://schemas.microsoft.com/office/word/2010/wordprocessingCanvas" xmlns:cx="http://schemas.microsoft.com/office/drawing/2014/chartex" xmlns:cx1="http://schemas.microsoft.com/office/drawing/2015/9/8/chartex" xmlns:cx2="http://schemas.microsoft.com/office/drawing/2015/10/21/chartex" xmlns:cx3="http://schemas.microsoft.com/office/drawing/2016/5/9/chartex" xmlns:cx4="http://schemas.microsoft.com/office/drawing/2016/5/10/chartex" xmlns:cx5="http://schemas.microsoft.com/office/drawing/2016/5/11/chartex" xmlns:cx6="http://schemas.microsoft.com/office/drawing/2016/5/12/chartex" xmlns:cx7="http://schemas.microsoft.com/office/drawing/2016/5/13/chartex" xmlns:cx8="http://schemas.microsoft.com/office/drawing/2016/5/14/chartex" xmlns:mc="http://schemas.openxmlformats.org/markup-compatibility/2006" xmlns:aink="http://schemas.microsoft.com/office/drawing/2016/ink" xmlns:am3d="http://schemas.microsoft.com/office/drawing/2017/model3d" xmlns:o="urn:schemas-microsoft-com:office:office" xmlns:oel="http://schemas.microsoft.com/office/2019/extlst" xmlns:r="http://schemas.openxmlformats.org/officeDocument/2006/relationships" xmlns:m="http://schemas.openxmlformats.org/officeDocument/2006/math" xmlns:v="urn:schemas-microsoft-com:vml" xmlns:wp14="http://schemas.microsoft.com/office/word/2010/wordprocessingDrawing" xmlns:wp="http://schemas.openxmlformats.org/drawingml/2006/wordprocessingDrawing" xmlns:w10="urn:schemas-microsoft-com:office:word" xmlns:w="http://schemas.openxmlformats.org/wordprocessingml/2006/main" xmlns:w14="http://schemas.microsoft.com/office/word/2010/wordml" xmlns:w15="http://schemas.microsoft.com/office/word/2012/wordml" xmlns:w16cex="http://schemas.microsoft.com/office/word/2018/wordml/cex" xmlns:w16cid="http://schemas.microsoft.com/office/word/2016/wordml/cid" xmlns:w16="http://schemas.microsoft.com/office/word/2018/wordml" xmlns:w16sdtdh="http://schemas.microsoft.com/office/word/2020/wordml/sdtdatahash" xmlns:w16se="http://schemas.microsoft.com/office/word/2015/wordml/symex" xmlns:wpg="http://schemas.microsoft.com/office/word/2010/wordprocessingGroup" xmlns:wpi="http://schemas.microsoft.com/office/word/2010/wordprocessingInk" xmlns:wne="http://schemas.microsoft.com/office/word/2006/wordml" xmlns:wps="http://schemas.microsoft.com/office/word/2010/wordprocessingShape" mc:Ignorable="w14 w15 w16se w16cid w16 w16cex w16sdtdh wp14">
+  <w:p>
+    <w:pPr>
+      <w:pStyle w:val="Header"/>
+    </w:pPr>
+  </w:p>
+  <w:p>
+    <w:pPr>
+      <w:pStyle w:val="Header"/>
+    </w:pPr>
+  </w:p>
+</w:hdr>
+</file>
+
+<file path=word/header3.xml><?xml version="1.0" encoding="utf-8"?>
 <w:hdr xmlns:wpc="http://schemas.microsoft.com/office/word/2010/wordprocessingCanvas" xmlns:cx="http://schemas.microsoft.com/office/drawing/2014/chartex" xmlns:cx1="http://schemas.microsoft.com/office/drawing/2015/9/8/chartex" xmlns:cx2="http://schemas.microsoft.com/office/drawing/2015/10/21/chartex" xmlns:cx3="http://schemas.microsoft.com/office/drawing/2016/5/9/chartex" xmlns:cx4="http://schemas.microsoft.com/office/drawing/2016/5/10/chartex" xmlns:cx5="http://schemas.microsoft.com/office/drawing/2016/5/11/chartex" xmlns:cx6="http://schemas.microsoft.com/office/drawing/2016/5/12/chartex" xmlns:cx7="http://schemas.microsoft.com/office/drawing/2016/5/13/chartex" xmlns:cx8="http://schemas.microsoft.com/office/drawing/2016/5/14/chartex" xmlns:mc="http://schemas.openxmlformats.org/markup-compatibility/2006" xmlns:aink="http://schemas.microsoft.com/office/drawing/2016/ink" xmlns:am3d="http://schemas.microsoft.com/office/drawing/2017/model3d" xmlns:o="urn:schemas-microsoft-com:office:office" xmlns:oel="http://schemas.microsoft.com/office/2019/extlst" xmlns:r="http://schemas.openxmlformats.org/officeDocument/2006/relationships" xmlns:m="http://schemas.openxmlformats.org/officeDocument/2006/math" xmlns:v="urn:schemas-microsoft-com:vml" xmlns:wp14="http://schemas.microsoft.com/office/word/2010/wordprocessingDrawing" xmlns:wp="http://schemas.openxmlformats.org/drawingml/2006/wordprocessingDrawing" xmlns:w10="urn:schemas-microsoft-com:office:word" xmlns:w="http://schemas.openxmlformats.org/wordprocessingml/2006/main" xmlns:w14="http://schemas.microsoft.com/office/word/2010/wordml" xmlns:w15="http://schemas.microsoft.com/office/word/2012/wordml" xmlns:w16cex="http://schemas.microsoft.com/office/word/2018/wordml/cex" xmlns:w16cid="http://schemas.microsoft.com/office/word/2016/wordml/cid" xmlns:w16="http://schemas.microsoft.com/office/word/2018/wordml" xmlns:w16sdtdh="http://schemas.microsoft.com/office/word/2020/wordml/sdtdatahash" xmlns:w16se="http://schemas.microsoft.com/office/word/2015/wordml/symex" xmlns:wpg="http://schemas.microsoft.com/office/word/2010/wordprocessingGroup" xmlns:wpi="http://schemas.microsoft.com/office/word/2010/wordprocessingInk" xmlns:wne="http://schemas.microsoft.com/office/word/2006/wordml" xmlns:wps="http://schemas.microsoft.com/office/word/2010/wordprocessingShape" mc:Ignorable="w14 w15 w16se w16cid w16 w16cex w16sdtdh wp14">
   <w:sdt>
     <w:sdtPr>

</xml_diff>